<commit_message>
Added Remark 2 of reviewer
</commit_message>
<xml_diff>
--- a/paper_final.docx
+++ b/paper_final.docx
@@ -1,6 +1,6 @@
 
 <file path=word/document.xml><?xml version="1.0" encoding="utf-8"?>
-<w:document xmlns:wpc="http://schemas.microsoft.com/office/word/2010/wordprocessingCanvas" xmlns:mo="http://schemas.microsoft.com/office/mac/office/2008/main" xmlns:mc="http://schemas.openxmlformats.org/markup-compatibility/2006" xmlns:mv="urn:schemas-microsoft-com:mac:vml" xmlns:o="urn:schemas-microsoft-com:office:office" xmlns:r="http://schemas.openxmlformats.org/officeDocument/2006/relationships" xmlns:m="http://schemas.openxmlformats.org/officeDocument/2006/math" xmlns:v="urn:schemas-microsoft-com:vml" xmlns:wp14="http://schemas.microsoft.com/office/word/2010/wordprocessingDrawing" xmlns:wp="http://schemas.openxmlformats.org/drawingml/2006/wordprocessingDrawing" xmlns:w10="urn:schemas-microsoft-com:office:word" xmlns:w="http://schemas.openxmlformats.org/wordprocessingml/2006/main" xmlns:w14="http://schemas.microsoft.com/office/word/2010/wordml" xmlns:w15="http://schemas.microsoft.com/office/word/2012/wordml" xmlns:wpg="http://schemas.microsoft.com/office/word/2010/wordprocessingGroup" xmlns:wpi="http://schemas.microsoft.com/office/word/2010/wordprocessingInk" xmlns:wne="http://schemas.microsoft.com/office/word/2006/wordml" xmlns:wps="http://schemas.microsoft.com/office/word/2010/wordprocessingShape" mc:Ignorable="w14 w15 wp14">
+<w:document xmlns:wpc="http://schemas.microsoft.com/office/word/2010/wordprocessingCanvas" xmlns:mc="http://schemas.openxmlformats.org/markup-compatibility/2006" xmlns:o="urn:schemas-microsoft-com:office:office" xmlns:r="http://schemas.openxmlformats.org/officeDocument/2006/relationships" xmlns:m="http://schemas.openxmlformats.org/officeDocument/2006/math" xmlns:v="urn:schemas-microsoft-com:vml" xmlns:wp14="http://schemas.microsoft.com/office/word/2010/wordprocessingDrawing" xmlns:wp="http://schemas.openxmlformats.org/drawingml/2006/wordprocessingDrawing" xmlns:w10="urn:schemas-microsoft-com:office:word" xmlns:w="http://schemas.openxmlformats.org/wordprocessingml/2006/main" xmlns:w14="http://schemas.microsoft.com/office/word/2010/wordml" xmlns:w15="http://schemas.microsoft.com/office/word/2012/wordml" xmlns:wpg="http://schemas.microsoft.com/office/word/2010/wordprocessingGroup" xmlns:wpi="http://schemas.microsoft.com/office/word/2010/wordprocessingInk" xmlns:wne="http://schemas.microsoft.com/office/word/2006/wordml" xmlns:wps="http://schemas.microsoft.com/office/word/2010/wordprocessingShape" mc:Ignorable="w14 w15 wp14">
   <w:body>
     <w:p>
       <w:pPr>
@@ -21,26 +21,30 @@
       <w:pPr>
         <w:pStyle w:val="Author"/>
         <w:rPr>
-          <w:lang w:eastAsia="de-DE"/>
+          <w:lang w:val="de-DE" w:eastAsia="de-DE"/>
         </w:rPr>
       </w:pPr>
       <w:r>
-        <w:t xml:space="preserve">Joachim </w:t>
-      </w:r>
-      <w:proofErr w:type="spellStart"/>
-      <w:r>
-        <w:t>Ruß</w:t>
-      </w:r>
-      <w:r>
+        <w:rPr>
+          <w:lang w:val="de-DE"/>
+        </w:rPr>
+        <w:t>Joachim Ruß</w:t>
+      </w:r>
+      <w:r>
+        <w:rPr>
+          <w:lang w:val="de-DE"/>
+        </w:rPr>
         <w:t>ig</w:t>
       </w:r>
-      <w:proofErr w:type="spellEnd"/>
-      <w:r>
+      <w:r>
+        <w:rPr>
+          <w:lang w:val="de-DE"/>
+        </w:rPr>
         <w:br/>
       </w:r>
       <w:r>
         <w:rPr>
-          <w:lang w:eastAsia="de-DE"/>
+          <w:lang w:val="de-DE" w:eastAsia="de-DE"/>
         </w:rPr>
         <w:t>Karlsruhe Institute of Technology, Germany</w:t>
       </w:r>
@@ -85,35 +89,19 @@
         <w:rPr>
           <w:lang w:val="en-GB"/>
         </w:rPr>
-        <w:t xml:space="preserve"> – Heat stress is a serious risk, which affects </w:t>
-      </w:r>
-      <w:proofErr w:type="gramStart"/>
-      <w:r>
-        <w:rPr>
-          <w:lang w:val="en-GB"/>
-        </w:rPr>
-        <w:t>in particular groups</w:t>
-      </w:r>
-      <w:proofErr w:type="gramEnd"/>
-      <w:r>
-        <w:rPr>
-          <w:lang w:val="en-GB"/>
-        </w:rPr>
-        <w:t xml:space="preserve"> like elderly or patients with chronic diseases and is especially pronounced in cities. Developments like the ageing of society, the increasing urbanisation and the climate change are increasing the people that are affected by heat stress. One way to reduce those risks is to adapt the everyday behaviour. To encourage and support such a change of behaviour, we propose a two-step approach. The first step is a route planer for pedestrians that can find a route with minimal heat exposure. The second step is a tool that supports the user to select the point in time with a minimal amount of heat stress to </w:t>
-      </w:r>
-      <w:proofErr w:type="gramStart"/>
-      <w:r>
-        <w:rPr>
-          <w:lang w:val="en-GB"/>
-        </w:rPr>
-        <w:t>actually go</w:t>
-      </w:r>
-      <w:proofErr w:type="gramEnd"/>
-      <w:r>
-        <w:rPr>
-          <w:lang w:val="en-GB"/>
-        </w:rPr>
-        <w:t>. The route planer is then used to calculate the heat stress and present the optimal route at that point in time. We evaluate our approach for the city of Karlsruhe. Our results show that the combined approach, as well as its single steps, can reduce the heat exposure and therefore the heat stress for typical daily tasks.</w:t>
+        <w:t xml:space="preserve"> – Heat stress is a serious risk, which affects in particular groups like elderly or patients with chronic diseases and is especially pronounced in cities. Developments like the ageing of society, the increasing urbanisation and the climate change are increasing the people that are affected by heat stress. One way to reduce those risks is to adapt the everyday behaviour. To encourage and support such a change of behaviour, we propose a two-step approach. The first step is a route planer for pedestrians that can find a route with minimal heat exposure. The second step is a tool that supports the user to select the point in time with a minimal amount of heat stress to actually go. The route planer is then used to calculate the heat stress and present the optimal route at that point in time. We evaluate our approach for the city of Karlsruhe. Our results show that the combined approach, as well as its single steps, can reduce the heat exposure and therefore the heat stress for typical daily tasks</w:t>
+      </w:r>
+      <w:r>
+        <w:rPr>
+          <w:lang w:val="en-GB"/>
+        </w:rPr>
+        <w:t xml:space="preserve"> in a European city</w:t>
+      </w:r>
+      <w:r>
+        <w:rPr>
+          <w:lang w:val="en-GB"/>
+        </w:rPr>
+        <w:t>.</w:t>
       </w:r>
     </w:p>
     <w:p>
@@ -184,49 +172,7 @@
         <w:rPr>
           <w:lang w:val="en-GB"/>
         </w:rPr>
-        <w:t>In numerous studies an increase in both mortality and morbidity has been associated with a high ambient temperature (</w:t>
-      </w:r>
-      <w:proofErr w:type="spellStart"/>
-      <w:r>
-        <w:rPr>
-          <w:lang w:val="en-GB"/>
-        </w:rPr>
-        <w:t>Basu</w:t>
-      </w:r>
-      <w:proofErr w:type="spellEnd"/>
-      <w:r>
-        <w:rPr>
-          <w:lang w:val="en-GB"/>
-        </w:rPr>
-        <w:t xml:space="preserve"> 2009). The most well-known example in recent history is the 2003 heat wave in Europe. Certain groups are especially vulnerable to heat stress such as older people or people with health problems (</w:t>
-      </w:r>
-      <w:proofErr w:type="spellStart"/>
-      <w:r>
-        <w:rPr>
-          <w:lang w:val="en-GB"/>
-        </w:rPr>
-        <w:t>Hübler</w:t>
-      </w:r>
-      <w:proofErr w:type="spellEnd"/>
-      <w:r>
-        <w:rPr>
-          <w:lang w:val="en-GB"/>
-        </w:rPr>
-        <w:t xml:space="preserve">, </w:t>
-      </w:r>
-      <w:proofErr w:type="spellStart"/>
-      <w:r>
-        <w:rPr>
-          <w:lang w:val="en-GB"/>
-        </w:rPr>
-        <w:t>Klepper</w:t>
-      </w:r>
-      <w:proofErr w:type="spellEnd"/>
-      <w:r>
-        <w:rPr>
-          <w:lang w:val="en-GB"/>
-        </w:rPr>
-        <w:t>, and Peterson 2007). For patients with multiple sclerosis an increased body temperature can lead to a worsening of their symptoms (Davis et al. 2010).</w:t>
+        <w:t>In numerous studies an increase in both mortality and morbidity has been associated with a high ambient temperature (Basu 2009). The most well-known example in recent history is the 2003 heat wave in Europe. Certain groups are especially vulnerable to heat stress such as older people or people with health problems (Hübler, Klepper, and Peterson 2007). For patients with multiple sclerosis an increased body temperature can lead to a worsening of their symptoms (Davis et al. 2010).</w:t>
       </w:r>
     </w:p>
     <w:p>
@@ -241,21 +187,7 @@
         <w:rPr>
           <w:lang w:val="en-GB"/>
         </w:rPr>
-        <w:t>Developments like the ageing of society, the increasing urbanisation and the climate change is making the adaptation to heat stress danger more and more important. Due to the tendency that a rising number of people is moving into the cities, the urban heat island effect (UHI) is gaining more importance in the future. The UHI effect states that an urban area is significantly warmer than surrounding rural areas (</w:t>
-      </w:r>
-      <w:proofErr w:type="spellStart"/>
-      <w:r>
-        <w:rPr>
-          <w:lang w:val="en-GB"/>
-        </w:rPr>
-        <w:t>Prashad</w:t>
-      </w:r>
-      <w:proofErr w:type="spellEnd"/>
-      <w:r>
-        <w:rPr>
-          <w:lang w:val="en-GB"/>
-        </w:rPr>
-        <w:t xml:space="preserve"> 2014).</w:t>
+        <w:t>Developments like the ageing of society, the increasing urbanisation and the climate change is making the adaptation to heat stress danger more and more important. Due to the tendency that a rising number of people is moving into the cities, the urban heat island effect (UHI) is gaining more importance in the future. The UHI effect states that an urban area is significantly warmer than surrounding rural areas (Prashad 2014).</w:t>
       </w:r>
     </w:p>
     <w:p>
@@ -270,7 +202,19 @@
         <w:rPr>
           <w:lang w:val="en-GB"/>
         </w:rPr>
-        <w:t>Individuals can reduce their heat stress by adapting their everyday behaviour. In a city, most typical activities are in walking distance. These can range from going to a grocery store to the visit of a doctor. While these activities cannot be omitted, it is possible to use different routes or change the time when they are conducted. In doing so, one can easily reduce the heat stress without negative impact on the quality of life.</w:t>
+        <w:t>Individuals can reduce their heat stress by adapting their everyday behaviour. In a</w:t>
+      </w:r>
+      <w:r>
+        <w:rPr>
+          <w:lang w:val="en-GB"/>
+        </w:rPr>
+        <w:t xml:space="preserve"> typical European</w:t>
+      </w:r>
+      <w:r>
+        <w:rPr>
+          <w:lang w:val="en-GB"/>
+        </w:rPr>
+        <w:t xml:space="preserve"> city, most typical activities are in walking distance. These can range from going to a grocery store to the visit of a doctor. While these activities cannot be omitted, it is possible to use different routes or change the time when they are conducted. In doing so, one can easily reduce the heat stress without negative impact on the quality of life.</w:t>
       </w:r>
     </w:p>
     <w:p>
@@ -330,6 +274,26 @@
         <w:lastRenderedPageBreak/>
         <w:t>stress. This algorithm is then used to determine the optimal point in time to conduct typical everyday activities.</w:t>
       </w:r>
+      <w:r>
+        <w:rPr>
+          <w:lang w:val="en-GB"/>
+        </w:rPr>
+        <w:t xml:space="preserve"> </w:t>
+      </w:r>
+      <w:r>
+        <w:rPr>
+          <w:lang w:val="en-GB"/>
+        </w:rPr>
+        <w:t>We create this method for the context of European and European-style cities and evaluate it in the city of Karlsruhe</w:t>
+      </w:r>
+      <w:r>
+        <w:rPr>
+          <w:lang w:val="en-GB"/>
+        </w:rPr>
+        <w:t xml:space="preserve"> as a representative of this class of cities.</w:t>
+      </w:r>
+      <w:bookmarkStart w:id="2" w:name="_GoBack"/>
+      <w:bookmarkEnd w:id="2"/>
     </w:p>
     <w:p>
       <w:pPr>
@@ -339,8 +303,8 @@
           <w:lang w:val="en-GB"/>
         </w:rPr>
       </w:pPr>
-      <w:bookmarkStart w:id="2" w:name="related-work"/>
-      <w:bookmarkEnd w:id="2"/>
+      <w:bookmarkStart w:id="3" w:name="related-work"/>
+      <w:bookmarkEnd w:id="3"/>
       <w:r>
         <w:rPr>
           <w:lang w:val="en-GB"/>
@@ -356,8 +320,8 @@
           <w:lang w:val="en-GB"/>
         </w:rPr>
       </w:pPr>
-      <w:bookmarkStart w:id="3" w:name="heat-stress"/>
-      <w:bookmarkEnd w:id="3"/>
+      <w:bookmarkStart w:id="4" w:name="heat-stress"/>
+      <w:bookmarkEnd w:id="4"/>
       <w:r>
         <w:rPr>
           <w:lang w:val="en-GB"/>
@@ -388,33 +352,11 @@
           <w:lang w:val="en-GB"/>
         </w:rPr>
       </w:pPr>
-      <w:proofErr w:type="spellStart"/>
-      <w:r>
-        <w:rPr>
-          <w:lang w:val="en-GB"/>
-        </w:rPr>
-        <w:t>Staiger</w:t>
-      </w:r>
-      <w:proofErr w:type="spellEnd"/>
-      <w:r>
-        <w:rPr>
-          <w:lang w:val="en-GB"/>
-        </w:rPr>
-        <w:t xml:space="preserve">, Bucher, and </w:t>
-      </w:r>
-      <w:proofErr w:type="spellStart"/>
-      <w:r>
-        <w:rPr>
-          <w:lang w:val="en-GB"/>
-        </w:rPr>
-        <w:t>Jendritzky</w:t>
-      </w:r>
-      <w:proofErr w:type="spellEnd"/>
-      <w:r>
-        <w:rPr>
-          <w:lang w:val="en-GB"/>
-        </w:rPr>
-        <w:t xml:space="preserve"> (1997) state that only a complete heat budget model of the human body is sufficient to make any reliable statements regarding the influence of heat on the body. Some well-known indices that consider a complete human heat budget model are for instance:</w:t>
+      <w:r>
+        <w:rPr>
+          <w:lang w:val="en-GB"/>
+        </w:rPr>
+        <w:t>Staiger, Bucher, and Jendritzky (1997) state that only a complete heat budget model of the human body is sufficient to make any reliable statements regarding the influence of heat on the body. Some well-known indices that consider a complete human heat budget model are for instance:</w:t>
       </w:r>
       <w:r>
         <w:rPr>
@@ -426,21 +368,7 @@
         <w:rPr>
           <w:lang w:val="en-GB"/>
         </w:rPr>
-        <w:t>Steadman (1979a)’s heat index (Steadman (1979a) (</w:t>
-      </w:r>
-      <w:proofErr w:type="spellStart"/>
-      <w:r>
-        <w:rPr>
-          <w:lang w:val="en-GB"/>
-        </w:rPr>
-        <w:t>1979a</w:t>
-      </w:r>
-      <w:proofErr w:type="spellEnd"/>
-      <w:r>
-        <w:rPr>
-          <w:lang w:val="en-GB"/>
-        </w:rPr>
-        <w:t>), (1979b)),</w:t>
+        <w:t>Steadman (1979a)’s heat index (Steadman (1979a) (1979a), (1979b)),</w:t>
       </w:r>
       <w:r>
         <w:rPr>
@@ -452,21 +380,7 @@
         <w:rPr>
           <w:lang w:val="en-GB"/>
         </w:rPr>
-        <w:t xml:space="preserve">the predicted mean vote (PMV, </w:t>
-      </w:r>
-      <w:proofErr w:type="spellStart"/>
-      <w:r>
-        <w:rPr>
-          <w:lang w:val="en-GB"/>
-        </w:rPr>
-        <w:t>Fanger</w:t>
-      </w:r>
-      <w:proofErr w:type="spellEnd"/>
-      <w:r>
-        <w:rPr>
-          <w:lang w:val="en-GB"/>
-        </w:rPr>
-        <w:t xml:space="preserve"> 1973),</w:t>
+        <w:t>the predicted mean vote (PMV, Fanger 1973),</w:t>
       </w:r>
       <w:r>
         <w:rPr>
@@ -478,49 +392,7 @@
         <w:rPr>
           <w:lang w:val="en-GB"/>
         </w:rPr>
-        <w:t>the perceived temperature (</w:t>
-      </w:r>
-      <w:proofErr w:type="spellStart"/>
-      <w:r>
-        <w:rPr>
-          <w:lang w:val="en-GB"/>
-        </w:rPr>
-        <w:t>Staiger</w:t>
-      </w:r>
-      <w:proofErr w:type="spellEnd"/>
-      <w:r>
-        <w:rPr>
-          <w:lang w:val="en-GB"/>
-        </w:rPr>
-        <w:t xml:space="preserve">, Bucher, and </w:t>
-      </w:r>
-      <w:proofErr w:type="spellStart"/>
-      <w:r>
-        <w:rPr>
-          <w:lang w:val="en-GB"/>
-        </w:rPr>
-        <w:t>Jendritzky</w:t>
-      </w:r>
-      <w:proofErr w:type="spellEnd"/>
-      <w:r>
-        <w:rPr>
-          <w:lang w:val="en-GB"/>
-        </w:rPr>
-        <w:t xml:space="preserve"> 1997; </w:t>
-      </w:r>
-      <w:proofErr w:type="spellStart"/>
-      <w:r>
-        <w:rPr>
-          <w:lang w:val="en-GB"/>
-        </w:rPr>
-        <w:t>Jendritzky</w:t>
-      </w:r>
-      <w:proofErr w:type="spellEnd"/>
-      <w:r>
-        <w:rPr>
-          <w:lang w:val="en-GB"/>
-        </w:rPr>
-        <w:t xml:space="preserve"> et al. 2000),</w:t>
+        <w:t>the perceived temperature (Staiger, Bucher, and Jendritzky 1997; Jendritzky et al. 2000),</w:t>
       </w:r>
       <w:r>
         <w:rPr>
@@ -532,21 +404,7 @@
         <w:rPr>
           <w:lang w:val="en-GB"/>
         </w:rPr>
-        <w:t>and the universal thermal climate index UTCI (</w:t>
-      </w:r>
-      <w:proofErr w:type="spellStart"/>
-      <w:r>
-        <w:rPr>
-          <w:lang w:val="en-GB"/>
-        </w:rPr>
-        <w:t>Jendritzky</w:t>
-      </w:r>
-      <w:proofErr w:type="spellEnd"/>
-      <w:r>
-        <w:rPr>
-          <w:lang w:val="en-GB"/>
-        </w:rPr>
-        <w:t xml:space="preserve"> et al. 2010).</w:t>
+        <w:t>and the universal thermal climate index UTCI (Jendritzky et al. 2010).</w:t>
       </w:r>
     </w:p>
     <w:p>
@@ -639,21 +497,7 @@
         <w:rPr>
           <w:lang w:val="en-GB"/>
         </w:rPr>
-        <w:t>mean radiant temperature (</w:t>
-      </w:r>
-      <w:proofErr w:type="spellStart"/>
-      <w:r>
-        <w:rPr>
-          <w:lang w:val="en-GB"/>
-        </w:rPr>
-        <w:t>Jendritzky</w:t>
-      </w:r>
-      <w:proofErr w:type="spellEnd"/>
-      <w:r>
-        <w:rPr>
-          <w:lang w:val="en-GB"/>
-        </w:rPr>
-        <w:t xml:space="preserve"> et al. 2010).</w:t>
+        <w:t>mean radiant temperature (Jendritzky et al. 2010).</w:t>
       </w:r>
     </w:p>
     <w:p>
@@ -679,8 +523,8 @@
           <w:lang w:val="en-GB"/>
         </w:rPr>
       </w:pPr>
-      <w:bookmarkStart w:id="4" w:name="health-optimal-pedestrian-routing"/>
-      <w:bookmarkEnd w:id="4"/>
+      <w:bookmarkStart w:id="5" w:name="health-optimal-pedestrian-routing"/>
+      <w:bookmarkEnd w:id="5"/>
       <w:r>
         <w:rPr>
           <w:lang w:val="en-GB"/>
@@ -700,63 +544,7 @@
         <w:rPr>
           <w:lang w:val="en-GB"/>
         </w:rPr>
-        <w:t xml:space="preserve">Several research projects have considered environmental factors for pedestrian routing in the past, with the goal to find routes which are healthier. For instance, </w:t>
-      </w:r>
-      <w:proofErr w:type="spellStart"/>
-      <w:r>
-        <w:rPr>
-          <w:lang w:val="en-GB"/>
-        </w:rPr>
-        <w:t>Sharker</w:t>
-      </w:r>
-      <w:proofErr w:type="spellEnd"/>
-      <w:r>
-        <w:rPr>
-          <w:lang w:val="en-GB"/>
-        </w:rPr>
-        <w:t xml:space="preserve">, </w:t>
-      </w:r>
-      <w:proofErr w:type="spellStart"/>
-      <w:r>
-        <w:rPr>
-          <w:lang w:val="en-GB"/>
-        </w:rPr>
-        <w:t>Karimi</w:t>
-      </w:r>
-      <w:proofErr w:type="spellEnd"/>
-      <w:r>
-        <w:rPr>
-          <w:lang w:val="en-GB"/>
-        </w:rPr>
-        <w:t xml:space="preserve">, and </w:t>
-      </w:r>
-      <w:proofErr w:type="spellStart"/>
-      <w:r>
-        <w:rPr>
-          <w:lang w:val="en-GB"/>
-        </w:rPr>
-        <w:t>Zgibor</w:t>
-      </w:r>
-      <w:proofErr w:type="spellEnd"/>
-      <w:r>
-        <w:rPr>
-          <w:lang w:val="en-GB"/>
-        </w:rPr>
-        <w:t xml:space="preserve"> (2012) are proposing a method to find a health optimal route, considering several environmental factors like complexity of the walking trail and weather. A method to find a route with a minimal pollution exposure has been proposed by </w:t>
-      </w:r>
-      <w:proofErr w:type="spellStart"/>
-      <w:r>
-        <w:rPr>
-          <w:lang w:val="en-GB"/>
-        </w:rPr>
-        <w:t>Hasenfratz</w:t>
-      </w:r>
-      <w:proofErr w:type="spellEnd"/>
-      <w:r>
-        <w:rPr>
-          <w:lang w:val="en-GB"/>
-        </w:rPr>
-        <w:t xml:space="preserve"> (2015).</w:t>
+        <w:t>Several research projects have considered environmental factors for pedestrian routing in the past, with the goal to find routes which are healthier. For instance, Sharker, Karimi, and Zgibor (2012) are proposing a method to find a health optimal route, considering several environmental factors like complexity of the walking trail and weather. A method to find a route with a minimal pollution exposure has been proposed by Hasenfratz (2015).</w:t>
       </w:r>
     </w:p>
     <w:p>
@@ -771,21 +559,7 @@
         <w:rPr>
           <w:lang w:val="en-GB"/>
         </w:rPr>
-        <w:t xml:space="preserve">The </w:t>
-      </w:r>
-      <w:proofErr w:type="spellStart"/>
-      <w:r>
-        <w:rPr>
-          <w:lang w:val="en-GB"/>
-        </w:rPr>
-        <w:t>NaviComf</w:t>
-      </w:r>
-      <w:proofErr w:type="spellEnd"/>
-      <w:r>
-        <w:rPr>
-          <w:lang w:val="en-GB"/>
-        </w:rPr>
-        <w:t xml:space="preserve"> framework for pedestrian routing proposed by Dang et al. (2013) improves the comfort considering environmental factors varying over time. Their framework uses a multi-factor cost model for the evaluation of the route and enables a consideration of heterogeneous environmental information from multi-modal sensors. To find an optimal route Dang et al. (2013) are proposing three different algorithms, a bounded depth-first search algorithm, an adjustable dynamic planning algorithm and a heuristic particle planning algorithm. As a sample application, the authors implemented a routing application for thermal comfort navigation. The meteorological data used for this sample application have been collected using a network of 40 micro-climate sensor nodes which detected air temperature and relative humidity.</w:t>
+        <w:t>The NaviComf framework for pedestrian routing proposed by Dang et al. (2013) improves the comfort considering environmental factors varying over time. Their framework uses a multi-factor cost model for the evaluation of the route and enables a consideration of heterogeneous environmental information from multi-modal sensors. To find an optimal route Dang et al. (2013) are proposing three different algorithms, a bounded depth-first search algorithm, an adjustable dynamic planning algorithm and a heuristic particle planning algorithm. As a sample application, the authors implemented a routing application for thermal comfort navigation. The meteorological data used for this sample application have been collected using a network of 40 micro-climate sensor nodes which detected air temperature and relative humidity.</w:t>
       </w:r>
     </w:p>
     <w:p>
@@ -811,8 +585,8 @@
           <w:lang w:val="en-GB"/>
         </w:rPr>
       </w:pPr>
-      <w:bookmarkStart w:id="5" w:name="minimize-heat-exposure"/>
-      <w:bookmarkEnd w:id="5"/>
+      <w:bookmarkStart w:id="6" w:name="minimize-heat-exposure"/>
+      <w:bookmarkEnd w:id="6"/>
       <w:r>
         <w:rPr>
           <w:lang w:val="en-GB"/>
@@ -880,16 +654,16 @@
           <w:lang w:val="en-GB"/>
         </w:rPr>
       </w:pPr>
-      <w:bookmarkStart w:id="6" w:name="finding-a-route-with-minimal-heat-exposu"/>
-      <w:bookmarkStart w:id="7" w:name="_Ref477075266"/>
-      <w:bookmarkEnd w:id="6"/>
+      <w:bookmarkStart w:id="7" w:name="finding-a-route-with-minimal-heat-exposu"/>
+      <w:bookmarkStart w:id="8" w:name="_Ref477075266"/>
+      <w:bookmarkEnd w:id="7"/>
       <w:r>
         <w:rPr>
           <w:lang w:val="en-GB"/>
         </w:rPr>
         <w:t>Finding a Route with Minimal Heat Exposure</w:t>
       </w:r>
-      <w:bookmarkEnd w:id="7"/>
+      <w:bookmarkEnd w:id="8"/>
     </w:p>
     <w:p>
       <w:pPr>
@@ -899,8 +673,8 @@
           <w:lang w:val="en-GB"/>
         </w:rPr>
       </w:pPr>
-      <w:bookmarkStart w:id="8" w:name="modelling-as-a-time-dependent-routing-pr"/>
-      <w:bookmarkEnd w:id="8"/>
+      <w:bookmarkStart w:id="9" w:name="modelling-as-a-time-dependent-routing-pr"/>
+      <w:bookmarkEnd w:id="9"/>
       <w:r>
         <w:rPr>
           <w:lang w:val="en-GB"/>
@@ -920,21 +694,7 @@
         <w:rPr>
           <w:lang w:val="en-GB"/>
         </w:rPr>
-        <w:t>Finding a route with minimal heat exposure can be modelled as time-dependent routing problem, where the edge weighting function is not static and instead may vary over time. Subsequently, many speed up techniques developed for static routing problems like bi-directional search cannot simply be applied (</w:t>
-      </w:r>
-      <w:proofErr w:type="spellStart"/>
-      <w:r>
-        <w:rPr>
-          <w:lang w:val="en-GB"/>
-        </w:rPr>
-        <w:t>Delling</w:t>
-      </w:r>
-      <w:proofErr w:type="spellEnd"/>
-      <w:r>
-        <w:rPr>
-          <w:lang w:val="en-GB"/>
-        </w:rPr>
-        <w:t xml:space="preserve"> et al. 2009).</w:t>
+        <w:t>Finding a route with minimal heat exposure can be modelled as time-dependent routing problem, where the edge weighting function is not static and instead may vary over time. Subsequently, many speed up techniques developed for static routing problems like bi-directional search cannot simply be applied (Delling et al. 2009).</w:t>
       </w:r>
     </w:p>
     <w:p>
@@ -957,23 +717,7 @@
             <w:rFonts w:ascii="Cambria Math" w:hAnsi="Cambria Math"/>
             <w:lang w:val="en-GB"/>
           </w:rPr>
-          <m:t>G=(</m:t>
-        </m:r>
-        <w:proofErr w:type="gramStart"/>
-        <m:r>
-          <w:rPr>
-            <w:rFonts w:ascii="Cambria Math" w:hAnsi="Cambria Math"/>
-            <w:lang w:val="en-GB"/>
-          </w:rPr>
-          <m:t>V,E</m:t>
-        </m:r>
-        <w:proofErr w:type="gramEnd"/>
-        <m:r>
-          <w:rPr>
-            <w:rFonts w:ascii="Cambria Math" w:hAnsi="Cambria Math"/>
-            <w:lang w:val="en-GB"/>
-          </w:rPr>
-          <m:t>,</m:t>
+          <m:t>G=(V,E,</m:t>
         </m:r>
         <m:sSub>
           <m:sSubPr>
@@ -1300,16 +1044,8 @@
         <w:rPr>
           <w:lang w:val="en-GB"/>
         </w:rPr>
-        <w:t xml:space="preserve"> </w:t>
-      </w:r>
-      <w:proofErr w:type="gramStart"/>
-      <w:r>
-        <w:rPr>
-          <w:lang w:val="en-GB"/>
-        </w:rPr>
-        <w:t>and</w:t>
-      </w:r>
-      <w:proofErr w:type="gramEnd"/>
+        <w:t xml:space="preserve"> and</w:t>
+      </w:r>
     </w:p>
     <w:p>
       <w:pPr>
@@ -1380,7 +1116,6 @@
         </w:rPr>
         <w:t xml:space="preserve"> at time </w:t>
       </w:r>
-      <w:proofErr w:type="gramStart"/>
       <m:oMath>
         <m:r>
           <w:rPr>
@@ -1396,7 +1131,6 @@
         </w:rPr>
         <w:t>.</w:t>
       </w:r>
-      <w:proofErr w:type="gramEnd"/>
     </w:p>
     <w:p>
       <w:pPr>
@@ -2623,33 +2357,13 @@
                 </m:sSub>
                 <m:r>
                   <m:rPr>
-                    <m:sty m:val="b"/>
-                  </m:rPr>
-                  <w:rPr>
-                    <w:rFonts w:ascii="Cambria Math" w:hAnsi="Cambria Math"/>
-                    <w:lang w:val="en-GB"/>
-                  </w:rPr>
-                  <m:t>(</m:t>
-                </m:r>
-                <m:r>
-                  <m:rPr>
                     <m:sty m:val="bi"/>
                   </m:rPr>
                   <w:rPr>
                     <w:rFonts w:ascii="Cambria Math" w:hAnsi="Cambria Math"/>
                     <w:lang w:val="en-GB"/>
                   </w:rPr>
-                  <m:t>p</m:t>
-                </m:r>
-                <m:r>
-                  <m:rPr>
-                    <m:sty m:val="b"/>
-                  </m:rPr>
-                  <w:rPr>
-                    <w:rFonts w:ascii="Cambria Math" w:hAnsi="Cambria Math"/>
-                    <w:lang w:val="en-GB"/>
-                  </w:rPr>
-                  <m:t>):=</m:t>
+                  <m:t>(p):=</m:t>
                 </m:r>
                 <m:nary>
                   <m:naryPr>
@@ -2666,63 +2380,13 @@
                   <m:sub>
                     <m:r>
                       <m:rPr>
-                        <m:sty m:val="b"/>
-                      </m:rPr>
-                      <w:rPr>
-                        <w:rFonts w:ascii="Cambria Math" w:hAnsi="Cambria Math"/>
-                        <w:lang w:val="en-GB"/>
-                      </w:rPr>
-                      <m:t>(</m:t>
-                    </m:r>
-                    <m:r>
-                      <m:rPr>
                         <m:sty m:val="bi"/>
                       </m:rPr>
                       <w:rPr>
                         <w:rFonts w:ascii="Cambria Math" w:hAnsi="Cambria Math"/>
                         <w:lang w:val="en-GB"/>
                       </w:rPr>
-                      <m:t>e</m:t>
-                    </m:r>
-                    <m:r>
-                      <m:rPr>
-                        <m:sty m:val="b"/>
-                      </m:rPr>
-                      <w:rPr>
-                        <w:rFonts w:ascii="Cambria Math" w:hAnsi="Cambria Math"/>
-                        <w:lang w:val="en-GB"/>
-                      </w:rPr>
-                      <m:t>,</m:t>
-                    </m:r>
-                    <m:r>
-                      <m:rPr>
-                        <m:sty m:val="bi"/>
-                      </m:rPr>
-                      <w:rPr>
-                        <w:rFonts w:ascii="Cambria Math" w:hAnsi="Cambria Math"/>
-                        <w:lang w:val="en-GB"/>
-                      </w:rPr>
-                      <m:t>t</m:t>
-                    </m:r>
-                    <m:r>
-                      <m:rPr>
-                        <m:sty m:val="b"/>
-                      </m:rPr>
-                      <w:rPr>
-                        <w:rFonts w:ascii="Cambria Math" w:hAnsi="Cambria Math"/>
-                        <w:lang w:val="en-GB"/>
-                      </w:rPr>
-                      <m:t>)∈</m:t>
-                    </m:r>
-                    <m:r>
-                      <m:rPr>
-                        <m:sty m:val="bi"/>
-                      </m:rPr>
-                      <w:rPr>
-                        <w:rFonts w:ascii="Cambria Math" w:hAnsi="Cambria Math"/>
-                        <w:lang w:val="en-GB"/>
-                      </w:rPr>
-                      <m:t>p</m:t>
+                      <m:t>(e,t)∈p</m:t>
                     </m:r>
                   </m:sub>
                   <m:sup/>
@@ -2765,63 +2429,13 @@
                 </m:nary>
                 <m:r>
                   <m:rPr>
-                    <m:sty m:val="b"/>
-                  </m:rPr>
-                  <w:rPr>
-                    <w:rFonts w:ascii="Cambria Math" w:hAnsi="Cambria Math"/>
-                    <w:lang w:val="en-GB"/>
-                  </w:rPr>
-                  <m:t>(</m:t>
-                </m:r>
-                <m:r>
-                  <m:rPr>
                     <m:sty m:val="bi"/>
                   </m:rPr>
                   <w:rPr>
                     <w:rFonts w:ascii="Cambria Math" w:hAnsi="Cambria Math"/>
                     <w:lang w:val="en-GB"/>
                   </w:rPr>
-                  <m:t>e</m:t>
-                </m:r>
-                <m:r>
-                  <m:rPr>
-                    <m:sty m:val="b"/>
-                  </m:rPr>
-                  <w:rPr>
-                    <w:rFonts w:ascii="Cambria Math" w:hAnsi="Cambria Math"/>
-                    <w:lang w:val="en-GB"/>
-                  </w:rPr>
-                  <m:t>,</m:t>
-                </m:r>
-                <m:r>
-                  <m:rPr>
-                    <m:sty m:val="bi"/>
-                  </m:rPr>
-                  <w:rPr>
-                    <w:rFonts w:ascii="Cambria Math" w:hAnsi="Cambria Math"/>
-                    <w:lang w:val="en-GB"/>
-                  </w:rPr>
-                  <m:t>t</m:t>
-                </m:r>
-                <m:r>
-                  <m:rPr>
-                    <m:sty m:val="b"/>
-                  </m:rPr>
-                  <w:rPr>
-                    <w:rFonts w:ascii="Cambria Math" w:hAnsi="Cambria Math"/>
-                    <w:lang w:val="en-GB"/>
-                  </w:rPr>
-                  <m:t>)</m:t>
-                </m:r>
-                <m:r>
-                  <m:rPr>
-                    <m:sty m:val="b"/>
-                  </m:rPr>
-                  <w:rPr>
-                    <w:rFonts w:ascii="Cambria Math" w:hAnsi="Cambria Math"/>
-                    <w:lang w:val="en-GB"/>
-                  </w:rPr>
-                  <m:t>.</m:t>
+                  <m:t>(e,t).</m:t>
                 </m:r>
               </m:oMath>
             </m:oMathPara>
@@ -2851,7 +2465,6 @@
             </w:r>
             <w:r>
               <w:rPr>
-                <w:b w:val="0"/>
                 <w:i w:val="0"/>
               </w:rPr>
               <w:fldChar w:fldCharType="begin"/>
@@ -2865,7 +2478,6 @@
             </w:r>
             <w:r>
               <w:rPr>
-                <w:b w:val="0"/>
                 <w:i w:val="0"/>
               </w:rPr>
               <w:fldChar w:fldCharType="separate"/>
@@ -2880,7 +2492,6 @@
             </w:r>
             <w:r>
               <w:rPr>
-                <w:b w:val="0"/>
                 <w:i w:val="0"/>
               </w:rPr>
               <w:fldChar w:fldCharType="end"/>
@@ -3040,23 +2651,7 @@
             <w:rFonts w:ascii="Cambria Math" w:hAnsi="Cambria Math"/>
             <w:lang w:val="en-GB"/>
           </w:rPr>
-          <m:t>(</m:t>
-        </m:r>
-        <w:proofErr w:type="gramStart"/>
-        <m:r>
-          <w:rPr>
-            <w:rFonts w:ascii="Cambria Math" w:hAnsi="Cambria Math"/>
-            <w:lang w:val="en-GB"/>
-          </w:rPr>
-          <m:t>p,t</m:t>
-        </m:r>
-        <w:proofErr w:type="gramEnd"/>
-        <m:r>
-          <w:rPr>
-            <w:rFonts w:ascii="Cambria Math" w:hAnsi="Cambria Math"/>
-            <w:lang w:val="en-GB"/>
-          </w:rPr>
-          <m:t>)</m:t>
+          <m:t>(p,t)</m:t>
         </m:r>
       </m:oMath>
       <w:r>
@@ -3208,21 +2803,7 @@
         <w:rPr>
           <w:lang w:val="en-GB"/>
         </w:rPr>
-        <w:t xml:space="preserve"> fulfils the FIFO prop</w:t>
-      </w:r>
-      <w:proofErr w:type="spellStart"/>
-      <w:r>
-        <w:rPr>
-          <w:lang w:val="en-GB"/>
-        </w:rPr>
-        <w:t>erty</w:t>
-      </w:r>
-      <w:proofErr w:type="spellEnd"/>
-      <w:r>
-        <w:rPr>
-          <w:lang w:val="en-GB"/>
-        </w:rPr>
-        <w:t xml:space="preserve">, because the function depends in most instances on the air temperature. In </w:t>
+        <w:t xml:space="preserve"> fulfils the FIFO property, because the function depends in most instances on the air temperature. In </w:t>
       </w:r>
       <w:r>
         <w:rPr>
@@ -3316,20 +2897,19 @@
         <w:pStyle w:val="berschrift3"/>
         <w:jc w:val="both"/>
       </w:pPr>
-      <w:bookmarkStart w:id="9" w:name="the-edge-weighting-function-secedge-weig"/>
-      <w:bookmarkStart w:id="10" w:name="_Ref477075322"/>
-      <w:bookmarkEnd w:id="9"/>
+      <w:bookmarkStart w:id="10" w:name="the-edge-weighting-function-secedge-weig"/>
+      <w:bookmarkStart w:id="11" w:name="_Ref477075322"/>
+      <w:bookmarkEnd w:id="10"/>
       <w:r>
         <w:rPr>
           <w:lang w:val="en-GB"/>
         </w:rPr>
         <w:t>The Edge Weighting Function</w:t>
       </w:r>
-      <w:bookmarkEnd w:id="10"/>
+      <w:bookmarkEnd w:id="11"/>
       <w:r>
         <w:rPr>
           <w:noProof/>
-          <w:lang w:val="en-GB" w:eastAsia="de-DE"/>
         </w:rPr>
         <w:drawing>
           <wp:anchor distT="36195" distB="90170" distL="114300" distR="114300" simplePos="0" relativeHeight="251658240" behindDoc="0" locked="0" layoutInCell="1" allowOverlap="1" wp14:anchorId="7B7A6860" wp14:editId="2CB7369D">
@@ -3404,7 +2984,7 @@
           <w:lang w:val="en-GB"/>
         </w:rPr>
       </w:pPr>
-      <w:bookmarkStart w:id="11" w:name="_Ref477076217"/>
+      <w:bookmarkStart w:id="12" w:name="_Ref477076217"/>
       <w:r>
         <w:t xml:space="preserve">Figure </w:t>
       </w:r>
@@ -3416,7 +2996,7 @@
           <w:t>1</w:t>
         </w:r>
       </w:fldSimple>
-      <w:bookmarkEnd w:id="11"/>
+      <w:bookmarkEnd w:id="12"/>
       <w:r>
         <w:t xml:space="preserve">: </w:t>
       </w:r>
@@ -3701,7 +3281,7 @@
                 <w:lang w:val="en-GB"/>
               </w:rPr>
             </w:pPr>
-            <w:bookmarkStart w:id="12" w:name="_Ref477077214"/>
+            <w:bookmarkStart w:id="13" w:name="_Ref477077214"/>
             <w:r>
               <w:rPr>
                 <w:i w:val="0"/>
@@ -3745,7 +3325,7 @@
               </w:rPr>
               <w:t>)</w:t>
             </w:r>
-            <w:bookmarkEnd w:id="12"/>
+            <w:bookmarkEnd w:id="13"/>
           </w:p>
         </w:tc>
       </w:tr>
@@ -4070,21 +3650,7 @@
         <w:rPr>
           <w:lang w:val="en-GB"/>
         </w:rPr>
-        <w:t xml:space="preserve">Using our thermal comfort </w:t>
-      </w:r>
-      <w:proofErr w:type="gramStart"/>
-      <w:r>
-        <w:rPr>
-          <w:lang w:val="en-GB"/>
-        </w:rPr>
-        <w:t>measures</w:t>
-      </w:r>
-      <w:proofErr w:type="gramEnd"/>
-      <w:r>
-        <w:rPr>
-          <w:lang w:val="en-GB"/>
-        </w:rPr>
-        <w:t xml:space="preserve"> we get the following edge weighting functions:</w:t>
+        <w:t>Using our thermal comfort measures we get the following edge weighting functions:</w:t>
       </w:r>
     </w:p>
     <w:tbl>
@@ -4762,23 +4328,7 @@
             <w:rFonts w:ascii="Cambria Math" w:hAnsi="Cambria Math"/>
             <w:lang w:val="en-GB"/>
           </w:rPr>
-          <m:t>(</m:t>
-        </m:r>
-        <w:proofErr w:type="gramStart"/>
-        <m:r>
-          <w:rPr>
-            <w:rFonts w:ascii="Cambria Math" w:hAnsi="Cambria Math"/>
-            <w:lang w:val="en-GB"/>
-          </w:rPr>
-          <m:t>t,c</m:t>
-        </m:r>
-        <w:proofErr w:type="gramEnd"/>
-        <m:r>
-          <w:rPr>
-            <w:rFonts w:ascii="Cambria Math" w:hAnsi="Cambria Math"/>
-            <w:lang w:val="en-GB"/>
-          </w:rPr>
-          <m:t>)</m:t>
+          <m:t>(t,c)</m:t>
         </m:r>
       </m:oMath>
       <w:r>
@@ -4933,16 +4483,16 @@
           <w:lang w:val="en-GB"/>
         </w:rPr>
       </w:pPr>
-      <w:bookmarkStart w:id="13" w:name="finding-the-optimal-point-in-time-secfin"/>
-      <w:bookmarkStart w:id="14" w:name="_Ref477076718"/>
-      <w:bookmarkEnd w:id="13"/>
+      <w:bookmarkStart w:id="14" w:name="finding-the-optimal-point-in-time-secfin"/>
+      <w:bookmarkStart w:id="15" w:name="_Ref477076718"/>
+      <w:bookmarkEnd w:id="14"/>
       <w:r>
         <w:rPr>
           <w:lang w:val="en-GB"/>
         </w:rPr>
         <w:t>Finding the Optimal Point in Time</w:t>
       </w:r>
-      <w:bookmarkEnd w:id="14"/>
+      <w:bookmarkEnd w:id="15"/>
     </w:p>
     <w:p>
       <w:pPr>
@@ -4983,21 +4533,7 @@
         <w:rPr>
           <w:lang w:val="en-GB"/>
         </w:rPr>
-        <w:t xml:space="preserve">To give recommendations for a point in time with minimal heat exposure, we use a </w:t>
-      </w:r>
-      <w:proofErr w:type="gramStart"/>
-      <w:r>
-        <w:rPr>
-          <w:lang w:val="en-GB"/>
-        </w:rPr>
-        <w:t>three step</w:t>
-      </w:r>
-      <w:proofErr w:type="gramEnd"/>
-      <w:r>
-        <w:rPr>
-          <w:lang w:val="en-GB"/>
-        </w:rPr>
-        <w:t xml:space="preserve"> procedure:</w:t>
+        <w:t>To give recommendations for a point in time with minimal heat exposure, we use a three step procedure:</w:t>
       </w:r>
     </w:p>
     <w:p>
@@ -5011,7 +4547,7 @@
           <w:lang w:val="en-GB"/>
         </w:rPr>
       </w:pPr>
-      <w:bookmarkStart w:id="15" w:name="_Ref477076844"/>
+      <w:bookmarkStart w:id="16" w:name="_Ref477076844"/>
       <w:r>
         <w:rPr>
           <w:lang w:val="en-GB"/>
@@ -5075,7 +4611,7 @@
         </w:rPr>
         <w:t>).</w:t>
       </w:r>
-      <w:bookmarkEnd w:id="15"/>
+      <w:bookmarkEnd w:id="16"/>
     </w:p>
     <w:p>
       <w:pPr>
@@ -5088,7 +4624,7 @@
           <w:lang w:val="en-GB"/>
         </w:rPr>
       </w:pPr>
-      <w:bookmarkStart w:id="16" w:name="_Ref477076881"/>
+      <w:bookmarkStart w:id="17" w:name="_Ref477076881"/>
       <w:r>
         <w:rPr>
           <w:lang w:val="en-GB"/>
@@ -5197,7 +4733,7 @@
         </w:rPr>
         <w:t xml:space="preserve"> with the lowest heat exposure.</w:t>
       </w:r>
-      <w:bookmarkEnd w:id="16"/>
+      <w:bookmarkEnd w:id="17"/>
     </w:p>
     <w:p>
       <w:pPr>
@@ -5210,7 +4746,7 @@
           <w:lang w:val="en-GB"/>
         </w:rPr>
       </w:pPr>
-      <w:bookmarkStart w:id="17" w:name="_Ref477076868"/>
+      <w:bookmarkStart w:id="18" w:name="_Ref477076868"/>
       <w:r>
         <w:rPr>
           <w:lang w:val="en-GB"/>
@@ -5279,7 +4815,7 @@
         </w:rPr>
         <w:t xml:space="preserve"> with the location with the lowest heat exposure as rank 1.</w:t>
       </w:r>
-      <w:bookmarkEnd w:id="17"/>
+      <w:bookmarkEnd w:id="18"/>
     </w:p>
     <w:p>
       <w:pPr>
@@ -5427,8 +4963,8 @@
           <w:lang w:val="en-GB"/>
         </w:rPr>
       </w:pPr>
-      <w:bookmarkStart w:id="18" w:name="modelling-as-a-optimization-problem"/>
-      <w:bookmarkEnd w:id="18"/>
+      <w:bookmarkStart w:id="19" w:name="modelling-as-a-optimization-problem"/>
+      <w:bookmarkEnd w:id="19"/>
       <w:r>
         <w:rPr>
           <w:lang w:val="en-GB"/>
@@ -5669,12 +5205,12 @@
         <w:rPr>
           <w:lang w:val="en-GB"/>
         </w:rPr>
-      </w:r>
-      <w:r>
-        <w:rPr>
-          <w:lang w:val="en-GB"/>
-        </w:rPr>
         <w:instrText xml:space="preserve"> \* MERGEFORMAT </w:instrText>
+      </w:r>
+      <w:r>
+        <w:rPr>
+          <w:lang w:val="en-GB"/>
+        </w:rPr>
       </w:r>
       <w:r>
         <w:rPr>
@@ -5706,9 +5242,8 @@
             <w:rFonts w:ascii="Cambria Math" w:hAnsi="Cambria Math"/>
             <w:lang w:val="en-GB"/>
           </w:rPr>
-          <m:t>h(</m:t>
+          <m:t>h</m:t>
         </m:r>
-        <w:proofErr w:type="gramStart"/>
         <m:r>
           <m:rPr>
             <m:scr m:val="script"/>
@@ -5717,22 +5252,14 @@
             <w:rFonts w:ascii="Cambria Math" w:hAnsi="Cambria Math"/>
             <w:lang w:val="en-GB"/>
           </w:rPr>
-          <m:t>l,</m:t>
+          <m:t>(l,</m:t>
         </m:r>
         <m:r>
           <w:rPr>
             <w:rFonts w:ascii="Cambria Math" w:hAnsi="Cambria Math"/>
             <w:lang w:val="en-GB"/>
           </w:rPr>
-          <m:t>t</m:t>
-        </m:r>
-        <w:proofErr w:type="gramEnd"/>
-        <m:r>
-          <w:rPr>
-            <w:rFonts w:ascii="Cambria Math" w:hAnsi="Cambria Math"/>
-            <w:lang w:val="en-GB"/>
-          </w:rPr>
-          <m:t>)</m:t>
+          <m:t>t)</m:t>
         </m:r>
       </m:oMath>
       <w:r>
@@ -6126,7 +5653,7 @@
                 <w:lang w:val="en-GB"/>
               </w:rPr>
             </w:pPr>
-            <w:bookmarkStart w:id="19" w:name="_Ref477078547"/>
+            <w:bookmarkStart w:id="20" w:name="_Ref477078547"/>
             <w:r>
               <w:rPr>
                 <w:i w:val="0"/>
@@ -6170,7 +5697,7 @@
               </w:rPr>
               <w:t>)</w:t>
             </w:r>
-            <w:bookmarkEnd w:id="19"/>
+            <w:bookmarkEnd w:id="20"/>
           </w:p>
         </w:tc>
       </w:tr>
@@ -6302,23 +5829,7 @@
             <w:rFonts w:ascii="Cambria Math" w:hAnsi="Cambria Math"/>
             <w:lang w:val="en-GB"/>
           </w:rPr>
-          <m:t>(</m:t>
-        </m:r>
-        <w:proofErr w:type="gramStart"/>
-        <m:r>
-          <w:rPr>
-            <w:rFonts w:ascii="Cambria Math" w:hAnsi="Cambria Math"/>
-            <w:lang w:val="en-GB"/>
-          </w:rPr>
-          <m:t>p,t</m:t>
-        </m:r>
-        <w:proofErr w:type="gramEnd"/>
-        <m:r>
-          <w:rPr>
-            <w:rFonts w:ascii="Cambria Math" w:hAnsi="Cambria Math"/>
-            <w:lang w:val="en-GB"/>
-          </w:rPr>
-          <m:t>)</m:t>
+          <m:t>(p,t)</m:t>
         </m:r>
       </m:oMath>
       <w:r>
@@ -6403,18 +5914,12 @@
         <w:rPr>
           <w:lang w:val="en-GB"/>
         </w:rPr>
-        <w:instrText xml:space="preserve"> REF _Ref477077214 \h </w:instrText>
-      </w:r>
-      <w:r>
-        <w:rPr>
-          <w:lang w:val="en-GB"/>
-        </w:rPr>
-      </w:r>
-      <w:r>
-        <w:rPr>
-          <w:lang w:val="en-GB"/>
-        </w:rPr>
-        <w:instrText xml:space="preserve"> \* MERGEFORMAT </w:instrText>
+        <w:instrText xml:space="preserve"> REF _Ref477077214 \h  \* MERGEFORMAT </w:instrText>
+      </w:r>
+      <w:r>
+        <w:rPr>
+          <w:lang w:val="en-GB"/>
+        </w:rPr>
       </w:r>
       <w:r>
         <w:rPr>
@@ -6477,18 +5982,12 @@
         <w:rPr>
           <w:lang w:val="en-GB"/>
         </w:rPr>
-        <w:instrText xml:space="preserve"> REF _Ref477078547 \h </w:instrText>
-      </w:r>
-      <w:r>
-        <w:rPr>
-          <w:lang w:val="en-GB"/>
-        </w:rPr>
-      </w:r>
-      <w:r>
-        <w:rPr>
-          <w:lang w:val="en-GB"/>
-        </w:rPr>
-        <w:instrText xml:space="preserve"> \* MERGEFORMAT </w:instrText>
+        <w:instrText xml:space="preserve"> REF _Ref477078547 \h  \* MERGEFORMAT </w:instrText>
+      </w:r>
+      <w:r>
+        <w:rPr>
+          <w:lang w:val="en-GB"/>
+        </w:rPr>
       </w:r>
       <w:r>
         <w:rPr>
@@ -6687,7 +6186,7 @@
                 <w:lang w:val="en-GB"/>
               </w:rPr>
             </w:pPr>
-            <w:bookmarkStart w:id="20" w:name="_Ref477078848"/>
+            <w:bookmarkStart w:id="21" w:name="_Ref477078848"/>
             <w:r>
               <w:rPr>
                 <w:i w:val="0"/>
@@ -6731,7 +6230,7 @@
               </w:rPr>
               <w:t>)</w:t>
             </w:r>
-            <w:bookmarkEnd w:id="20"/>
+            <w:bookmarkEnd w:id="21"/>
           </w:p>
         </w:tc>
       </w:tr>
@@ -6910,14 +6409,7 @@
                   <w:rFonts w:ascii="Cambria Math" w:hAnsi="Cambria Math"/>
                   <w:lang w:val="en-GB"/>
                 </w:rPr>
-                <m:t>t</m:t>
-              </m:r>
-              <m:r>
-                <w:rPr>
-                  <w:rFonts w:ascii="Cambria Math" w:hAnsi="Cambria Math"/>
-                  <w:lang w:val="en-GB"/>
-                </w:rPr>
-                <m:t>)</m:t>
+                <m:t>t)</m:t>
               </m:r>
             </m:oMath>
             <w:r>
@@ -6944,7 +6436,7 @@
                 <w:lang w:val="en-GB"/>
               </w:rPr>
             </w:pPr>
-            <w:bookmarkStart w:id="21" w:name="_Ref477078390"/>
+            <w:bookmarkStart w:id="22" w:name="_Ref477078390"/>
             <w:r>
               <w:rPr>
                 <w:i w:val="0"/>
@@ -6988,7 +6480,7 @@
               </w:rPr>
               <w:t>)</w:t>
             </w:r>
-            <w:bookmarkEnd w:id="21"/>
+            <w:bookmarkEnd w:id="22"/>
           </w:p>
         </w:tc>
       </w:tr>
@@ -7214,7 +6706,7 @@
                 <w:lang w:val="en-GB"/>
               </w:rPr>
             </w:pPr>
-            <w:bookmarkStart w:id="22" w:name="_Ref477078400"/>
+            <w:bookmarkStart w:id="23" w:name="_Ref477078400"/>
             <w:r>
               <w:rPr>
                 <w:i w:val="0"/>
@@ -7258,7 +6750,7 @@
               </w:rPr>
               <w:t>)</w:t>
             </w:r>
-            <w:bookmarkEnd w:id="22"/>
+            <w:bookmarkEnd w:id="23"/>
           </w:p>
         </w:tc>
       </w:tr>
@@ -7389,7 +6881,7 @@
                 <w:lang w:val="en-GB"/>
               </w:rPr>
             </w:pPr>
-            <w:bookmarkStart w:id="23" w:name="_Ref477078440"/>
+            <w:bookmarkStart w:id="24" w:name="_Ref477078440"/>
             <w:r>
               <w:rPr>
                 <w:i w:val="0"/>
@@ -7433,7 +6925,7 @@
               </w:rPr>
               <w:t>)</w:t>
             </w:r>
-            <w:bookmarkEnd w:id="23"/>
+            <w:bookmarkEnd w:id="24"/>
           </w:p>
         </w:tc>
       </w:tr>
@@ -7560,7 +7052,7 @@
                 <w:lang w:val="en-GB"/>
               </w:rPr>
             </w:pPr>
-            <w:bookmarkStart w:id="24" w:name="_Ref477078447"/>
+            <w:bookmarkStart w:id="25" w:name="_Ref477078447"/>
             <w:r>
               <w:rPr>
                 <w:i w:val="0"/>
@@ -7604,7 +7096,7 @@
               </w:rPr>
               <w:t>)</w:t>
             </w:r>
-            <w:bookmarkEnd w:id="24"/>
+            <w:bookmarkEnd w:id="25"/>
           </w:p>
         </w:tc>
       </w:tr>
@@ -7731,7 +7223,7 @@
                 <w:lang w:val="en-GB"/>
               </w:rPr>
             </w:pPr>
-            <w:bookmarkStart w:id="25" w:name="_Ref477078468"/>
+            <w:bookmarkStart w:id="26" w:name="_Ref477078468"/>
             <w:r>
               <w:rPr>
                 <w:i w:val="0"/>
@@ -7775,7 +7267,7 @@
               </w:rPr>
               <w:t>)</w:t>
             </w:r>
-            <w:bookmarkEnd w:id="25"/>
+            <w:bookmarkEnd w:id="26"/>
           </w:p>
         </w:tc>
       </w:tr>
@@ -7869,18 +7361,12 @@
         <w:rPr>
           <w:lang w:val="en-GB"/>
         </w:rPr>
-        <w:instrText xml:space="preserve"> REF _Ref477078390 \h </w:instrText>
-      </w:r>
-      <w:r>
-        <w:rPr>
-          <w:lang w:val="en-GB"/>
-        </w:rPr>
-      </w:r>
-      <w:r>
-        <w:rPr>
-          <w:lang w:val="en-GB"/>
-        </w:rPr>
-        <w:instrText xml:space="preserve"> \* MERGEFORMAT </w:instrText>
+        <w:instrText xml:space="preserve"> REF _Ref477078390 \h  \* MERGEFORMAT </w:instrText>
+      </w:r>
+      <w:r>
+        <w:rPr>
+          <w:lang w:val="en-GB"/>
+        </w:rPr>
       </w:r>
       <w:r>
         <w:rPr>
@@ -7922,18 +7408,12 @@
         <w:rPr>
           <w:lang w:val="en-GB"/>
         </w:rPr>
-        <w:instrText xml:space="preserve"> REF _Ref477078400 \h </w:instrText>
-      </w:r>
-      <w:r>
-        <w:rPr>
-          <w:lang w:val="en-GB"/>
-        </w:rPr>
-      </w:r>
-      <w:r>
-        <w:rPr>
-          <w:lang w:val="en-GB"/>
-        </w:rPr>
-        <w:instrText xml:space="preserve"> \* MERGEFORMAT </w:instrText>
+        <w:instrText xml:space="preserve"> REF _Ref477078400 \h  \* MERGEFORMAT </w:instrText>
+      </w:r>
+      <w:r>
+        <w:rPr>
+          <w:lang w:val="en-GB"/>
+        </w:rPr>
       </w:r>
       <w:r>
         <w:rPr>
@@ -8115,18 +7595,12 @@
         <w:rPr>
           <w:lang w:val="en-GB"/>
         </w:rPr>
-        <w:instrText xml:space="preserve"> REF _Ref477078440 \h </w:instrText>
-      </w:r>
-      <w:r>
-        <w:rPr>
-          <w:lang w:val="en-GB"/>
-        </w:rPr>
-      </w:r>
-      <w:r>
-        <w:rPr>
-          <w:lang w:val="en-GB"/>
-        </w:rPr>
-        <w:instrText xml:space="preserve"> \* MERGEFORMAT </w:instrText>
+        <w:instrText xml:space="preserve"> REF _Ref477078440 \h  \* MERGEFORMAT </w:instrText>
+      </w:r>
+      <w:r>
+        <w:rPr>
+          <w:lang w:val="en-GB"/>
+        </w:rPr>
       </w:r>
       <w:r>
         <w:rPr>
@@ -8168,18 +7642,12 @@
         <w:rPr>
           <w:lang w:val="en-GB"/>
         </w:rPr>
-        <w:instrText xml:space="preserve"> REF _Ref477078447 \h </w:instrText>
-      </w:r>
-      <w:r>
-        <w:rPr>
-          <w:lang w:val="en-GB"/>
-        </w:rPr>
-      </w:r>
-      <w:r>
-        <w:rPr>
-          <w:lang w:val="en-GB"/>
-        </w:rPr>
-        <w:instrText xml:space="preserve"> \* MERGEFORMAT </w:instrText>
+        <w:instrText xml:space="preserve"> REF _Ref477078447 \h  \* MERGEFORMAT </w:instrText>
+      </w:r>
+      <w:r>
+        <w:rPr>
+          <w:lang w:val="en-GB"/>
+        </w:rPr>
       </w:r>
       <w:r>
         <w:rPr>
@@ -8233,18 +7701,12 @@
         <w:rPr>
           <w:lang w:val="en-GB"/>
         </w:rPr>
-        <w:instrText xml:space="preserve"> REF _Ref477078468 \h </w:instrText>
-      </w:r>
-      <w:r>
-        <w:rPr>
-          <w:lang w:val="en-GB"/>
-        </w:rPr>
-      </w:r>
-      <w:r>
-        <w:rPr>
-          <w:lang w:val="en-GB"/>
-        </w:rPr>
-        <w:instrText xml:space="preserve"> \* MERGEFORMAT </w:instrText>
+        <w:instrText xml:space="preserve"> REF _Ref477078468 \h  \* MERGEFORMAT </w:instrText>
+      </w:r>
+      <w:r>
+        <w:rPr>
+          <w:lang w:val="en-GB"/>
+        </w:rPr>
       </w:r>
       <w:r>
         <w:rPr>
@@ -8305,14 +7767,6 @@
             </m:r>
           </m:sub>
         </m:sSub>
-        <m:r>
-          <w:rPr>
-            <w:rFonts w:ascii="Cambria Math" w:hAnsi="Cambria Math"/>
-            <w:lang w:val="en-GB"/>
-          </w:rPr>
-          <m:t>(</m:t>
-        </m:r>
-        <w:proofErr w:type="gramStart"/>
         <m:r>
           <m:rPr>
             <m:scr m:val="script"/>
@@ -8321,22 +7775,14 @@
             <w:rFonts w:ascii="Cambria Math" w:hAnsi="Cambria Math"/>
             <w:lang w:val="en-GB"/>
           </w:rPr>
-          <m:t>l,</m:t>
+          <m:t>(l,</m:t>
         </m:r>
         <m:r>
           <w:rPr>
             <w:rFonts w:ascii="Cambria Math" w:hAnsi="Cambria Math"/>
             <w:lang w:val="en-GB"/>
           </w:rPr>
-          <m:t>t</m:t>
-        </m:r>
-        <w:proofErr w:type="gramEnd"/>
-        <m:r>
-          <w:rPr>
-            <w:rFonts w:ascii="Cambria Math" w:hAnsi="Cambria Math"/>
-            <w:lang w:val="en-GB"/>
-          </w:rPr>
-          <m:t>)</m:t>
+          <m:t>t)</m:t>
         </m:r>
       </m:oMath>
       <w:r>
@@ -8369,16 +7815,16 @@
           <w:lang w:val="en-GB"/>
         </w:rPr>
       </w:pPr>
-      <w:bookmarkStart w:id="26" w:name="optimization-secoptimization"/>
-      <w:bookmarkStart w:id="27" w:name="_Ref477078968"/>
-      <w:bookmarkEnd w:id="26"/>
+      <w:bookmarkStart w:id="27" w:name="optimization-secoptimization"/>
+      <w:bookmarkStart w:id="28" w:name="_Ref477078968"/>
+      <w:bookmarkEnd w:id="27"/>
       <w:r>
         <w:rPr>
           <w:lang w:val="en-GB"/>
         </w:rPr>
         <w:t>Optimization</w:t>
       </w:r>
-      <w:bookmarkEnd w:id="27"/>
+      <w:bookmarkEnd w:id="28"/>
     </w:p>
     <w:p>
       <w:pPr>
@@ -8400,9 +7846,8 @@
             <w:rFonts w:ascii="Cambria Math" w:hAnsi="Cambria Math"/>
             <w:lang w:val="en-GB"/>
           </w:rPr>
-          <m:t>h(</m:t>
+          <m:t>h</m:t>
         </m:r>
-        <w:proofErr w:type="gramStart"/>
         <m:r>
           <m:rPr>
             <m:scr m:val="script"/>
@@ -8411,22 +7856,14 @@
             <w:rFonts w:ascii="Cambria Math" w:hAnsi="Cambria Math"/>
             <w:lang w:val="en-GB"/>
           </w:rPr>
-          <m:t>l,</m:t>
+          <m:t>(l,</m:t>
         </m:r>
         <m:r>
           <w:rPr>
             <w:rFonts w:ascii="Cambria Math" w:hAnsi="Cambria Math"/>
             <w:lang w:val="en-GB"/>
           </w:rPr>
-          <m:t>t</m:t>
-        </m:r>
-        <w:proofErr w:type="gramEnd"/>
-        <m:r>
-          <w:rPr>
-            <w:rFonts w:ascii="Cambria Math" w:hAnsi="Cambria Math"/>
-            <w:lang w:val="en-GB"/>
-          </w:rPr>
-          <m:t>)</m:t>
+          <m:t>t)</m:t>
         </m:r>
       </m:oMath>
       <w:r>
@@ -8533,15 +7970,7 @@
         <w:rPr>
           <w:lang w:val="en-GB"/>
         </w:rPr>
-        <w:t>To apply Brent’s method, one h</w:t>
-      </w:r>
-      <w:bookmarkStart w:id="28" w:name="_GoBack"/>
-      <w:bookmarkEnd w:id="28"/>
-      <w:r>
-        <w:rPr>
-          <w:lang w:val="en-GB"/>
-        </w:rPr>
-        <w:t xml:space="preserve">as to transform the constrains </w:t>
+        <w:t xml:space="preserve">To apply Brent’s method, one has to transform the constrains </w:t>
       </w:r>
       <w:r>
         <w:rPr>
@@ -8559,17 +7988,17 @@
         <w:rPr>
           <w:lang w:val="en-GB"/>
         </w:rPr>
-      </w:r>
-      <w:r>
-        <w:rPr>
-          <w:lang w:val="en-GB"/>
-        </w:rPr>
         <w:instrText xml:space="preserve"> \* MERGEFORMAT </w:instrText>
       </w:r>
       <w:r>
         <w:rPr>
           <w:lang w:val="en-GB"/>
         </w:rPr>
+      </w:r>
+      <w:r>
+        <w:rPr>
+          <w:lang w:val="en-GB"/>
+        </w:rPr>
         <w:fldChar w:fldCharType="separate"/>
       </w:r>
       <w:r>
@@ -8606,18 +8035,12 @@
         <w:rPr>
           <w:lang w:val="en-GB"/>
         </w:rPr>
-        <w:instrText xml:space="preserve"> REF _Ref477078468 \h </w:instrText>
-      </w:r>
-      <w:r>
-        <w:rPr>
-          <w:lang w:val="en-GB"/>
-        </w:rPr>
-      </w:r>
-      <w:r>
-        <w:rPr>
-          <w:lang w:val="en-GB"/>
-        </w:rPr>
-        <w:instrText xml:space="preserve"> \* MERGEFORMAT </w:instrText>
+        <w:instrText xml:space="preserve"> REF _Ref477078468 \h  \* MERGEFORMAT </w:instrText>
+      </w:r>
+      <w:r>
+        <w:rPr>
+          <w:lang w:val="en-GB"/>
+        </w:rPr>
       </w:r>
       <w:r>
         <w:rPr>
@@ -8659,18 +8082,12 @@
         <w:rPr>
           <w:lang w:val="en-GB"/>
         </w:rPr>
-        <w:instrText xml:space="preserve"> REF _Ref477078390 \h </w:instrText>
-      </w:r>
-      <w:r>
-        <w:rPr>
-          <w:lang w:val="en-GB"/>
-        </w:rPr>
-      </w:r>
-      <w:r>
-        <w:rPr>
-          <w:lang w:val="en-GB"/>
-        </w:rPr>
-        <w:instrText xml:space="preserve"> \* MERGEFORMAT </w:instrText>
+        <w:instrText xml:space="preserve"> REF _Ref477078390 \h  \* MERGEFORMAT </w:instrText>
+      </w:r>
+      <w:r>
+        <w:rPr>
+          <w:lang w:val="en-GB"/>
+        </w:rPr>
       </w:r>
       <w:r>
         <w:rPr>
@@ -8712,18 +8129,12 @@
         <w:rPr>
           <w:lang w:val="en-GB"/>
         </w:rPr>
-        <w:instrText xml:space="preserve"> REF _Ref477078440 \h </w:instrText>
-      </w:r>
-      <w:r>
-        <w:rPr>
-          <w:lang w:val="en-GB"/>
-        </w:rPr>
-      </w:r>
-      <w:r>
-        <w:rPr>
-          <w:lang w:val="en-GB"/>
-        </w:rPr>
-        <w:instrText xml:space="preserve"> \* MERGEFORMAT </w:instrText>
+        <w:instrText xml:space="preserve"> REF _Ref477078440 \h  \* MERGEFORMAT </w:instrText>
+      </w:r>
+      <w:r>
+        <w:rPr>
+          <w:lang w:val="en-GB"/>
+        </w:rPr>
       </w:r>
       <w:r>
         <w:rPr>
@@ -8771,18 +8182,12 @@
         <w:rPr>
           <w:lang w:val="en-GB"/>
         </w:rPr>
-        <w:instrText xml:space="preserve"> REF _Ref477078468 \h </w:instrText>
-      </w:r>
-      <w:r>
-        <w:rPr>
-          <w:lang w:val="en-GB"/>
-        </w:rPr>
-      </w:r>
-      <w:r>
-        <w:rPr>
-          <w:lang w:val="en-GB"/>
-        </w:rPr>
-        <w:instrText xml:space="preserve"> \* MERGEFORMAT </w:instrText>
+        <w:instrText xml:space="preserve"> REF _Ref477078468 \h  \* MERGEFORMAT </w:instrText>
+      </w:r>
+      <w:r>
+        <w:rPr>
+          <w:lang w:val="en-GB"/>
+        </w:rPr>
       </w:r>
       <w:r>
         <w:rPr>
@@ -9177,18 +8582,12 @@
         <w:rPr>
           <w:lang w:val="en-GB"/>
         </w:rPr>
-        <w:instrText xml:space="preserve"> REF _Ref477078400 \h </w:instrText>
-      </w:r>
-      <w:r>
-        <w:rPr>
-          <w:lang w:val="en-GB"/>
-        </w:rPr>
-      </w:r>
-      <w:r>
-        <w:rPr>
-          <w:lang w:val="en-GB"/>
-        </w:rPr>
-        <w:instrText xml:space="preserve"> \* MERGEFORMAT </w:instrText>
+        <w:instrText xml:space="preserve"> REF _Ref477078400 \h  \* MERGEFORMAT </w:instrText>
+      </w:r>
+      <w:r>
+        <w:rPr>
+          <w:lang w:val="en-GB"/>
+        </w:rPr>
       </w:r>
       <w:r>
         <w:rPr>
@@ -9236,18 +8635,12 @@
         <w:rPr>
           <w:lang w:val="en-GB"/>
         </w:rPr>
-        <w:instrText xml:space="preserve"> REF _Ref477078447 \h </w:instrText>
-      </w:r>
-      <w:r>
-        <w:rPr>
-          <w:lang w:val="en-GB"/>
-        </w:rPr>
-      </w:r>
-      <w:r>
-        <w:rPr>
-          <w:lang w:val="en-GB"/>
-        </w:rPr>
-        <w:instrText xml:space="preserve"> \* MERGEFORMAT </w:instrText>
+        <w:instrText xml:space="preserve"> REF _Ref477078447 \h  \* MERGEFORMAT </w:instrText>
+      </w:r>
+      <w:r>
+        <w:rPr>
+          <w:lang w:val="en-GB"/>
+        </w:rPr>
       </w:r>
       <w:r>
         <w:rPr>
@@ -9756,89 +9149,77 @@
         <w:rPr>
           <w:lang w:val="en-GB"/>
         </w:rPr>
-        <w:instrText xml:space="preserve"> REF _Ref477078390 \h </w:instrText>
-      </w:r>
-      <w:r>
-        <w:rPr>
-          <w:lang w:val="en-GB"/>
-        </w:rPr>
-      </w:r>
-      <w:r>
-        <w:rPr>
-          <w:lang w:val="en-GB"/>
-        </w:rPr>
+        <w:instrText xml:space="preserve"> REF _Ref477078390 \h  \* MERGEFORMAT </w:instrText>
+      </w:r>
+      <w:r>
+        <w:rPr>
+          <w:lang w:val="en-GB"/>
+        </w:rPr>
+      </w:r>
+      <w:r>
+        <w:rPr>
+          <w:lang w:val="en-GB"/>
+        </w:rPr>
+        <w:fldChar w:fldCharType="separate"/>
+      </w:r>
+      <w:r>
+        <w:fldChar w:fldCharType="begin"/>
+      </w:r>
+      <w:r>
+        <w:rPr>
+          <w:lang w:val="en-GB"/>
+        </w:rPr>
+        <w:instrText xml:space="preserve"> REF _Ref477078848 \h </w:instrText>
+      </w:r>
+      <w:r>
         <w:instrText xml:space="preserve"> \* MERGEFORMAT </w:instrText>
       </w:r>
       <w:r>
-        <w:rPr>
-          <w:lang w:val="en-GB"/>
-        </w:rPr>
         <w:fldChar w:fldCharType="separate"/>
       </w:r>
       <w:r>
+        <w:t>(</w:t>
+      </w:r>
+      <w:r>
+        <w:rPr>
+          <w:noProof/>
+        </w:rPr>
+        <w:t>6</w:t>
+      </w:r>
+      <w:r>
+        <w:t>)</w:t>
+      </w:r>
+      <w:r>
+        <w:fldChar w:fldCharType="end"/>
+      </w:r>
+      <w:r>
+        <w:rPr>
+          <w:lang w:val="en-GB"/>
+        </w:rPr>
+        <w:fldChar w:fldCharType="end"/>
+      </w:r>
+      <w:r>
+        <w:rPr>
+          <w:lang w:val="en-GB"/>
+        </w:rPr>
+        <w:t xml:space="preserve"> to </w:t>
+      </w:r>
+      <w:r>
+        <w:rPr>
+          <w:lang w:val="en-GB"/>
+        </w:rPr>
         <w:fldChar w:fldCharType="begin"/>
       </w:r>
       <w:r>
         <w:rPr>
           <w:lang w:val="en-GB"/>
         </w:rPr>
-        <w:instrText xml:space="preserve"> REF _Ref477078848 \h </w:instrText>
-      </w:r>
-      <w:r>
-        <w:instrText xml:space="preserve"> \* MERGEFORMAT </w:instrText>
-      </w:r>
-      <w:r>
-        <w:fldChar w:fldCharType="separate"/>
-      </w:r>
-      <w:r>
-        <w:t>(</w:t>
-      </w:r>
-      <w:r>
-        <w:rPr>
-          <w:noProof/>
-        </w:rPr>
-        <w:t>6</w:t>
-      </w:r>
-      <w:r>
-        <w:t>)</w:t>
-      </w:r>
-      <w:r>
-        <w:fldChar w:fldCharType="end"/>
-      </w:r>
-      <w:r>
-        <w:rPr>
-          <w:lang w:val="en-GB"/>
-        </w:rPr>
-        <w:fldChar w:fldCharType="end"/>
-      </w:r>
-      <w:r>
-        <w:rPr>
-          <w:lang w:val="en-GB"/>
-        </w:rPr>
-        <w:t xml:space="preserve"> to </w:t>
-      </w:r>
-      <w:r>
-        <w:rPr>
-          <w:lang w:val="en-GB"/>
-        </w:rPr>
-        <w:fldChar w:fldCharType="begin"/>
-      </w:r>
-      <w:r>
-        <w:rPr>
-          <w:lang w:val="en-GB"/>
-        </w:rPr>
-        <w:instrText xml:space="preserve"> REF _Ref477078468 \h </w:instrText>
-      </w:r>
-      <w:r>
-        <w:rPr>
-          <w:lang w:val="en-GB"/>
-        </w:rPr>
-      </w:r>
-      <w:r>
-        <w:rPr>
-          <w:lang w:val="en-GB"/>
-        </w:rPr>
-        <w:instrText xml:space="preserve"> \* MERGEFORMAT </w:instrText>
+        <w:instrText xml:space="preserve"> REF _Ref477078468 \h  \* MERGEFORMAT </w:instrText>
+      </w:r>
+      <w:r>
+        <w:rPr>
+          <w:lang w:val="en-GB"/>
+        </w:rPr>
       </w:r>
       <w:r>
         <w:rPr>
@@ -9906,15 +9287,7 @@
             <w:rFonts w:ascii="Cambria Math" w:hAnsi="Cambria Math"/>
             <w:lang w:val="en-GB"/>
           </w:rPr>
-          <m:t>h'(</m:t>
-        </m:r>
-        <w:proofErr w:type="gramStart"/>
-        <m:r>
-          <w:rPr>
-            <w:rFonts w:ascii="Cambria Math" w:hAnsi="Cambria Math"/>
-            <w:lang w:val="en-GB"/>
-          </w:rPr>
-          <m:t>t</m:t>
+          <m:t>h'(t</m:t>
         </m:r>
         <m:r>
           <m:rPr>
@@ -9924,15 +9297,7 @@
             <w:rFonts w:ascii="Cambria Math" w:hAnsi="Cambria Math"/>
             <w:lang w:val="en-GB"/>
           </w:rPr>
-          <m:t>,l</m:t>
-        </m:r>
-        <w:proofErr w:type="gramEnd"/>
-        <m:r>
-          <w:rPr>
-            <w:rFonts w:ascii="Cambria Math" w:hAnsi="Cambria Math"/>
-            <w:lang w:val="en-GB"/>
-          </w:rPr>
-          <m:t>)</m:t>
+          <m:t>,l)</m:t>
         </m:r>
       </m:oMath>
       <w:r>
@@ -10316,15 +9681,7 @@
             <w:rFonts w:ascii="Cambria Math" w:hAnsi="Cambria Math"/>
             <w:lang w:val="en-GB"/>
           </w:rPr>
-          <m:t>h(</m:t>
-        </m:r>
-        <w:proofErr w:type="gramStart"/>
-        <m:r>
-          <w:rPr>
-            <w:rFonts w:ascii="Cambria Math" w:hAnsi="Cambria Math"/>
-            <w:lang w:val="en-GB"/>
-          </w:rPr>
-          <m:t>t</m:t>
+          <m:t>h(t</m:t>
         </m:r>
         <m:r>
           <m:rPr>
@@ -10334,15 +9691,14 @@
             <w:rFonts w:ascii="Cambria Math" w:hAnsi="Cambria Math"/>
             <w:lang w:val="en-GB"/>
           </w:rPr>
-          <m:t>,l</m:t>
+          <m:t>,l)+</m:t>
         </m:r>
-        <w:proofErr w:type="gramEnd"/>
         <m:r>
           <w:rPr>
             <w:rFonts w:ascii="Cambria Math" w:hAnsi="Cambria Math"/>
             <w:lang w:val="en-GB"/>
           </w:rPr>
-          <m:t>)+c</m:t>
+          <m:t>c</m:t>
         </m:r>
       </m:oMath>
       <w:r>
@@ -10508,13 +9864,6 @@
                         <m:t>h'</m:t>
                       </m:r>
                       <m:r>
-                        <w:rPr>
-                          <w:rFonts w:ascii="Cambria Math" w:hAnsi="Cambria Math"/>
-                          <w:lang w:val="en-GB"/>
-                        </w:rPr>
-                        <m:t>(</m:t>
-                      </m:r>
-                      <m:r>
                         <m:rPr>
                           <m:scr m:val="script"/>
                         </m:rPr>
@@ -10522,7 +9871,7 @@
                           <w:rFonts w:ascii="Cambria Math" w:hAnsi="Cambria Math"/>
                           <w:lang w:val="en-GB"/>
                         </w:rPr>
-                        <m:t>l,</m:t>
+                        <m:t>(l,</m:t>
                       </m:r>
                       <m:r>
                         <w:rPr>
@@ -11397,105 +10746,7 @@
         <w:rPr>
           <w:lang w:val="en-GB"/>
         </w:rPr>
-        <w:t xml:space="preserve">As map data, we use the data from the </w:t>
-      </w:r>
-      <w:proofErr w:type="spellStart"/>
-      <w:r>
-        <w:rPr>
-          <w:lang w:val="en-GB"/>
-        </w:rPr>
-        <w:t>OpenStreetMap</w:t>
-      </w:r>
-      <w:proofErr w:type="spellEnd"/>
-      <w:r>
-        <w:rPr>
-          <w:lang w:val="en-GB"/>
-        </w:rPr>
-        <w:t xml:space="preserve"> (OSM) project (</w:t>
-      </w:r>
-      <w:proofErr w:type="spellStart"/>
-      <w:r>
-        <w:rPr>
-          <w:lang w:val="en-GB"/>
-        </w:rPr>
-        <w:t>OpenStreetMap</w:t>
-      </w:r>
-      <w:proofErr w:type="spellEnd"/>
-      <w:r>
-        <w:rPr>
-          <w:lang w:val="en-GB"/>
-        </w:rPr>
-        <w:t xml:space="preserve"> Foundation 2016). For weather data, we use the hourly air temperature and relative humidity values originating from the weather station of the German Weather Service (</w:t>
-      </w:r>
-      <w:proofErr w:type="spellStart"/>
-      <w:r>
-        <w:rPr>
-          <w:lang w:val="en-GB"/>
-        </w:rPr>
-        <w:t>Deutscher</w:t>
-      </w:r>
-      <w:proofErr w:type="spellEnd"/>
-      <w:r>
-        <w:rPr>
-          <w:lang w:val="en-GB"/>
-        </w:rPr>
-        <w:t xml:space="preserve"> </w:t>
-      </w:r>
-      <w:proofErr w:type="spellStart"/>
-      <w:r>
-        <w:rPr>
-          <w:lang w:val="en-GB"/>
-        </w:rPr>
-        <w:t>Wetterdienste</w:t>
-      </w:r>
-      <w:proofErr w:type="spellEnd"/>
-      <w:r>
-        <w:rPr>
-          <w:lang w:val="en-GB"/>
-        </w:rPr>
-        <w:t xml:space="preserve">, DWD) in </w:t>
-      </w:r>
-      <w:proofErr w:type="spellStart"/>
-      <w:r>
-        <w:rPr>
-          <w:lang w:val="en-GB"/>
-        </w:rPr>
-        <w:t>Rheinstetten</w:t>
-      </w:r>
-      <w:proofErr w:type="spellEnd"/>
-      <w:r>
-        <w:rPr>
-          <w:lang w:val="en-GB"/>
-        </w:rPr>
-        <w:t xml:space="preserve"> near Karlsruhe (</w:t>
-      </w:r>
-      <w:proofErr w:type="spellStart"/>
-      <w:r>
-        <w:rPr>
-          <w:lang w:val="en-GB"/>
-        </w:rPr>
-        <w:t>Deutscher</w:t>
-      </w:r>
-      <w:proofErr w:type="spellEnd"/>
-      <w:r>
-        <w:rPr>
-          <w:lang w:val="en-GB"/>
-        </w:rPr>
-        <w:t xml:space="preserve"> </w:t>
-      </w:r>
-      <w:proofErr w:type="spellStart"/>
-      <w:r>
-        <w:rPr>
-          <w:lang w:val="en-GB"/>
-        </w:rPr>
-        <w:t>Wetterdienst</w:t>
-      </w:r>
-      <w:proofErr w:type="spellEnd"/>
-      <w:r>
-        <w:rPr>
-          <w:lang w:val="en-GB"/>
-        </w:rPr>
-        <w:t xml:space="preserve"> 2016). For a finer spatial </w:t>
+        <w:t xml:space="preserve">As map data, we use the data from the OpenStreetMap (OSM) project (OpenStreetMap Foundation 2016). For weather data, we use the hourly air temperature and relative humidity values originating from the weather station of the German Weather Service (Deutscher Wetterdienste, DWD) in Rheinstetten near Karlsruhe (Deutscher Wetterdienst 2016). For a finer spatial </w:t>
       </w:r>
       <w:r>
         <w:rPr>
@@ -11507,21 +10758,7 @@
         <w:rPr>
           <w:lang w:val="en-GB"/>
         </w:rPr>
-        <w:t xml:space="preserve"> we use remote sensing data of a thermal scanner flight provided by the </w:t>
-      </w:r>
-      <w:proofErr w:type="spellStart"/>
-      <w:r>
-        <w:rPr>
-          <w:lang w:val="en-GB"/>
-        </w:rPr>
-        <w:t>Nachbarschaftsverband</w:t>
-      </w:r>
-      <w:proofErr w:type="spellEnd"/>
-      <w:r>
-        <w:rPr>
-          <w:lang w:val="en-GB"/>
-        </w:rPr>
-        <w:t xml:space="preserve"> Karlsruhe (NVK). The data set consists of two scans, recorded in the morning and in the evening of the 26 September 2008. The data is covering an area of </w:t>
+        <w:t xml:space="preserve"> we use remote sensing data of a thermal scanner flight provided by the Nachbarschaftsverband Karlsruhe (NVK). The data set consists of two scans, recorded in the morning and in the evening of the 26 September 2008. The data is covering an area of </w:t>
       </w:r>
       <m:oMath>
         <m:r>
@@ -11571,35 +10808,7 @@
             <w:rFonts w:ascii="Cambria Math" w:hAnsi="Cambria Math"/>
             <w:lang w:val="en-GB"/>
           </w:rPr>
-          <m:t>5 161</m:t>
-        </m:r>
-        <m:r>
-          <w:rPr>
-            <w:rFonts w:ascii="Cambria Math" w:hAnsi="Cambria Math"/>
-            <w:lang w:val="en-GB"/>
-          </w:rPr>
-          <m:t xml:space="preserve"> </m:t>
-        </m:r>
-        <m:r>
-          <w:rPr>
-            <w:rFonts w:ascii="Cambria Math" w:hAnsi="Cambria Math"/>
-            <w:lang w:val="en-GB"/>
-          </w:rPr>
-          <m:t>×</m:t>
-        </m:r>
-        <m:r>
-          <w:rPr>
-            <w:rFonts w:ascii="Cambria Math" w:hAnsi="Cambria Math"/>
-            <w:lang w:val="en-GB"/>
-          </w:rPr>
-          <m:t xml:space="preserve"> </m:t>
-        </m:r>
-        <m:r>
-          <w:rPr>
-            <w:rFonts w:ascii="Cambria Math" w:hAnsi="Cambria Math"/>
-            <w:lang w:val="en-GB"/>
-          </w:rPr>
-          <m:t>7 911</m:t>
+          <m:t>5 161 × 7 911</m:t>
         </m:r>
       </m:oMath>
       <w:r>
@@ -11673,14 +10882,7 @@
             <w:rFonts w:ascii="Cambria Math" w:hAnsi="Cambria Math"/>
             <w:lang w:val="en-GB"/>
           </w:rPr>
-          <m:t>11.24</m:t>
-        </m:r>
-        <m:r>
-          <w:rPr>
-            <w:rFonts w:ascii="Cambria Math" w:hAnsi="Cambria Math"/>
-            <w:lang w:val="en-GB"/>
-          </w:rPr>
-          <m:t>°C</m:t>
+          <m:t>11.24°C</m:t>
         </m:r>
       </m:oMath>
       <w:r>
@@ -11753,21 +10955,12 @@
         </w:rPr>
         <w:t xml:space="preserve"> or </w:t>
       </w:r>
-      <w:proofErr w:type="spellStart"/>
       <w:r>
         <w:rPr>
           <w:rStyle w:val="VerbatimChar"/>
           <w:lang w:val="en-GB"/>
         </w:rPr>
-        <w:t>public_transport</w:t>
-      </w:r>
-      <w:proofErr w:type="spellEnd"/>
-      <w:r>
-        <w:rPr>
-          <w:rStyle w:val="VerbatimChar"/>
-          <w:lang w:val="en-GB"/>
-        </w:rPr>
-        <w:t>=platform</w:t>
+        <w:t>public_transport=platform</w:t>
       </w:r>
       <w:r>
         <w:rPr>
@@ -11800,18 +10993,12 @@
         <w:rPr>
           <w:lang w:val="en-GB"/>
         </w:rPr>
-        <w:instrText xml:space="preserve"> REF _Ref477075322 \r \h </w:instrText>
-      </w:r>
-      <w:r>
-        <w:rPr>
-          <w:lang w:val="en-GB"/>
-        </w:rPr>
-      </w:r>
-      <w:r>
-        <w:rPr>
-          <w:lang w:val="en-GB"/>
-        </w:rPr>
-        <w:instrText xml:space="preserve"> \* MERGEFORMAT </w:instrText>
+        <w:instrText xml:space="preserve"> REF _Ref477075322 \r \h  \* MERGEFORMAT </w:instrText>
+      </w:r>
+      <w:r>
+        <w:rPr>
+          <w:lang w:val="en-GB"/>
+        </w:rPr>
       </w:r>
       <w:r>
         <w:rPr>
@@ -12734,35 +11921,7 @@
         <w:rPr>
           <w:lang w:val="en-GB"/>
         </w:rPr>
-        <w:t xml:space="preserve">For the implementation of the routing the </w:t>
-      </w:r>
-      <w:proofErr w:type="spellStart"/>
-      <w:r>
-        <w:rPr>
-          <w:lang w:val="en-GB"/>
-        </w:rPr>
-        <w:t>GraphHopper</w:t>
-      </w:r>
-      <w:proofErr w:type="spellEnd"/>
-      <w:r>
-        <w:rPr>
-          <w:lang w:val="en-GB"/>
-        </w:rPr>
-        <w:t xml:space="preserve"> framework for Java (</w:t>
-      </w:r>
-      <w:proofErr w:type="spellStart"/>
-      <w:r>
-        <w:rPr>
-          <w:lang w:val="en-GB"/>
-        </w:rPr>
-        <w:t>GraphHopper</w:t>
-      </w:r>
-      <w:proofErr w:type="spellEnd"/>
-      <w:r>
-        <w:rPr>
-          <w:lang w:val="en-GB"/>
-        </w:rPr>
-        <w:t xml:space="preserve"> GmbH 2016) is used.</w:t>
+        <w:t>For the implementation of the routing the GraphHopper framework for Java (GraphHopper GmbH 2016) is used.</w:t>
       </w:r>
     </w:p>
     <w:p>
@@ -12861,7 +12020,6 @@
         </w:rPr>
         <w:t xml:space="preserve"> as search criteria. Only locations which have opening hours specified (via the </w:t>
       </w:r>
-      <w:proofErr w:type="spellStart"/>
       <w:r>
         <w:rPr>
           <w:rStyle w:val="VerbatimChar"/>
@@ -12869,7 +12027,6 @@
         </w:rPr>
         <w:t>opening_hours</w:t>
       </w:r>
-      <w:proofErr w:type="spellEnd"/>
       <w:r>
         <w:rPr>
           <w:lang w:val="en-GB"/>
@@ -12953,21 +12110,7 @@
         <w:rPr>
           <w:lang w:val="en-GB"/>
         </w:rPr>
-        <w:t xml:space="preserve">To evaluate the routing, we select 1000 random pairs of start and destination points from the examined area and 10 random dates from the period of 1 June to 31 August 2015. For each of the start destination pairs and each date we perform the evaluation at 7:00, 11:00, 15:00, 19:00 and 23:00, so </w:t>
-      </w:r>
-      <w:proofErr w:type="gramStart"/>
-      <w:r>
-        <w:rPr>
-          <w:lang w:val="en-GB"/>
-        </w:rPr>
-        <w:t>overall</w:t>
-      </w:r>
-      <w:proofErr w:type="gramEnd"/>
-      <w:r>
-        <w:rPr>
-          <w:lang w:val="en-GB"/>
-        </w:rPr>
-        <w:t xml:space="preserve"> we have </w:t>
+        <w:t xml:space="preserve">To evaluate the routing, we select 1000 random pairs of start and destination points from the examined area and 10 random dates from the period of 1 June to 31 August 2015. For each of the start destination pairs and each date we perform the evaluation at 7:00, 11:00, 15:00, 19:00 and 23:00, so overall we have </w:t>
       </w:r>
       <m:oMath>
         <m:r>
@@ -13162,10 +12305,39 @@
         <w:rPr>
           <w:lang w:val="en-GB"/>
         </w:rPr>
+        <w:fldChar w:fldCharType="end"/>
+      </w:r>
+      <w:r>
+        <w:rPr>
+          <w:lang w:val="en-GB"/>
+        </w:rPr>
+        <w:fldChar w:fldCharType="begin"/>
+      </w:r>
+      <w:r>
+        <w:rPr>
+          <w:lang w:val="en-GB"/>
+        </w:rPr>
+        <w:instrText xml:space="preserve"> REF _Ref477082481 \h </w:instrText>
+      </w:r>
+      <w:r>
+        <w:rPr>
+          <w:lang w:val="en-GB"/>
+        </w:rPr>
+      </w:r>
+      <w:r>
+        <w:rPr>
+          <w:lang w:val="en-GB"/>
+        </w:rPr>
         <w:fldChar w:fldCharType="separate"/>
       </w:r>
       <w:r>
         <w:rPr>
+          <w:noProof/>
+        </w:rPr>
+        <w:t>2</w:t>
+      </w:r>
+      <w:r>
+        <w:rPr>
           <w:lang w:val="en-GB"/>
         </w:rPr>
         <w:fldChar w:fldCharType="end"/>
@@ -13174,41 +12346,6 @@
         <w:rPr>
           <w:lang w:val="en-GB"/>
         </w:rPr>
-        <w:fldChar w:fldCharType="begin"/>
-      </w:r>
-      <w:r>
-        <w:rPr>
-          <w:lang w:val="en-GB"/>
-        </w:rPr>
-        <w:instrText xml:space="preserve"> REF _Ref477082481 \h </w:instrText>
-      </w:r>
-      <w:r>
-        <w:rPr>
-          <w:lang w:val="en-GB"/>
-        </w:rPr>
-      </w:r>
-      <w:r>
-        <w:rPr>
-          <w:lang w:val="en-GB"/>
-        </w:rPr>
-        <w:fldChar w:fldCharType="separate"/>
-      </w:r>
-      <w:r>
-        <w:rPr>
-          <w:noProof/>
-        </w:rPr>
-        <w:t>2</w:t>
-      </w:r>
-      <w:r>
-        <w:rPr>
-          <w:lang w:val="en-GB"/>
-        </w:rPr>
-        <w:fldChar w:fldCharType="end"/>
-      </w:r>
-      <w:r>
-        <w:rPr>
-          <w:lang w:val="en-GB"/>
-        </w:rPr>
         <w:t xml:space="preserve"> the heat exposure is reduced by </w:t>
       </w:r>
       <w:r>
@@ -13248,7 +12385,6 @@
         </w:rPr>
         <w:t>(</w:t>
       </w:r>
-      <w:proofErr w:type="spellStart"/>
       <w:r>
         <w:rPr>
           <w:i/>
@@ -13256,7 +12392,6 @@
         </w:rPr>
         <w:t>heatindex</w:t>
       </w:r>
-      <w:proofErr w:type="spellEnd"/>
       <w:r>
         <w:rPr>
           <w:lang w:val="en-GB"/>
@@ -13423,7 +12558,6 @@
                 <w:lang w:val="en-GB"/>
               </w:rPr>
             </w:pPr>
-            <w:proofErr w:type="spellStart"/>
             <w:r>
               <w:rPr>
                 <w:i/>
@@ -13431,7 +12565,6 @@
               </w:rPr>
               <w:t>heatindex</w:t>
             </w:r>
-            <w:proofErr w:type="spellEnd"/>
           </w:p>
         </w:tc>
       </w:tr>
@@ -14675,7 +13808,6 @@
       <w:r>
         <w:rPr>
           <w:noProof/>
-          <w:lang w:val="en-GB" w:eastAsia="de-DE"/>
         </w:rPr>
         <w:lastRenderedPageBreak/>
         <w:drawing>
@@ -14725,7 +13857,6 @@
       <w:r>
         <w:rPr>
           <w:noProof/>
-          <w:lang w:val="en-GB" w:eastAsia="de-DE"/>
         </w:rPr>
         <w:drawing>
           <wp:inline distT="0" distB="0" distL="0" distR="0" wp14:anchorId="2D456469" wp14:editId="228384B0">
@@ -14792,10 +13923,7 @@
       </w:fldSimple>
       <w:bookmarkEnd w:id="36"/>
       <w:r>
-        <w:t xml:space="preserve">: </w:t>
-      </w:r>
-      <w:r>
-        <w:t xml:space="preserve">Routing example: both the </w:t>
+        <w:t xml:space="preserve">: Routing example: both the </w:t>
       </w:r>
       <w:r>
         <w:rPr>
@@ -14806,25 +13934,14 @@
       <w:r>
         <w:t xml:space="preserve"> and the </w:t>
       </w:r>
-      <w:proofErr w:type="spellStart"/>
       <w:r>
         <w:rPr>
           <w:i w:val="0"/>
         </w:rPr>
         <w:t>heatindex</w:t>
       </w:r>
-      <w:proofErr w:type="spellEnd"/>
-      <w:r>
-        <w:t xml:space="preserve"> weighting found the</w:t>
-      </w:r>
-      <w:r>
-        <w:t xml:space="preserve"> same </w:t>
-      </w:r>
-      <w:r>
-        <w:t>route. (Map tiles by Stamen Design (2017), under CC BY 3.</w:t>
-      </w:r>
-      <w:r>
-        <w:t>0</w:t>
+      <w:r>
+        <w:t xml:space="preserve"> weighting found the same route. (Map tiles by Stamen Design (2017), under CC BY 3.0</w:t>
       </w:r>
       <w:r>
         <w:rPr>
@@ -14833,13 +13950,7 @@
         <w:footnoteReference w:id="1"/>
       </w:r>
       <w:r>
-        <w:t>. Map</w:t>
-      </w:r>
-      <w:r>
-        <w:t xml:space="preserve"> </w:t>
-      </w:r>
-      <w:r>
-        <w:t>data by OSMF (2016), under ODbL2</w:t>
+        <w:t>. Map data by OSMF (2016), under ODbL2</w:t>
       </w:r>
       <w:r>
         <w:rPr>
@@ -14916,21 +14027,7 @@
         <w:rPr>
           <w:lang w:val="en-GB"/>
         </w:rPr>
-        <w:t xml:space="preserve"> is selected from the period of 8:00 to 20:00. The radius is set to for all start points and the maximum number of results is set to 5. Additiona</w:t>
-      </w:r>
-      <w:proofErr w:type="spellStart"/>
-      <w:r>
-        <w:rPr>
-          <w:lang w:val="en-GB"/>
-        </w:rPr>
-        <w:t>lly</w:t>
-      </w:r>
-      <w:proofErr w:type="spellEnd"/>
-      <w:r>
-        <w:rPr>
-          <w:lang w:val="en-GB"/>
-        </w:rPr>
-        <w:t xml:space="preserve">, for all start points a time buffer </w:t>
+        <w:t xml:space="preserve"> is selected from the period of 8:00 to 20:00. The radius is set to for all start points and the maximum number of results is set to 5. Additionally, for all start points a time buffer </w:t>
       </w:r>
       <m:oMath>
         <m:sSub>
@@ -15111,7 +14208,6 @@
                 <w:lang w:val="en-GB"/>
               </w:rPr>
             </w:pPr>
-            <w:proofErr w:type="spellStart"/>
             <w:r>
               <w:rPr>
                 <w:i/>
@@ -15119,7 +14215,6 @@
               </w:rPr>
               <w:t>heatindex</w:t>
             </w:r>
-            <w:proofErr w:type="spellEnd"/>
           </w:p>
         </w:tc>
       </w:tr>
@@ -15831,7 +14926,6 @@
       <w:r>
         <w:rPr>
           <w:noProof/>
-          <w:lang w:val="en-GB" w:eastAsia="de-DE"/>
         </w:rPr>
         <w:lastRenderedPageBreak/>
         <w:drawing>
@@ -15908,8 +15002,8 @@
           <w:lang w:val="en-GB"/>
         </w:rPr>
       </w:pPr>
-      <w:bookmarkStart w:id="39" w:name="_Ref477092587"/>
-      <w:bookmarkStart w:id="40" w:name="_Ref477092594"/>
+      <w:bookmarkStart w:id="39" w:name="_Ref477092594"/>
+      <w:bookmarkStart w:id="40" w:name="_Ref477092587"/>
       <w:r>
         <w:t xml:space="preserve">Figure </w:t>
       </w:r>
@@ -15921,63 +15015,35 @@
           <w:t>3</w:t>
         </w:r>
       </w:fldSimple>
+      <w:bookmarkEnd w:id="39"/>
+      <w:r>
+        <w:t>:</w:t>
+      </w:r>
+      <w:r>
+        <w:rPr>
+          <w:lang w:val="en-GB"/>
+        </w:rPr>
+        <w:t xml:space="preserve"> </w:t>
+      </w:r>
+      <w:r>
+        <w:rPr>
+          <w:lang w:val="en-GB"/>
+        </w:rPr>
+        <w:t xml:space="preserve">Example for nearby search: In the </w:t>
+      </w:r>
+      <w:r>
+        <w:rPr>
+          <w:lang w:val="en-GB"/>
+        </w:rPr>
+        <w:t>graphic,</w:t>
+      </w:r>
+      <w:r>
+        <w:rPr>
+          <w:lang w:val="en-GB"/>
+        </w:rPr>
+        <w:t xml:space="preserve"> the starting point (black dot) as well as the locations ranked best by the respective method. (Map tiles by Stamen Design (2017), under CC BY 3.0. Map data by OpenStreetMap Foundation (2016), under ODbL)</w:t>
+      </w:r>
       <w:bookmarkEnd w:id="40"/>
-      <w:r>
-        <w:t>:</w:t>
-      </w:r>
-      <w:r>
-        <w:rPr>
-          <w:lang w:val="en-GB"/>
-        </w:rPr>
-        <w:t xml:space="preserve"> </w:t>
-      </w:r>
-      <w:r>
-        <w:rPr>
-          <w:lang w:val="en-GB"/>
-        </w:rPr>
-        <w:t xml:space="preserve">Example for nearby search: In the </w:t>
-      </w:r>
-      <w:r>
-        <w:rPr>
-          <w:lang w:val="en-GB"/>
-        </w:rPr>
-        <w:t>graphic,</w:t>
-      </w:r>
-      <w:r>
-        <w:rPr>
-          <w:lang w:val="en-GB"/>
-        </w:rPr>
-        <w:t xml:space="preserve"> the starting point (black dot) as well as the locations ranked best by the respective method. (Map tiles by Stamen Design (2017), under CC BY 3.0. Map data by </w:t>
-      </w:r>
-      <w:proofErr w:type="spellStart"/>
-      <w:r>
-        <w:rPr>
-          <w:lang w:val="en-GB"/>
-        </w:rPr>
-        <w:t>OpenStreetMap</w:t>
-      </w:r>
-      <w:proofErr w:type="spellEnd"/>
-      <w:r>
-        <w:rPr>
-          <w:lang w:val="en-GB"/>
-        </w:rPr>
-        <w:t xml:space="preserve"> Foundation (2016), under </w:t>
-      </w:r>
-      <w:proofErr w:type="spellStart"/>
-      <w:r>
-        <w:rPr>
-          <w:lang w:val="en-GB"/>
-        </w:rPr>
-        <w:t>ODbL</w:t>
-      </w:r>
-      <w:proofErr w:type="spellEnd"/>
-      <w:r>
-        <w:rPr>
-          <w:lang w:val="en-GB"/>
-        </w:rPr>
-        <w:t>)</w:t>
-      </w:r>
-      <w:bookmarkEnd w:id="39"/>
     </w:p>
     <w:p>
       <w:pPr>
@@ -16154,7 +15220,6 @@
         </w:rPr>
         <w:t xml:space="preserve"> weighting selected the same pharmacy and optimal point in time (9:27) as the reference solution. Contrary the </w:t>
       </w:r>
-      <w:proofErr w:type="spellStart"/>
       <w:r>
         <w:rPr>
           <w:i/>
@@ -16162,7 +15227,6 @@
         </w:rPr>
         <w:t>heatindex</w:t>
       </w:r>
-      <w:proofErr w:type="spellEnd"/>
       <w:r>
         <w:rPr>
           <w:lang w:val="en-GB"/>
@@ -16211,42 +15275,80 @@
         <w:rPr>
           <w:lang w:val="en-GB"/>
         </w:rPr>
-        <w:t xml:space="preserve">In this work, we proposed a two-step approach to reduce the heat stress for individuals. We achieved this goal by creating a decision support system that computes heat-optimal paths to locations as well the optimal points in time to perform a desired action. We evaluated this on typical every-day activities such as grocery shopping. We showed that our approach reduces the heat stress in </w:t>
-      </w:r>
-      <w:proofErr w:type="gramStart"/>
-      <w:r>
-        <w:rPr>
-          <w:lang w:val="en-GB"/>
-        </w:rPr>
-        <w:t>a vast majority</w:t>
-      </w:r>
-      <w:proofErr w:type="gramEnd"/>
-      <w:r>
-        <w:rPr>
-          <w:lang w:val="en-GB"/>
-        </w:rPr>
-        <w:t xml:space="preserve"> of the cases. On average the heat stress can be reduced by while the trade off in additional distance is also quite low (less than on average). We achieved these results, contrary to the existing work, for relatively small distances which average </w:t>
-      </w:r>
-      <w:proofErr w:type="gramStart"/>
-      <w:r>
-        <w:rPr>
-          <w:lang w:val="en-GB"/>
-        </w:rPr>
-        <w:t>over .</w:t>
-      </w:r>
-      <w:proofErr w:type="gramEnd"/>
-      <w:r>
-        <w:rPr>
-          <w:lang w:val="en-GB"/>
-        </w:rPr>
-        <w:t xml:space="preserve"> The impact of these results is simple, but significant. One can easily compute our approach and decide for themselves the trade-off between additional distance and the heat stress reduction. Thanks to the very small assumptions on the data set, one can apply the approach quite easily to other cities. But these assumptions are also the main restriction of this work. Given the rise of smart cities and (hopefully) more available data sources, one could improve the approach with more fine-detailed data. Even more interesting would be the inclusion of intra urban temperature forecasts. By incorporating exact forecasts of future </w:t>
+        <w:t xml:space="preserve">In this work, we proposed a two-step approach to reduce the heat stress for individuals. We achieved this goal by creating a decision support system that computes heat-optimal paths to locations as well the optimal points in time to perform a desired action. We evaluated this on typical every-day activities such as grocery shopping. We showed that our approach reduces the heat stress in a vast majority of the cases. </w:t>
+      </w:r>
+      <w:r>
+        <w:rPr>
+          <w:lang w:val="en-GB"/>
+        </w:rPr>
+        <w:t xml:space="preserve">This approach is applicable for cities or areas, where walking or cycling are valid alternatives.  </w:t>
+      </w:r>
+      <w:r>
+        <w:rPr>
+          <w:lang w:val="en-GB"/>
+        </w:rPr>
+        <w:t>On average the heat stress can be reduced by</w:t>
+      </w:r>
+      <w:r>
+        <w:rPr>
+          <w:lang w:val="en-GB"/>
+        </w:rPr>
+        <w:t xml:space="preserve"> ~4.7%</w:t>
+      </w:r>
+      <w:r>
+        <w:rPr>
+          <w:lang w:val="en-GB"/>
+        </w:rPr>
+        <w:t xml:space="preserve"> while the trade off in additional distance is also quite low (less than</w:t>
+      </w:r>
+      <w:r>
+        <w:rPr>
+          <w:lang w:val="en-GB"/>
+        </w:rPr>
+        <w:t xml:space="preserve"> 5.8%</w:t>
+      </w:r>
+      <w:r>
+        <w:rPr>
+          <w:lang w:val="en-GB"/>
+        </w:rPr>
+        <w:t xml:space="preserve"> on average). We achieved these results, contrary to the existing work, for relatively small distances which average over </w:t>
+      </w:r>
+      <w:r>
+        <w:rPr>
+          <w:lang w:val="en-GB"/>
+        </w:rPr>
+        <w:t>~2km</w:t>
+      </w:r>
+      <w:r>
+        <w:rPr>
+          <w:lang w:val="en-GB"/>
+        </w:rPr>
+        <w:t>. The impact of these results is simple, but significant. One can easily compute our approach and decide for themselves the trade-off between additional distance and the heat stress reduction. Thanks to the very small assumptions on the data set, one can apply the approa</w:t>
+      </w:r>
+      <w:r>
+        <w:rPr>
+          <w:lang w:val="en-GB"/>
+        </w:rPr>
+        <w:t xml:space="preserve">ch quite easily to other cities where basic amenities and services are within walking distances. </w:t>
+      </w:r>
+      <w:r>
+        <w:rPr>
+          <w:lang w:val="en-GB"/>
+        </w:rPr>
+        <w:t xml:space="preserve">But these assumptions are also the main restriction of this work. Given the rise of smart cities and (hopefully) more available data </w:t>
       </w:r>
       <w:r>
         <w:rPr>
           <w:lang w:val="en-GB"/>
         </w:rPr>
         <w:lastRenderedPageBreak/>
-        <w:t>values along possible pathways, the optimal point in time as well as the reduction of the heat stress could be improved. Additionally, the inclusion of more complex heat indices could increase the validity for any potential user. Finally, the computation of an overall route which covers a multitude of potential points of interests would be an interesting extension. This could be used for tourists or even worker scheduling. Here not only the time and the route with minimal heat exposure should be considered but also, the ordering of the locations.</w:t>
+        <w:t>sources, one could improve the approach with more fine-detailed data. Even more interesting would be the inclusion of intra urban temperature forecasts. By incorporating exact forecasts of future values along possible pathways, the optimal point in time as well as the reduction of the heat stress could be improved. Additionally, the inclusion of more complex heat indices could increase the validity for any potential user. Finally, the computation of an overall route which covers a multitude of potential points of interests would be an interesting extension. This could be used for tourists or even worker scheduling. Here not only the time and the route with minimal heat exposure should be considered but also, the ordering of the locations.</w:t>
+      </w:r>
+      <w:r>
+        <w:rPr>
+          <w:lang w:val="en-GB"/>
+        </w:rPr>
+        <w:t xml:space="preserve"> </w:t>
       </w:r>
     </w:p>
     <w:p>
@@ -16295,7 +15397,7 @@
       <w:hyperlink r:id="rId12">
         <w:r>
           <w:rPr>
-            <w:rStyle w:val="Link"/>
+            <w:rStyle w:val="Hyperlink"/>
             <w:lang w:val="en-GB"/>
           </w:rPr>
           <w:t>http://commons.apache.org/proper/commons-math/</w:t>
@@ -16317,33 +15419,11 @@
           <w:lang w:val="en-GB"/>
         </w:rPr>
       </w:pPr>
-      <w:proofErr w:type="spellStart"/>
-      <w:r>
-        <w:rPr>
-          <w:lang w:val="en-GB"/>
-        </w:rPr>
-        <w:t>Basu</w:t>
-      </w:r>
-      <w:proofErr w:type="spellEnd"/>
-      <w:r>
-        <w:rPr>
-          <w:lang w:val="en-GB"/>
-        </w:rPr>
-        <w:t xml:space="preserve">, </w:t>
-      </w:r>
-      <w:proofErr w:type="spellStart"/>
-      <w:r>
-        <w:rPr>
-          <w:lang w:val="en-GB"/>
-        </w:rPr>
-        <w:t>Rupa</w:t>
-      </w:r>
-      <w:proofErr w:type="spellEnd"/>
-      <w:r>
-        <w:rPr>
-          <w:lang w:val="en-GB"/>
-        </w:rPr>
-        <w:t xml:space="preserve">. 2009. “High Ambient Temperature and Mortality: A Review of Epidemiologic Studies from 2001 to 2008.” </w:t>
+      <w:r>
+        <w:rPr>
+          <w:lang w:val="en-GB"/>
+        </w:rPr>
+        <w:t xml:space="preserve">Basu, Rupa. 2009. “High Ambient Temperature and Mortality: A Review of Epidemiologic Studies from 2001 to 2008.” </w:t>
       </w:r>
       <w:r>
         <w:rPr>
@@ -16361,7 +15441,7 @@
       <w:hyperlink r:id="rId13">
         <w:r>
           <w:rPr>
-            <w:rStyle w:val="Link"/>
+            <w:rStyle w:val="Hyperlink"/>
             <w:lang w:val="en-GB"/>
           </w:rPr>
           <w:t>10.1186/1476-069X-8-40</w:t>
@@ -16416,63 +15496,7 @@
         <w:rPr>
           <w:lang w:val="en-GB"/>
         </w:rPr>
-        <w:t xml:space="preserve">Dang, </w:t>
-      </w:r>
-      <w:proofErr w:type="spellStart"/>
-      <w:r>
-        <w:rPr>
-          <w:lang w:val="en-GB"/>
-        </w:rPr>
-        <w:t>Congwei</w:t>
-      </w:r>
-      <w:proofErr w:type="spellEnd"/>
-      <w:r>
-        <w:rPr>
-          <w:lang w:val="en-GB"/>
-        </w:rPr>
-        <w:t xml:space="preserve">, Masayuki Iwai, </w:t>
-      </w:r>
-      <w:proofErr w:type="spellStart"/>
-      <w:r>
-        <w:rPr>
-          <w:lang w:val="en-GB"/>
-        </w:rPr>
-        <w:t>Yoshito</w:t>
-      </w:r>
-      <w:proofErr w:type="spellEnd"/>
-      <w:r>
-        <w:rPr>
-          <w:lang w:val="en-GB"/>
-        </w:rPr>
-        <w:t xml:space="preserve"> Tobe, Kazunori </w:t>
-      </w:r>
-      <w:proofErr w:type="spellStart"/>
-      <w:r>
-        <w:rPr>
-          <w:lang w:val="en-GB"/>
-        </w:rPr>
-        <w:t>Umeda</w:t>
-      </w:r>
-      <w:proofErr w:type="spellEnd"/>
-      <w:r>
-        <w:rPr>
-          <w:lang w:val="en-GB"/>
-        </w:rPr>
-        <w:t xml:space="preserve">, and Kaoru </w:t>
-      </w:r>
-      <w:proofErr w:type="spellStart"/>
-      <w:r>
-        <w:rPr>
-          <w:lang w:val="en-GB"/>
-        </w:rPr>
-        <w:t>Sezaki</w:t>
-      </w:r>
-      <w:proofErr w:type="spellEnd"/>
-      <w:r>
-        <w:rPr>
-          <w:lang w:val="en-GB"/>
-        </w:rPr>
-        <w:t xml:space="preserve">. 2013. “A Framework for Pedestrian Comfort Navigation Using Multi-Modal Environmental Sensors.” </w:t>
+        <w:t xml:space="preserve">Dang, Congwei, Masayuki Iwai, Yoshito Tobe, Kazunori Umeda, and Kaoru Sezaki. 2013. “A Framework for Pedestrian Comfort Navigation Using Multi-Modal Environmental Sensors.” </w:t>
       </w:r>
       <w:r>
         <w:rPr>
@@ -16485,26 +15509,12 @@
         <w:rPr>
           <w:lang w:val="en-GB"/>
         </w:rPr>
-        <w:t>, Special issue: Selected papers from the 2012 IEEE international conference on pervasive computing and communications (</w:t>
-      </w:r>
-      <w:proofErr w:type="spellStart"/>
-      <w:r>
-        <w:rPr>
-          <w:lang w:val="en-GB"/>
-        </w:rPr>
-        <w:t>PerCom</w:t>
-      </w:r>
-      <w:proofErr w:type="spellEnd"/>
-      <w:r>
-        <w:rPr>
-          <w:lang w:val="en-GB"/>
-        </w:rPr>
-        <w:t xml:space="preserve"> 2012), 9 (3): 421–36. doi:</w:t>
+        <w:t>, Special issue: Selected papers from the 2012 IEEE international conference on pervasive computing and communications (PerCom 2012), 9 (3): 421–36. doi:</w:t>
       </w:r>
       <w:hyperlink r:id="rId14">
         <w:r>
           <w:rPr>
-            <w:rStyle w:val="Link"/>
+            <w:rStyle w:val="Hyperlink"/>
             <w:lang w:val="en-GB"/>
           </w:rPr>
           <w:t>10.1016/j.pmcj.2013.01.002</w:t>
@@ -16548,7 +15558,7 @@
       <w:hyperlink r:id="rId15">
         <w:r>
           <w:rPr>
-            <w:rStyle w:val="Link"/>
+            <w:rStyle w:val="Hyperlink"/>
             <w:lang w:val="en-GB"/>
           </w:rPr>
           <w:t>10.1152/japplphysiol.00460.2010</w:t>
@@ -16567,71 +15577,46 @@
         <w:ind w:left="284" w:hanging="284"/>
         <w:jc w:val="both"/>
         <w:rPr>
-          <w:lang w:val="en-GB"/>
+          <w:lang w:val="de-DE"/>
         </w:rPr>
       </w:pPr>
-      <w:proofErr w:type="spellStart"/>
-      <w:r>
-        <w:rPr>
-          <w:lang w:val="en-GB"/>
-        </w:rPr>
-        <w:t>Delling</w:t>
-      </w:r>
-      <w:proofErr w:type="spellEnd"/>
-      <w:r>
-        <w:rPr>
-          <w:lang w:val="en-GB"/>
-        </w:rPr>
-        <w:t xml:space="preserve">, Daniel, Peter Sanders, Dominik </w:t>
-      </w:r>
-      <w:proofErr w:type="spellStart"/>
-      <w:r>
-        <w:rPr>
-          <w:lang w:val="en-GB"/>
-        </w:rPr>
-        <w:t>Schultes</w:t>
-      </w:r>
-      <w:proofErr w:type="spellEnd"/>
-      <w:r>
-        <w:rPr>
-          <w:lang w:val="en-GB"/>
-        </w:rPr>
-        <w:t xml:space="preserve">, and Dorothea Wagner. 2009. “Engineering Route Planning Algorithms.” In </w:t>
-      </w:r>
-      <w:proofErr w:type="spellStart"/>
+      <w:r>
+        <w:rPr>
+          <w:lang w:val="en-GB"/>
+        </w:rPr>
+        <w:t xml:space="preserve">Delling, Daniel, Peter Sanders, Dominik Schultes, and Dorothea Wagner. 2009. “Engineering Route Planning Algorithms.” In </w:t>
+      </w:r>
       <w:r>
         <w:rPr>
           <w:i/>
           <w:lang w:val="en-GB"/>
         </w:rPr>
-        <w:t>Algorithmics</w:t>
-      </w:r>
-      <w:proofErr w:type="spellEnd"/>
-      <w:r>
-        <w:rPr>
-          <w:i/>
-          <w:lang w:val="en-GB"/>
-        </w:rPr>
-        <w:t xml:space="preserve"> of Large and Complex Networks</w:t>
-      </w:r>
-      <w:r>
-        <w:rPr>
-          <w:lang w:val="en-GB"/>
-        </w:rPr>
-        <w:t>, edited by Jürgen Lerner, Dorothea Wagner, and Katharina A. Zweig, 117–39. Lecture Notes in Computer Science 5515. Springer Berlin Heidelberg. doi:</w:t>
+        <w:t>Algorithmics of Large and Complex Networks</w:t>
+      </w:r>
+      <w:r>
+        <w:rPr>
+          <w:lang w:val="en-GB"/>
+        </w:rPr>
+        <w:t xml:space="preserve">, edited by Jürgen Lerner, Dorothea Wagner, and Katharina A. Zweig, 117–39. </w:t>
+      </w:r>
+      <w:r>
+        <w:rPr>
+          <w:lang w:val="de-DE"/>
+        </w:rPr>
+        <w:t>Lecture Notes in Computer Science 5515. Springer Berlin Heidelberg. doi:</w:t>
       </w:r>
       <w:hyperlink r:id="rId16">
         <w:r>
           <w:rPr>
-            <w:rStyle w:val="Link"/>
-            <w:lang w:val="en-GB"/>
+            <w:rStyle w:val="Hyperlink"/>
+            <w:lang w:val="de-DE"/>
           </w:rPr>
           <w:t>10.1007/978-3-642-02094-0_7</w:t>
         </w:r>
       </w:hyperlink>
       <w:r>
         <w:rPr>
-          <w:lang w:val="en-GB"/>
+          <w:lang w:val="de-DE"/>
         </w:rPr>
         <w:t>.</w:t>
       </w:r>
@@ -16645,192 +15630,16 @@
           <w:lang w:val="en-GB"/>
         </w:rPr>
       </w:pPr>
-      <w:proofErr w:type="spellStart"/>
-      <w:r>
-        <w:rPr>
-          <w:lang w:val="en-GB"/>
-        </w:rPr>
-        <w:t>Deutscher</w:t>
-      </w:r>
-      <w:proofErr w:type="spellEnd"/>
-      <w:r>
-        <w:rPr>
-          <w:lang w:val="en-GB"/>
-        </w:rPr>
-        <w:t xml:space="preserve"> </w:t>
-      </w:r>
-      <w:proofErr w:type="spellStart"/>
-      <w:r>
-        <w:rPr>
-          <w:lang w:val="en-GB"/>
-        </w:rPr>
-        <w:t>Wetterdienst</w:t>
-      </w:r>
-      <w:proofErr w:type="spellEnd"/>
-      <w:r>
-        <w:rPr>
-          <w:lang w:val="en-GB"/>
-        </w:rPr>
-        <w:t>. 2016. “</w:t>
-      </w:r>
-      <w:proofErr w:type="spellStart"/>
-      <w:r>
-        <w:rPr>
-          <w:lang w:val="en-GB"/>
-        </w:rPr>
-        <w:t>Aktuelle</w:t>
-      </w:r>
-      <w:proofErr w:type="spellEnd"/>
-      <w:r>
-        <w:rPr>
-          <w:lang w:val="en-GB"/>
-        </w:rPr>
-        <w:t xml:space="preserve"> </w:t>
-      </w:r>
-      <w:proofErr w:type="spellStart"/>
-      <w:r>
-        <w:rPr>
-          <w:lang w:val="en-GB"/>
-        </w:rPr>
-        <w:t>Stündliche</w:t>
-      </w:r>
-      <w:proofErr w:type="spellEnd"/>
-      <w:r>
-        <w:rPr>
-          <w:lang w:val="en-GB"/>
-        </w:rPr>
-        <w:t xml:space="preserve"> </w:t>
-      </w:r>
-      <w:proofErr w:type="spellStart"/>
-      <w:r>
-        <w:rPr>
-          <w:lang w:val="en-GB"/>
-        </w:rPr>
-        <w:t>Stationsmessung</w:t>
-      </w:r>
-      <w:proofErr w:type="spellEnd"/>
-      <w:r>
-        <w:rPr>
-          <w:lang w:val="en-GB"/>
-        </w:rPr>
-        <w:t xml:space="preserve"> </w:t>
-      </w:r>
-      <w:proofErr w:type="gramStart"/>
-      <w:r>
-        <w:rPr>
-          <w:lang w:val="en-GB"/>
-        </w:rPr>
-        <w:t>Der</w:t>
-      </w:r>
-      <w:proofErr w:type="gramEnd"/>
-      <w:r>
-        <w:rPr>
-          <w:lang w:val="en-GB"/>
-        </w:rPr>
-        <w:t xml:space="preserve"> </w:t>
-      </w:r>
-      <w:proofErr w:type="spellStart"/>
-      <w:r>
-        <w:rPr>
-          <w:lang w:val="en-GB"/>
-        </w:rPr>
-        <w:t>Lufttemperatur</w:t>
-      </w:r>
-      <w:proofErr w:type="spellEnd"/>
-      <w:r>
-        <w:rPr>
-          <w:lang w:val="en-GB"/>
-        </w:rPr>
-        <w:t xml:space="preserve"> Und </w:t>
-      </w:r>
-      <w:proofErr w:type="spellStart"/>
-      <w:r>
-        <w:rPr>
-          <w:lang w:val="en-GB"/>
-        </w:rPr>
-        <w:t>Luftfeuchte</w:t>
-      </w:r>
-      <w:proofErr w:type="spellEnd"/>
-      <w:r>
-        <w:rPr>
-          <w:lang w:val="en-GB"/>
-        </w:rPr>
-        <w:t xml:space="preserve">, </w:t>
-      </w:r>
-      <w:proofErr w:type="spellStart"/>
-      <w:r>
-        <w:rPr>
-          <w:lang w:val="en-GB"/>
-        </w:rPr>
-        <w:t>Qualitätskontrolle</w:t>
-      </w:r>
-      <w:proofErr w:type="spellEnd"/>
-      <w:r>
-        <w:rPr>
-          <w:lang w:val="en-GB"/>
-        </w:rPr>
-        <w:t xml:space="preserve"> </w:t>
-      </w:r>
-      <w:proofErr w:type="spellStart"/>
-      <w:r>
-        <w:rPr>
-          <w:lang w:val="en-GB"/>
-        </w:rPr>
-        <w:t>Noch</w:t>
-      </w:r>
-      <w:proofErr w:type="spellEnd"/>
-      <w:r>
-        <w:rPr>
-          <w:lang w:val="en-GB"/>
-        </w:rPr>
-        <w:t xml:space="preserve"> </w:t>
-      </w:r>
-      <w:proofErr w:type="spellStart"/>
-      <w:r>
-        <w:rPr>
-          <w:lang w:val="en-GB"/>
-        </w:rPr>
-        <w:t>Nicht</w:t>
-      </w:r>
-      <w:proofErr w:type="spellEnd"/>
-      <w:r>
-        <w:rPr>
-          <w:lang w:val="en-GB"/>
-        </w:rPr>
-        <w:t xml:space="preserve"> </w:t>
-      </w:r>
-      <w:proofErr w:type="spellStart"/>
-      <w:r>
-        <w:rPr>
-          <w:lang w:val="en-GB"/>
-        </w:rPr>
-        <w:t>Vollständig</w:t>
-      </w:r>
-      <w:proofErr w:type="spellEnd"/>
-      <w:r>
-        <w:rPr>
-          <w:lang w:val="en-GB"/>
-        </w:rPr>
-        <w:t xml:space="preserve"> </w:t>
-      </w:r>
-      <w:proofErr w:type="spellStart"/>
-      <w:r>
-        <w:rPr>
-          <w:lang w:val="en-GB"/>
-        </w:rPr>
-        <w:t>Durchlaufen</w:t>
-      </w:r>
-      <w:proofErr w:type="spellEnd"/>
-      <w:r>
-        <w:rPr>
-          <w:lang w:val="en-GB"/>
-        </w:rPr>
-        <w:t xml:space="preserve">.” </w:t>
+      <w:r>
+        <w:rPr>
+          <w:lang w:val="de-DE"/>
+        </w:rPr>
+        <w:t xml:space="preserve">Deutscher Wetterdienst. 2016. “Aktuelle Stündliche Stationsmessung Der Lufttemperatur Und Luftfeuchte, Qualitätskontrolle Noch Nicht Vollständig Durchlaufen.” </w:t>
       </w:r>
       <w:hyperlink r:id="rId17">
         <w:r>
           <w:rPr>
-            <w:rStyle w:val="Link"/>
+            <w:rStyle w:val="Hyperlink"/>
             <w:lang w:val="en-GB"/>
           </w:rPr>
           <w:t>ftp://ftp-cdc.dwd.de/pub/CDC/observations_germany/climate/hourly/air_temperature/recent/stundenwerte_TU_04177_akt.zip</w:t>
@@ -16858,31 +15667,13 @@
         </w:rPr>
         <w:t xml:space="preserve">Dijkstra, E. W. 1959. “A Note on Two Problems in Connexion with Graphs.” </w:t>
       </w:r>
-      <w:proofErr w:type="spellStart"/>
       <w:r>
         <w:rPr>
           <w:i/>
           <w:lang w:val="en-GB"/>
         </w:rPr>
-        <w:t>Numerische</w:t>
-      </w:r>
-      <w:proofErr w:type="spellEnd"/>
-      <w:r>
-        <w:rPr>
-          <w:i/>
-          <w:lang w:val="en-GB"/>
-        </w:rPr>
-        <w:t xml:space="preserve"> </w:t>
-      </w:r>
-      <w:proofErr w:type="spellStart"/>
-      <w:r>
-        <w:rPr>
-          <w:i/>
-          <w:lang w:val="en-GB"/>
-        </w:rPr>
-        <w:t>Mathematik</w:t>
-      </w:r>
-      <w:proofErr w:type="spellEnd"/>
+        <w:t>Numerische Mathematik</w:t>
+      </w:r>
       <w:r>
         <w:rPr>
           <w:lang w:val="en-GB"/>
@@ -16892,7 +15683,7 @@
       <w:hyperlink r:id="rId18">
         <w:r>
           <w:rPr>
-            <w:rStyle w:val="Link"/>
+            <w:rStyle w:val="Hyperlink"/>
             <w:lang w:val="en-GB"/>
           </w:rPr>
           <w:t>10.1007/BF01386390</w:t>
@@ -16914,19 +15705,11 @@
           <w:lang w:val="en-GB"/>
         </w:rPr>
       </w:pPr>
-      <w:proofErr w:type="spellStart"/>
-      <w:r>
-        <w:rPr>
-          <w:lang w:val="en-GB"/>
-        </w:rPr>
-        <w:t>Fanger</w:t>
-      </w:r>
-      <w:proofErr w:type="spellEnd"/>
-      <w:r>
-        <w:rPr>
-          <w:lang w:val="en-GB"/>
-        </w:rPr>
-        <w:t xml:space="preserve">, P. O. 1973. “Assessment of Man’s Thermal Comfort in Practice.” </w:t>
+      <w:r>
+        <w:rPr>
+          <w:lang w:val="en-GB"/>
+        </w:rPr>
+        <w:t xml:space="preserve">Fanger, P. O. 1973. “Assessment of Man’s Thermal Comfort in Practice.” </w:t>
       </w:r>
       <w:r>
         <w:rPr>
@@ -16944,7 +15727,7 @@
       <w:hyperlink r:id="rId19">
         <w:r>
           <w:rPr>
-            <w:rStyle w:val="Link"/>
+            <w:rStyle w:val="Hyperlink"/>
             <w:lang w:val="en-GB"/>
           </w:rPr>
           <w:t>10.1136/oem.30.4.313</w:t>
@@ -16966,35 +15749,18 @@
           <w:lang w:val="en-GB"/>
         </w:rPr>
       </w:pPr>
-      <w:proofErr w:type="spellStart"/>
-      <w:r>
-        <w:rPr>
-          <w:lang w:val="en-GB"/>
-        </w:rPr>
-        <w:t>GraphHopper</w:t>
-      </w:r>
-      <w:proofErr w:type="spellEnd"/>
-      <w:r>
-        <w:rPr>
-          <w:lang w:val="en-GB"/>
-        </w:rPr>
-        <w:t xml:space="preserve"> GmbH. 2016. </w:t>
-      </w:r>
-      <w:proofErr w:type="spellStart"/>
+      <w:r>
+        <w:rPr>
+          <w:lang w:val="en-GB"/>
+        </w:rPr>
+        <w:t xml:space="preserve">GraphHopper GmbH. 2016. </w:t>
+      </w:r>
       <w:r>
         <w:rPr>
           <w:i/>
           <w:lang w:val="en-GB"/>
         </w:rPr>
-        <w:t>GraphHopper</w:t>
-      </w:r>
-      <w:proofErr w:type="spellEnd"/>
-      <w:r>
-        <w:rPr>
-          <w:i/>
-          <w:lang w:val="en-GB"/>
-        </w:rPr>
-        <w:t xml:space="preserve"> Routing Engine</w:t>
+        <w:t>GraphHopper Routing Engine</w:t>
       </w:r>
       <w:r>
         <w:rPr>
@@ -17005,7 +15771,7 @@
       <w:hyperlink r:id="rId20">
         <w:r>
           <w:rPr>
-            <w:rStyle w:val="Link"/>
+            <w:rStyle w:val="Hyperlink"/>
             <w:lang w:val="en-GB"/>
           </w:rPr>
           <w:t>https://graphhopper.com/</w:t>
@@ -17024,35 +15790,34 @@
         <w:ind w:left="284" w:hanging="284"/>
         <w:jc w:val="both"/>
         <w:rPr>
-          <w:lang w:val="en-GB"/>
+          <w:lang w:val="de-DE"/>
         </w:rPr>
       </w:pPr>
-      <w:proofErr w:type="spellStart"/>
-      <w:r>
-        <w:rPr>
-          <w:lang w:val="en-GB"/>
-        </w:rPr>
-        <w:t>Hasenfratz</w:t>
-      </w:r>
-      <w:proofErr w:type="spellEnd"/>
-      <w:r>
-        <w:rPr>
-          <w:lang w:val="en-GB"/>
-        </w:rPr>
-        <w:t>, David. 2015. “Enabling Large-Scale Urban Air Quality Monitoring with Mobile Sensor Nodes.” PhD thesis, Zürich: ETH-Zürich. doi:</w:t>
+      <w:r>
+        <w:rPr>
+          <w:lang w:val="en-GB"/>
+        </w:rPr>
+        <w:lastRenderedPageBreak/>
+        <w:t xml:space="preserve">Hasenfratz, David. 2015. “Enabling Large-Scale Urban Air Quality Monitoring with Mobile Sensor Nodes.” </w:t>
+      </w:r>
+      <w:r>
+        <w:rPr>
+          <w:lang w:val="de-DE"/>
+        </w:rPr>
+        <w:t>PhD thesis, Zürich: ETH-Zürich. doi:</w:t>
       </w:r>
       <w:hyperlink r:id="rId21">
         <w:r>
           <w:rPr>
-            <w:rStyle w:val="Link"/>
-            <w:lang w:val="en-GB"/>
+            <w:rStyle w:val="Hyperlink"/>
+            <w:lang w:val="de-DE"/>
           </w:rPr>
           <w:t>10.3929/ethz-a-010361120</w:t>
         </w:r>
       </w:hyperlink>
       <w:r>
         <w:rPr>
-          <w:lang w:val="en-GB"/>
+          <w:lang w:val="de-DE"/>
         </w:rPr>
         <w:t>.</w:t>
       </w:r>
@@ -17066,39 +15831,22 @@
           <w:lang w:val="en-GB"/>
         </w:rPr>
       </w:pPr>
-      <w:proofErr w:type="spellStart"/>
-      <w:r>
-        <w:rPr>
-          <w:lang w:val="en-GB"/>
-        </w:rPr>
-        <w:lastRenderedPageBreak/>
-        <w:t>Hübler</w:t>
-      </w:r>
-      <w:proofErr w:type="spellEnd"/>
-      <w:r>
-        <w:rPr>
-          <w:lang w:val="en-GB"/>
-        </w:rPr>
-        <w:t xml:space="preserve">, Michael, Gernot </w:t>
-      </w:r>
-      <w:proofErr w:type="spellStart"/>
-      <w:r>
-        <w:rPr>
-          <w:lang w:val="en-GB"/>
-        </w:rPr>
-        <w:t>Klepper</w:t>
-      </w:r>
-      <w:proofErr w:type="spellEnd"/>
-      <w:r>
-        <w:rPr>
-          <w:lang w:val="en-GB"/>
-        </w:rPr>
-        <w:t xml:space="preserve">, and Sonja Peterson. 2007. “Costs of Climate Change: The Effects of Rising Temperatures on Health and Productivity in Germany.” Kiel Working Paper 1321. Kiel: Kiel Institute for the World Economy. </w:t>
+      <w:r>
+        <w:rPr>
+          <w:lang w:val="de-DE"/>
+        </w:rPr>
+        <w:t xml:space="preserve">Hübler, Michael, Gernot Klepper, and Sonja Peterson. </w:t>
+      </w:r>
+      <w:r>
+        <w:rPr>
+          <w:lang w:val="en-GB"/>
+        </w:rPr>
+        <w:t xml:space="preserve">2007. “Costs of Climate Change: The Effects of Rising Temperatures on Health and Productivity in Germany.” Kiel Working Paper 1321. Kiel: Kiel Institute for the World Economy. </w:t>
       </w:r>
       <w:hyperlink r:id="rId22">
         <w:r>
           <w:rPr>
-            <w:rStyle w:val="Link"/>
+            <w:rStyle w:val="Hyperlink"/>
             <w:lang w:val="en-GB"/>
           </w:rPr>
           <w:t>https://www.ifw-members.ifw-kiel.de/publications/costs-of-climate-change-the-effects-of-rising-temperatures-on-health-and-productivity-1/Costs%20of%20Climate%20Change%2009-2007.pdf</w:t>
@@ -17117,120 +15865,14 @@
         <w:ind w:left="284" w:hanging="284"/>
         <w:jc w:val="both"/>
         <w:rPr>
-          <w:lang w:val="en-GB"/>
+          <w:lang w:val="de-DE"/>
         </w:rPr>
       </w:pPr>
-      <w:proofErr w:type="spellStart"/>
-      <w:r>
-        <w:rPr>
-          <w:lang w:val="en-GB"/>
-        </w:rPr>
-        <w:t>Jendritzky</w:t>
-      </w:r>
-      <w:proofErr w:type="spellEnd"/>
-      <w:r>
-        <w:rPr>
-          <w:lang w:val="en-GB"/>
-        </w:rPr>
-        <w:t xml:space="preserve">, G., P. </w:t>
-      </w:r>
-      <w:proofErr w:type="spellStart"/>
-      <w:r>
-        <w:rPr>
-          <w:lang w:val="en-GB"/>
-        </w:rPr>
-        <w:t>Bröde</w:t>
-      </w:r>
-      <w:proofErr w:type="spellEnd"/>
-      <w:r>
-        <w:rPr>
-          <w:lang w:val="en-GB"/>
-        </w:rPr>
-        <w:t xml:space="preserve">, D. </w:t>
-      </w:r>
-      <w:proofErr w:type="spellStart"/>
-      <w:r>
-        <w:rPr>
-          <w:lang w:val="en-GB"/>
-        </w:rPr>
-        <w:t>Fiala</w:t>
-      </w:r>
-      <w:proofErr w:type="spellEnd"/>
-      <w:r>
-        <w:rPr>
-          <w:lang w:val="en-GB"/>
-        </w:rPr>
-        <w:t xml:space="preserve">, G. </w:t>
-      </w:r>
-      <w:proofErr w:type="spellStart"/>
-      <w:r>
-        <w:rPr>
-          <w:lang w:val="en-GB"/>
-        </w:rPr>
-        <w:t>Havenith</w:t>
-      </w:r>
-      <w:proofErr w:type="spellEnd"/>
-      <w:r>
-        <w:rPr>
-          <w:lang w:val="en-GB"/>
-        </w:rPr>
-        <w:t xml:space="preserve">, P. </w:t>
-      </w:r>
-      <w:proofErr w:type="spellStart"/>
-      <w:r>
-        <w:rPr>
-          <w:lang w:val="en-GB"/>
-        </w:rPr>
-        <w:t>Weihs</w:t>
-      </w:r>
-      <w:proofErr w:type="spellEnd"/>
-      <w:r>
-        <w:rPr>
-          <w:lang w:val="en-GB"/>
-        </w:rPr>
-        <w:t xml:space="preserve">, E. </w:t>
-      </w:r>
-      <w:proofErr w:type="spellStart"/>
-      <w:r>
-        <w:rPr>
-          <w:lang w:val="en-GB"/>
-        </w:rPr>
-        <w:t>Batchvarova</w:t>
-      </w:r>
-      <w:proofErr w:type="spellEnd"/>
-      <w:r>
-        <w:rPr>
-          <w:lang w:val="en-GB"/>
-        </w:rPr>
-        <w:t xml:space="preserve">, and R. </w:t>
-      </w:r>
-      <w:proofErr w:type="spellStart"/>
-      <w:r>
-        <w:rPr>
-          <w:lang w:val="en-GB"/>
-        </w:rPr>
-        <w:t>DeDear</w:t>
-      </w:r>
-      <w:proofErr w:type="spellEnd"/>
-      <w:r>
-        <w:rPr>
-          <w:lang w:val="en-GB"/>
-        </w:rPr>
-        <w:t xml:space="preserve">. 2010. “The Universal Thermal Climate Index </w:t>
-      </w:r>
-      <w:proofErr w:type="spellStart"/>
-      <w:r>
-        <w:rPr>
-          <w:lang w:val="en-GB"/>
-        </w:rPr>
-        <w:t>Utci</w:t>
-      </w:r>
-      <w:proofErr w:type="spellEnd"/>
-      <w:r>
-        <w:rPr>
-          <w:lang w:val="en-GB"/>
-        </w:rPr>
-        <w:t xml:space="preserve">.” In </w:t>
+      <w:r>
+        <w:rPr>
+          <w:lang w:val="en-GB"/>
+        </w:rPr>
+        <w:t xml:space="preserve">Jendritzky, G., P. Bröde, D. Fiala, G. Havenith, P. Weihs, E. Batchvarova, and R. DeDear. 2010. “The Universal Thermal Climate Index Utci.” In </w:t>
       </w:r>
       <w:r>
         <w:rPr>
@@ -17243,146 +15885,26 @@
         <w:rPr>
           <w:lang w:val="en-GB"/>
         </w:rPr>
-        <w:t xml:space="preserve">, edited by Andreas </w:t>
-      </w:r>
-      <w:proofErr w:type="spellStart"/>
-      <w:r>
-        <w:rPr>
-          <w:lang w:val="en-GB"/>
-        </w:rPr>
-        <w:t>Matzarakis</w:t>
-      </w:r>
-      <w:proofErr w:type="spellEnd"/>
-      <w:r>
-        <w:rPr>
-          <w:lang w:val="en-GB"/>
-        </w:rPr>
-        <w:t xml:space="preserve">, Helmut Mayer, and Frank-M. </w:t>
-      </w:r>
-      <w:proofErr w:type="spellStart"/>
-      <w:r>
-        <w:rPr>
-          <w:lang w:val="en-GB"/>
-        </w:rPr>
-        <w:t>Chmielewski</w:t>
-      </w:r>
-      <w:proofErr w:type="spellEnd"/>
-      <w:r>
-        <w:rPr>
-          <w:lang w:val="en-GB"/>
-        </w:rPr>
-        <w:t xml:space="preserve">, 20:184–88. </w:t>
-      </w:r>
-      <w:proofErr w:type="spellStart"/>
-      <w:r>
-        <w:rPr>
-          <w:lang w:val="en-GB"/>
-        </w:rPr>
-        <w:t>Berichte</w:t>
-      </w:r>
-      <w:proofErr w:type="spellEnd"/>
-      <w:r>
-        <w:rPr>
-          <w:lang w:val="en-GB"/>
-        </w:rPr>
-        <w:t xml:space="preserve"> Des </w:t>
-      </w:r>
-      <w:proofErr w:type="spellStart"/>
-      <w:r>
-        <w:rPr>
-          <w:lang w:val="en-GB"/>
-        </w:rPr>
-        <w:t>Meteorologischen</w:t>
-      </w:r>
-      <w:proofErr w:type="spellEnd"/>
-      <w:r>
-        <w:rPr>
-          <w:lang w:val="en-GB"/>
-        </w:rPr>
-        <w:t xml:space="preserve"> </w:t>
-      </w:r>
-      <w:proofErr w:type="spellStart"/>
-      <w:r>
-        <w:rPr>
-          <w:lang w:val="en-GB"/>
-        </w:rPr>
-        <w:t>Instituts</w:t>
-      </w:r>
-      <w:proofErr w:type="spellEnd"/>
-      <w:r>
-        <w:rPr>
-          <w:lang w:val="en-GB"/>
-        </w:rPr>
-        <w:t xml:space="preserve"> </w:t>
-      </w:r>
-      <w:proofErr w:type="gramStart"/>
-      <w:r>
-        <w:rPr>
-          <w:lang w:val="en-GB"/>
-        </w:rPr>
-        <w:t>Der</w:t>
-      </w:r>
-      <w:proofErr w:type="gramEnd"/>
-      <w:r>
-        <w:rPr>
-          <w:lang w:val="en-GB"/>
-        </w:rPr>
-        <w:t xml:space="preserve"> Albert-</w:t>
-      </w:r>
-      <w:proofErr w:type="spellStart"/>
-      <w:r>
-        <w:rPr>
-          <w:lang w:val="en-GB"/>
-        </w:rPr>
-        <w:t>Ludwigs</w:t>
-      </w:r>
-      <w:proofErr w:type="spellEnd"/>
-      <w:r>
-        <w:rPr>
-          <w:lang w:val="en-GB"/>
-        </w:rPr>
-        <w:t>-</w:t>
-      </w:r>
-      <w:proofErr w:type="spellStart"/>
-      <w:r>
-        <w:rPr>
-          <w:lang w:val="en-GB"/>
-        </w:rPr>
-        <w:t>Universität</w:t>
-      </w:r>
-      <w:proofErr w:type="spellEnd"/>
-      <w:r>
-        <w:rPr>
-          <w:lang w:val="en-GB"/>
-        </w:rPr>
-        <w:t xml:space="preserve"> Freiburg. </w:t>
-      </w:r>
-      <w:proofErr w:type="spellStart"/>
-      <w:r>
-        <w:rPr>
-          <w:lang w:val="en-GB"/>
-        </w:rPr>
-        <w:t>Freibug</w:t>
-      </w:r>
-      <w:proofErr w:type="spellEnd"/>
-      <w:r>
-        <w:rPr>
-          <w:lang w:val="en-GB"/>
-        </w:rPr>
-        <w:t xml:space="preserve">. </w:t>
+        <w:t xml:space="preserve">, edited by Andreas Matzarakis, Helmut Mayer, and Frank-M. </w:t>
+      </w:r>
+      <w:r>
+        <w:rPr>
+          <w:lang w:val="de-DE"/>
+        </w:rPr>
+        <w:t xml:space="preserve">Chmielewski, 20:184–88. Berichte Des Meteorologischen Instituts Der Albert-Ludwigs-Universität Freiburg. Freibug. </w:t>
       </w:r>
       <w:hyperlink r:id="rId23">
         <w:r>
           <w:rPr>
-            <w:rStyle w:val="Link"/>
-            <w:lang w:val="en-GB"/>
+            <w:rStyle w:val="Hyperlink"/>
+            <w:lang w:val="de-DE"/>
           </w:rPr>
           <w:t>http://www.mif.uni-freiburg.de/biomet/bm7/report20.pdf</w:t>
         </w:r>
       </w:hyperlink>
       <w:r>
         <w:rPr>
-          <w:lang w:val="en-GB"/>
+          <w:lang w:val="de-DE"/>
         </w:rPr>
         <w:t>.</w:t>
       </w:r>
@@ -17396,94 +15918,22 @@
           <w:lang w:val="en-GB"/>
         </w:rPr>
       </w:pPr>
-      <w:proofErr w:type="spellStart"/>
-      <w:r>
-        <w:rPr>
-          <w:lang w:val="en-GB"/>
-        </w:rPr>
-        <w:t>Jendritzky</w:t>
-      </w:r>
-      <w:proofErr w:type="spellEnd"/>
-      <w:r>
-        <w:rPr>
-          <w:lang w:val="en-GB"/>
-        </w:rPr>
-        <w:t xml:space="preserve">, G., H. </w:t>
-      </w:r>
-      <w:proofErr w:type="spellStart"/>
-      <w:r>
-        <w:rPr>
-          <w:lang w:val="en-GB"/>
-        </w:rPr>
-        <w:t>Staiger</w:t>
-      </w:r>
-      <w:proofErr w:type="spellEnd"/>
-      <w:r>
-        <w:rPr>
-          <w:lang w:val="en-GB"/>
-        </w:rPr>
-        <w:t xml:space="preserve">, K. Bucher, A. </w:t>
-      </w:r>
-      <w:proofErr w:type="spellStart"/>
-      <w:r>
-        <w:rPr>
-          <w:lang w:val="en-GB"/>
-        </w:rPr>
-        <w:t>Graetz</w:t>
-      </w:r>
-      <w:proofErr w:type="spellEnd"/>
-      <w:r>
-        <w:rPr>
-          <w:lang w:val="en-GB"/>
-        </w:rPr>
-        <w:t xml:space="preserve">, and G. </w:t>
-      </w:r>
-      <w:proofErr w:type="spellStart"/>
-      <w:r>
-        <w:rPr>
-          <w:lang w:val="en-GB"/>
-        </w:rPr>
-        <w:t>Laschewski</w:t>
-      </w:r>
-      <w:proofErr w:type="spellEnd"/>
-      <w:r>
-        <w:rPr>
-          <w:lang w:val="en-GB"/>
-        </w:rPr>
-        <w:t xml:space="preserve">. 2000. “The Perceived Temperature: The Method of the </w:t>
-      </w:r>
-      <w:proofErr w:type="spellStart"/>
-      <w:r>
-        <w:rPr>
-          <w:lang w:val="en-GB"/>
-        </w:rPr>
-        <w:t>Deutscher</w:t>
-      </w:r>
-      <w:proofErr w:type="spellEnd"/>
-      <w:r>
-        <w:rPr>
-          <w:lang w:val="en-GB"/>
-        </w:rPr>
-        <w:t xml:space="preserve"> </w:t>
-      </w:r>
-      <w:proofErr w:type="spellStart"/>
-      <w:r>
-        <w:rPr>
-          <w:lang w:val="en-GB"/>
-        </w:rPr>
-        <w:t>Wetterdienst</w:t>
-      </w:r>
-      <w:proofErr w:type="spellEnd"/>
-      <w:r>
-        <w:rPr>
-          <w:lang w:val="en-GB"/>
-        </w:rPr>
-        <w:t xml:space="preserve"> for the Assessment of Cold Stress and Heat Load for the Human Body.” </w:t>
+      <w:r>
+        <w:rPr>
+          <w:lang w:val="de-DE"/>
+        </w:rPr>
+        <w:t xml:space="preserve">Jendritzky, G., H. Staiger, K. Bucher, A. Graetz, and G. Laschewski. </w:t>
+      </w:r>
+      <w:r>
+        <w:rPr>
+          <w:lang w:val="en-GB"/>
+        </w:rPr>
+        <w:t xml:space="preserve">2000. “The Perceived Temperature: The Method of the Deutscher Wetterdienst for the Assessment of Cold Stress and Heat Load for the Human Body.” </w:t>
       </w:r>
       <w:hyperlink r:id="rId24">
         <w:r>
           <w:rPr>
-            <w:rStyle w:val="Link"/>
+            <w:rStyle w:val="Hyperlink"/>
             <w:lang w:val="en-GB"/>
           </w:rPr>
           <w:t>http://www.utci.org/isb/documents/perceived_temperature.pdf</w:t>
@@ -17527,7 +15977,7 @@
       <w:hyperlink r:id="rId25">
         <w:r>
           <w:rPr>
-            <w:rStyle w:val="Link"/>
+            <w:rStyle w:val="Hyperlink"/>
             <w:lang w:val="en-GB"/>
           </w:rPr>
           <w:t>10.1080/10248079308903779</w:t>
@@ -17549,38 +15999,16 @@
           <w:lang w:val="en-GB"/>
         </w:rPr>
       </w:pPr>
-      <w:proofErr w:type="spellStart"/>
-      <w:r>
-        <w:rPr>
-          <w:lang w:val="en-GB"/>
-        </w:rPr>
-        <w:t>OpenStreetMap</w:t>
-      </w:r>
-      <w:proofErr w:type="spellEnd"/>
-      <w:r>
-        <w:rPr>
-          <w:lang w:val="en-GB"/>
-        </w:rPr>
-        <w:t xml:space="preserve"> Foundation. 2016. “The </w:t>
-      </w:r>
-      <w:proofErr w:type="spellStart"/>
-      <w:r>
-        <w:rPr>
-          <w:lang w:val="en-GB"/>
-        </w:rPr>
-        <w:t>Openstreetmap</w:t>
-      </w:r>
-      <w:proofErr w:type="spellEnd"/>
-      <w:r>
-        <w:rPr>
-          <w:lang w:val="en-GB"/>
-        </w:rPr>
-        <w:t xml:space="preserve"> Project.” </w:t>
+      <w:r>
+        <w:rPr>
+          <w:lang w:val="en-GB"/>
+        </w:rPr>
+        <w:t xml:space="preserve">OpenStreetMap Foundation. 2016. “The Openstreetmap Project.” </w:t>
       </w:r>
       <w:hyperlink r:id="rId26">
         <w:r>
           <w:rPr>
-            <w:rStyle w:val="Link"/>
+            <w:rStyle w:val="Hyperlink"/>
             <w:lang w:val="en-GB"/>
           </w:rPr>
           <w:t>http://www.openstreetmap.org/</w:t>
@@ -17602,19 +16030,11 @@
           <w:lang w:val="en-GB"/>
         </w:rPr>
       </w:pPr>
-      <w:proofErr w:type="spellStart"/>
-      <w:r>
-        <w:rPr>
-          <w:lang w:val="en-GB"/>
-        </w:rPr>
-        <w:t>Orda</w:t>
-      </w:r>
-      <w:proofErr w:type="spellEnd"/>
-      <w:r>
-        <w:rPr>
-          <w:lang w:val="en-GB"/>
-        </w:rPr>
-        <w:t xml:space="preserve">, Ariel, and Raphael Rom. 1990. “Shortest-Path and Minimum-Delay Algorithms in Networks with Time-Dependent Edge-Length.” </w:t>
+      <w:r>
+        <w:rPr>
+          <w:lang w:val="en-GB"/>
+        </w:rPr>
+        <w:t xml:space="preserve">Orda, Ariel, and Raphael Rom. 1990. “Shortest-Path and Minimum-Delay Algorithms in Networks with Time-Dependent Edge-Length.” </w:t>
       </w:r>
       <w:r>
         <w:rPr>
@@ -17632,7 +16052,7 @@
       <w:hyperlink r:id="rId27">
         <w:r>
           <w:rPr>
-            <w:rStyle w:val="Link"/>
+            <w:rStyle w:val="Hyperlink"/>
             <w:lang w:val="en-GB"/>
           </w:rPr>
           <w:t>10.1145/79147.214078</w:t>
@@ -17654,74 +16074,29 @@
           <w:lang w:val="en-GB"/>
         </w:rPr>
       </w:pPr>
-      <w:proofErr w:type="spellStart"/>
-      <w:r>
-        <w:rPr>
-          <w:lang w:val="en-GB"/>
-        </w:rPr>
-        <w:t>Prashad</w:t>
-      </w:r>
-      <w:proofErr w:type="spellEnd"/>
-      <w:r>
-        <w:rPr>
-          <w:lang w:val="en-GB"/>
-        </w:rPr>
-        <w:t xml:space="preserve">, Lela. 2014. “Urban Heat Island.” In </w:t>
-      </w:r>
-      <w:proofErr w:type="spellStart"/>
+      <w:r>
+        <w:rPr>
+          <w:lang w:val="en-GB"/>
+        </w:rPr>
+        <w:t xml:space="preserve">Prashad, Lela. 2014. “Urban Heat Island.” In </w:t>
+      </w:r>
       <w:r>
         <w:rPr>
           <w:i/>
           <w:lang w:val="en-GB"/>
         </w:rPr>
-        <w:t>Encyclopedia</w:t>
-      </w:r>
-      <w:proofErr w:type="spellEnd"/>
-      <w:r>
-        <w:rPr>
-          <w:i/>
-          <w:lang w:val="en-GB"/>
-        </w:rPr>
-        <w:t xml:space="preserve"> of Remote Sensing</w:t>
-      </w:r>
-      <w:r>
-        <w:rPr>
-          <w:lang w:val="en-GB"/>
-        </w:rPr>
-        <w:t xml:space="preserve">, edited by Eni G. </w:t>
-      </w:r>
-      <w:proofErr w:type="spellStart"/>
-      <w:r>
-        <w:rPr>
-          <w:lang w:val="en-GB"/>
-        </w:rPr>
-        <w:t>Njoku</w:t>
-      </w:r>
-      <w:proofErr w:type="spellEnd"/>
-      <w:r>
-        <w:rPr>
-          <w:lang w:val="en-GB"/>
-        </w:rPr>
-        <w:t xml:space="preserve">, 878–81. </w:t>
-      </w:r>
-      <w:proofErr w:type="spellStart"/>
-      <w:r>
-        <w:rPr>
-          <w:lang w:val="en-GB"/>
-        </w:rPr>
-        <w:t>Encyclopedia</w:t>
-      </w:r>
-      <w:proofErr w:type="spellEnd"/>
-      <w:r>
-        <w:rPr>
-          <w:lang w:val="en-GB"/>
-        </w:rPr>
-        <w:t xml:space="preserve"> of Earth Sciences Series. Springer New York. doi:</w:t>
+        <w:t>Encyclopedia of Remote Sensing</w:t>
+      </w:r>
+      <w:r>
+        <w:rPr>
+          <w:lang w:val="en-GB"/>
+        </w:rPr>
+        <w:t>, edited by Eni G. Njoku, 878–81. Encyclopedia of Earth Sciences Series. Springer New York. doi:</w:t>
       </w:r>
       <w:hyperlink r:id="rId28">
         <w:r>
           <w:rPr>
-            <w:rStyle w:val="Link"/>
+            <w:rStyle w:val="Hyperlink"/>
             <w:lang w:val="en-GB"/>
           </w:rPr>
           <w:t>10.1007/978-0-387-36699-9_81</w:t>
@@ -17743,61 +16118,11 @@
           <w:lang w:val="en-GB"/>
         </w:rPr>
       </w:pPr>
-      <w:proofErr w:type="spellStart"/>
-      <w:r>
-        <w:rPr>
-          <w:lang w:val="en-GB"/>
-        </w:rPr>
-        <w:t>Sharker</w:t>
-      </w:r>
-      <w:proofErr w:type="spellEnd"/>
-      <w:r>
-        <w:rPr>
-          <w:lang w:val="en-GB"/>
-        </w:rPr>
-        <w:t xml:space="preserve">, </w:t>
-      </w:r>
-      <w:proofErr w:type="spellStart"/>
-      <w:r>
-        <w:rPr>
-          <w:lang w:val="en-GB"/>
-        </w:rPr>
-        <w:t>Monir</w:t>
-      </w:r>
-      <w:proofErr w:type="spellEnd"/>
-      <w:r>
-        <w:rPr>
-          <w:lang w:val="en-GB"/>
-        </w:rPr>
-        <w:t xml:space="preserve"> H., Hassan A. </w:t>
-      </w:r>
-      <w:proofErr w:type="spellStart"/>
-      <w:r>
-        <w:rPr>
-          <w:lang w:val="en-GB"/>
-        </w:rPr>
-        <w:t>Karimi</w:t>
-      </w:r>
-      <w:proofErr w:type="spellEnd"/>
-      <w:r>
-        <w:rPr>
-          <w:lang w:val="en-GB"/>
-        </w:rPr>
-        <w:t xml:space="preserve">, and Janice C. </w:t>
-      </w:r>
-      <w:proofErr w:type="spellStart"/>
-      <w:r>
-        <w:rPr>
-          <w:lang w:val="en-GB"/>
-        </w:rPr>
-        <w:t>Zgibor</w:t>
-      </w:r>
-      <w:proofErr w:type="spellEnd"/>
-      <w:r>
-        <w:rPr>
-          <w:lang w:val="en-GB"/>
-        </w:rPr>
-        <w:t xml:space="preserve">. 2012. “Health-Optimal Routing in Pedestrian Navigation Services.” In </w:t>
+      <w:r>
+        <w:rPr>
+          <w:lang w:val="en-GB"/>
+        </w:rPr>
+        <w:t xml:space="preserve">Sharker, Monir H., Hassan A. Karimi, and Janice C. Zgibor. 2012. “Health-Optimal Routing in Pedestrian Navigation Services.” In </w:t>
       </w:r>
       <w:r>
         <w:rPr>
@@ -17810,26 +16135,12 @@
         <w:rPr>
           <w:lang w:val="en-GB"/>
         </w:rPr>
-        <w:t xml:space="preserve">, 1–10. </w:t>
-      </w:r>
-      <w:proofErr w:type="spellStart"/>
-      <w:r>
-        <w:rPr>
-          <w:lang w:val="en-GB"/>
-        </w:rPr>
-        <w:t>HealthGIS</w:t>
-      </w:r>
-      <w:proofErr w:type="spellEnd"/>
-      <w:r>
-        <w:rPr>
-          <w:lang w:val="en-GB"/>
-        </w:rPr>
-        <w:t xml:space="preserve"> ’12. New York, NY, USA: ACM. doi:</w:t>
+        <w:t>, 1–10. HealthGIS ’12. New York, NY, USA: ACM. doi:</w:t>
       </w:r>
       <w:hyperlink r:id="rId29">
         <w:r>
           <w:rPr>
-            <w:rStyle w:val="Link"/>
+            <w:rStyle w:val="Hyperlink"/>
             <w:lang w:val="en-GB"/>
           </w:rPr>
           <w:t>10.1145/2452516.2452518</w:t>
@@ -17848,320 +16159,40 @@
         <w:ind w:left="284" w:hanging="284"/>
         <w:jc w:val="both"/>
         <w:rPr>
-          <w:lang w:val="en-GB"/>
+          <w:lang w:val="de-DE"/>
         </w:rPr>
       </w:pPr>
-      <w:proofErr w:type="spellStart"/>
-      <w:r>
-        <w:rPr>
-          <w:lang w:val="en-GB"/>
-        </w:rPr>
-        <w:t>Staiger</w:t>
-      </w:r>
-      <w:proofErr w:type="spellEnd"/>
-      <w:r>
-        <w:rPr>
-          <w:lang w:val="en-GB"/>
-        </w:rPr>
-        <w:t xml:space="preserve">, H., K. Bucher, and G. </w:t>
-      </w:r>
-      <w:proofErr w:type="spellStart"/>
-      <w:r>
-        <w:rPr>
-          <w:lang w:val="en-GB"/>
-        </w:rPr>
-        <w:t>Jendritzky</w:t>
-      </w:r>
-      <w:proofErr w:type="spellEnd"/>
-      <w:r>
-        <w:rPr>
-          <w:lang w:val="en-GB"/>
-        </w:rPr>
-        <w:t>. 1997. “</w:t>
-      </w:r>
-      <w:proofErr w:type="spellStart"/>
-      <w:r>
-        <w:rPr>
-          <w:lang w:val="en-GB"/>
-        </w:rPr>
-        <w:t>Gefühlte</w:t>
-      </w:r>
-      <w:proofErr w:type="spellEnd"/>
-      <w:r>
-        <w:rPr>
-          <w:lang w:val="en-GB"/>
-        </w:rPr>
-        <w:t xml:space="preserve"> </w:t>
-      </w:r>
-      <w:proofErr w:type="spellStart"/>
-      <w:r>
-        <w:rPr>
-          <w:lang w:val="en-GB"/>
-        </w:rPr>
-        <w:t>Temperatur</w:t>
-      </w:r>
-      <w:proofErr w:type="spellEnd"/>
-      <w:r>
-        <w:rPr>
-          <w:lang w:val="en-GB"/>
-        </w:rPr>
-        <w:t xml:space="preserve">: Die </w:t>
-      </w:r>
-      <w:proofErr w:type="spellStart"/>
-      <w:r>
-        <w:rPr>
-          <w:lang w:val="en-GB"/>
-        </w:rPr>
-        <w:t>Physiologisch</w:t>
-      </w:r>
-      <w:proofErr w:type="spellEnd"/>
-      <w:r>
-        <w:rPr>
-          <w:lang w:val="en-GB"/>
-        </w:rPr>
-        <w:t xml:space="preserve"> </w:t>
-      </w:r>
-      <w:proofErr w:type="spellStart"/>
-      <w:r>
-        <w:rPr>
-          <w:lang w:val="en-GB"/>
-        </w:rPr>
-        <w:t>Gerechte</w:t>
-      </w:r>
-      <w:proofErr w:type="spellEnd"/>
-      <w:r>
-        <w:rPr>
-          <w:lang w:val="en-GB"/>
-        </w:rPr>
-        <w:t xml:space="preserve"> </w:t>
-      </w:r>
-      <w:proofErr w:type="spellStart"/>
-      <w:r>
-        <w:rPr>
-          <w:lang w:val="en-GB"/>
-        </w:rPr>
-        <w:t>Bewertung</w:t>
-      </w:r>
-      <w:proofErr w:type="spellEnd"/>
-      <w:r>
-        <w:rPr>
-          <w:lang w:val="en-GB"/>
-        </w:rPr>
-        <w:t xml:space="preserve"> von </w:t>
-      </w:r>
-      <w:proofErr w:type="spellStart"/>
-      <w:r>
-        <w:rPr>
-          <w:lang w:val="en-GB"/>
-        </w:rPr>
-        <w:t>Wärmebelastung</w:t>
-      </w:r>
-      <w:proofErr w:type="spellEnd"/>
-      <w:r>
-        <w:rPr>
-          <w:lang w:val="en-GB"/>
-        </w:rPr>
-        <w:t xml:space="preserve"> Und </w:t>
-      </w:r>
-      <w:proofErr w:type="spellStart"/>
-      <w:r>
-        <w:rPr>
-          <w:lang w:val="en-GB"/>
-        </w:rPr>
-        <w:t>Kältestreß</w:t>
-      </w:r>
-      <w:proofErr w:type="spellEnd"/>
-      <w:r>
-        <w:rPr>
-          <w:lang w:val="en-GB"/>
-        </w:rPr>
-        <w:t xml:space="preserve"> </w:t>
-      </w:r>
-      <w:proofErr w:type="spellStart"/>
-      <w:r>
-        <w:rPr>
-          <w:lang w:val="en-GB"/>
-        </w:rPr>
-        <w:t>Beim</w:t>
-      </w:r>
-      <w:proofErr w:type="spellEnd"/>
-      <w:r>
-        <w:rPr>
-          <w:lang w:val="en-GB"/>
-        </w:rPr>
-        <w:t xml:space="preserve"> </w:t>
-      </w:r>
-      <w:proofErr w:type="spellStart"/>
-      <w:r>
-        <w:rPr>
-          <w:lang w:val="en-GB"/>
-        </w:rPr>
-        <w:t>Aufenthalt</w:t>
-      </w:r>
-      <w:proofErr w:type="spellEnd"/>
-      <w:r>
-        <w:rPr>
-          <w:lang w:val="en-GB"/>
-        </w:rPr>
-        <w:t xml:space="preserve"> </w:t>
-      </w:r>
-      <w:proofErr w:type="spellStart"/>
-      <w:r>
-        <w:rPr>
-          <w:lang w:val="en-GB"/>
-        </w:rPr>
-        <w:t>Im</w:t>
-      </w:r>
-      <w:proofErr w:type="spellEnd"/>
-      <w:r>
-        <w:rPr>
-          <w:lang w:val="en-GB"/>
-        </w:rPr>
-        <w:t xml:space="preserve"> </w:t>
-      </w:r>
-      <w:proofErr w:type="spellStart"/>
-      <w:r>
-        <w:rPr>
-          <w:lang w:val="en-GB"/>
-        </w:rPr>
-        <w:t>Freien</w:t>
-      </w:r>
-      <w:proofErr w:type="spellEnd"/>
-      <w:r>
-        <w:rPr>
-          <w:lang w:val="en-GB"/>
-        </w:rPr>
-        <w:t xml:space="preserve"> </w:t>
-      </w:r>
-      <w:proofErr w:type="spellStart"/>
-      <w:r>
-        <w:rPr>
-          <w:lang w:val="en-GB"/>
-        </w:rPr>
-        <w:t>Mit</w:t>
-      </w:r>
-      <w:proofErr w:type="spellEnd"/>
-      <w:r>
-        <w:rPr>
-          <w:lang w:val="en-GB"/>
-        </w:rPr>
-        <w:t xml:space="preserve"> </w:t>
-      </w:r>
-      <w:proofErr w:type="gramStart"/>
-      <w:r>
-        <w:rPr>
-          <w:lang w:val="en-GB"/>
-        </w:rPr>
-        <w:t>Der</w:t>
-      </w:r>
-      <w:proofErr w:type="gramEnd"/>
-      <w:r>
-        <w:rPr>
-          <w:lang w:val="en-GB"/>
-        </w:rPr>
-        <w:t xml:space="preserve"> </w:t>
-      </w:r>
-      <w:proofErr w:type="spellStart"/>
-      <w:r>
-        <w:rPr>
-          <w:lang w:val="en-GB"/>
-        </w:rPr>
-        <w:t>Maßzahl</w:t>
-      </w:r>
-      <w:proofErr w:type="spellEnd"/>
-      <w:r>
-        <w:rPr>
-          <w:lang w:val="en-GB"/>
-        </w:rPr>
-        <w:t xml:space="preserve"> Grad Celsius.” In </w:t>
-      </w:r>
-      <w:proofErr w:type="spellStart"/>
+      <w:r>
+        <w:rPr>
+          <w:lang w:val="de-DE"/>
+        </w:rPr>
+        <w:t xml:space="preserve">Staiger, H., K. Bucher, and G. Jendritzky. 1997. “Gefühlte Temperatur: Die Physiologisch Gerechte Bewertung von Wärmebelastung Und Kältestreß Beim Aufenthalt Im Freien Mit Der Maßzahl Grad Celsius.” In </w:t>
+      </w:r>
       <w:r>
         <w:rPr>
           <w:i/>
-          <w:lang w:val="en-GB"/>
-        </w:rPr>
-        <w:t>Annalen</w:t>
-      </w:r>
-      <w:proofErr w:type="spellEnd"/>
-      <w:r>
-        <w:rPr>
-          <w:i/>
-          <w:lang w:val="en-GB"/>
-        </w:rPr>
-        <w:t xml:space="preserve"> </w:t>
-      </w:r>
-      <w:proofErr w:type="gramStart"/>
-      <w:r>
-        <w:rPr>
-          <w:i/>
-          <w:lang w:val="en-GB"/>
-        </w:rPr>
-        <w:t>Der</w:t>
-      </w:r>
-      <w:proofErr w:type="gramEnd"/>
-      <w:r>
-        <w:rPr>
-          <w:i/>
-          <w:lang w:val="en-GB"/>
-        </w:rPr>
-        <w:t xml:space="preserve"> </w:t>
-      </w:r>
-      <w:proofErr w:type="spellStart"/>
-      <w:r>
-        <w:rPr>
-          <w:i/>
-          <w:lang w:val="en-GB"/>
-        </w:rPr>
-        <w:t>Meteorologie</w:t>
-      </w:r>
-      <w:proofErr w:type="spellEnd"/>
-      <w:r>
-        <w:rPr>
-          <w:lang w:val="en-GB"/>
-        </w:rPr>
-        <w:t xml:space="preserve">, 33:100–107. Offenbach am Main: </w:t>
-      </w:r>
-      <w:proofErr w:type="spellStart"/>
-      <w:r>
-        <w:rPr>
-          <w:lang w:val="en-GB"/>
-        </w:rPr>
-        <w:t>Deutscher</w:t>
-      </w:r>
-      <w:proofErr w:type="spellEnd"/>
-      <w:r>
-        <w:rPr>
-          <w:lang w:val="en-GB"/>
-        </w:rPr>
-        <w:t xml:space="preserve"> </w:t>
-      </w:r>
-      <w:proofErr w:type="spellStart"/>
-      <w:r>
-        <w:rPr>
-          <w:lang w:val="en-GB"/>
-        </w:rPr>
-        <w:t>Wetterdienst</w:t>
-      </w:r>
-      <w:proofErr w:type="spellEnd"/>
-      <w:r>
-        <w:rPr>
-          <w:lang w:val="en-GB"/>
-        </w:rPr>
-        <w:t xml:space="preserve">. </w:t>
+          <w:lang w:val="de-DE"/>
+        </w:rPr>
+        <w:t>Annalen Der Meteorologie</w:t>
+      </w:r>
+      <w:r>
+        <w:rPr>
+          <w:lang w:val="de-DE"/>
+        </w:rPr>
+        <w:t xml:space="preserve">, 33:100–107. Offenbach am Main: Deutscher Wetterdienst. </w:t>
       </w:r>
       <w:hyperlink r:id="rId30">
         <w:r>
           <w:rPr>
-            <w:rStyle w:val="Link"/>
-            <w:lang w:val="en-GB"/>
+            <w:rStyle w:val="Hyperlink"/>
+            <w:lang w:val="de-DE"/>
           </w:rPr>
           <w:t>http://www.dwd.de/DE/leistungen/pbfb_verlag_annalen/pdf_einzelbaende/33_pdf.pdf?__blob=publicationFile&amp;v=3</w:t>
         </w:r>
       </w:hyperlink>
       <w:r>
         <w:rPr>
-          <w:lang w:val="en-GB"/>
+          <w:lang w:val="de-DE"/>
         </w:rPr>
         <w:t>.</w:t>
       </w:r>
@@ -18172,27 +16203,27 @@
         <w:ind w:left="284" w:hanging="284"/>
         <w:jc w:val="both"/>
         <w:rPr>
-          <w:lang w:val="en-GB"/>
+          <w:lang w:val="de-DE"/>
         </w:rPr>
       </w:pPr>
       <w:r>
         <w:rPr>
-          <w:lang w:val="en-GB"/>
+          <w:lang w:val="de-DE"/>
         </w:rPr>
         <w:t xml:space="preserve">Stamen Design. 2017. </w:t>
       </w:r>
       <w:hyperlink r:id="rId31">
         <w:r>
           <w:rPr>
-            <w:rStyle w:val="Link"/>
-            <w:lang w:val="en-GB"/>
+            <w:rStyle w:val="Hyperlink"/>
+            <w:lang w:val="de-DE"/>
           </w:rPr>
           <w:t>http://stamen.com/</w:t>
         </w:r>
       </w:hyperlink>
       <w:r>
         <w:rPr>
-          <w:lang w:val="en-GB"/>
+          <w:lang w:val="de-DE"/>
         </w:rPr>
         <w:t>.</w:t>
       </w:r>
@@ -18210,6 +16241,7 @@
         <w:rPr>
           <w:lang w:val="en-GB"/>
         </w:rPr>
+        <w:lastRenderedPageBreak/>
         <w:t xml:space="preserve">Steadman, R. G. 1979a. “The Assessment of Sultriness. Part I: A Temperature-Humidity Index Based on Human Physiology and Clothing Science.” </w:t>
       </w:r>
       <w:r>
@@ -18228,26 +16260,10 @@
       <w:hyperlink r:id="rId32">
         <w:r>
           <w:rPr>
-            <w:rStyle w:val="Link"/>
+            <w:rStyle w:val="Hyperlink"/>
             <w:lang w:val="en-GB"/>
           </w:rPr>
-          <w:t>10.1175/1520-0450(1979)018&lt;</w:t>
-        </w:r>
-        <w:proofErr w:type="gramStart"/>
-        <w:r>
-          <w:rPr>
-            <w:rStyle w:val="Link"/>
-            <w:lang w:val="en-GB"/>
-          </w:rPr>
-          <w:t>0861:TAOSPI</w:t>
-        </w:r>
-        <w:proofErr w:type="gramEnd"/>
-        <w:r>
-          <w:rPr>
-            <w:rStyle w:val="Link"/>
-            <w:lang w:val="en-GB"/>
-          </w:rPr>
-          <w:t>&gt;2.0.CO;2</w:t>
+          <w:t>10.1175/1520-0450(1979)018&lt;0861:TAOSPI&gt;2.0.CO;2</w:t>
         </w:r>
       </w:hyperlink>
       <w:r>
@@ -18270,7 +16286,6 @@
         <w:rPr>
           <w:lang w:val="en-GB"/>
         </w:rPr>
-        <w:lastRenderedPageBreak/>
         <w:t>Steadman, R. G</w:t>
       </w:r>
       <w:r>
@@ -18295,26 +16310,10 @@
       <w:hyperlink r:id="rId33">
         <w:r>
           <w:rPr>
-            <w:rStyle w:val="Link"/>
+            <w:rStyle w:val="Hyperlink"/>
             <w:lang w:val="en-GB"/>
           </w:rPr>
-          <w:t>10.1175/1520-0450(1979)018&lt;</w:t>
-        </w:r>
-        <w:proofErr w:type="gramStart"/>
-        <w:r>
-          <w:rPr>
-            <w:rStyle w:val="Link"/>
-            <w:lang w:val="en-GB"/>
-          </w:rPr>
-          <w:t>0874:TAOSPI</w:t>
-        </w:r>
-        <w:proofErr w:type="gramEnd"/>
-        <w:r>
-          <w:rPr>
-            <w:rStyle w:val="Link"/>
-            <w:lang w:val="en-GB"/>
-          </w:rPr>
-          <w:t>&gt;2.0.CO;2</w:t>
+          <w:t>10.1175/1520-0450(1979)018&lt;0874:TAOSPI&gt;2.0.CO;2</w:t>
         </w:r>
       </w:hyperlink>
       <w:r>
@@ -18355,7 +16354,7 @@
       <w:hyperlink r:id="rId34">
         <w:r>
           <w:rPr>
-            <w:rStyle w:val="Link"/>
+            <w:rStyle w:val="Hyperlink"/>
             <w:lang w:val="en-GB"/>
           </w:rPr>
           <w:t>https://www.eoas.ubc.ca/books/Practical_Meteorology/mse3.html</w:t>
@@ -18380,7 +16379,7 @@
 </file>
 
 <file path=word/endnotes.xml><?xml version="1.0" encoding="utf-8"?>
-<w:endnotes xmlns:wpc="http://schemas.microsoft.com/office/word/2010/wordprocessingCanvas" xmlns:mo="http://schemas.microsoft.com/office/mac/office/2008/main" xmlns:mc="http://schemas.openxmlformats.org/markup-compatibility/2006" xmlns:mv="urn:schemas-microsoft-com:mac:vml" xmlns:o="urn:schemas-microsoft-com:office:office" xmlns:r="http://schemas.openxmlformats.org/officeDocument/2006/relationships" xmlns:m="http://schemas.openxmlformats.org/officeDocument/2006/math" xmlns:v="urn:schemas-microsoft-com:vml" xmlns:wp14="http://schemas.microsoft.com/office/word/2010/wordprocessingDrawing" xmlns:wp="http://schemas.openxmlformats.org/drawingml/2006/wordprocessingDrawing" xmlns:w10="urn:schemas-microsoft-com:office:word" xmlns:w="http://schemas.openxmlformats.org/wordprocessingml/2006/main" xmlns:w14="http://schemas.microsoft.com/office/word/2010/wordml" xmlns:w15="http://schemas.microsoft.com/office/word/2012/wordml" xmlns:wpg="http://schemas.microsoft.com/office/word/2010/wordprocessingGroup" xmlns:wpi="http://schemas.microsoft.com/office/word/2010/wordprocessingInk" xmlns:wne="http://schemas.microsoft.com/office/word/2006/wordml" xmlns:wps="http://schemas.microsoft.com/office/word/2010/wordprocessingShape" mc:Ignorable="w14 w15 wp14">
+<w:endnotes xmlns:wpc="http://schemas.microsoft.com/office/word/2010/wordprocessingCanvas" xmlns:mc="http://schemas.openxmlformats.org/markup-compatibility/2006" xmlns:o="urn:schemas-microsoft-com:office:office" xmlns:r="http://schemas.openxmlformats.org/officeDocument/2006/relationships" xmlns:m="http://schemas.openxmlformats.org/officeDocument/2006/math" xmlns:v="urn:schemas-microsoft-com:vml" xmlns:wp14="http://schemas.microsoft.com/office/word/2010/wordprocessingDrawing" xmlns:wp="http://schemas.openxmlformats.org/drawingml/2006/wordprocessingDrawing" xmlns:w10="urn:schemas-microsoft-com:office:word" xmlns:w="http://schemas.openxmlformats.org/wordprocessingml/2006/main" xmlns:w14="http://schemas.microsoft.com/office/word/2010/wordml" xmlns:w15="http://schemas.microsoft.com/office/word/2012/wordml" xmlns:wpg="http://schemas.microsoft.com/office/word/2010/wordprocessingGroup" xmlns:wpi="http://schemas.microsoft.com/office/word/2010/wordprocessingInk" xmlns:wne="http://schemas.microsoft.com/office/word/2006/wordml" xmlns:wps="http://schemas.microsoft.com/office/word/2010/wordprocessingShape" mc:Ignorable="w14 w15 wp14">
   <w:endnote w:type="separator" w:id="-1">
     <w:p>
       <w:pPr>
@@ -18405,7 +16404,7 @@
 </file>
 
 <file path=word/footer1.xml><?xml version="1.0" encoding="utf-8"?>
-<w:ftr xmlns:wpc="http://schemas.microsoft.com/office/word/2010/wordprocessingCanvas" xmlns:mo="http://schemas.microsoft.com/office/mac/office/2008/main" xmlns:mc="http://schemas.openxmlformats.org/markup-compatibility/2006" xmlns:mv="urn:schemas-microsoft-com:mac:vml" xmlns:o="urn:schemas-microsoft-com:office:office" xmlns:r="http://schemas.openxmlformats.org/officeDocument/2006/relationships" xmlns:m="http://schemas.openxmlformats.org/officeDocument/2006/math" xmlns:v="urn:schemas-microsoft-com:vml" xmlns:wp14="http://schemas.microsoft.com/office/word/2010/wordprocessingDrawing" xmlns:wp="http://schemas.openxmlformats.org/drawingml/2006/wordprocessingDrawing" xmlns:w10="urn:schemas-microsoft-com:office:word" xmlns:w="http://schemas.openxmlformats.org/wordprocessingml/2006/main" xmlns:w14="http://schemas.microsoft.com/office/word/2010/wordml" xmlns:w15="http://schemas.microsoft.com/office/word/2012/wordml" xmlns:wpg="http://schemas.microsoft.com/office/word/2010/wordprocessingGroup" xmlns:wpi="http://schemas.microsoft.com/office/word/2010/wordprocessingInk" xmlns:wne="http://schemas.microsoft.com/office/word/2006/wordml" xmlns:wps="http://schemas.microsoft.com/office/word/2010/wordprocessingShape" mc:Ignorable="w14 w15 wp14">
+<w:ftr xmlns:wpc="http://schemas.microsoft.com/office/word/2010/wordprocessingCanvas" xmlns:mc="http://schemas.openxmlformats.org/markup-compatibility/2006" xmlns:o="urn:schemas-microsoft-com:office:office" xmlns:r="http://schemas.openxmlformats.org/officeDocument/2006/relationships" xmlns:m="http://schemas.openxmlformats.org/officeDocument/2006/math" xmlns:v="urn:schemas-microsoft-com:vml" xmlns:wp14="http://schemas.microsoft.com/office/word/2010/wordprocessingDrawing" xmlns:wp="http://schemas.openxmlformats.org/drawingml/2006/wordprocessingDrawing" xmlns:w10="urn:schemas-microsoft-com:office:word" xmlns:w="http://schemas.openxmlformats.org/wordprocessingml/2006/main" xmlns:w14="http://schemas.microsoft.com/office/word/2010/wordml" xmlns:w15="http://schemas.microsoft.com/office/word/2012/wordml" xmlns:wpg="http://schemas.microsoft.com/office/word/2010/wordprocessingGroup" xmlns:wpi="http://schemas.microsoft.com/office/word/2010/wordprocessingInk" xmlns:wne="http://schemas.microsoft.com/office/word/2006/wordml" xmlns:wps="http://schemas.microsoft.com/office/word/2010/wordprocessingShape" mc:Ignorable="w14 w15 wp14">
   <w:p>
     <w:pPr>
       <w:pStyle w:val="Fuzeile"/>
@@ -18442,7 +16441,7 @@
 </file>
 
 <file path=word/footer2.xml><?xml version="1.0" encoding="utf-8"?>
-<w:ftr xmlns:wpc="http://schemas.microsoft.com/office/word/2010/wordprocessingCanvas" xmlns:mo="http://schemas.microsoft.com/office/mac/office/2008/main" xmlns:mc="http://schemas.openxmlformats.org/markup-compatibility/2006" xmlns:mv="urn:schemas-microsoft-com:mac:vml" xmlns:o="urn:schemas-microsoft-com:office:office" xmlns:r="http://schemas.openxmlformats.org/officeDocument/2006/relationships" xmlns:m="http://schemas.openxmlformats.org/officeDocument/2006/math" xmlns:v="urn:schemas-microsoft-com:vml" xmlns:wp14="http://schemas.microsoft.com/office/word/2010/wordprocessingDrawing" xmlns:wp="http://schemas.openxmlformats.org/drawingml/2006/wordprocessingDrawing" xmlns:w10="urn:schemas-microsoft-com:office:word" xmlns:w="http://schemas.openxmlformats.org/wordprocessingml/2006/main" xmlns:w14="http://schemas.microsoft.com/office/word/2010/wordml" xmlns:w15="http://schemas.microsoft.com/office/word/2012/wordml" xmlns:wpg="http://schemas.microsoft.com/office/word/2010/wordprocessingGroup" xmlns:wpi="http://schemas.microsoft.com/office/word/2010/wordprocessingInk" xmlns:wne="http://schemas.microsoft.com/office/word/2006/wordml" xmlns:wps="http://schemas.microsoft.com/office/word/2010/wordprocessingShape" mc:Ignorable="w14 w15 wp14">
+<w:ftr xmlns:wpc="http://schemas.microsoft.com/office/word/2010/wordprocessingCanvas" xmlns:mc="http://schemas.openxmlformats.org/markup-compatibility/2006" xmlns:o="urn:schemas-microsoft-com:office:office" xmlns:r="http://schemas.openxmlformats.org/officeDocument/2006/relationships" xmlns:m="http://schemas.openxmlformats.org/officeDocument/2006/math" xmlns:v="urn:schemas-microsoft-com:vml" xmlns:wp14="http://schemas.microsoft.com/office/word/2010/wordprocessingDrawing" xmlns:wp="http://schemas.openxmlformats.org/drawingml/2006/wordprocessingDrawing" xmlns:w10="urn:schemas-microsoft-com:office:word" xmlns:w="http://schemas.openxmlformats.org/wordprocessingml/2006/main" xmlns:w14="http://schemas.microsoft.com/office/word/2010/wordml" xmlns:w15="http://schemas.microsoft.com/office/word/2012/wordml" xmlns:wpg="http://schemas.microsoft.com/office/word/2010/wordprocessingGroup" xmlns:wpi="http://schemas.microsoft.com/office/word/2010/wordprocessingInk" xmlns:wne="http://schemas.microsoft.com/office/word/2006/wordml" xmlns:wps="http://schemas.microsoft.com/office/word/2010/wordprocessingShape" mc:Ignorable="w14 w15 wp14">
   <w:p>
     <w:pPr>
       <w:pStyle w:val="Fuzeile"/>
@@ -18474,7 +16473,7 @@
         <w:rStyle w:val="Seitenzahl"/>
         <w:noProof/>
       </w:rPr>
-      <w:t>6</w:t>
+      <w:t>2</w:t>
     </w:r>
     <w:r>
       <w:rPr>
@@ -18492,7 +16491,7 @@
 </file>
 
 <file path=word/footnotes.xml><?xml version="1.0" encoding="utf-8"?>
-<w:footnotes xmlns:wpc="http://schemas.microsoft.com/office/word/2010/wordprocessingCanvas" xmlns:mo="http://schemas.microsoft.com/office/mac/office/2008/main" xmlns:mc="http://schemas.openxmlformats.org/markup-compatibility/2006" xmlns:mv="urn:schemas-microsoft-com:mac:vml" xmlns:o="urn:schemas-microsoft-com:office:office" xmlns:r="http://schemas.openxmlformats.org/officeDocument/2006/relationships" xmlns:m="http://schemas.openxmlformats.org/officeDocument/2006/math" xmlns:v="urn:schemas-microsoft-com:vml" xmlns:wp14="http://schemas.microsoft.com/office/word/2010/wordprocessingDrawing" xmlns:wp="http://schemas.openxmlformats.org/drawingml/2006/wordprocessingDrawing" xmlns:w10="urn:schemas-microsoft-com:office:word" xmlns:w="http://schemas.openxmlformats.org/wordprocessingml/2006/main" xmlns:w14="http://schemas.microsoft.com/office/word/2010/wordml" xmlns:w15="http://schemas.microsoft.com/office/word/2012/wordml" xmlns:wpg="http://schemas.microsoft.com/office/word/2010/wordprocessingGroup" xmlns:wpi="http://schemas.microsoft.com/office/word/2010/wordprocessingInk" xmlns:wne="http://schemas.microsoft.com/office/word/2006/wordml" xmlns:wps="http://schemas.microsoft.com/office/word/2010/wordprocessingShape" mc:Ignorable="w14 w15 wp14">
+<w:footnotes xmlns:wpc="http://schemas.microsoft.com/office/word/2010/wordprocessingCanvas" xmlns:mc="http://schemas.openxmlformats.org/markup-compatibility/2006" xmlns:o="urn:schemas-microsoft-com:office:office" xmlns:r="http://schemas.openxmlformats.org/officeDocument/2006/relationships" xmlns:m="http://schemas.openxmlformats.org/officeDocument/2006/math" xmlns:v="urn:schemas-microsoft-com:vml" xmlns:wp14="http://schemas.microsoft.com/office/word/2010/wordprocessingDrawing" xmlns:wp="http://schemas.openxmlformats.org/drawingml/2006/wordprocessingDrawing" xmlns:w10="urn:schemas-microsoft-com:office:word" xmlns:w="http://schemas.openxmlformats.org/wordprocessingml/2006/main" xmlns:w14="http://schemas.microsoft.com/office/word/2010/wordml" xmlns:w15="http://schemas.microsoft.com/office/word/2012/wordml" xmlns:wpg="http://schemas.microsoft.com/office/word/2010/wordprocessingGroup" xmlns:wpi="http://schemas.microsoft.com/office/word/2010/wordprocessingInk" xmlns:wne="http://schemas.microsoft.com/office/word/2006/wordml" xmlns:wps="http://schemas.microsoft.com/office/word/2010/wordprocessingShape" mc:Ignorable="w14 w15 wp14">
   <w:footnote w:type="separator" w:id="-1">
     <w:p>
       <w:r>
@@ -18536,7 +16535,7 @@
       <w:hyperlink r:id="rId1" w:history="1">
         <w:r>
           <w:rPr>
-            <w:rStyle w:val="Link"/>
+            <w:rStyle w:val="Hyperlink"/>
             <w:sz w:val="20"/>
             <w:szCs w:val="20"/>
           </w:rPr>
@@ -18581,7 +16580,7 @@
       <w:hyperlink r:id="rId2" w:history="1">
         <w:r>
           <w:rPr>
-            <w:rStyle w:val="Link"/>
+            <w:rStyle w:val="Hyperlink"/>
             <w:sz w:val="20"/>
             <w:szCs w:val="20"/>
           </w:rPr>
@@ -18601,8 +16600,8 @@
 </file>
 
 <file path=word/numbering.xml><?xml version="1.0" encoding="utf-8"?>
-<w:numbering xmlns:wpc="http://schemas.microsoft.com/office/word/2010/wordprocessingCanvas" xmlns:mo="http://schemas.microsoft.com/office/mac/office/2008/main" xmlns:mc="http://schemas.openxmlformats.org/markup-compatibility/2006" xmlns:mv="urn:schemas-microsoft-com:mac:vml" xmlns:o="urn:schemas-microsoft-com:office:office" xmlns:r="http://schemas.openxmlformats.org/officeDocument/2006/relationships" xmlns:m="http://schemas.openxmlformats.org/officeDocument/2006/math" xmlns:v="urn:schemas-microsoft-com:vml" xmlns:wp14="http://schemas.microsoft.com/office/word/2010/wordprocessingDrawing" xmlns:wp="http://schemas.openxmlformats.org/drawingml/2006/wordprocessingDrawing" xmlns:w10="urn:schemas-microsoft-com:office:word" xmlns:w="http://schemas.openxmlformats.org/wordprocessingml/2006/main" xmlns:w14="http://schemas.microsoft.com/office/word/2010/wordml" xmlns:w15="http://schemas.microsoft.com/office/word/2012/wordml" xmlns:wpg="http://schemas.microsoft.com/office/word/2010/wordprocessingGroup" xmlns:wpi="http://schemas.microsoft.com/office/word/2010/wordprocessingInk" xmlns:wne="http://schemas.microsoft.com/office/word/2006/wordml" xmlns:wps="http://schemas.microsoft.com/office/word/2010/wordprocessingShape" mc:Ignorable="w14 w15 wp14">
-  <w:abstractNum w:abstractNumId="0">
+<w:numbering xmlns:wpc="http://schemas.microsoft.com/office/word/2010/wordprocessingCanvas" xmlns:mc="http://schemas.openxmlformats.org/markup-compatibility/2006" xmlns:o="urn:schemas-microsoft-com:office:office" xmlns:r="http://schemas.openxmlformats.org/officeDocument/2006/relationships" xmlns:m="http://schemas.openxmlformats.org/officeDocument/2006/math" xmlns:v="urn:schemas-microsoft-com:vml" xmlns:wp14="http://schemas.microsoft.com/office/word/2010/wordprocessingDrawing" xmlns:wp="http://schemas.openxmlformats.org/drawingml/2006/wordprocessingDrawing" xmlns:w10="urn:schemas-microsoft-com:office:word" xmlns:w="http://schemas.openxmlformats.org/wordprocessingml/2006/main" xmlns:w14="http://schemas.microsoft.com/office/word/2010/wordml" xmlns:w15="http://schemas.microsoft.com/office/word/2012/wordml" xmlns:wpg="http://schemas.microsoft.com/office/word/2010/wordprocessingGroup" xmlns:wpi="http://schemas.microsoft.com/office/word/2010/wordprocessingInk" xmlns:wne="http://schemas.microsoft.com/office/word/2006/wordml" xmlns:wps="http://schemas.microsoft.com/office/word/2010/wordprocessingShape" mc:Ignorable="w14 w15 wp14">
+  <w:abstractNum w:abstractNumId="0" w15:restartNumberingAfterBreak="0">
     <w:nsid w:val="E17F69BA"/>
     <w:multiLevelType w:val="multilevel"/>
     <w:tmpl w:val="CFBA9F34"/>
@@ -18694,7 +16693,7 @@
       <w:lvlJc w:val="left"/>
     </w:lvl>
   </w:abstractNum>
-  <w:abstractNum w:abstractNumId="1">
+  <w:abstractNum w:abstractNumId="1" w15:restartNumberingAfterBreak="0">
     <w:nsid w:val="FFFFFF1D"/>
     <w:multiLevelType w:val="multilevel"/>
     <w:tmpl w:val="54C2EB3C"/>
@@ -18834,7 +16833,7 @@
       </w:rPr>
     </w:lvl>
   </w:abstractNum>
-  <w:abstractNum w:abstractNumId="2">
+  <w:abstractNum w:abstractNumId="2" w15:restartNumberingAfterBreak="0">
     <w:nsid w:val="FFFFFF7C"/>
     <w:multiLevelType w:val="singleLevel"/>
     <w:tmpl w:val="1F682D4C"/>
@@ -18851,7 +16850,7 @@
       </w:pPr>
     </w:lvl>
   </w:abstractNum>
-  <w:abstractNum w:abstractNumId="3">
+  <w:abstractNum w:abstractNumId="3" w15:restartNumberingAfterBreak="0">
     <w:nsid w:val="FFFFFF7D"/>
     <w:multiLevelType w:val="singleLevel"/>
     <w:tmpl w:val="08086A96"/>
@@ -18868,7 +16867,7 @@
       </w:pPr>
     </w:lvl>
   </w:abstractNum>
-  <w:abstractNum w:abstractNumId="4">
+  <w:abstractNum w:abstractNumId="4" w15:restartNumberingAfterBreak="0">
     <w:nsid w:val="FFFFFF7E"/>
     <w:multiLevelType w:val="singleLevel"/>
     <w:tmpl w:val="794277C2"/>
@@ -18885,7 +16884,7 @@
       </w:pPr>
     </w:lvl>
   </w:abstractNum>
-  <w:abstractNum w:abstractNumId="5">
+  <w:abstractNum w:abstractNumId="5" w15:restartNumberingAfterBreak="0">
     <w:nsid w:val="FFFFFF7F"/>
     <w:multiLevelType w:val="singleLevel"/>
     <w:tmpl w:val="AA587EB8"/>
@@ -18902,7 +16901,7 @@
       </w:pPr>
     </w:lvl>
   </w:abstractNum>
-  <w:abstractNum w:abstractNumId="6">
+  <w:abstractNum w:abstractNumId="6" w15:restartNumberingAfterBreak="0">
     <w:nsid w:val="FFFFFF80"/>
     <w:multiLevelType w:val="singleLevel"/>
     <w:tmpl w:val="34248FD8"/>
@@ -18922,7 +16921,7 @@
       </w:rPr>
     </w:lvl>
   </w:abstractNum>
-  <w:abstractNum w:abstractNumId="7">
+  <w:abstractNum w:abstractNumId="7" w15:restartNumberingAfterBreak="0">
     <w:nsid w:val="FFFFFF81"/>
     <w:multiLevelType w:val="singleLevel"/>
     <w:tmpl w:val="D66EE642"/>
@@ -18942,7 +16941,7 @@
       </w:rPr>
     </w:lvl>
   </w:abstractNum>
-  <w:abstractNum w:abstractNumId="8">
+  <w:abstractNum w:abstractNumId="8" w15:restartNumberingAfterBreak="0">
     <w:nsid w:val="FFFFFF82"/>
     <w:multiLevelType w:val="singleLevel"/>
     <w:tmpl w:val="254C1B10"/>
@@ -18962,7 +16961,7 @@
       </w:rPr>
     </w:lvl>
   </w:abstractNum>
-  <w:abstractNum w:abstractNumId="9">
+  <w:abstractNum w:abstractNumId="9" w15:restartNumberingAfterBreak="0">
     <w:nsid w:val="FFFFFF83"/>
     <w:multiLevelType w:val="singleLevel"/>
     <w:tmpl w:val="90AEF996"/>
@@ -18982,7 +16981,7 @@
       </w:rPr>
     </w:lvl>
   </w:abstractNum>
-  <w:abstractNum w:abstractNumId="10">
+  <w:abstractNum w:abstractNumId="10" w15:restartNumberingAfterBreak="0">
     <w:nsid w:val="FFFFFF88"/>
     <w:multiLevelType w:val="singleLevel"/>
     <w:tmpl w:val="D3F890FA"/>
@@ -18999,7 +16998,7 @@
       </w:pPr>
     </w:lvl>
   </w:abstractNum>
-  <w:abstractNum w:abstractNumId="11">
+  <w:abstractNum w:abstractNumId="11" w15:restartNumberingAfterBreak="0">
     <w:nsid w:val="FFFFFF89"/>
     <w:multiLevelType w:val="singleLevel"/>
     <w:tmpl w:val="A1280950"/>
@@ -19019,7 +17018,7 @@
       </w:rPr>
     </w:lvl>
   </w:abstractNum>
-  <w:abstractNum w:abstractNumId="12">
+  <w:abstractNum w:abstractNumId="12" w15:restartNumberingAfterBreak="0">
     <w:nsid w:val="19E26EE2"/>
     <w:multiLevelType w:val="multilevel"/>
     <w:tmpl w:val="C6987274"/>
@@ -19118,7 +17117,7 @@
       <w:lvlJc w:val="left"/>
     </w:lvl>
   </w:abstractNum>
-  <w:abstractNum w:abstractNumId="13">
+  <w:abstractNum w:abstractNumId="13" w15:restartNumberingAfterBreak="0">
     <w:nsid w:val="206F484E"/>
     <w:multiLevelType w:val="multilevel"/>
     <w:tmpl w:val="0F96301C"/>
@@ -19210,7 +17209,7 @@
       <w:lvlJc w:val="left"/>
     </w:lvl>
   </w:abstractNum>
-  <w:abstractNum w:abstractNumId="14">
+  <w:abstractNum w:abstractNumId="14" w15:restartNumberingAfterBreak="0">
     <w:nsid w:val="21B00678"/>
     <w:multiLevelType w:val="multilevel"/>
     <w:tmpl w:val="A0FEAAF6"/>
@@ -19326,7 +17325,7 @@
       </w:rPr>
     </w:lvl>
   </w:abstractNum>
-  <w:abstractNum w:abstractNumId="15">
+  <w:abstractNum w:abstractNumId="15" w15:restartNumberingAfterBreak="0">
     <w:nsid w:val="7573A2AC"/>
     <w:multiLevelType w:val="multilevel"/>
     <w:tmpl w:val="2CB46868"/>
@@ -19507,7 +17506,7 @@
       </w:pPr>
     </w:pPrDefault>
   </w:docDefaults>
-  <w:latentStyles w:defLockedState="0" w:defUIPriority="0" w:defSemiHidden="0" w:defUnhideWhenUsed="0" w:defQFormat="0" w:count="382">
+  <w:latentStyles w:defLockedState="0" w:defUIPriority="0" w:defSemiHidden="0" w:defUnhideWhenUsed="0" w:defQFormat="0" w:count="371">
     <w:lsdException w:name="heading 8" w:semiHidden="1" w:unhideWhenUsed="1"/>
     <w:lsdException w:name="index 5" w:semiHidden="1" w:unhideWhenUsed="1"/>
     <w:lsdException w:name="index 6" w:semiHidden="1" w:unhideWhenUsed="1"/>
@@ -19631,21 +17630,19 @@
     <w:lsdException w:name="Table Web 3" w:semiHidden="1" w:unhideWhenUsed="1"/>
     <w:lsdException w:name="Balloon Text" w:semiHidden="1" w:unhideWhenUsed="1"/>
     <w:lsdException w:name="Table Theme" w:semiHidden="1" w:unhideWhenUsed="1"/>
-    <w:lsdException w:name="Note Level 1" w:semiHidden="1" w:unhideWhenUsed="1"/>
-    <w:lsdException w:name="Note Level 2" w:semiHidden="1" w:unhideWhenUsed="1"/>
-    <w:lsdException w:name="Note Level 3" w:semiHidden="1" w:unhideWhenUsed="1"/>
-    <w:lsdException w:name="Note Level 4" w:semiHidden="1" w:unhideWhenUsed="1"/>
-    <w:lsdException w:name="Note Level 5" w:semiHidden="1" w:unhideWhenUsed="1"/>
-    <w:lsdException w:name="Note Level 6" w:semiHidden="1" w:unhideWhenUsed="1"/>
-    <w:lsdException w:name="Note Level 7" w:semiHidden="1" w:unhideWhenUsed="1"/>
-    <w:lsdException w:name="Note Level 8" w:semiHidden="1" w:unhideWhenUsed="1"/>
-    <w:lsdException w:name="Note Level 9" w:semiHidden="1" w:unhideWhenUsed="1"/>
     <w:lsdException w:name="Placeholder Text" w:semiHidden="1"/>
     <w:lsdException w:name="Light Shading"/>
     <w:lsdException w:name="Light List"/>
     <w:lsdException w:name="Light Grid"/>
     <w:lsdException w:name="Medium Shading 1"/>
     <w:lsdException w:name="Medium Shading 2"/>
+    <w:lsdException w:name="Medium List 1"/>
+    <w:lsdException w:name="Medium List 2"/>
+    <w:lsdException w:name="Medium Grid 1"/>
+    <w:lsdException w:name="Medium Grid 2"/>
+    <w:lsdException w:name="Medium Grid 3"/>
+    <w:lsdException w:name="Dark List"/>
+    <w:lsdException w:name="Colorful Shading"/>
     <w:lsdException w:name="Colorful List"/>
     <w:lsdException w:name="Colorful Grid"/>
     <w:lsdException w:name="Light Shading Accent 1"/>
@@ -19830,8 +17827,6 @@
     <w:lsdException w:name="List Table 5 Dark Accent 6" w:uiPriority="50"/>
     <w:lsdException w:name="List Table 6 Colorful Accent 6" w:uiPriority="51"/>
     <w:lsdException w:name="List Table 7 Colorful Accent 6" w:uiPriority="52"/>
-    <w:lsdException w:name="Mention" w:semiHidden="1" w:uiPriority="99" w:unhideWhenUsed="1"/>
-    <w:lsdException w:name="Smart Hyperlink" w:semiHidden="1" w:uiPriority="99" w:unhideWhenUsed="1"/>
   </w:latentStyles>
   <w:style w:type="paragraph" w:default="1" w:styleId="Standard">
     <w:name w:val="Normal"/>
@@ -20189,7 +18184,7 @@
       <w:vertAlign w:val="superscript"/>
     </w:rPr>
   </w:style>
-  <w:style w:type="character" w:styleId="Link">
+  <w:style w:type="character" w:styleId="Hyperlink">
     <w:name w:val="Hyperlink"/>
     <w:basedOn w:val="BeschriftungZchn"/>
     <w:rPr>
@@ -20520,7 +18515,6 @@
       <w:spacing w:after="0"/>
     </w:pPr>
     <w:tblPr>
-      <w:tblInd w:w="0" w:type="dxa"/>
       <w:tblBorders>
         <w:top w:val="single" w:sz="4" w:space="0" w:color="auto"/>
         <w:left w:val="single" w:sz="4" w:space="0" w:color="auto"/>
@@ -20529,12 +18523,6 @@
         <w:insideH w:val="single" w:sz="4" w:space="0" w:color="auto"/>
         <w:insideV w:val="single" w:sz="4" w:space="0" w:color="auto"/>
       </w:tblBorders>
-      <w:tblCellMar>
-        <w:top w:w="0" w:type="dxa"/>
-        <w:left w:w="108" w:type="dxa"/>
-        <w:bottom w:w="0" w:type="dxa"/>
-        <w:right w:w="108" w:type="dxa"/>
-      </w:tblCellMar>
     </w:tblPr>
   </w:style>
   <w:style w:type="character" w:customStyle="1" w:styleId="TextkrperZchn">
@@ -20553,13 +18541,6 @@
     <w:tblPr>
       <w:tblStyleRowBandSize w:val="1"/>
       <w:tblStyleColBandSize w:val="1"/>
-      <w:tblInd w:w="0" w:type="dxa"/>
-      <w:tblCellMar>
-        <w:top w:w="0" w:type="dxa"/>
-        <w:left w:w="108" w:type="dxa"/>
-        <w:bottom w:w="0" w:type="dxa"/>
-        <w:right w:w="108" w:type="dxa"/>
-      </w:tblCellMar>
     </w:tblPr>
     <w:tblStylePr w:type="firstRow">
       <w:rPr>
@@ -20985,7 +18966,7 @@
 </file>
 
 <file path=customXml/itemProps1.xml><?xml version="1.0" encoding="utf-8"?>
-<ds:datastoreItem xmlns:ds="http://schemas.openxmlformats.org/officeDocument/2006/customXml" ds:itemID="{C4D13B14-B57F-AB4D-B857-CB392F380B57}">
+<ds:datastoreItem xmlns:ds="http://schemas.openxmlformats.org/officeDocument/2006/customXml" ds:itemID="{FA5FC133-E638-4EE4-A91D-12EDCB911045}">
   <ds:schemaRefs>
     <ds:schemaRef ds:uri="http://schemas.openxmlformats.org/officeDocument/2006/bibliography"/>
   </ds:schemaRefs>

</xml_diff>

<commit_message>
Some fixes and a small addition to Introduction (page 1, line 34)
</commit_message>
<xml_diff>
--- a/paper_final.docx
+++ b/paper_final.docx
@@ -46,7 +46,21 @@
         <w:rPr>
           <w:lang w:val="de-DE" w:eastAsia="de-DE"/>
         </w:rPr>
-        <w:t>Karlsruhe Institute of Technology, Germany</w:t>
+        <w:t xml:space="preserve">Karlsruhe Institute </w:t>
+      </w:r>
+      <w:proofErr w:type="spellStart"/>
+      <w:r>
+        <w:rPr>
+          <w:lang w:val="de-DE" w:eastAsia="de-DE"/>
+        </w:rPr>
+        <w:t>of</w:t>
+      </w:r>
+      <w:proofErr w:type="spellEnd"/>
+      <w:r>
+        <w:rPr>
+          <w:lang w:val="de-DE" w:eastAsia="de-DE"/>
+        </w:rPr>
+        <w:t xml:space="preserve"> Technology, Germany</w:t>
       </w:r>
     </w:p>
     <w:p>
@@ -89,7 +103,21 @@
         <w:rPr>
           <w:lang w:val="en-GB"/>
         </w:rPr>
-        <w:t xml:space="preserve"> – Heat stress is a serious risk, which affects in particular groups like elderly or patients with chronic diseases and is especially pronounced in cities. Developments like the ageing of society, the </w:t>
+        <w:t xml:space="preserve"> – Heat stress is a serious risk, which affects </w:t>
+      </w:r>
+      <w:proofErr w:type="gramStart"/>
+      <w:r>
+        <w:rPr>
+          <w:lang w:val="en-GB"/>
+        </w:rPr>
+        <w:t>in particular groups</w:t>
+      </w:r>
+      <w:proofErr w:type="gramEnd"/>
+      <w:r>
+        <w:rPr>
+          <w:lang w:val="en-GB"/>
+        </w:rPr>
+        <w:t xml:space="preserve"> like elderly or patients with chronic diseases and is especially pronounced in cities. Developments like the ageing of society, the </w:t>
       </w:r>
       <w:r>
         <w:rPr>
@@ -113,7 +141,21 @@
         <w:rPr>
           <w:lang w:val="en-GB"/>
         </w:rPr>
-        <w:t>people are affected by heat stress. One way to reduce those risks is to adapt the everyday behaviour. To encourage and support such a change of behaviour, we propose a two-step approach. The first step is a route planer for pedestrians that can find a route with minimal heat exposure. The second step is a tool that supports the user to select the point in time with a minimal amount of heat stress to actually go. The route planer is then used to calculate the heat stress and present the optimal route at that point in time. We evaluate our approach for the city of Karlsruhe. Our results show that the combined approach, as well as its single steps, can reduce the heat exposure and therefore the heat stress for typical daily tasks</w:t>
+        <w:t xml:space="preserve">people are affected by heat stress. One way to reduce those risks is to adapt the everyday behaviour. To encourage and support such a change of behaviour, we propose a two-step approach. The first step is a route planer for pedestrians that can find a route with minimal heat exposure. The second step is a tool that supports the user to select the point in time with a minimal amount of heat stress to </w:t>
+      </w:r>
+      <w:proofErr w:type="gramStart"/>
+      <w:r>
+        <w:rPr>
+          <w:lang w:val="en-GB"/>
+        </w:rPr>
+        <w:t>actually go</w:t>
+      </w:r>
+      <w:proofErr w:type="gramEnd"/>
+      <w:r>
+        <w:rPr>
+          <w:lang w:val="en-GB"/>
+        </w:rPr>
+        <w:t>. The route planer is then used to calculate the heat stress and present the optimal route at that point in time. We evaluate our approach for the city of Karlsruhe. Our results show that the combined approach, as well as its single steps, can reduce the heat exposure and therefore the heat stress for typical daily tasks</w:t>
       </w:r>
       <w:r>
         <w:rPr>
@@ -212,7 +254,6 @@
           <w:id w:val="-51692845"/>
           <w:citation/>
         </w:sdtPr>
-        <w:sdtEndPr/>
         <w:sdtContent>
           <w:r>
             <w:rPr>
@@ -263,7 +304,6 @@
           <w:id w:val="-342247888"/>
           <w:citation/>
         </w:sdtPr>
-        <w:sdtEndPr/>
         <w:sdtContent>
           <w:r>
             <w:rPr>
@@ -314,7 +354,6 @@
           <w:id w:val="-1244021901"/>
           <w:citation/>
         </w:sdtPr>
-        <w:sdtEndPr/>
         <w:sdtContent>
           <w:r>
             <w:rPr>
@@ -386,7 +425,6 @@
           <w:id w:val="63226332"/>
           <w:citation/>
         </w:sdtPr>
-        <w:sdtEndPr/>
         <w:sdtContent>
           <w:r>
             <w:rPr>
@@ -557,7 +595,6 @@
           <w:id w:val="-399671248"/>
           <w:citation/>
         </w:sdtPr>
-        <w:sdtEndPr/>
         <w:sdtContent>
           <w:r>
             <w:rPr>
@@ -608,7 +645,31 @@
         <w:rPr>
           <w:lang w:val="en-GB"/>
         </w:rPr>
-        <w:t>Due to the UHI effect people living in urban areas are more frequently exposed to high temperature and there for have higher risk to be affected by heat stress</w:t>
+        <w:t xml:space="preserve">Due to the UHI effect people living in urban areas are more frequently </w:t>
+      </w:r>
+      <w:r>
+        <w:rPr>
+          <w:lang w:val="en-GB"/>
+        </w:rPr>
+        <w:t xml:space="preserve">and longer </w:t>
+      </w:r>
+      <w:r>
+        <w:rPr>
+          <w:lang w:val="en-GB"/>
+        </w:rPr>
+        <w:t xml:space="preserve">exposed to high </w:t>
+      </w:r>
+      <w:r>
+        <w:rPr>
+          <w:lang w:val="en-GB"/>
+        </w:rPr>
+        <w:t xml:space="preserve">ambient </w:t>
+      </w:r>
+      <w:r>
+        <w:rPr>
+          <w:lang w:val="en-GB"/>
+        </w:rPr>
+        <w:t>temperature and there for have higher risk to be affected by heat stress</w:t>
       </w:r>
       <w:r>
         <w:rPr>
@@ -616,8 +677,6 @@
         </w:rPr>
         <w:t xml:space="preserve"> dangers</w:t>
       </w:r>
-      <w:bookmarkStart w:id="2" w:name="_GoBack"/>
-      <w:bookmarkEnd w:id="2"/>
       <w:r>
         <w:rPr>
           <w:lang w:val="en-GB"/>
@@ -736,8 +795,8 @@
           <w:lang w:val="en-GB"/>
         </w:rPr>
       </w:pPr>
-      <w:bookmarkStart w:id="3" w:name="related-work"/>
-      <w:bookmarkEnd w:id="3"/>
+      <w:bookmarkStart w:id="2" w:name="related-work"/>
+      <w:bookmarkEnd w:id="2"/>
       <w:r>
         <w:rPr>
           <w:lang w:val="en-GB"/>
@@ -753,8 +812,8 @@
           <w:lang w:val="en-GB"/>
         </w:rPr>
       </w:pPr>
-      <w:bookmarkStart w:id="4" w:name="heat-stress"/>
-      <w:bookmarkEnd w:id="4"/>
+      <w:bookmarkStart w:id="3" w:name="heat-stress"/>
+      <w:bookmarkEnd w:id="3"/>
       <w:r>
         <w:rPr>
           <w:lang w:val="en-GB"/>
@@ -785,12 +844,28 @@
           <w:lang w:val="en-GB"/>
         </w:rPr>
       </w:pPr>
-      <w:r>
-        <w:rPr>
-          <w:lang w:val="en-GB"/>
-        </w:rPr>
-        <w:t>Staiger, Bucher, and Jendritzky</w:t>
-      </w:r>
+      <w:proofErr w:type="spellStart"/>
+      <w:r>
+        <w:rPr>
+          <w:lang w:val="en-GB"/>
+        </w:rPr>
+        <w:t>Staiger</w:t>
+      </w:r>
+      <w:proofErr w:type="spellEnd"/>
+      <w:r>
+        <w:rPr>
+          <w:lang w:val="en-GB"/>
+        </w:rPr>
+        <w:t xml:space="preserve">, Bucher, and </w:t>
+      </w:r>
+      <w:proofErr w:type="spellStart"/>
+      <w:r>
+        <w:rPr>
+          <w:lang w:val="en-GB"/>
+        </w:rPr>
+        <w:t>Jendritzky</w:t>
+      </w:r>
+      <w:proofErr w:type="spellEnd"/>
       <w:sdt>
         <w:sdtPr>
           <w:rPr>
@@ -799,7 +874,6 @@
           <w:id w:val="1451516429"/>
           <w:citation/>
         </w:sdtPr>
-        <w:sdtEndPr/>
         <w:sdtContent>
           <w:r>
             <w:rPr>
@@ -880,7 +954,6 @@
           <w:id w:val="-1065402432"/>
           <w:citation/>
         </w:sdtPr>
-        <w:sdtEndPr/>
         <w:sdtContent>
           <w:r>
             <w:rPr>
@@ -949,7 +1022,6 @@
           <w:id w:val="-1502429913"/>
           <w:citation/>
         </w:sdtPr>
-        <w:sdtEndPr/>
         <w:sdtContent>
           <w:r>
             <w:rPr>
@@ -1010,7 +1082,6 @@
           <w:id w:val="1335575625"/>
           <w:citation/>
         </w:sdtPr>
-        <w:sdtEndPr/>
         <w:sdtContent>
           <w:r>
             <w:rPr>
@@ -1084,7 +1155,6 @@
           <w:id w:val="-32808833"/>
           <w:citation/>
         </w:sdtPr>
-        <w:sdtEndPr/>
         <w:sdtContent>
           <w:r>
             <w:rPr>
@@ -1166,7 +1236,6 @@
           <w:id w:val="873507143"/>
           <w:citation/>
         </w:sdtPr>
-        <w:sdtEndPr/>
         <w:sdtContent>
           <w:r>
             <w:rPr>
@@ -1304,7 +1373,6 @@
           <w:id w:val="1165202913"/>
           <w:citation/>
         </w:sdtPr>
-        <w:sdtEndPr/>
         <w:sdtContent>
           <w:r>
             <w:rPr>
@@ -1376,7 +1444,6 @@
           <w:id w:val="-348636708"/>
           <w:citation/>
         </w:sdtPr>
-        <w:sdtEndPr/>
         <w:sdtContent>
           <w:r>
             <w:rPr>
@@ -1469,7 +1536,6 @@
           <w:id w:val="-568881296"/>
           <w:citation/>
         </w:sdtPr>
-        <w:sdtEndPr/>
         <w:sdtContent>
           <w:r>
             <w:rPr>
@@ -1574,7 +1640,6 @@
           <w:id w:val="518746216"/>
           <w:citation/>
         </w:sdtPr>
-        <w:sdtEndPr/>
         <w:sdtContent>
           <w:r>
             <w:rPr>
@@ -1620,8 +1685,8 @@
           <w:lang w:val="en-GB"/>
         </w:rPr>
       </w:pPr>
-      <w:bookmarkStart w:id="5" w:name="health-optimal-pedestrian-routing"/>
-      <w:bookmarkEnd w:id="5"/>
+      <w:bookmarkStart w:id="4" w:name="health-optimal-pedestrian-routing"/>
+      <w:bookmarkEnd w:id="4"/>
       <w:r>
         <w:rPr>
           <w:lang w:val="en-GB"/>
@@ -1647,8 +1712,44 @@
         <w:rPr>
           <w:lang w:val="en-GB"/>
         </w:rPr>
-        <w:t>ce, Sharker, Karimi, and Zgibor</w:t>
-      </w:r>
+        <w:t xml:space="preserve">ce, </w:t>
+      </w:r>
+      <w:proofErr w:type="spellStart"/>
+      <w:r>
+        <w:rPr>
+          <w:lang w:val="en-GB"/>
+        </w:rPr>
+        <w:t>Sharker</w:t>
+      </w:r>
+      <w:proofErr w:type="spellEnd"/>
+      <w:r>
+        <w:rPr>
+          <w:lang w:val="en-GB"/>
+        </w:rPr>
+        <w:t xml:space="preserve">, </w:t>
+      </w:r>
+      <w:proofErr w:type="spellStart"/>
+      <w:r>
+        <w:rPr>
+          <w:lang w:val="en-GB"/>
+        </w:rPr>
+        <w:t>Karimi</w:t>
+      </w:r>
+      <w:proofErr w:type="spellEnd"/>
+      <w:r>
+        <w:rPr>
+          <w:lang w:val="en-GB"/>
+        </w:rPr>
+        <w:t xml:space="preserve">, and </w:t>
+      </w:r>
+      <w:proofErr w:type="spellStart"/>
+      <w:r>
+        <w:rPr>
+          <w:lang w:val="en-GB"/>
+        </w:rPr>
+        <w:t>Zgibor</w:t>
+      </w:r>
+      <w:proofErr w:type="spellEnd"/>
       <w:sdt>
         <w:sdtPr>
           <w:rPr>
@@ -1657,7 +1758,6 @@
           <w:id w:val="684485423"/>
           <w:citation/>
         </w:sdtPr>
-        <w:sdtEndPr/>
         <w:sdtContent>
           <w:r>
             <w:rPr>
@@ -1698,8 +1798,16 @@
         <w:rPr>
           <w:lang w:val="en-GB"/>
         </w:rPr>
-        <w:t>oposed by Hasenfratz</w:t>
-      </w:r>
+        <w:t xml:space="preserve">oposed by </w:t>
+      </w:r>
+      <w:proofErr w:type="spellStart"/>
+      <w:r>
+        <w:rPr>
+          <w:lang w:val="en-GB"/>
+        </w:rPr>
+        <w:t>Hasenfratz</w:t>
+      </w:r>
+      <w:proofErr w:type="spellEnd"/>
       <w:sdt>
         <w:sdtPr>
           <w:rPr>
@@ -1708,7 +1816,6 @@
           <w:id w:val="1579087073"/>
           <w:citation/>
         </w:sdtPr>
-        <w:sdtEndPr/>
         <w:sdtContent>
           <w:r>
             <w:rPr>
@@ -1759,7 +1866,21 @@
           <w:lang w:val="en-GB"/>
         </w:rPr>
         <w:lastRenderedPageBreak/>
-        <w:t xml:space="preserve">The NaviComf framework for pedestrian </w:t>
+        <w:t xml:space="preserve">The </w:t>
+      </w:r>
+      <w:proofErr w:type="spellStart"/>
+      <w:r>
+        <w:rPr>
+          <w:lang w:val="en-GB"/>
+        </w:rPr>
+        <w:t>NaviComf</w:t>
+      </w:r>
+      <w:proofErr w:type="spellEnd"/>
+      <w:r>
+        <w:rPr>
+          <w:lang w:val="en-GB"/>
+        </w:rPr>
+        <w:t xml:space="preserve"> framework for pedestrian </w:t>
       </w:r>
       <w:r>
         <w:rPr>
@@ -1775,7 +1896,6 @@
           <w:id w:val="-1981598635"/>
           <w:citation/>
         </w:sdtPr>
-        <w:sdtEndPr/>
         <w:sdtContent>
           <w:r>
             <w:rPr>
@@ -1826,7 +1946,6 @@
           <w:id w:val="1866631957"/>
           <w:citation/>
         </w:sdtPr>
-        <w:sdtEndPr/>
         <w:sdtContent>
           <w:r>
             <w:rPr>
@@ -1887,8 +2006,8 @@
           <w:lang w:val="en-GB"/>
         </w:rPr>
       </w:pPr>
-      <w:bookmarkStart w:id="6" w:name="minimize-heat-exposure"/>
-      <w:bookmarkEnd w:id="6"/>
+      <w:bookmarkStart w:id="5" w:name="minimize-heat-exposure"/>
+      <w:bookmarkEnd w:id="5"/>
       <w:r>
         <w:rPr>
           <w:lang w:val="en-GB"/>
@@ -1967,16 +2086,16 @@
           <w:lang w:val="en-GB"/>
         </w:rPr>
       </w:pPr>
-      <w:bookmarkStart w:id="7" w:name="finding-a-route-with-minimal-heat-exposu"/>
-      <w:bookmarkStart w:id="8" w:name="_Ref477075266"/>
+      <w:bookmarkStart w:id="6" w:name="finding-a-route-with-minimal-heat-exposu"/>
+      <w:bookmarkStart w:id="7" w:name="_Ref477075266"/>
+      <w:bookmarkEnd w:id="6"/>
+      <w:r>
+        <w:rPr>
+          <w:lang w:val="en-GB"/>
+        </w:rPr>
+        <w:t>Finding a Route with Minimal Heat Exposure</w:t>
+      </w:r>
       <w:bookmarkEnd w:id="7"/>
-      <w:r>
-        <w:rPr>
-          <w:lang w:val="en-GB"/>
-        </w:rPr>
-        <w:t>Finding a Route with Minimal Heat Exposure</w:t>
-      </w:r>
-      <w:bookmarkEnd w:id="8"/>
     </w:p>
     <w:p>
       <w:pPr>
@@ -1986,8 +2105,8 @@
           <w:lang w:val="en-GB"/>
         </w:rPr>
       </w:pPr>
-      <w:bookmarkStart w:id="9" w:name="modelling-as-a-time-dependent-routing-pr"/>
-      <w:bookmarkEnd w:id="9"/>
+      <w:bookmarkStart w:id="8" w:name="modelling-as-a-time-dependent-routing-pr"/>
+      <w:bookmarkEnd w:id="8"/>
       <w:r>
         <w:rPr>
           <w:lang w:val="en-GB"/>
@@ -2023,7 +2142,6 @@
           <w:id w:val="-810086931"/>
           <w:citation/>
         </w:sdtPr>
-        <w:sdtEndPr/>
         <w:sdtContent>
           <w:r>
             <w:rPr>
@@ -2081,7 +2199,30 @@
             <w:rFonts w:ascii="Cambria Math" w:hAnsi="Cambria Math"/>
             <w:lang w:val="en-GB"/>
           </w:rPr>
-          <m:t>G=(V,E,</m:t>
+          <m:t>G</m:t>
+        </m:r>
+        <w:proofErr w:type="gramStart"/>
+        <m:r>
+          <w:rPr>
+            <w:rFonts w:ascii="Cambria Math" w:hAnsi="Cambria Math"/>
+            <w:lang w:val="en-GB"/>
+          </w:rPr>
+          <m:t>=(</m:t>
+        </m:r>
+        <w:proofErr w:type="gramEnd"/>
+        <m:r>
+          <w:rPr>
+            <w:rFonts w:ascii="Cambria Math" w:hAnsi="Cambria Math"/>
+            <w:lang w:val="en-GB"/>
+          </w:rPr>
+          <m:t>V, E</m:t>
+        </m:r>
+        <m:r>
+          <w:rPr>
+            <w:rFonts w:ascii="Cambria Math" w:hAnsi="Cambria Math"/>
+            <w:lang w:val="en-GB"/>
+          </w:rPr>
+          <m:t>,</m:t>
         </m:r>
         <m:sSub>
           <m:sSubPr>
@@ -2408,8 +2549,16 @@
         <w:rPr>
           <w:lang w:val="en-GB"/>
         </w:rPr>
-        <w:t xml:space="preserve"> and</w:t>
-      </w:r>
+        <w:t xml:space="preserve"> </w:t>
+      </w:r>
+      <w:proofErr w:type="gramStart"/>
+      <w:r>
+        <w:rPr>
+          <w:lang w:val="en-GB"/>
+        </w:rPr>
+        <w:t>and</w:t>
+      </w:r>
+      <w:proofErr w:type="gramEnd"/>
     </w:p>
     <w:p>
       <w:pPr>
@@ -2480,6 +2629,7 @@
         </w:rPr>
         <w:t xml:space="preserve"> at time </w:t>
       </w:r>
+      <w:proofErr w:type="gramStart"/>
       <m:oMath>
         <m:r>
           <w:rPr>
@@ -2495,6 +2645,7 @@
         </w:rPr>
         <w:t>.</w:t>
       </w:r>
+      <w:proofErr w:type="gramEnd"/>
     </w:p>
     <w:p>
       <w:pPr>
@@ -3091,7 +3242,6 @@
           <w:id w:val="193667426"/>
           <w:citation/>
         </w:sdtPr>
-        <w:sdtEndPr/>
         <w:sdtContent>
           <w:r>
             <w:rPr>
@@ -3772,9 +3922,6 @@
                   </m:sSubPr>
                   <m:e>
                     <m:r>
-                      <m:rPr>
-                        <m:sty m:val="bi"/>
-                      </m:rPr>
                       <w:rPr>
                         <w:rFonts w:ascii="Cambria Math" w:hAnsi="Cambria Math"/>
                         <w:lang w:val="en-GB"/>
@@ -3784,9 +3931,6 @@
                   </m:e>
                   <m:sub>
                     <m:r>
-                      <m:rPr>
-                        <m:sty m:val="bi"/>
-                      </m:rPr>
                       <w:rPr>
                         <w:rFonts w:ascii="Cambria Math" w:hAnsi="Cambria Math"/>
                         <w:lang w:val="en-GB"/>
@@ -3796,9 +3940,6 @@
                   </m:sub>
                 </m:sSub>
                 <m:r>
-                  <m:rPr>
-                    <m:sty m:val="bi"/>
-                  </m:rPr>
                   <w:rPr>
                     <w:rFonts w:ascii="Cambria Math" w:hAnsi="Cambria Math"/>
                     <w:lang w:val="en-GB"/>
@@ -3820,9 +3961,6 @@
                   </m:naryPr>
                   <m:sub>
                     <m:r>
-                      <m:rPr>
-                        <m:sty m:val="bi"/>
-                      </m:rPr>
                       <w:rPr>
                         <w:rFonts w:ascii="Cambria Math" w:hAnsi="Cambria Math"/>
                         <w:lang w:val="en-GB"/>
@@ -3844,9 +3982,6 @@
                       </m:sSubPr>
                       <m:e>
                         <m:r>
-                          <m:rPr>
-                            <m:sty m:val="bi"/>
-                          </m:rPr>
                           <w:rPr>
                             <w:rFonts w:ascii="Cambria Math" w:hAnsi="Cambria Math"/>
                             <w:lang w:val="en-GB"/>
@@ -3856,9 +3991,6 @@
                       </m:e>
                       <m:sub>
                         <m:r>
-                          <m:rPr>
-                            <m:sty m:val="bi"/>
-                          </m:rPr>
                           <w:rPr>
                             <w:rFonts w:ascii="Cambria Math" w:hAnsi="Cambria Math"/>
                             <w:lang w:val="en-GB"/>
@@ -3870,9 +4002,6 @@
                   </m:e>
                 </m:nary>
                 <m:r>
-                  <m:rPr>
-                    <m:sty m:val="bi"/>
-                  </m:rPr>
                   <w:rPr>
                     <w:rFonts w:ascii="Cambria Math" w:hAnsi="Cambria Math"/>
                     <w:lang w:val="en-GB"/>
@@ -4093,7 +4222,23 @@
             <w:rFonts w:ascii="Cambria Math" w:hAnsi="Cambria Math"/>
             <w:lang w:val="en-GB"/>
           </w:rPr>
-          <m:t>(p,t)</m:t>
+          <m:t>(</m:t>
+        </m:r>
+        <w:proofErr w:type="gramStart"/>
+        <m:r>
+          <w:rPr>
+            <w:rFonts w:ascii="Cambria Math" w:hAnsi="Cambria Math"/>
+            <w:lang w:val="en-GB"/>
+          </w:rPr>
+          <m:t>p,t</m:t>
+        </m:r>
+        <w:proofErr w:type="gramEnd"/>
+        <m:r>
+          <w:rPr>
+            <w:rFonts w:ascii="Cambria Math" w:hAnsi="Cambria Math"/>
+            <w:lang w:val="en-GB"/>
+          </w:rPr>
+          <m:t>)</m:t>
         </m:r>
       </m:oMath>
       <w:r>
@@ -4180,7 +4325,6 @@
           <w:id w:val="1979649895"/>
           <w:citation/>
         </w:sdtPr>
-        <w:sdtEndPr/>
         <w:sdtContent>
           <w:r>
             <w:rPr>
@@ -4255,7 +4399,6 @@
           <w:id w:val="-528495770"/>
           <w:citation/>
         </w:sdtPr>
-        <w:sdtEndPr/>
         <w:sdtContent>
           <w:r>
             <w:rPr>
@@ -4430,7 +4573,6 @@
           <w:id w:val="-1271458617"/>
           <w:citation/>
         </w:sdtPr>
-        <w:sdtEndPr/>
         <w:sdtContent>
           <w:r>
             <w:rPr>
@@ -4473,16 +4615,16 @@
         <w:pStyle w:val="berschrift3"/>
         <w:jc w:val="both"/>
       </w:pPr>
-      <w:bookmarkStart w:id="10" w:name="the-edge-weighting-function-secedge-weig"/>
-      <w:bookmarkStart w:id="11" w:name="_Ref477075322"/>
+      <w:bookmarkStart w:id="9" w:name="the-edge-weighting-function-secedge-weig"/>
+      <w:bookmarkStart w:id="10" w:name="_Ref477075322"/>
+      <w:bookmarkEnd w:id="9"/>
+      <w:r>
+        <w:rPr>
+          <w:lang w:val="en-GB"/>
+        </w:rPr>
+        <w:t>The Edge Weighting Function</w:t>
+      </w:r>
       <w:bookmarkEnd w:id="10"/>
-      <w:r>
-        <w:rPr>
-          <w:lang w:val="en-GB"/>
-        </w:rPr>
-        <w:t>The Edge Weighting Function</w:t>
-      </w:r>
-      <w:bookmarkEnd w:id="11"/>
       <w:r>
         <w:rPr>
           <w:noProof/>
@@ -4561,32 +4703,19 @@
           <w:lang w:val="en-GB"/>
         </w:rPr>
       </w:pPr>
-      <w:bookmarkStart w:id="12" w:name="_Ref477076217"/>
+      <w:bookmarkStart w:id="11" w:name="_Ref477076217"/>
       <w:r>
         <w:t xml:space="preserve">Figure </w:t>
       </w:r>
-      <w:r>
-        <w:fldChar w:fldCharType="begin"/>
-      </w:r>
-      <w:r>
-        <w:instrText xml:space="preserve"> SEQ Figure \* ARABIC </w:instrText>
-      </w:r>
-      <w:r>
-        <w:fldChar w:fldCharType="separate"/>
-      </w:r>
-      <w:r>
-        <w:rPr>
-          <w:noProof/>
-        </w:rPr>
-        <w:t>1</w:t>
-      </w:r>
-      <w:r>
-        <w:rPr>
-          <w:noProof/>
-        </w:rPr>
-        <w:fldChar w:fldCharType="end"/>
-      </w:r>
-      <w:bookmarkEnd w:id="12"/>
+      <w:fldSimple w:instr=" SEQ Figure \* ARABIC ">
+        <w:r>
+          <w:rPr>
+            <w:noProof/>
+          </w:rPr>
+          <w:t>1</w:t>
+        </w:r>
+      </w:fldSimple>
+      <w:bookmarkEnd w:id="11"/>
       <w:r>
         <w:t xml:space="preserve">: </w:t>
       </w:r>
@@ -4661,7 +4790,6 @@
           <w:id w:val="133696576"/>
           <w:citation/>
         </w:sdtPr>
-        <w:sdtEndPr/>
         <w:sdtContent>
           <w:r>
             <w:rPr>
@@ -4926,7 +5054,7 @@
                 <w:lang w:val="en-GB"/>
               </w:rPr>
             </w:pPr>
-            <w:bookmarkStart w:id="13" w:name="_Ref477077214"/>
+            <w:bookmarkStart w:id="12" w:name="_Ref477077214"/>
             <w:r>
               <w:rPr>
                 <w:i w:val="0"/>
@@ -4970,7 +5098,7 @@
               </w:rPr>
               <w:t>)</w:t>
             </w:r>
-            <w:bookmarkEnd w:id="13"/>
+            <w:bookmarkEnd w:id="12"/>
           </w:p>
         </w:tc>
       </w:tr>
@@ -5994,7 +6122,23 @@
             <w:rFonts w:ascii="Cambria Math" w:hAnsi="Cambria Math"/>
             <w:lang w:val="en-GB"/>
           </w:rPr>
-          <m:t>(t,c)</m:t>
+          <m:t>(</m:t>
+        </m:r>
+        <w:proofErr w:type="gramStart"/>
+        <m:r>
+          <w:rPr>
+            <w:rFonts w:ascii="Cambria Math" w:hAnsi="Cambria Math"/>
+            <w:lang w:val="en-GB"/>
+          </w:rPr>
+          <m:t>t,c</m:t>
+        </m:r>
+        <w:proofErr w:type="gramEnd"/>
+        <m:r>
+          <w:rPr>
+            <w:rFonts w:ascii="Cambria Math" w:hAnsi="Cambria Math"/>
+            <w:lang w:val="en-GB"/>
+          </w:rPr>
+          <m:t>)</m:t>
         </m:r>
       </m:oMath>
       <w:r>
@@ -6149,16 +6293,16 @@
           <w:lang w:val="en-GB"/>
         </w:rPr>
       </w:pPr>
-      <w:bookmarkStart w:id="14" w:name="finding-the-optimal-point-in-time-secfin"/>
-      <w:bookmarkStart w:id="15" w:name="_Ref477076718"/>
+      <w:bookmarkStart w:id="13" w:name="finding-the-optimal-point-in-time-secfin"/>
+      <w:bookmarkStart w:id="14" w:name="_Ref477076718"/>
+      <w:bookmarkEnd w:id="13"/>
+      <w:r>
+        <w:rPr>
+          <w:lang w:val="en-GB"/>
+        </w:rPr>
+        <w:t>Finding the Optimal Point in Time</w:t>
+      </w:r>
       <w:bookmarkEnd w:id="14"/>
-      <w:r>
-        <w:rPr>
-          <w:lang w:val="en-GB"/>
-        </w:rPr>
-        <w:t>Finding the Optimal Point in Time</w:t>
-      </w:r>
-      <w:bookmarkEnd w:id="15"/>
     </w:p>
     <w:p>
       <w:pPr>
@@ -6225,7 +6369,7 @@
           <w:lang w:val="en-GB"/>
         </w:rPr>
       </w:pPr>
-      <w:bookmarkStart w:id="16" w:name="_Ref477076844"/>
+      <w:bookmarkStart w:id="15" w:name="_Ref477076844"/>
       <w:r>
         <w:rPr>
           <w:lang w:val="en-GB"/>
@@ -6289,7 +6433,7 @@
         </w:rPr>
         <w:t>).</w:t>
       </w:r>
-      <w:bookmarkEnd w:id="16"/>
+      <w:bookmarkEnd w:id="15"/>
     </w:p>
     <w:p>
       <w:pPr>
@@ -6302,7 +6446,7 @@
           <w:lang w:val="en-GB"/>
         </w:rPr>
       </w:pPr>
-      <w:bookmarkStart w:id="17" w:name="_Ref477076881"/>
+      <w:bookmarkStart w:id="16" w:name="_Ref477076881"/>
       <w:r>
         <w:rPr>
           <w:lang w:val="en-GB"/>
@@ -6411,7 +6555,7 @@
         </w:rPr>
         <w:t xml:space="preserve"> with the lowest heat exposure.</w:t>
       </w:r>
-      <w:bookmarkEnd w:id="17"/>
+      <w:bookmarkEnd w:id="16"/>
     </w:p>
     <w:p>
       <w:pPr>
@@ -6424,7 +6568,7 @@
           <w:lang w:val="en-GB"/>
         </w:rPr>
       </w:pPr>
-      <w:bookmarkStart w:id="18" w:name="_Ref477076868"/>
+      <w:bookmarkStart w:id="17" w:name="_Ref477076868"/>
       <w:r>
         <w:rPr>
           <w:lang w:val="en-GB"/>
@@ -6493,7 +6637,7 @@
         </w:rPr>
         <w:t xml:space="preserve"> with the location with the lowest heat exposure as rank 1.</w:t>
       </w:r>
-      <w:bookmarkEnd w:id="18"/>
+      <w:bookmarkEnd w:id="17"/>
     </w:p>
     <w:p>
       <w:pPr>
@@ -6641,8 +6785,8 @@
           <w:lang w:val="en-GB"/>
         </w:rPr>
       </w:pPr>
-      <w:bookmarkStart w:id="19" w:name="modelling-as-a-optimization-problem"/>
-      <w:bookmarkEnd w:id="19"/>
+      <w:bookmarkStart w:id="18" w:name="modelling-as-a-optimization-problem"/>
+      <w:bookmarkEnd w:id="18"/>
       <w:r>
         <w:rPr>
           <w:lang w:val="en-GB"/>
@@ -6927,8 +7071,9 @@
             <w:rFonts w:ascii="Cambria Math" w:hAnsi="Cambria Math"/>
             <w:lang w:val="en-GB"/>
           </w:rPr>
-          <m:t>h</m:t>
+          <m:t>h(</m:t>
         </m:r>
+        <w:proofErr w:type="gramStart"/>
         <m:r>
           <m:rPr>
             <m:scr m:val="script"/>
@@ -6937,14 +7082,22 @@
             <w:rFonts w:ascii="Cambria Math" w:hAnsi="Cambria Math"/>
             <w:lang w:val="en-GB"/>
           </w:rPr>
-          <m:t>(l,</m:t>
+          <m:t>l,</m:t>
         </m:r>
         <m:r>
           <w:rPr>
             <w:rFonts w:ascii="Cambria Math" w:hAnsi="Cambria Math"/>
             <w:lang w:val="en-GB"/>
           </w:rPr>
-          <m:t>t)</m:t>
+          <m:t>t</m:t>
+        </m:r>
+        <w:proofErr w:type="gramEnd"/>
+        <m:r>
+          <w:rPr>
+            <w:rFonts w:ascii="Cambria Math" w:hAnsi="Cambria Math"/>
+            <w:lang w:val="en-GB"/>
+          </w:rPr>
+          <m:t>)</m:t>
         </m:r>
       </m:oMath>
       <w:r>
@@ -7338,7 +7491,7 @@
                 <w:lang w:val="en-GB"/>
               </w:rPr>
             </w:pPr>
-            <w:bookmarkStart w:id="20" w:name="_Ref477078547"/>
+            <w:bookmarkStart w:id="19" w:name="_Ref477078547"/>
             <w:r>
               <w:rPr>
                 <w:i w:val="0"/>
@@ -7382,7 +7535,7 @@
               </w:rPr>
               <w:t>)</w:t>
             </w:r>
-            <w:bookmarkEnd w:id="20"/>
+            <w:bookmarkEnd w:id="19"/>
           </w:p>
         </w:tc>
       </w:tr>
@@ -7514,7 +7667,23 @@
             <w:rFonts w:ascii="Cambria Math" w:hAnsi="Cambria Math"/>
             <w:lang w:val="en-GB"/>
           </w:rPr>
-          <m:t>(p,t)</m:t>
+          <m:t>(</m:t>
+        </m:r>
+        <w:proofErr w:type="gramStart"/>
+        <m:r>
+          <w:rPr>
+            <w:rFonts w:ascii="Cambria Math" w:hAnsi="Cambria Math"/>
+            <w:lang w:val="en-GB"/>
+          </w:rPr>
+          <m:t>p,t</m:t>
+        </m:r>
+        <w:proofErr w:type="gramEnd"/>
+        <m:r>
+          <w:rPr>
+            <w:rFonts w:ascii="Cambria Math" w:hAnsi="Cambria Math"/>
+            <w:lang w:val="en-GB"/>
+          </w:rPr>
+          <m:t>)</m:t>
         </m:r>
       </m:oMath>
       <w:r>
@@ -7798,6 +7967,16 @@
                               <w:lang w:val="en-GB"/>
                             </w:rPr>
                             <m:t>min</m:t>
+                          </m:r>
+                          <m:r>
+                            <m:rPr>
+                              <m:sty m:val="p"/>
+                            </m:rPr>
+                            <w:rPr>
+                              <w:rFonts w:ascii="Cambria Math" w:hAnsi="Cambria Math"/>
+                              <w:lang w:val="en-GB"/>
+                            </w:rPr>
+                            <m:t xml:space="preserve">  </m:t>
                           </m:r>
                         </m:e>
                         <m:lim>
@@ -7871,7 +8050,7 @@
                 <w:lang w:val="en-GB"/>
               </w:rPr>
             </w:pPr>
-            <w:bookmarkStart w:id="21" w:name="_Ref477078848"/>
+            <w:bookmarkStart w:id="20" w:name="_Ref477078848"/>
             <w:r>
               <w:rPr>
                 <w:i w:val="0"/>
@@ -7915,7 +8094,7 @@
               </w:rPr>
               <w:t>)</w:t>
             </w:r>
-            <w:bookmarkEnd w:id="21"/>
+            <w:bookmarkEnd w:id="20"/>
           </w:p>
         </w:tc>
       </w:tr>
@@ -8121,7 +8300,7 @@
                 <w:lang w:val="en-GB"/>
               </w:rPr>
             </w:pPr>
-            <w:bookmarkStart w:id="22" w:name="_Ref477078390"/>
+            <w:bookmarkStart w:id="21" w:name="_Ref477078390"/>
             <w:r>
               <w:rPr>
                 <w:i w:val="0"/>
@@ -8165,7 +8344,7 @@
               </w:rPr>
               <w:t>)</w:t>
             </w:r>
-            <w:bookmarkEnd w:id="22"/>
+            <w:bookmarkEnd w:id="21"/>
           </w:p>
         </w:tc>
       </w:tr>
@@ -8391,7 +8570,7 @@
                 <w:lang w:val="en-GB"/>
               </w:rPr>
             </w:pPr>
-            <w:bookmarkStart w:id="23" w:name="_Ref477078400"/>
+            <w:bookmarkStart w:id="22" w:name="_Ref477078400"/>
             <w:r>
               <w:rPr>
                 <w:i w:val="0"/>
@@ -8435,7 +8614,7 @@
               </w:rPr>
               <w:t>)</w:t>
             </w:r>
-            <w:bookmarkEnd w:id="23"/>
+            <w:bookmarkEnd w:id="22"/>
           </w:p>
         </w:tc>
       </w:tr>
@@ -8566,7 +8745,7 @@
                 <w:lang w:val="en-GB"/>
               </w:rPr>
             </w:pPr>
-            <w:bookmarkStart w:id="24" w:name="_Ref477078440"/>
+            <w:bookmarkStart w:id="23" w:name="_Ref477078440"/>
             <w:r>
               <w:rPr>
                 <w:i w:val="0"/>
@@ -8610,7 +8789,7 @@
               </w:rPr>
               <w:t>)</w:t>
             </w:r>
-            <w:bookmarkEnd w:id="24"/>
+            <w:bookmarkEnd w:id="23"/>
           </w:p>
         </w:tc>
       </w:tr>
@@ -8737,7 +8916,7 @@
                 <w:lang w:val="en-GB"/>
               </w:rPr>
             </w:pPr>
-            <w:bookmarkStart w:id="25" w:name="_Ref477078447"/>
+            <w:bookmarkStart w:id="24" w:name="_Ref477078447"/>
             <w:r>
               <w:rPr>
                 <w:i w:val="0"/>
@@ -8781,7 +8960,7 @@
               </w:rPr>
               <w:t>)</w:t>
             </w:r>
-            <w:bookmarkEnd w:id="25"/>
+            <w:bookmarkEnd w:id="24"/>
           </w:p>
         </w:tc>
       </w:tr>
@@ -8908,7 +9087,7 @@
                 <w:lang w:val="en-GB"/>
               </w:rPr>
             </w:pPr>
-            <w:bookmarkStart w:id="26" w:name="_Ref477078468"/>
+            <w:bookmarkStart w:id="25" w:name="_Ref477078468"/>
             <w:r>
               <w:rPr>
                 <w:i w:val="0"/>
@@ -8952,7 +9131,7 @@
               </w:rPr>
               <w:t>)</w:t>
             </w:r>
-            <w:bookmarkEnd w:id="26"/>
+            <w:bookmarkEnd w:id="25"/>
           </w:p>
         </w:tc>
       </w:tr>
@@ -9453,6 +9632,14 @@
           </m:sub>
         </m:sSub>
         <m:r>
+          <w:rPr>
+            <w:rFonts w:ascii="Cambria Math" w:hAnsi="Cambria Math"/>
+            <w:lang w:val="en-GB"/>
+          </w:rPr>
+          <m:t>(</m:t>
+        </m:r>
+        <w:proofErr w:type="gramStart"/>
+        <m:r>
           <m:rPr>
             <m:scr m:val="script"/>
           </m:rPr>
@@ -9460,14 +9647,22 @@
             <w:rFonts w:ascii="Cambria Math" w:hAnsi="Cambria Math"/>
             <w:lang w:val="en-GB"/>
           </w:rPr>
-          <m:t>(l,</m:t>
+          <m:t>l,</m:t>
         </m:r>
         <m:r>
           <w:rPr>
             <w:rFonts w:ascii="Cambria Math" w:hAnsi="Cambria Math"/>
             <w:lang w:val="en-GB"/>
           </w:rPr>
-          <m:t>t)</m:t>
+          <m:t>t</m:t>
+        </m:r>
+        <w:proofErr w:type="gramEnd"/>
+        <m:r>
+          <w:rPr>
+            <w:rFonts w:ascii="Cambria Math" w:hAnsi="Cambria Math"/>
+            <w:lang w:val="en-GB"/>
+          </w:rPr>
+          <m:t>)</m:t>
         </m:r>
       </m:oMath>
       <w:r>
@@ -9500,16 +9695,16 @@
           <w:lang w:val="en-GB"/>
         </w:rPr>
       </w:pPr>
-      <w:bookmarkStart w:id="27" w:name="optimization-secoptimization"/>
-      <w:bookmarkStart w:id="28" w:name="_Ref477078968"/>
+      <w:bookmarkStart w:id="26" w:name="optimization-secoptimization"/>
+      <w:bookmarkStart w:id="27" w:name="_Ref477078968"/>
+      <w:bookmarkEnd w:id="26"/>
+      <w:r>
+        <w:rPr>
+          <w:lang w:val="en-GB"/>
+        </w:rPr>
+        <w:t>Optimization</w:t>
+      </w:r>
       <w:bookmarkEnd w:id="27"/>
-      <w:r>
-        <w:rPr>
-          <w:lang w:val="en-GB"/>
-        </w:rPr>
-        <w:t>Optimization</w:t>
-      </w:r>
-      <w:bookmarkEnd w:id="28"/>
     </w:p>
     <w:p>
       <w:pPr>
@@ -9531,8 +9726,9 @@
             <w:rFonts w:ascii="Cambria Math" w:hAnsi="Cambria Math"/>
             <w:lang w:val="en-GB"/>
           </w:rPr>
-          <m:t>h</m:t>
+          <m:t>h(</m:t>
         </m:r>
+        <w:proofErr w:type="gramStart"/>
         <m:r>
           <m:rPr>
             <m:scr m:val="script"/>
@@ -9541,14 +9737,22 @@
             <w:rFonts w:ascii="Cambria Math" w:hAnsi="Cambria Math"/>
             <w:lang w:val="en-GB"/>
           </w:rPr>
-          <m:t>(l,</m:t>
+          <m:t>l,</m:t>
         </m:r>
         <m:r>
           <w:rPr>
             <w:rFonts w:ascii="Cambria Math" w:hAnsi="Cambria Math"/>
             <w:lang w:val="en-GB"/>
           </w:rPr>
-          <m:t>t)</m:t>
+          <m:t>t</m:t>
+        </m:r>
+        <w:proofErr w:type="gramEnd"/>
+        <m:r>
+          <w:rPr>
+            <w:rFonts w:ascii="Cambria Math" w:hAnsi="Cambria Math"/>
+            <w:lang w:val="en-GB"/>
+          </w:rPr>
+          <m:t>)</m:t>
         </m:r>
       </m:oMath>
       <w:r>
@@ -9571,7 +9775,6 @@
           <w:id w:val="1502775680"/>
           <w:citation/>
         </w:sdtPr>
-        <w:sdtEndPr/>
         <w:sdtContent>
           <w:r>
             <w:rPr>
@@ -9706,7 +9909,21 @@
         <w:rPr>
           <w:lang w:val="en-GB"/>
         </w:rPr>
-        <w:t xml:space="preserve">To apply Brent’s method, one has to transform the constrains </w:t>
+        <w:t xml:space="preserve">To apply Brent’s method, one </w:t>
+      </w:r>
+      <w:proofErr w:type="gramStart"/>
+      <w:r>
+        <w:rPr>
+          <w:lang w:val="en-GB"/>
+        </w:rPr>
+        <w:t>has to</w:t>
+      </w:r>
+      <w:proofErr w:type="gramEnd"/>
+      <w:r>
+        <w:rPr>
+          <w:lang w:val="en-GB"/>
+        </w:rPr>
+        <w:t xml:space="preserve"> transform the constrains </w:t>
       </w:r>
       <w:r>
         <w:rPr>
@@ -11002,7 +11219,15 @@
             <w:rFonts w:ascii="Cambria Math" w:hAnsi="Cambria Math"/>
             <w:lang w:val="en-GB"/>
           </w:rPr>
-          <m:t>h'(t</m:t>
+          <m:t>h'(</m:t>
+        </m:r>
+        <w:proofErr w:type="gramStart"/>
+        <m:r>
+          <w:rPr>
+            <w:rFonts w:ascii="Cambria Math" w:hAnsi="Cambria Math"/>
+            <w:lang w:val="en-GB"/>
+          </w:rPr>
+          <m:t>t</m:t>
         </m:r>
         <m:r>
           <m:rPr>
@@ -11012,7 +11237,15 @@
             <w:rFonts w:ascii="Cambria Math" w:hAnsi="Cambria Math"/>
             <w:lang w:val="en-GB"/>
           </w:rPr>
-          <m:t>,l)</m:t>
+          <m:t>,l</m:t>
+        </m:r>
+        <w:proofErr w:type="gramEnd"/>
+        <m:r>
+          <w:rPr>
+            <w:rFonts w:ascii="Cambria Math" w:hAnsi="Cambria Math"/>
+            <w:lang w:val="en-GB"/>
+          </w:rPr>
+          <m:t>)</m:t>
         </m:r>
       </m:oMath>
       <w:r>
@@ -11395,7 +11628,15 @@
             <w:rFonts w:ascii="Cambria Math" w:hAnsi="Cambria Math"/>
             <w:lang w:val="en-GB"/>
           </w:rPr>
-          <m:t>h(t</m:t>
+          <m:t>h(</m:t>
+        </m:r>
+        <w:proofErr w:type="gramStart"/>
+        <m:r>
+          <w:rPr>
+            <w:rFonts w:ascii="Cambria Math" w:hAnsi="Cambria Math"/>
+            <w:lang w:val="en-GB"/>
+          </w:rPr>
+          <m:t>t</m:t>
         </m:r>
         <m:r>
           <m:rPr>
@@ -11405,14 +11646,15 @@
             <w:rFonts w:ascii="Cambria Math" w:hAnsi="Cambria Math"/>
             <w:lang w:val="en-GB"/>
           </w:rPr>
-          <m:t>,l)+</m:t>
+          <m:t>,l</m:t>
         </m:r>
+        <w:proofErr w:type="gramEnd"/>
         <m:r>
           <w:rPr>
             <w:rFonts w:ascii="Cambria Math" w:hAnsi="Cambria Math"/>
             <w:lang w:val="en-GB"/>
           </w:rPr>
-          <m:t>c</m:t>
+          <m:t>)+c</m:t>
         </m:r>
       </m:oMath>
       <w:r>
@@ -11570,6 +11812,13 @@
                           </m:r>
                         </m:lim>
                       </m:limLow>
+                      <m:r>
+                        <w:rPr>
+                          <w:rFonts w:ascii="Cambria Math" w:hAnsi="Cambria Math"/>
+                          <w:lang w:val="en-GB"/>
+                        </w:rPr>
+                        <m:t xml:space="preserve"> </m:t>
+                      </m:r>
                       <m:r>
                         <w:rPr>
                           <w:rFonts w:ascii="Cambria Math" w:hAnsi="Cambria Math"/>
@@ -12420,8 +12669,8 @@
           <w:lang w:val="en-GB"/>
         </w:rPr>
       </w:pPr>
-      <w:bookmarkStart w:id="29" w:name="evaluation"/>
-      <w:bookmarkEnd w:id="29"/>
+      <w:bookmarkStart w:id="28" w:name="evaluation"/>
+      <w:bookmarkEnd w:id="28"/>
       <w:r>
         <w:rPr>
           <w:lang w:val="en-GB"/>
@@ -12437,16 +12686,16 @@
           <w:lang w:val="en-GB"/>
         </w:rPr>
       </w:pPr>
-      <w:bookmarkStart w:id="30" w:name="sec:data-sets"/>
-      <w:bookmarkStart w:id="31" w:name="_Ref477094089"/>
+      <w:bookmarkStart w:id="29" w:name="sec:data-sets"/>
+      <w:bookmarkStart w:id="30" w:name="_Ref477094089"/>
+      <w:bookmarkEnd w:id="29"/>
+      <w:r>
+        <w:rPr>
+          <w:lang w:val="en-GB"/>
+        </w:rPr>
+        <w:t>Data</w:t>
+      </w:r>
       <w:bookmarkEnd w:id="30"/>
-      <w:r>
-        <w:rPr>
-          <w:lang w:val="en-GB"/>
-        </w:rPr>
-        <w:t>Data</w:t>
-      </w:r>
-      <w:bookmarkEnd w:id="31"/>
     </w:p>
     <w:p>
       <w:pPr>
@@ -12466,7 +12715,21 @@
         <w:rPr>
           <w:lang w:val="en-GB"/>
         </w:rPr>
-        <w:t>the OpenStreetMap (OSM) project</w:t>
+        <w:t xml:space="preserve">the </w:t>
+      </w:r>
+      <w:proofErr w:type="spellStart"/>
+      <w:r>
+        <w:rPr>
+          <w:lang w:val="en-GB"/>
+        </w:rPr>
+        <w:t>OpenStreetMap</w:t>
+      </w:r>
+      <w:proofErr w:type="spellEnd"/>
+      <w:r>
+        <w:rPr>
+          <w:lang w:val="en-GB"/>
+        </w:rPr>
+        <w:t xml:space="preserve"> (OSM) project</w:t>
       </w:r>
       <w:sdt>
         <w:sdtPr>
@@ -12476,7 +12739,6 @@
           <w:id w:val="-2056073543"/>
           <w:citation/>
         </w:sdtPr>
-        <w:sdtEndPr/>
         <w:sdtContent>
           <w:r>
             <w:rPr>
@@ -12511,13 +12773,55 @@
         <w:rPr>
           <w:lang w:val="en-GB"/>
         </w:rPr>
-        <w:t>. For weather data, we use the hourly air temperature and relative humidity values originating from the weather station of the German Weather Service (Deutscher Wetterdienste, DWD) in R</w:t>
-      </w:r>
-      <w:r>
-        <w:rPr>
-          <w:lang w:val="en-GB"/>
-        </w:rPr>
-        <w:t>heinstetten near Karlsruhe</w:t>
+        <w:t>. For weather data, we use the hourly air temperature and relative humidity values originating from the weather station of the German Weather Service (</w:t>
+      </w:r>
+      <w:proofErr w:type="spellStart"/>
+      <w:r>
+        <w:rPr>
+          <w:lang w:val="en-GB"/>
+        </w:rPr>
+        <w:t>Deutscher</w:t>
+      </w:r>
+      <w:proofErr w:type="spellEnd"/>
+      <w:r>
+        <w:rPr>
+          <w:lang w:val="en-GB"/>
+        </w:rPr>
+        <w:t xml:space="preserve"> </w:t>
+      </w:r>
+      <w:proofErr w:type="spellStart"/>
+      <w:r>
+        <w:rPr>
+          <w:lang w:val="en-GB"/>
+        </w:rPr>
+        <w:t>Wetterdienste</w:t>
+      </w:r>
+      <w:proofErr w:type="spellEnd"/>
+      <w:r>
+        <w:rPr>
+          <w:lang w:val="en-GB"/>
+        </w:rPr>
+        <w:t xml:space="preserve">, DWD) in </w:t>
+      </w:r>
+      <w:proofErr w:type="spellStart"/>
+      <w:r>
+        <w:rPr>
+          <w:lang w:val="en-GB"/>
+        </w:rPr>
+        <w:t>R</w:t>
+      </w:r>
+      <w:r>
+        <w:rPr>
+          <w:lang w:val="en-GB"/>
+        </w:rPr>
+        <w:t>heinstetten</w:t>
+      </w:r>
+      <w:proofErr w:type="spellEnd"/>
+      <w:r>
+        <w:rPr>
+          <w:lang w:val="en-GB"/>
+        </w:rPr>
+        <w:t xml:space="preserve"> near Karlsruhe</w:t>
       </w:r>
       <w:sdt>
         <w:sdtPr>
@@ -12527,7 +12831,6 @@
           <w:id w:val="1902866949"/>
           <w:citation/>
         </w:sdtPr>
-        <w:sdtEndPr/>
         <w:sdtContent>
           <w:r>
             <w:rPr>
@@ -12574,7 +12877,21 @@
         <w:rPr>
           <w:lang w:val="en-GB"/>
         </w:rPr>
-        <w:t xml:space="preserve"> we use remote sensing data of a thermal scanner flight provided by the Nachbarschaftsverband Karlsruhe (NVK). The data set consists of two scans, </w:t>
+        <w:t xml:space="preserve"> we use remote sensing data of a thermal scanner flight provided by the </w:t>
+      </w:r>
+      <w:proofErr w:type="spellStart"/>
+      <w:r>
+        <w:rPr>
+          <w:lang w:val="en-GB"/>
+        </w:rPr>
+        <w:t>Nachbarschaftsverband</w:t>
+      </w:r>
+      <w:proofErr w:type="spellEnd"/>
+      <w:r>
+        <w:rPr>
+          <w:lang w:val="en-GB"/>
+        </w:rPr>
+        <w:t xml:space="preserve"> Karlsruhe (NVK). The data set consists of two scans, </w:t>
       </w:r>
       <w:r>
         <w:rPr>
@@ -12648,6 +12965,9 @@
       </w:r>
       <m:oMath>
         <m:r>
+          <m:rPr>
+            <m:sty m:val="p"/>
+          </m:rPr>
           <w:rPr>
             <w:rFonts w:ascii="Cambria Math" w:hAnsi="Cambria Math"/>
             <w:lang w:val="en-GB"/>
@@ -12665,6 +12985,9 @@
           <m:t xml:space="preserve"> to </m:t>
         </m:r>
         <m:r>
+          <m:rPr>
+            <m:sty m:val="p"/>
+          </m:rPr>
           <w:rPr>
             <w:rFonts w:ascii="Cambria Math" w:hAnsi="Cambria Math"/>
             <w:lang w:val="en-GB"/>
@@ -12686,6 +13009,9 @@
       </w:r>
       <m:oMath>
         <m:r>
+          <m:rPr>
+            <m:sty m:val="p"/>
+          </m:rPr>
           <w:rPr>
             <w:rFonts w:ascii="Cambria Math" w:hAnsi="Cambria Math"/>
             <w:lang w:val="en-GB"/>
@@ -12701,6 +13027,9 @@
       </w:r>
       <m:oMath>
         <m:r>
+          <m:rPr>
+            <m:sty m:val="p"/>
+          </m:rPr>
           <w:rPr>
             <w:rFonts w:ascii="Cambria Math" w:hAnsi="Cambria Math"/>
             <w:lang w:val="en-GB"/>
@@ -12729,8 +13058,8 @@
           <w:lang w:val="en-GB"/>
         </w:rPr>
       </w:pPr>
-      <w:bookmarkStart w:id="32" w:name="data-preparation"/>
-      <w:bookmarkEnd w:id="32"/>
+      <w:bookmarkStart w:id="31" w:name="data-preparation"/>
+      <w:bookmarkEnd w:id="31"/>
       <w:r>
         <w:rPr>
           <w:lang w:val="en-GB"/>
@@ -12778,12 +13107,21 @@
         </w:rPr>
         <w:t xml:space="preserve"> or </w:t>
       </w:r>
+      <w:proofErr w:type="spellStart"/>
       <w:r>
         <w:rPr>
           <w:rStyle w:val="VerbatimChar"/>
           <w:lang w:val="en-GB"/>
         </w:rPr>
-        <w:t>public_transport=platform</w:t>
+        <w:t>public_transport</w:t>
+      </w:r>
+      <w:proofErr w:type="spellEnd"/>
+      <w:r>
+        <w:rPr>
+          <w:rStyle w:val="VerbatimChar"/>
+          <w:lang w:val="en-GB"/>
+        </w:rPr>
+        <w:t>=platform</w:t>
       </w:r>
       <w:r>
         <w:rPr>
@@ -13811,13 +14149,27 @@
         <w:rPr>
           <w:lang w:val="en-GB"/>
         </w:rPr>
-        <w:t>For the implementation of the routing the GraphH</w:t>
-      </w:r>
-      <w:r>
-        <w:rPr>
-          <w:lang w:val="en-GB"/>
-        </w:rPr>
-        <w:t>opper framework for Java</w:t>
+        <w:t xml:space="preserve">For the implementation of the routing the </w:t>
+      </w:r>
+      <w:proofErr w:type="spellStart"/>
+      <w:r>
+        <w:rPr>
+          <w:lang w:val="en-GB"/>
+        </w:rPr>
+        <w:t>GraphH</w:t>
+      </w:r>
+      <w:r>
+        <w:rPr>
+          <w:lang w:val="en-GB"/>
+        </w:rPr>
+        <w:t>opper</w:t>
+      </w:r>
+      <w:proofErr w:type="spellEnd"/>
+      <w:r>
+        <w:rPr>
+          <w:lang w:val="en-GB"/>
+        </w:rPr>
+        <w:t xml:space="preserve"> framework for Java</w:t>
       </w:r>
       <w:sdt>
         <w:sdtPr>
@@ -13827,7 +14179,6 @@
           <w:id w:val="1890219902"/>
           <w:citation/>
         </w:sdtPr>
-        <w:sdtEndPr/>
         <w:sdtContent>
           <w:r>
             <w:rPr>
@@ -13961,6 +14312,7 @@
         </w:rPr>
         <w:t xml:space="preserve"> as search criteria. Only locations which have opening hours specified (via the </w:t>
       </w:r>
+      <w:proofErr w:type="spellStart"/>
       <w:r>
         <w:rPr>
           <w:rStyle w:val="VerbatimChar"/>
@@ -13968,6 +14320,7 @@
         </w:rPr>
         <w:t>opening_hours</w:t>
       </w:r>
+      <w:proofErr w:type="spellEnd"/>
       <w:r>
         <w:rPr>
           <w:lang w:val="en-GB"/>
@@ -14037,7 +14390,6 @@
           <w:id w:val="1849756589"/>
           <w:citation/>
         </w:sdtPr>
-        <w:sdtEndPr/>
         <w:sdtContent>
           <w:r>
             <w:rPr>
@@ -14083,8 +14435,8 @@
           <w:lang w:val="en-GB"/>
         </w:rPr>
       </w:pPr>
-      <w:bookmarkStart w:id="33" w:name="results"/>
-      <w:bookmarkEnd w:id="33"/>
+      <w:bookmarkStart w:id="32" w:name="results"/>
+      <w:bookmarkEnd w:id="32"/>
       <w:r>
         <w:rPr>
           <w:lang w:val="en-GB"/>
@@ -14100,8 +14452,8 @@
           <w:lang w:val="en-GB"/>
         </w:rPr>
       </w:pPr>
-      <w:bookmarkStart w:id="34" w:name="routing"/>
-      <w:bookmarkEnd w:id="34"/>
+      <w:bookmarkStart w:id="33" w:name="routing"/>
+      <w:bookmarkEnd w:id="33"/>
       <w:r>
         <w:rPr>
           <w:lang w:val="en-GB"/>
@@ -14121,7 +14473,21 @@
         <w:rPr>
           <w:lang w:val="en-GB"/>
         </w:rPr>
-        <w:t xml:space="preserve">To evaluate the routing, we select 1000 random pairs of start and destination points from the examined area and 10 random dates from the period of 1 June to 31 August 2015. For each of the start destination pairs and each date we perform the evaluation at 7:00, 11:00, 15:00, 19:00 and 23:00, so overall we have </w:t>
+        <w:t xml:space="preserve">To evaluate the routing, we select 1000 random pairs of start and destination points from the examined area and 10 random dates from the period of 1 June to 31 August 2015. For each of the start destination pairs and each date we perform the evaluation at 7:00, 11:00, 15:00, 19:00 and 23:00, so </w:t>
+      </w:r>
+      <w:proofErr w:type="gramStart"/>
+      <w:r>
+        <w:rPr>
+          <w:lang w:val="en-GB"/>
+        </w:rPr>
+        <w:t>overall</w:t>
+      </w:r>
+      <w:proofErr w:type="gramEnd"/>
+      <w:r>
+        <w:rPr>
+          <w:lang w:val="en-GB"/>
+        </w:rPr>
+        <w:t xml:space="preserve"> we have </w:t>
       </w:r>
       <m:oMath>
         <m:r>
@@ -14151,7 +14517,19 @@
         <w:rPr>
           <w:lang w:val="en-GB"/>
         </w:rPr>
-        <w:t xml:space="preserve">An overview of our results is given in table </w:t>
+        <w:t xml:space="preserve">An overview </w:t>
+      </w:r>
+      <w:r>
+        <w:rPr>
+          <w:lang w:val="en-GB"/>
+        </w:rPr>
+        <w:t>of our results is given in</w:t>
+      </w:r>
+      <w:r>
+        <w:rPr>
+          <w:lang w:val="en-GB"/>
+        </w:rPr>
+        <w:t xml:space="preserve"> </w:t>
       </w:r>
       <w:r>
         <w:rPr>
@@ -14295,7 +14673,13 @@
         <w:rPr>
           <w:lang w:val="en-GB"/>
         </w:rPr>
-        <w:t xml:space="preserve">In the example given in figure </w:t>
+        <w:t>In the example given in</w:t>
+      </w:r>
+      <w:r>
+        <w:rPr>
+          <w:lang w:val="en-GB"/>
+        </w:rPr>
+        <w:t xml:space="preserve"> </w:t>
       </w:r>
       <w:r>
         <w:rPr>
@@ -14307,7 +14691,7 @@
         <w:rPr>
           <w:lang w:val="en-GB"/>
         </w:rPr>
-        <w:instrText xml:space="preserve"> REF _Ref477076217 \h </w:instrText>
+        <w:instrText xml:space="preserve"> REF _Ref477082481 \h </w:instrText>
       </w:r>
       <w:r>
         <w:rPr>
@@ -14327,7 +14711,7 @@
         <w:rPr>
           <w:noProof/>
         </w:rPr>
-        <w:t>1</w:t>
+        <w:t>2</w:t>
       </w:r>
       <w:r>
         <w:rPr>
@@ -14339,45 +14723,13 @@
         <w:rPr>
           <w:lang w:val="en-GB"/>
         </w:rPr>
-        <w:fldChar w:fldCharType="begin"/>
-      </w:r>
-      <w:r>
-        <w:rPr>
-          <w:lang w:val="en-GB"/>
-        </w:rPr>
-        <w:instrText xml:space="preserve"> REF _Ref477082481 \h </w:instrText>
-      </w:r>
-      <w:r>
-        <w:rPr>
-          <w:lang w:val="en-GB"/>
-        </w:rPr>
-      </w:r>
-      <w:r>
-        <w:rPr>
-          <w:lang w:val="en-GB"/>
-        </w:rPr>
-        <w:fldChar w:fldCharType="separate"/>
-      </w:r>
-      <w:r>
-        <w:t xml:space="preserve">Figure </w:t>
-      </w:r>
-      <w:r>
-        <w:rPr>
-          <w:noProof/>
-        </w:rPr>
-        <w:t>2</w:t>
-      </w:r>
-      <w:r>
-        <w:rPr>
-          <w:lang w:val="en-GB"/>
-        </w:rPr>
-        <w:fldChar w:fldCharType="end"/>
-      </w:r>
-      <w:r>
-        <w:rPr>
-          <w:lang w:val="en-GB"/>
-        </w:rPr>
-        <w:t xml:space="preserve"> the heat exposure is reduced by </w:t>
+        <w:t xml:space="preserve"> </w:t>
+      </w:r>
+      <w:r>
+        <w:rPr>
+          <w:lang w:val="en-GB"/>
+        </w:rPr>
+        <w:t xml:space="preserve">the heat exposure is reduced by </w:t>
       </w:r>
       <w:r>
         <w:rPr>
@@ -14416,6 +14768,7 @@
         </w:rPr>
         <w:t>(</w:t>
       </w:r>
+      <w:proofErr w:type="spellStart"/>
       <w:r>
         <w:rPr>
           <w:i/>
@@ -14423,6 +14776,7 @@
         </w:rPr>
         <w:t>heatindex</w:t>
       </w:r>
+      <w:proofErr w:type="spellEnd"/>
       <w:r>
         <w:rPr>
           <w:lang w:val="en-GB"/>
@@ -14447,7 +14801,7 @@
         <w:pStyle w:val="Beschriftung"/>
         <w:keepNext/>
       </w:pPr>
-      <w:bookmarkStart w:id="35" w:name="_Ref477082415"/>
+      <w:bookmarkStart w:id="34" w:name="_Ref477082415"/>
       <w:r>
         <w:lastRenderedPageBreak/>
         <w:t>T</w:t>
@@ -14458,28 +14812,15 @@
       <w:r>
         <w:t xml:space="preserve"> </w:t>
       </w:r>
-      <w:r>
-        <w:fldChar w:fldCharType="begin"/>
-      </w:r>
-      <w:r>
-        <w:instrText xml:space="preserve"> SEQ Tabelle \* ARABIC </w:instrText>
-      </w:r>
-      <w:r>
-        <w:fldChar w:fldCharType="separate"/>
-      </w:r>
-      <w:r>
-        <w:rPr>
-          <w:noProof/>
-        </w:rPr>
-        <w:t>1</w:t>
-      </w:r>
-      <w:r>
-        <w:rPr>
-          <w:noProof/>
-        </w:rPr>
-        <w:fldChar w:fldCharType="end"/>
-      </w:r>
-      <w:bookmarkEnd w:id="35"/>
+      <w:fldSimple w:instr=" SEQ Tabelle \* ARABIC ">
+        <w:r>
+          <w:rPr>
+            <w:noProof/>
+          </w:rPr>
+          <w:t>1</w:t>
+        </w:r>
+      </w:fldSimple>
+      <w:bookmarkEnd w:id="34"/>
       <w:r>
         <w:t xml:space="preserve">: </w:t>
       </w:r>
@@ -14603,6 +14944,7 @@
                 <w:lang w:val="en-GB"/>
               </w:rPr>
             </w:pPr>
+            <w:proofErr w:type="spellStart"/>
             <w:r>
               <w:rPr>
                 <w:i/>
@@ -14610,6 +14952,7 @@
               </w:rPr>
               <w:t>heatindex</w:t>
             </w:r>
+            <w:proofErr w:type="spellEnd"/>
           </w:p>
         </w:tc>
       </w:tr>
@@ -15955,32 +16298,20 @@
         <w:ind w:left="993" w:hanging="993"/>
         <w:jc w:val="both"/>
       </w:pPr>
-      <w:bookmarkStart w:id="36" w:name="_Ref477082481"/>
+      <w:bookmarkStart w:id="35" w:name="_Ref477082481"/>
+      <w:bookmarkStart w:id="36" w:name="_Ref479500593"/>
       <w:r>
         <w:t xml:space="preserve">Figure </w:t>
       </w:r>
-      <w:r>
-        <w:fldChar w:fldCharType="begin"/>
-      </w:r>
-      <w:r>
-        <w:instrText xml:space="preserve"> SEQ Figure \* ARABIC </w:instrText>
-      </w:r>
-      <w:r>
-        <w:fldChar w:fldCharType="separate"/>
-      </w:r>
-      <w:r>
-        <w:rPr>
-          <w:noProof/>
-        </w:rPr>
-        <w:t>2</w:t>
-      </w:r>
-      <w:r>
-        <w:rPr>
-          <w:noProof/>
-        </w:rPr>
-        <w:fldChar w:fldCharType="end"/>
-      </w:r>
-      <w:bookmarkEnd w:id="36"/>
+      <w:fldSimple w:instr=" SEQ Figure \* ARABIC ">
+        <w:r>
+          <w:rPr>
+            <w:noProof/>
+          </w:rPr>
+          <w:t>2</w:t>
+        </w:r>
+      </w:fldSimple>
+      <w:bookmarkEnd w:id="35"/>
       <w:r>
         <w:t xml:space="preserve">: Routing example: both the </w:t>
       </w:r>
@@ -15993,12 +16324,14 @@
       <w:r>
         <w:t xml:space="preserve"> and the </w:t>
       </w:r>
+      <w:proofErr w:type="spellStart"/>
       <w:r>
         <w:rPr>
           <w:i w:val="0"/>
         </w:rPr>
         <w:t>heatindex</w:t>
       </w:r>
+      <w:proofErr w:type="spellEnd"/>
       <w:r>
         <w:t xml:space="preserve"> weighting found the same rou</w:t>
       </w:r>
@@ -16010,7 +16343,6 @@
           <w:id w:val="-1245869786"/>
           <w:citation/>
         </w:sdtPr>
-        <w:sdtEndPr/>
         <w:sdtContent>
           <w:r>
             <w:fldChar w:fldCharType="begin"/>
@@ -16052,7 +16384,6 @@
           <w:id w:val="-1724821703"/>
           <w:citation/>
         </w:sdtPr>
-        <w:sdtEndPr/>
         <w:sdtContent>
           <w:r>
             <w:fldChar w:fldCharType="begin"/>
@@ -16086,6 +16417,7 @@
       <w:r>
         <w:t>)</w:t>
       </w:r>
+      <w:bookmarkEnd w:id="36"/>
     </w:p>
     <w:p>
       <w:pPr>
@@ -16202,27 +16534,14 @@
       <w:r>
         <w:t xml:space="preserve">Table </w:t>
       </w:r>
-      <w:r>
-        <w:fldChar w:fldCharType="begin"/>
-      </w:r>
-      <w:r>
-        <w:instrText xml:space="preserve"> SEQ Tabelle \* ARABIC </w:instrText>
-      </w:r>
-      <w:r>
-        <w:fldChar w:fldCharType="separate"/>
-      </w:r>
-      <w:r>
-        <w:rPr>
-          <w:noProof/>
-        </w:rPr>
-        <w:t>2</w:t>
-      </w:r>
-      <w:r>
-        <w:rPr>
-          <w:noProof/>
-        </w:rPr>
-        <w:fldChar w:fldCharType="end"/>
-      </w:r>
+      <w:fldSimple w:instr=" SEQ Tabelle \* ARABIC ">
+        <w:r>
+          <w:rPr>
+            <w:noProof/>
+          </w:rPr>
+          <w:t>2</w:t>
+        </w:r>
+      </w:fldSimple>
       <w:bookmarkEnd w:id="38"/>
       <w:r>
         <w:t>:</w:t>
@@ -16347,6 +16666,7 @@
                 <w:lang w:val="en-GB"/>
               </w:rPr>
             </w:pPr>
+            <w:proofErr w:type="spellStart"/>
             <w:r>
               <w:rPr>
                 <w:i/>
@@ -16354,6 +16674,7 @@
               </w:rPr>
               <w:t>heatindex</w:t>
             </w:r>
+            <w:proofErr w:type="spellEnd"/>
           </w:p>
         </w:tc>
       </w:tr>
@@ -17146,27 +17467,14 @@
       <w:r>
         <w:t xml:space="preserve">Figure </w:t>
       </w:r>
-      <w:r>
-        <w:fldChar w:fldCharType="begin"/>
-      </w:r>
-      <w:r>
-        <w:instrText xml:space="preserve"> SEQ Figure \* ARABIC </w:instrText>
-      </w:r>
-      <w:r>
-        <w:fldChar w:fldCharType="separate"/>
-      </w:r>
-      <w:r>
-        <w:rPr>
-          <w:noProof/>
-        </w:rPr>
-        <w:t>3</w:t>
-      </w:r>
-      <w:r>
-        <w:rPr>
-          <w:noProof/>
-        </w:rPr>
-        <w:fldChar w:fldCharType="end"/>
-      </w:r>
+      <w:fldSimple w:instr=" SEQ Figure \* ARABIC ">
+        <w:r>
+          <w:rPr>
+            <w:noProof/>
+          </w:rPr>
+          <w:t>3</w:t>
+        </w:r>
+      </w:fldSimple>
       <w:bookmarkEnd w:id="39"/>
       <w:r>
         <w:t>:</w:t>
@@ -17204,7 +17512,6 @@
           <w:id w:val="-159695399"/>
           <w:citation/>
         </w:sdtPr>
-        <w:sdtEndPr/>
         <w:sdtContent>
           <w:r>
             <w:fldChar w:fldCharType="begin"/>
@@ -17234,7 +17541,6 @@
           <w:id w:val="-73821026"/>
           <w:citation/>
         </w:sdtPr>
-        <w:sdtEndPr/>
         <w:sdtContent>
           <w:r>
             <w:fldChar w:fldCharType="begin"/>
@@ -17324,7 +17630,19 @@
         <w:rPr>
           <w:lang w:val="en-GB"/>
         </w:rPr>
-        <w:t xml:space="preserve">The results for the combined approach are given in table </w:t>
+        <w:t>The results for the comb</w:t>
+      </w:r>
+      <w:r>
+        <w:rPr>
+          <w:lang w:val="en-GB"/>
+        </w:rPr>
+        <w:t>ined approach are given in</w:t>
+      </w:r>
+      <w:r>
+        <w:rPr>
+          <w:lang w:val="en-GB"/>
+        </w:rPr>
+        <w:t xml:space="preserve"> </w:t>
       </w:r>
       <w:r>
         <w:rPr>
@@ -17383,7 +17701,13 @@
         <w:rPr>
           <w:lang w:val="en-GB"/>
         </w:rPr>
-        <w:t xml:space="preserve">In the example given in figure </w:t>
+        <w:t>In the example given in</w:t>
+      </w:r>
+      <w:r>
+        <w:rPr>
+          <w:lang w:val="en-GB"/>
+        </w:rPr>
+        <w:t xml:space="preserve"> </w:t>
       </w:r>
       <w:r>
         <w:rPr>
@@ -17442,6 +17766,7 @@
         </w:rPr>
         <w:t xml:space="preserve"> weighting selected the same pharmacy and optimal point in time (9:27) as the reference solution. Contrary the </w:t>
       </w:r>
+      <w:proofErr w:type="spellStart"/>
       <w:r>
         <w:rPr>
           <w:i/>
@@ -17449,6 +17774,7 @@
         </w:rPr>
         <w:t>heatindex</w:t>
       </w:r>
+      <w:proofErr w:type="spellEnd"/>
       <w:r>
         <w:rPr>
           <w:lang w:val="en-GB"/>
@@ -17521,7 +17847,21 @@
         <w:rPr>
           <w:lang w:val="en-GB"/>
         </w:rPr>
-        <w:t xml:space="preserve">In this work, we proposed a two-step approach to reduce the heat stress for individuals. We achieved this goal by creating a decision support system that computes heat-optimal paths to locations as well the optimal points in time to perform a desired action. We evaluated this on typical every-day activities such as grocery shopping. We showed that our approach reduces the heat stress in a vast majority of the cases. </w:t>
+        <w:t xml:space="preserve">In this work, we proposed a two-step approach to reduce the heat stress for individuals. We achieved this goal by creating a decision support system that computes heat-optimal paths to locations as well the optimal points in time to perform a desired action. We evaluated this on typical every-day activities such as grocery shopping. We showed that our approach reduces the heat stress in </w:t>
+      </w:r>
+      <w:proofErr w:type="gramStart"/>
+      <w:r>
+        <w:rPr>
+          <w:lang w:val="en-GB"/>
+        </w:rPr>
+        <w:t>a vast majority</w:t>
+      </w:r>
+      <w:proofErr w:type="gramEnd"/>
+      <w:r>
+        <w:rPr>
+          <w:lang w:val="en-GB"/>
+        </w:rPr>
+        <w:t xml:space="preserve"> of the cases. </w:t>
       </w:r>
       <w:r>
         <w:rPr>
@@ -17551,7 +17891,19 @@
         <w:rPr>
           <w:lang w:val="en-GB"/>
         </w:rPr>
-        <w:t xml:space="preserve"> ~4.7%</w:t>
+        <w:t xml:space="preserve"> ~4.7</w:t>
+      </w:r>
+      <w:r>
+        <w:rPr>
+          <w:lang w:val="en-GB"/>
+        </w:rPr>
+        <w:t> </w:t>
+      </w:r>
+      <w:r>
+        <w:rPr>
+          <w:lang w:val="en-GB"/>
+        </w:rPr>
+        <w:t>%</w:t>
       </w:r>
       <w:r>
         <w:rPr>
@@ -17563,7 +17915,19 @@
         <w:rPr>
           <w:lang w:val="en-GB"/>
         </w:rPr>
-        <w:t xml:space="preserve"> 5.8%</w:t>
+        <w:t xml:space="preserve"> 5.8</w:t>
+      </w:r>
+      <w:r>
+        <w:rPr>
+          <w:lang w:val="en-GB"/>
+        </w:rPr>
+        <w:t> </w:t>
+      </w:r>
+      <w:r>
+        <w:rPr>
+          <w:lang w:val="en-GB"/>
+        </w:rPr>
+        <w:t>%</w:t>
       </w:r>
       <w:r>
         <w:rPr>
@@ -17575,7 +17939,19 @@
         <w:rPr>
           <w:lang w:val="en-GB"/>
         </w:rPr>
-        <w:t>~2km</w:t>
+        <w:t>~2</w:t>
+      </w:r>
+      <w:r>
+        <w:rPr>
+          <w:lang w:val="en-GB"/>
+        </w:rPr>
+        <w:t> </w:t>
+      </w:r>
+      <w:r>
+        <w:rPr>
+          <w:lang w:val="en-GB"/>
+        </w:rPr>
+        <w:t>km</w:t>
       </w:r>
       <w:r>
         <w:rPr>
@@ -17702,7 +18078,6 @@
             <w:id w:val="111145805"/>
             <w:bibliography/>
           </w:sdtPr>
-          <w:sdtEndPr/>
           <w:sdtContent>
             <w:p>
               <w:pPr>
@@ -18621,6 +18996,8 @@
                 <w:fldChar w:fldCharType="end"/>
               </w:r>
             </w:p>
+            <w:bookmarkStart w:id="42" w:name="_GoBack" w:displacedByCustomXml="next"/>
+            <w:bookmarkEnd w:id="42" w:displacedByCustomXml="next"/>
           </w:sdtContent>
         </w:sdt>
       </w:sdtContent>
@@ -22081,7 +22458,7 @@
 </file>
 
 <file path=customXml/itemProps1.xml><?xml version="1.0" encoding="utf-8"?>
-<ds:datastoreItem xmlns:ds="http://schemas.openxmlformats.org/officeDocument/2006/customXml" ds:itemID="{A606E83C-09BE-B841-A7BC-72C64764264E}">
+<ds:datastoreItem xmlns:ds="http://schemas.openxmlformats.org/officeDocument/2006/customXml" ds:itemID="{12F2D260-6511-844D-A540-387977696DC2}">
   <ds:schemaRefs>
     <ds:schemaRef ds:uri="http://schemas.openxmlformats.org/officeDocument/2006/bibliography"/>
   </ds:schemaRefs>

</xml_diff>

<commit_message>
Added a statement according to the time someone must be exposed to heat (page 1, lines 25-27)
</commit_message>
<xml_diff>
--- a/paper_final.docx
+++ b/paper_final.docx
@@ -389,6 +389,56 @@
           <w:lang w:val="en-GB"/>
         </w:rPr>
         <w:t>.</w:t>
+      </w:r>
+      <w:r>
+        <w:rPr>
+          <w:lang w:val="en-GB"/>
+        </w:rPr>
+        <w:t xml:space="preserve"> The time someone must be exposed to heat before it has an effect is dependent on factors like the ability to adapt to high temperature as well as the activities performed </w:t>
+      </w:r>
+      <w:sdt>
+        <w:sdtPr>
+          <w:rPr>
+            <w:lang w:val="en-GB"/>
+          </w:rPr>
+          <w:id w:val="686179519"/>
+          <w:citation/>
+        </w:sdtPr>
+        <w:sdtContent>
+          <w:r>
+            <w:rPr>
+              <w:lang w:val="en-GB"/>
+            </w:rPr>
+            <w:fldChar w:fldCharType="begin"/>
+          </w:r>
+          <w:r>
+            <w:instrText xml:space="preserve">CITATION Huebler2007 \l 1031 </w:instrText>
+          </w:r>
+          <w:r>
+            <w:rPr>
+              <w:lang w:val="en-GB"/>
+            </w:rPr>
+            <w:fldChar w:fldCharType="separate"/>
+          </w:r>
+          <w:r>
+            <w:rPr>
+              <w:noProof/>
+            </w:rPr>
+            <w:t>(Hübler, Klepper, &amp; Peterson, 2007)</w:t>
+          </w:r>
+          <w:r>
+            <w:rPr>
+              <w:lang w:val="en-GB"/>
+            </w:rPr>
+            <w:fldChar w:fldCharType="end"/>
+          </w:r>
+        </w:sdtContent>
+      </w:sdt>
+      <w:r>
+        <w:rPr>
+          <w:lang w:val="en-GB"/>
+        </w:rPr>
+        <w:t xml:space="preserve">. </w:t>
       </w:r>
     </w:p>
     <w:p>
@@ -696,6 +746,7 @@
         <w:rPr>
           <w:lang w:val="en-GB"/>
         </w:rPr>
+        <w:lastRenderedPageBreak/>
         <w:t>Individuals can reduce their heat stress by adapting their everyday behaviour. In a</w:t>
       </w:r>
       <w:r>
@@ -708,14 +759,15 @@
         <w:rPr>
           <w:lang w:val="en-GB"/>
         </w:rPr>
-        <w:t xml:space="preserve"> city, most typical activities are in walking distance. These can range from going to a grocery store to the visit of a doctor. While these activities cannot be omitted, it is possible </w:t>
-      </w:r>
-      <w:r>
-        <w:rPr>
-          <w:lang w:val="en-GB"/>
-        </w:rPr>
-        <w:lastRenderedPageBreak/>
-        <w:t>to use different routes or change the time when they are conducted. In doing so, one can easily reduce the heat stress without negative impact on the quality of life.</w:t>
+        <w:t xml:space="preserve"> city, most typical </w:t>
+      </w:r>
+      <w:bookmarkStart w:id="2" w:name="_GoBack"/>
+      <w:bookmarkEnd w:id="2"/>
+      <w:r>
+        <w:rPr>
+          <w:lang w:val="en-GB"/>
+        </w:rPr>
+        <w:t>activities are in walking distance. These can range from going to a grocery store to the visit of a doctor. While these activities cannot be omitted, it is possible to use different routes or change the time when they are conducted. In doing so, one can easily reduce the heat stress without negative impact on the quality of life.</w:t>
       </w:r>
     </w:p>
     <w:p>
@@ -795,8 +847,8 @@
           <w:lang w:val="en-GB"/>
         </w:rPr>
       </w:pPr>
-      <w:bookmarkStart w:id="2" w:name="related-work"/>
-      <w:bookmarkEnd w:id="2"/>
+      <w:bookmarkStart w:id="3" w:name="related-work"/>
+      <w:bookmarkEnd w:id="3"/>
       <w:r>
         <w:rPr>
           <w:lang w:val="en-GB"/>
@@ -812,8 +864,8 @@
           <w:lang w:val="en-GB"/>
         </w:rPr>
       </w:pPr>
-      <w:bookmarkStart w:id="3" w:name="heat-stress"/>
-      <w:bookmarkEnd w:id="3"/>
+      <w:bookmarkStart w:id="4" w:name="heat-stress"/>
+      <w:bookmarkEnd w:id="4"/>
       <w:r>
         <w:rPr>
           <w:lang w:val="en-GB"/>
@@ -1685,8 +1737,8 @@
           <w:lang w:val="en-GB"/>
         </w:rPr>
       </w:pPr>
-      <w:bookmarkStart w:id="4" w:name="health-optimal-pedestrian-routing"/>
-      <w:bookmarkEnd w:id="4"/>
+      <w:bookmarkStart w:id="5" w:name="health-optimal-pedestrian-routing"/>
+      <w:bookmarkEnd w:id="5"/>
       <w:r>
         <w:rPr>
           <w:lang w:val="en-GB"/>
@@ -1792,7 +1844,14 @@
         <w:rPr>
           <w:lang w:val="en-GB"/>
         </w:rPr>
-        <w:t xml:space="preserve"> are proposing a method to find a health optimal route, considering several environmental factors like complexity of the walking trail and weather. A method to find a route with a minimal pollution exposure has been pr</w:t>
+        <w:t xml:space="preserve"> are proposing a method to find a health optimal route, considering several </w:t>
+      </w:r>
+      <w:r>
+        <w:rPr>
+          <w:lang w:val="en-GB"/>
+        </w:rPr>
+        <w:lastRenderedPageBreak/>
+        <w:t>environmental factors like complexity of the walking trail and weather. A method to find a route with a minimal pollution exposure has been pr</w:t>
       </w:r>
       <w:r>
         <w:rPr>
@@ -1865,7 +1924,6 @@
         <w:rPr>
           <w:lang w:val="en-GB"/>
         </w:rPr>
-        <w:lastRenderedPageBreak/>
         <w:t xml:space="preserve">The </w:t>
       </w:r>
       <w:proofErr w:type="spellStart"/>
@@ -2006,8 +2064,8 @@
           <w:lang w:val="en-GB"/>
         </w:rPr>
       </w:pPr>
-      <w:bookmarkStart w:id="5" w:name="minimize-heat-exposure"/>
-      <w:bookmarkEnd w:id="5"/>
+      <w:bookmarkStart w:id="6" w:name="minimize-heat-exposure"/>
+      <w:bookmarkEnd w:id="6"/>
       <w:r>
         <w:rPr>
           <w:lang w:val="en-GB"/>
@@ -2086,16 +2144,16 @@
           <w:lang w:val="en-GB"/>
         </w:rPr>
       </w:pPr>
-      <w:bookmarkStart w:id="6" w:name="finding-a-route-with-minimal-heat-exposu"/>
-      <w:bookmarkStart w:id="7" w:name="_Ref477075266"/>
-      <w:bookmarkEnd w:id="6"/>
+      <w:bookmarkStart w:id="7" w:name="finding-a-route-with-minimal-heat-exposu"/>
+      <w:bookmarkStart w:id="8" w:name="_Ref477075266"/>
+      <w:bookmarkEnd w:id="7"/>
       <w:r>
         <w:rPr>
           <w:lang w:val="en-GB"/>
         </w:rPr>
         <w:t>Finding a Route with Minimal Heat Exposure</w:t>
       </w:r>
-      <w:bookmarkEnd w:id="7"/>
+      <w:bookmarkEnd w:id="8"/>
     </w:p>
     <w:p>
       <w:pPr>
@@ -2105,8 +2163,8 @@
           <w:lang w:val="en-GB"/>
         </w:rPr>
       </w:pPr>
-      <w:bookmarkStart w:id="8" w:name="modelling-as-a-time-dependent-routing-pr"/>
-      <w:bookmarkEnd w:id="8"/>
+      <w:bookmarkStart w:id="9" w:name="modelling-as-a-time-dependent-routing-pr"/>
+      <w:bookmarkEnd w:id="9"/>
       <w:r>
         <w:rPr>
           <w:lang w:val="en-GB"/>
@@ -2215,14 +2273,7 @@
             <w:rFonts w:ascii="Cambria Math" w:hAnsi="Cambria Math"/>
             <w:lang w:val="en-GB"/>
           </w:rPr>
-          <m:t>V, E</m:t>
-        </m:r>
-        <m:r>
-          <w:rPr>
-            <w:rFonts w:ascii="Cambria Math" w:hAnsi="Cambria Math"/>
-            <w:lang w:val="en-GB"/>
-          </w:rPr>
-          <m:t>,</m:t>
+          <m:t>V, E,</m:t>
         </m:r>
         <m:sSub>
           <m:sSubPr>
@@ -3831,6 +3882,7 @@
         <w:rPr>
           <w:lang w:val="en-GB"/>
         </w:rPr>
+        <w:lastRenderedPageBreak/>
         <w:t xml:space="preserve">To compute the weight of a path </w:t>
       </w:r>
       <m:oMath>
@@ -3922,6 +3974,9 @@
                   </m:sSubPr>
                   <m:e>
                     <m:r>
+                      <m:rPr>
+                        <m:sty m:val="bi"/>
+                      </m:rPr>
                       <w:rPr>
                         <w:rFonts w:ascii="Cambria Math" w:hAnsi="Cambria Math"/>
                         <w:lang w:val="en-GB"/>
@@ -3931,6 +3986,9 @@
                   </m:e>
                   <m:sub>
                     <m:r>
+                      <m:rPr>
+                        <m:sty m:val="bi"/>
+                      </m:rPr>
                       <w:rPr>
                         <w:rFonts w:ascii="Cambria Math" w:hAnsi="Cambria Math"/>
                         <w:lang w:val="en-GB"/>
@@ -3940,6 +3998,9 @@
                   </m:sub>
                 </m:sSub>
                 <m:r>
+                  <m:rPr>
+                    <m:sty m:val="bi"/>
+                  </m:rPr>
                   <w:rPr>
                     <w:rFonts w:ascii="Cambria Math" w:hAnsi="Cambria Math"/>
                     <w:lang w:val="en-GB"/>
@@ -3961,6 +4022,9 @@
                   </m:naryPr>
                   <m:sub>
                     <m:r>
+                      <m:rPr>
+                        <m:sty m:val="bi"/>
+                      </m:rPr>
                       <w:rPr>
                         <w:rFonts w:ascii="Cambria Math" w:hAnsi="Cambria Math"/>
                         <w:lang w:val="en-GB"/>
@@ -3982,6 +4046,9 @@
                       </m:sSubPr>
                       <m:e>
                         <m:r>
+                          <m:rPr>
+                            <m:sty m:val="bi"/>
+                          </m:rPr>
                           <w:rPr>
                             <w:rFonts w:ascii="Cambria Math" w:hAnsi="Cambria Math"/>
                             <w:lang w:val="en-GB"/>
@@ -3991,6 +4058,9 @@
                       </m:e>
                       <m:sub>
                         <m:r>
+                          <m:rPr>
+                            <m:sty m:val="bi"/>
+                          </m:rPr>
                           <w:rPr>
                             <w:rFonts w:ascii="Cambria Math" w:hAnsi="Cambria Math"/>
                             <w:lang w:val="en-GB"/>
@@ -4002,6 +4072,9 @@
                   </m:e>
                 </m:nary>
                 <m:r>
+                  <m:rPr>
+                    <m:sty m:val="bi"/>
+                  </m:rPr>
                   <w:rPr>
                     <w:rFonts w:ascii="Cambria Math" w:hAnsi="Cambria Math"/>
                     <w:lang w:val="en-GB"/>
@@ -4615,16 +4688,16 @@
         <w:pStyle w:val="berschrift3"/>
         <w:jc w:val="both"/>
       </w:pPr>
-      <w:bookmarkStart w:id="9" w:name="the-edge-weighting-function-secedge-weig"/>
-      <w:bookmarkStart w:id="10" w:name="_Ref477075322"/>
-      <w:bookmarkEnd w:id="9"/>
+      <w:bookmarkStart w:id="10" w:name="the-edge-weighting-function-secedge-weig"/>
+      <w:bookmarkStart w:id="11" w:name="_Ref477075322"/>
+      <w:bookmarkEnd w:id="10"/>
       <w:r>
         <w:rPr>
           <w:lang w:val="en-GB"/>
         </w:rPr>
         <w:t>The Edge Weighting Function</w:t>
       </w:r>
-      <w:bookmarkEnd w:id="10"/>
+      <w:bookmarkEnd w:id="11"/>
       <w:r>
         <w:rPr>
           <w:noProof/>
@@ -4703,7 +4776,7 @@
           <w:lang w:val="en-GB"/>
         </w:rPr>
       </w:pPr>
-      <w:bookmarkStart w:id="11" w:name="_Ref477076217"/>
+      <w:bookmarkStart w:id="12" w:name="_Ref477076217"/>
       <w:r>
         <w:t xml:space="preserve">Figure </w:t>
       </w:r>
@@ -4715,7 +4788,7 @@
           <w:t>1</w:t>
         </w:r>
       </w:fldSimple>
-      <w:bookmarkEnd w:id="11"/>
+      <w:bookmarkEnd w:id="12"/>
       <w:r>
         <w:t xml:space="preserve">: </w:t>
       </w:r>
@@ -5054,7 +5127,7 @@
                 <w:lang w:val="en-GB"/>
               </w:rPr>
             </w:pPr>
-            <w:bookmarkStart w:id="12" w:name="_Ref477077214"/>
+            <w:bookmarkStart w:id="13" w:name="_Ref477077214"/>
             <w:r>
               <w:rPr>
                 <w:i w:val="0"/>
@@ -5098,7 +5171,7 @@
               </w:rPr>
               <w:t>)</w:t>
             </w:r>
-            <w:bookmarkEnd w:id="12"/>
+            <w:bookmarkEnd w:id="13"/>
           </w:p>
         </w:tc>
       </w:tr>
@@ -5115,6 +5188,7 @@
         <w:rPr>
           <w:lang w:val="en-GB"/>
         </w:rPr>
+        <w:lastRenderedPageBreak/>
         <w:t xml:space="preserve">Here, the thermal comfort values (like air temperature or heat index) are represented as time-dependent raster </w:t>
       </w:r>
       <m:oMath>
@@ -5220,14 +5294,7 @@
         <w:rPr>
           <w:lang w:val="en-GB"/>
         </w:rPr>
-        <w:t xml:space="preserve"> denotes the thermal comfort value in </w:t>
-      </w:r>
-      <w:r>
-        <w:rPr>
-          <w:lang w:val="en-GB"/>
-        </w:rPr>
-        <w:lastRenderedPageBreak/>
-        <w:t xml:space="preserve">raster cell </w:t>
+        <w:t xml:space="preserve"> denotes the thermal comfort value in raster cell </w:t>
       </w:r>
       <m:oMath>
         <m:sSub>
@@ -6293,16 +6360,16 @@
           <w:lang w:val="en-GB"/>
         </w:rPr>
       </w:pPr>
-      <w:bookmarkStart w:id="13" w:name="finding-the-optimal-point-in-time-secfin"/>
-      <w:bookmarkStart w:id="14" w:name="_Ref477076718"/>
-      <w:bookmarkEnd w:id="13"/>
+      <w:bookmarkStart w:id="14" w:name="finding-the-optimal-point-in-time-secfin"/>
+      <w:bookmarkStart w:id="15" w:name="_Ref477076718"/>
+      <w:bookmarkEnd w:id="14"/>
       <w:r>
         <w:rPr>
           <w:lang w:val="en-GB"/>
         </w:rPr>
         <w:t>Finding the Optimal Point in Time</w:t>
       </w:r>
-      <w:bookmarkEnd w:id="14"/>
+      <w:bookmarkEnd w:id="15"/>
     </w:p>
     <w:p>
       <w:pPr>
@@ -6369,7 +6436,7 @@
           <w:lang w:val="en-GB"/>
         </w:rPr>
       </w:pPr>
-      <w:bookmarkStart w:id="15" w:name="_Ref477076844"/>
+      <w:bookmarkStart w:id="16" w:name="_Ref477076844"/>
       <w:r>
         <w:rPr>
           <w:lang w:val="en-GB"/>
@@ -6433,7 +6500,7 @@
         </w:rPr>
         <w:t>).</w:t>
       </w:r>
-      <w:bookmarkEnd w:id="15"/>
+      <w:bookmarkEnd w:id="16"/>
     </w:p>
     <w:p>
       <w:pPr>
@@ -6446,7 +6513,7 @@
           <w:lang w:val="en-GB"/>
         </w:rPr>
       </w:pPr>
-      <w:bookmarkStart w:id="16" w:name="_Ref477076881"/>
+      <w:bookmarkStart w:id="17" w:name="_Ref477076881"/>
       <w:r>
         <w:rPr>
           <w:lang w:val="en-GB"/>
@@ -6555,7 +6622,7 @@
         </w:rPr>
         <w:t xml:space="preserve"> with the lowest heat exposure.</w:t>
       </w:r>
-      <w:bookmarkEnd w:id="16"/>
+      <w:bookmarkEnd w:id="17"/>
     </w:p>
     <w:p>
       <w:pPr>
@@ -6568,7 +6635,7 @@
           <w:lang w:val="en-GB"/>
         </w:rPr>
       </w:pPr>
-      <w:bookmarkStart w:id="17" w:name="_Ref477076868"/>
+      <w:bookmarkStart w:id="18" w:name="_Ref477076868"/>
       <w:r>
         <w:rPr>
           <w:lang w:val="en-GB"/>
@@ -6637,7 +6704,7 @@
         </w:rPr>
         <w:t xml:space="preserve"> with the location with the lowest heat exposure as rank 1.</w:t>
       </w:r>
-      <w:bookmarkEnd w:id="17"/>
+      <w:bookmarkEnd w:id="18"/>
     </w:p>
     <w:p>
       <w:pPr>
@@ -6785,8 +6852,8 @@
           <w:lang w:val="en-GB"/>
         </w:rPr>
       </w:pPr>
-      <w:bookmarkStart w:id="18" w:name="modelling-as-a-optimization-problem"/>
-      <w:bookmarkEnd w:id="18"/>
+      <w:bookmarkStart w:id="19" w:name="modelling-as-a-optimization-problem"/>
+      <w:bookmarkEnd w:id="19"/>
       <w:r>
         <w:rPr>
           <w:lang w:val="en-GB"/>
@@ -6976,6 +7043,7 @@
         <w:rPr>
           <w:lang w:val="en-GB"/>
         </w:rPr>
+        <w:lastRenderedPageBreak/>
         <w:t xml:space="preserve">optimal path between the starting point </w:t>
       </w:r>
       <m:oMath>
@@ -7009,14 +7077,7 @@
         <w:rPr>
           <w:lang w:val="en-GB"/>
         </w:rPr>
-        <w:t xml:space="preserve"> as the objective function to </w:t>
-      </w:r>
-      <w:r>
-        <w:rPr>
-          <w:lang w:val="en-GB"/>
-        </w:rPr>
-        <w:lastRenderedPageBreak/>
-        <w:t xml:space="preserve">minimize, see section </w:t>
+        <w:t xml:space="preserve"> as the objective function to minimize, see section </w:t>
       </w:r>
       <w:r>
         <w:rPr>
@@ -7491,7 +7552,7 @@
                 <w:lang w:val="en-GB"/>
               </w:rPr>
             </w:pPr>
-            <w:bookmarkStart w:id="19" w:name="_Ref477078547"/>
+            <w:bookmarkStart w:id="20" w:name="_Ref477078547"/>
             <w:r>
               <w:rPr>
                 <w:i w:val="0"/>
@@ -7535,7 +7596,7 @@
               </w:rPr>
               <w:t>)</w:t>
             </w:r>
-            <w:bookmarkEnd w:id="19"/>
+            <w:bookmarkEnd w:id="20"/>
           </w:p>
         </w:tc>
       </w:tr>
@@ -7966,17 +8027,7 @@
                               <w:rFonts w:ascii="Cambria Math" w:hAnsi="Cambria Math"/>
                               <w:lang w:val="en-GB"/>
                             </w:rPr>
-                            <m:t>min</m:t>
-                          </m:r>
-                          <m:r>
-                            <m:rPr>
-                              <m:sty m:val="p"/>
-                            </m:rPr>
-                            <w:rPr>
-                              <w:rFonts w:ascii="Cambria Math" w:hAnsi="Cambria Math"/>
-                              <w:lang w:val="en-GB"/>
-                            </w:rPr>
-                            <m:t xml:space="preserve">  </m:t>
+                            <m:t xml:space="preserve">min  </m:t>
                           </m:r>
                         </m:e>
                         <m:lim>
@@ -8050,7 +8101,7 @@
                 <w:lang w:val="en-GB"/>
               </w:rPr>
             </w:pPr>
-            <w:bookmarkStart w:id="20" w:name="_Ref477078848"/>
+            <w:bookmarkStart w:id="21" w:name="_Ref477078848"/>
             <w:r>
               <w:rPr>
                 <w:i w:val="0"/>
@@ -8094,7 +8145,7 @@
               </w:rPr>
               <w:t>)</w:t>
             </w:r>
-            <w:bookmarkEnd w:id="20"/>
+            <w:bookmarkEnd w:id="21"/>
           </w:p>
         </w:tc>
       </w:tr>
@@ -8300,7 +8351,7 @@
                 <w:lang w:val="en-GB"/>
               </w:rPr>
             </w:pPr>
-            <w:bookmarkStart w:id="21" w:name="_Ref477078390"/>
+            <w:bookmarkStart w:id="22" w:name="_Ref477078390"/>
             <w:r>
               <w:rPr>
                 <w:i w:val="0"/>
@@ -8344,7 +8395,7 @@
               </w:rPr>
               <w:t>)</w:t>
             </w:r>
-            <w:bookmarkEnd w:id="21"/>
+            <w:bookmarkEnd w:id="22"/>
           </w:p>
         </w:tc>
       </w:tr>
@@ -8570,7 +8621,7 @@
                 <w:lang w:val="en-GB"/>
               </w:rPr>
             </w:pPr>
-            <w:bookmarkStart w:id="22" w:name="_Ref477078400"/>
+            <w:bookmarkStart w:id="23" w:name="_Ref477078400"/>
             <w:r>
               <w:rPr>
                 <w:i w:val="0"/>
@@ -8614,7 +8665,7 @@
               </w:rPr>
               <w:t>)</w:t>
             </w:r>
-            <w:bookmarkEnd w:id="22"/>
+            <w:bookmarkEnd w:id="23"/>
           </w:p>
         </w:tc>
       </w:tr>
@@ -8745,7 +8796,7 @@
                 <w:lang w:val="en-GB"/>
               </w:rPr>
             </w:pPr>
-            <w:bookmarkStart w:id="23" w:name="_Ref477078440"/>
+            <w:bookmarkStart w:id="24" w:name="_Ref477078440"/>
             <w:r>
               <w:rPr>
                 <w:i w:val="0"/>
@@ -8789,7 +8840,7 @@
               </w:rPr>
               <w:t>)</w:t>
             </w:r>
-            <w:bookmarkEnd w:id="23"/>
+            <w:bookmarkEnd w:id="24"/>
           </w:p>
         </w:tc>
       </w:tr>
@@ -8916,7 +8967,7 @@
                 <w:lang w:val="en-GB"/>
               </w:rPr>
             </w:pPr>
-            <w:bookmarkStart w:id="24" w:name="_Ref477078447"/>
+            <w:bookmarkStart w:id="25" w:name="_Ref477078447"/>
             <w:r>
               <w:rPr>
                 <w:i w:val="0"/>
@@ -8960,7 +9011,7 @@
               </w:rPr>
               <w:t>)</w:t>
             </w:r>
-            <w:bookmarkEnd w:id="24"/>
+            <w:bookmarkEnd w:id="25"/>
           </w:p>
         </w:tc>
       </w:tr>
@@ -9087,7 +9138,7 @@
                 <w:lang w:val="en-GB"/>
               </w:rPr>
             </w:pPr>
-            <w:bookmarkStart w:id="25" w:name="_Ref477078468"/>
+            <w:bookmarkStart w:id="26" w:name="_Ref477078468"/>
             <w:r>
               <w:rPr>
                 <w:i w:val="0"/>
@@ -9131,7 +9182,7 @@
               </w:rPr>
               <w:t>)</w:t>
             </w:r>
-            <w:bookmarkEnd w:id="25"/>
+            <w:bookmarkEnd w:id="26"/>
           </w:p>
         </w:tc>
       </w:tr>
@@ -9695,16 +9746,16 @@
           <w:lang w:val="en-GB"/>
         </w:rPr>
       </w:pPr>
-      <w:bookmarkStart w:id="26" w:name="optimization-secoptimization"/>
-      <w:bookmarkStart w:id="27" w:name="_Ref477078968"/>
-      <w:bookmarkEnd w:id="26"/>
+      <w:bookmarkStart w:id="27" w:name="optimization-secoptimization"/>
+      <w:bookmarkStart w:id="28" w:name="_Ref477078968"/>
+      <w:bookmarkEnd w:id="27"/>
       <w:r>
         <w:rPr>
           <w:lang w:val="en-GB"/>
         </w:rPr>
         <w:t>Optimization</w:t>
       </w:r>
-      <w:bookmarkEnd w:id="27"/>
+      <w:bookmarkEnd w:id="28"/>
     </w:p>
     <w:p>
       <w:pPr>
@@ -11817,14 +11868,7 @@
                           <w:rFonts w:ascii="Cambria Math" w:hAnsi="Cambria Math"/>
                           <w:lang w:val="en-GB"/>
                         </w:rPr>
-                        <m:t xml:space="preserve"> </m:t>
-                      </m:r>
-                      <m:r>
-                        <w:rPr>
-                          <w:rFonts w:ascii="Cambria Math" w:hAnsi="Cambria Math"/>
-                          <w:lang w:val="en-GB"/>
-                        </w:rPr>
-                        <m:t>h'</m:t>
+                        <m:t xml:space="preserve"> h'(</m:t>
                       </m:r>
                       <m:r>
                         <m:rPr>
@@ -11834,7 +11878,7 @@
                           <w:rFonts w:ascii="Cambria Math" w:hAnsi="Cambria Math"/>
                           <w:lang w:val="en-GB"/>
                         </w:rPr>
-                        <m:t>(l,</m:t>
+                        <m:t>l,</m:t>
                       </m:r>
                       <m:r>
                         <w:rPr>
@@ -12669,8 +12713,8 @@
           <w:lang w:val="en-GB"/>
         </w:rPr>
       </w:pPr>
-      <w:bookmarkStart w:id="28" w:name="evaluation"/>
-      <w:bookmarkEnd w:id="28"/>
+      <w:bookmarkStart w:id="29" w:name="evaluation"/>
+      <w:bookmarkEnd w:id="29"/>
       <w:r>
         <w:rPr>
           <w:lang w:val="en-GB"/>
@@ -12686,16 +12730,16 @@
           <w:lang w:val="en-GB"/>
         </w:rPr>
       </w:pPr>
-      <w:bookmarkStart w:id="29" w:name="sec:data-sets"/>
-      <w:bookmarkStart w:id="30" w:name="_Ref477094089"/>
-      <w:bookmarkEnd w:id="29"/>
+      <w:bookmarkStart w:id="30" w:name="sec:data-sets"/>
+      <w:bookmarkStart w:id="31" w:name="_Ref477094089"/>
+      <w:bookmarkEnd w:id="30"/>
       <w:r>
         <w:rPr>
           <w:lang w:val="en-GB"/>
         </w:rPr>
         <w:t>Data</w:t>
       </w:r>
-      <w:bookmarkEnd w:id="30"/>
+      <w:bookmarkEnd w:id="31"/>
     </w:p>
     <w:p>
       <w:pPr>
@@ -13058,8 +13102,8 @@
           <w:lang w:val="en-GB"/>
         </w:rPr>
       </w:pPr>
-      <w:bookmarkStart w:id="31" w:name="data-preparation"/>
-      <w:bookmarkEnd w:id="31"/>
+      <w:bookmarkStart w:id="32" w:name="data-preparation"/>
+      <w:bookmarkEnd w:id="32"/>
       <w:r>
         <w:rPr>
           <w:lang w:val="en-GB"/>
@@ -14435,8 +14479,8 @@
           <w:lang w:val="en-GB"/>
         </w:rPr>
       </w:pPr>
-      <w:bookmarkStart w:id="32" w:name="results"/>
-      <w:bookmarkEnd w:id="32"/>
+      <w:bookmarkStart w:id="33" w:name="results"/>
+      <w:bookmarkEnd w:id="33"/>
       <w:r>
         <w:rPr>
           <w:lang w:val="en-GB"/>
@@ -14452,8 +14496,8 @@
           <w:lang w:val="en-GB"/>
         </w:rPr>
       </w:pPr>
-      <w:bookmarkStart w:id="33" w:name="routing"/>
-      <w:bookmarkEnd w:id="33"/>
+      <w:bookmarkStart w:id="34" w:name="routing"/>
+      <w:bookmarkEnd w:id="34"/>
       <w:r>
         <w:rPr>
           <w:lang w:val="en-GB"/>
@@ -14801,7 +14845,7 @@
         <w:pStyle w:val="Beschriftung"/>
         <w:keepNext/>
       </w:pPr>
-      <w:bookmarkStart w:id="34" w:name="_Ref477082415"/>
+      <w:bookmarkStart w:id="35" w:name="_Ref477082415"/>
       <w:r>
         <w:lastRenderedPageBreak/>
         <w:t>T</w:t>
@@ -14820,7 +14864,7 @@
           <w:t>1</w:t>
         </w:r>
       </w:fldSimple>
-      <w:bookmarkEnd w:id="34"/>
+      <w:bookmarkEnd w:id="35"/>
       <w:r>
         <w:t xml:space="preserve">: </w:t>
       </w:r>
@@ -16298,8 +16342,8 @@
         <w:ind w:left="993" w:hanging="993"/>
         <w:jc w:val="both"/>
       </w:pPr>
-      <w:bookmarkStart w:id="35" w:name="_Ref477082481"/>
-      <w:bookmarkStart w:id="36" w:name="_Ref479500593"/>
+      <w:bookmarkStart w:id="36" w:name="_Ref477082481"/>
+      <w:bookmarkStart w:id="37" w:name="_Ref479500593"/>
       <w:r>
         <w:t xml:space="preserve">Figure </w:t>
       </w:r>
@@ -16311,7 +16355,7 @@
           <w:t>2</w:t>
         </w:r>
       </w:fldSimple>
-      <w:bookmarkEnd w:id="35"/>
+      <w:bookmarkEnd w:id="36"/>
       <w:r>
         <w:t xml:space="preserve">: Routing example: both the </w:t>
       </w:r>
@@ -16417,7 +16461,7 @@
       <w:r>
         <w:t>)</w:t>
       </w:r>
-      <w:bookmarkEnd w:id="36"/>
+      <w:bookmarkEnd w:id="37"/>
     </w:p>
     <w:p>
       <w:pPr>
@@ -16427,8 +16471,8 @@
           <w:lang w:val="en-GB"/>
         </w:rPr>
       </w:pPr>
-      <w:bookmarkStart w:id="37" w:name="optimal-time"/>
-      <w:bookmarkEnd w:id="37"/>
+      <w:bookmarkStart w:id="38" w:name="optimal-time"/>
+      <w:bookmarkEnd w:id="38"/>
       <w:r>
         <w:rPr>
           <w:lang w:val="en-GB"/>
@@ -16530,7 +16574,7 @@
         <w:keepNext/>
         <w:ind w:left="851" w:hanging="851"/>
       </w:pPr>
-      <w:bookmarkStart w:id="38" w:name="_Ref477093087"/>
+      <w:bookmarkStart w:id="39" w:name="_Ref477093087"/>
       <w:r>
         <w:t xml:space="preserve">Table </w:t>
       </w:r>
@@ -16542,7 +16586,7 @@
           <w:t>2</w:t>
         </w:r>
       </w:fldSimple>
-      <w:bookmarkEnd w:id="38"/>
+      <w:bookmarkEnd w:id="39"/>
       <w:r>
         <w:t>:</w:t>
       </w:r>
@@ -17462,8 +17506,8 @@
           <w:lang w:val="en-GB"/>
         </w:rPr>
       </w:pPr>
-      <w:bookmarkStart w:id="39" w:name="_Ref477092594"/>
-      <w:bookmarkStart w:id="40" w:name="_Ref477092587"/>
+      <w:bookmarkStart w:id="40" w:name="_Ref477092594"/>
+      <w:bookmarkStart w:id="41" w:name="_Ref477092587"/>
       <w:r>
         <w:t xml:space="preserve">Figure </w:t>
       </w:r>
@@ -17475,7 +17519,7 @@
           <w:t>3</w:t>
         </w:r>
       </w:fldSimple>
-      <w:bookmarkEnd w:id="39"/>
+      <w:bookmarkEnd w:id="40"/>
       <w:r>
         <w:t>:</w:t>
       </w:r>
@@ -17503,7 +17547,7 @@
         </w:rPr>
         <w:t xml:space="preserve"> the starting point (black dot) as well as the locations ranked best by the respective method. </w:t>
       </w:r>
-      <w:bookmarkEnd w:id="40"/>
+      <w:bookmarkEnd w:id="41"/>
       <w:r>
         <w:t>(Map tiles by Stamen Design</w:t>
       </w:r>
@@ -17826,8 +17870,8 @@
           <w:lang w:val="en-GB"/>
         </w:rPr>
       </w:pPr>
-      <w:bookmarkStart w:id="41" w:name="conclusion"/>
-      <w:bookmarkEnd w:id="41"/>
+      <w:bookmarkStart w:id="42" w:name="conclusion"/>
+      <w:bookmarkEnd w:id="42"/>
       <w:r>
         <w:rPr>
           <w:lang w:val="en-GB"/>
@@ -18996,8 +19040,6 @@
                 <w:fldChar w:fldCharType="end"/>
               </w:r>
             </w:p>
-            <w:bookmarkStart w:id="42" w:name="_GoBack" w:displacedByCustomXml="next"/>
-            <w:bookmarkEnd w:id="42" w:displacedByCustomXml="next"/>
           </w:sdtContent>
         </w:sdt>
       </w:sdtContent>
@@ -22458,7 +22500,7 @@
 </file>
 
 <file path=customXml/itemProps1.xml><?xml version="1.0" encoding="utf-8"?>
-<ds:datastoreItem xmlns:ds="http://schemas.openxmlformats.org/officeDocument/2006/customXml" ds:itemID="{12F2D260-6511-844D-A540-387977696DC2}">
+<ds:datastoreItem xmlns:ds="http://schemas.openxmlformats.org/officeDocument/2006/customXml" ds:itemID="{4F35174C-D88C-C14C-9E88-3DC6A7682697}">
   <ds:schemaRefs>
     <ds:schemaRef ds:uri="http://schemas.openxmlformats.org/officeDocument/2006/bibliography"/>
   </ds:schemaRefs>

</xml_diff>

<commit_message>
small typos in paper_final.docx
</commit_message>
<xml_diff>
--- a/paper_final.docx
+++ b/paper_final.docx
@@ -1,6 +1,6 @@
 
 <file path=word/document.xml><?xml version="1.0" encoding="utf-8"?>
-<w:document xmlns:wpc="http://schemas.microsoft.com/office/word/2010/wordprocessingCanvas" xmlns:mo="http://schemas.microsoft.com/office/mac/office/2008/main" xmlns:mc="http://schemas.openxmlformats.org/markup-compatibility/2006" xmlns:mv="urn:schemas-microsoft-com:mac:vml" xmlns:o="urn:schemas-microsoft-com:office:office" xmlns:r="http://schemas.openxmlformats.org/officeDocument/2006/relationships" xmlns:m="http://schemas.openxmlformats.org/officeDocument/2006/math" xmlns:v="urn:schemas-microsoft-com:vml" xmlns:wp14="http://schemas.microsoft.com/office/word/2010/wordprocessingDrawing" xmlns:wp="http://schemas.openxmlformats.org/drawingml/2006/wordprocessingDrawing" xmlns:w10="urn:schemas-microsoft-com:office:word" xmlns:w="http://schemas.openxmlformats.org/wordprocessingml/2006/main" xmlns:w14="http://schemas.microsoft.com/office/word/2010/wordml" xmlns:w15="http://schemas.microsoft.com/office/word/2012/wordml" xmlns:wpg="http://schemas.microsoft.com/office/word/2010/wordprocessingGroup" xmlns:wpi="http://schemas.microsoft.com/office/word/2010/wordprocessingInk" xmlns:wne="http://schemas.microsoft.com/office/word/2006/wordml" xmlns:wps="http://schemas.microsoft.com/office/word/2010/wordprocessingShape" mc:Ignorable="w14 w15 wp14">
+<w:document xmlns:wpc="http://schemas.microsoft.com/office/word/2010/wordprocessingCanvas" xmlns:mc="http://schemas.openxmlformats.org/markup-compatibility/2006" xmlns:o="urn:schemas-microsoft-com:office:office" xmlns:r="http://schemas.openxmlformats.org/officeDocument/2006/relationships" xmlns:m="http://schemas.openxmlformats.org/officeDocument/2006/math" xmlns:v="urn:schemas-microsoft-com:vml" xmlns:wp14="http://schemas.microsoft.com/office/word/2010/wordprocessingDrawing" xmlns:wp="http://schemas.openxmlformats.org/drawingml/2006/wordprocessingDrawing" xmlns:w10="urn:schemas-microsoft-com:office:word" xmlns:w="http://schemas.openxmlformats.org/wordprocessingml/2006/main" xmlns:w14="http://schemas.microsoft.com/office/word/2010/wordml" xmlns:w15="http://schemas.microsoft.com/office/word/2012/wordml" xmlns:wpg="http://schemas.microsoft.com/office/word/2010/wordprocessingGroup" xmlns:wpi="http://schemas.microsoft.com/office/word/2010/wordprocessingInk" xmlns:wne="http://schemas.microsoft.com/office/word/2006/wordml" xmlns:wps="http://schemas.microsoft.com/office/word/2010/wordprocessingShape" mc:Ignorable="w14 w15 wp14">
   <w:body>
     <w:p>
       <w:pPr>
@@ -103,21 +103,7 @@
         <w:rPr>
           <w:lang w:val="en-GB"/>
         </w:rPr>
-        <w:t xml:space="preserve"> – Heat stress is a serious risk, which affects </w:t>
-      </w:r>
-      <w:proofErr w:type="gramStart"/>
-      <w:r>
-        <w:rPr>
-          <w:lang w:val="en-GB"/>
-        </w:rPr>
-        <w:t>in particular groups</w:t>
-      </w:r>
-      <w:proofErr w:type="gramEnd"/>
-      <w:r>
-        <w:rPr>
-          <w:lang w:val="en-GB"/>
-        </w:rPr>
-        <w:t xml:space="preserve"> like elderly or patients with chronic diseases and is especially pronounced in cities. Developments like the ageing of society, the </w:t>
+        <w:t xml:space="preserve"> – Heat stress is a serious risk, which affects in particular groups like elderly or patients with chronic diseases and is especially pronounced in cities. Developments like the ageing of society, the </w:t>
       </w:r>
       <w:r>
         <w:rPr>
@@ -141,21 +127,7 @@
         <w:rPr>
           <w:lang w:val="en-GB"/>
         </w:rPr>
-        <w:t xml:space="preserve">people are affected by heat stress. One way to reduce those risks is to adapt the everyday behaviour. To encourage and support such a change of behaviour, we propose a two-step approach. The first step is a route planer for pedestrians that can find a route with minimal heat exposure. The second step is a tool that supports the user to select the point in time with a minimal amount of heat stress to </w:t>
-      </w:r>
-      <w:proofErr w:type="gramStart"/>
-      <w:r>
-        <w:rPr>
-          <w:lang w:val="en-GB"/>
-        </w:rPr>
-        <w:t>actually go</w:t>
-      </w:r>
-      <w:proofErr w:type="gramEnd"/>
-      <w:r>
-        <w:rPr>
-          <w:lang w:val="en-GB"/>
-        </w:rPr>
-        <w:t>. The route planer is then used to calculate the heat stress and present the optimal route at that point in time. We evaluate our approach for the city of Karlsruhe. Our results show that the combined approach, as well as its single steps, can reduce the heat exposure and therefore the heat stress for typical daily tasks</w:t>
+        <w:t>people are affected by heat stress. One way to reduce those risks is to adapt the everyday behaviour. To encourage and support such a change of behaviour, we propose a two-step approach. The first step is a route planer for pedestrians that can find a route with minimal heat exposure. The second step is a tool that supports the user to select the point in time with a minimal amount of heat stress to actually go. The route planer is then used to calculate the heat stress and present the optimal route at that point in time. We evaluate our approach for the city of Karlsruhe. Our results show that the combined approach, as well as its single steps, can reduce the heat exposure and therefore the heat stress for typical daily tasks</w:t>
       </w:r>
       <w:r>
         <w:rPr>
@@ -759,15 +731,7 @@
         <w:rPr>
           <w:lang w:val="en-GB"/>
         </w:rPr>
-        <w:t xml:space="preserve"> city, most typical </w:t>
-      </w:r>
-      <w:bookmarkStart w:id="2" w:name="_GoBack"/>
-      <w:bookmarkEnd w:id="2"/>
-      <w:r>
-        <w:rPr>
-          <w:lang w:val="en-GB"/>
-        </w:rPr>
-        <w:t>activities are in walking distance. These can range from going to a grocery store to the visit of a doctor. While these activities cannot be omitted, it is possible to use different routes or change the time when they are conducted. In doing so, one can easily reduce the heat stress without negative impact on the quality of life.</w:t>
+        <w:t xml:space="preserve"> city, most typical activities are in walking distance. These can range from going to a grocery store to the visit of a doctor. While these activities cannot be omitted, it is possible to use different routes or change the time when they are conducted. In doing so, one can easily reduce the heat stress without negative impact on the quality of life.</w:t>
       </w:r>
     </w:p>
     <w:p>
@@ -847,8 +811,8 @@
           <w:lang w:val="en-GB"/>
         </w:rPr>
       </w:pPr>
-      <w:bookmarkStart w:id="3" w:name="related-work"/>
-      <w:bookmarkEnd w:id="3"/>
+      <w:bookmarkStart w:id="2" w:name="related-work"/>
+      <w:bookmarkEnd w:id="2"/>
       <w:r>
         <w:rPr>
           <w:lang w:val="en-GB"/>
@@ -864,8 +828,8 @@
           <w:lang w:val="en-GB"/>
         </w:rPr>
       </w:pPr>
-      <w:bookmarkStart w:id="4" w:name="heat-stress"/>
-      <w:bookmarkEnd w:id="4"/>
+      <w:bookmarkStart w:id="3" w:name="heat-stress"/>
+      <w:bookmarkEnd w:id="3"/>
       <w:r>
         <w:rPr>
           <w:lang w:val="en-GB"/>
@@ -1737,8 +1701,8 @@
           <w:lang w:val="en-GB"/>
         </w:rPr>
       </w:pPr>
-      <w:bookmarkStart w:id="5" w:name="health-optimal-pedestrian-routing"/>
-      <w:bookmarkEnd w:id="5"/>
+      <w:bookmarkStart w:id="4" w:name="health-optimal-pedestrian-routing"/>
+      <w:bookmarkEnd w:id="4"/>
       <w:r>
         <w:rPr>
           <w:lang w:val="en-GB"/>
@@ -2064,8 +2028,8 @@
           <w:lang w:val="en-GB"/>
         </w:rPr>
       </w:pPr>
-      <w:bookmarkStart w:id="6" w:name="minimize-heat-exposure"/>
-      <w:bookmarkEnd w:id="6"/>
+      <w:bookmarkStart w:id="5" w:name="minimize-heat-exposure"/>
+      <w:bookmarkEnd w:id="5"/>
       <w:r>
         <w:rPr>
           <w:lang w:val="en-GB"/>
@@ -2144,16 +2108,16 @@
           <w:lang w:val="en-GB"/>
         </w:rPr>
       </w:pPr>
-      <w:bookmarkStart w:id="7" w:name="finding-a-route-with-minimal-heat-exposu"/>
-      <w:bookmarkStart w:id="8" w:name="_Ref477075266"/>
+      <w:bookmarkStart w:id="6" w:name="finding-a-route-with-minimal-heat-exposu"/>
+      <w:bookmarkStart w:id="7" w:name="_Ref477075266"/>
+      <w:bookmarkEnd w:id="6"/>
+      <w:r>
+        <w:rPr>
+          <w:lang w:val="en-GB"/>
+        </w:rPr>
+        <w:t>Finding a Route with Minimal Heat Exposure</w:t>
+      </w:r>
       <w:bookmarkEnd w:id="7"/>
-      <w:r>
-        <w:rPr>
-          <w:lang w:val="en-GB"/>
-        </w:rPr>
-        <w:t>Finding a Route with Minimal Heat Exposure</w:t>
-      </w:r>
-      <w:bookmarkEnd w:id="8"/>
     </w:p>
     <w:p>
       <w:pPr>
@@ -2163,8 +2127,8 @@
           <w:lang w:val="en-GB"/>
         </w:rPr>
       </w:pPr>
-      <w:bookmarkStart w:id="9" w:name="modelling-as-a-time-dependent-routing-pr"/>
-      <w:bookmarkEnd w:id="9"/>
+      <w:bookmarkStart w:id="8" w:name="modelling-as-a-time-dependent-routing-pr"/>
+      <w:bookmarkEnd w:id="8"/>
       <w:r>
         <w:rPr>
           <w:lang w:val="en-GB"/>
@@ -2249,31 +2213,23 @@
         <w:rPr>
           <w:lang w:val="en-GB"/>
         </w:rPr>
-        <w:t xml:space="preserve">Below, we are representing the road network as undirected graph </w:t>
-      </w:r>
+        <w:t xml:space="preserve">Below, we are representing the road network as undirected </w:t>
+      </w:r>
+      <w:proofErr w:type="gramStart"/>
+      <w:r>
+        <w:rPr>
+          <w:lang w:val="en-GB"/>
+        </w:rPr>
+        <w:t xml:space="preserve">graph </w:t>
+      </w:r>
+      <w:proofErr w:type="gramEnd"/>
       <m:oMath>
         <m:r>
           <w:rPr>
             <w:rFonts w:ascii="Cambria Math" w:hAnsi="Cambria Math"/>
             <w:lang w:val="en-GB"/>
           </w:rPr>
-          <m:t>G</m:t>
-        </m:r>
-        <w:proofErr w:type="gramStart"/>
-        <m:r>
-          <w:rPr>
-            <w:rFonts w:ascii="Cambria Math" w:hAnsi="Cambria Math"/>
-            <w:lang w:val="en-GB"/>
-          </w:rPr>
-          <m:t>=(</m:t>
-        </m:r>
-        <w:proofErr w:type="gramEnd"/>
-        <m:r>
-          <w:rPr>
-            <w:rFonts w:ascii="Cambria Math" w:hAnsi="Cambria Math"/>
-            <w:lang w:val="en-GB"/>
-          </w:rPr>
-          <m:t>V, E,</m:t>
+          <m:t>G=(V, E,</m:t>
         </m:r>
         <m:sSub>
           <m:sSubPr>
@@ -2600,16 +2556,8 @@
         <w:rPr>
           <w:lang w:val="en-GB"/>
         </w:rPr>
-        <w:t xml:space="preserve"> </w:t>
-      </w:r>
-      <w:proofErr w:type="gramStart"/>
-      <w:r>
-        <w:rPr>
-          <w:lang w:val="en-GB"/>
-        </w:rPr>
-        <w:t>and</w:t>
-      </w:r>
-      <w:proofErr w:type="gramEnd"/>
+        <w:t xml:space="preserve"> and</w:t>
+      </w:r>
     </w:p>
     <w:p>
       <w:pPr>
@@ -2663,7 +2611,21 @@
         <w:rPr>
           <w:lang w:val="en-GB"/>
         </w:rPr>
-        <w:t xml:space="preserve"> is the heat exposure of edge </w:t>
+        <w:t xml:space="preserve"> </w:t>
+      </w:r>
+      <w:proofErr w:type="gramStart"/>
+      <w:r>
+        <w:rPr>
+          <w:lang w:val="en-GB"/>
+        </w:rPr>
+        <w:t>is</w:t>
+      </w:r>
+      <w:proofErr w:type="gramEnd"/>
+      <w:r>
+        <w:rPr>
+          <w:lang w:val="en-GB"/>
+        </w:rPr>
+        <w:t xml:space="preserve"> the heat exposure of edge </w:t>
       </w:r>
       <m:oMath>
         <m:r>
@@ -2680,7 +2642,6 @@
         </w:rPr>
         <w:t xml:space="preserve"> at time </w:t>
       </w:r>
-      <w:proofErr w:type="gramStart"/>
       <m:oMath>
         <m:r>
           <w:rPr>
@@ -2696,7 +2657,6 @@
         </w:rPr>
         <w:t>.</w:t>
       </w:r>
-      <w:proofErr w:type="gramEnd"/>
     </w:p>
     <w:p>
       <w:pPr>
@@ -4295,23 +4255,7 @@
             <w:rFonts w:ascii="Cambria Math" w:hAnsi="Cambria Math"/>
             <w:lang w:val="en-GB"/>
           </w:rPr>
-          <m:t>(</m:t>
-        </m:r>
-        <w:proofErr w:type="gramStart"/>
-        <m:r>
-          <w:rPr>
-            <w:rFonts w:ascii="Cambria Math" w:hAnsi="Cambria Math"/>
-            <w:lang w:val="en-GB"/>
-          </w:rPr>
-          <m:t>p,t</m:t>
-        </m:r>
-        <w:proofErr w:type="gramEnd"/>
-        <m:r>
-          <w:rPr>
-            <w:rFonts w:ascii="Cambria Math" w:hAnsi="Cambria Math"/>
-            <w:lang w:val="en-GB"/>
-          </w:rPr>
-          <m:t>)</m:t>
+          <m:t>(p,t)</m:t>
         </m:r>
       </m:oMath>
       <w:r>
@@ -4333,8 +4277,16 @@
         <w:rPr>
           <w:lang w:val="en-GB"/>
         </w:rPr>
-        <w:t xml:space="preserve"> starting at time </w:t>
-      </w:r>
+        <w:t xml:space="preserve"> starting at </w:t>
+      </w:r>
+      <w:proofErr w:type="gramStart"/>
+      <w:r>
+        <w:rPr>
+          <w:lang w:val="en-GB"/>
+        </w:rPr>
+        <w:t xml:space="preserve">time </w:t>
+      </w:r>
+      <w:proofErr w:type="gramEnd"/>
       <m:oMath>
         <m:r>
           <w:rPr>
@@ -4688,20 +4640,19 @@
         <w:pStyle w:val="berschrift3"/>
         <w:jc w:val="both"/>
       </w:pPr>
-      <w:bookmarkStart w:id="10" w:name="the-edge-weighting-function-secedge-weig"/>
-      <w:bookmarkStart w:id="11" w:name="_Ref477075322"/>
+      <w:bookmarkStart w:id="9" w:name="the-edge-weighting-function-secedge-weig"/>
+      <w:bookmarkStart w:id="10" w:name="_Ref477075322"/>
+      <w:bookmarkEnd w:id="9"/>
+      <w:r>
+        <w:rPr>
+          <w:lang w:val="en-GB"/>
+        </w:rPr>
+        <w:t>The Edge Weighting Function</w:t>
+      </w:r>
       <w:bookmarkEnd w:id="10"/>
       <w:r>
         <w:rPr>
-          <w:lang w:val="en-GB"/>
-        </w:rPr>
-        <w:t>The Edge Weighting Function</w:t>
-      </w:r>
-      <w:bookmarkEnd w:id="11"/>
-      <w:r>
-        <w:rPr>
           <w:noProof/>
-          <w:lang w:val="de-DE" w:eastAsia="de-DE"/>
         </w:rPr>
         <w:drawing>
           <wp:anchor distT="36195" distB="90170" distL="114300" distR="114300" simplePos="0" relativeHeight="251658240" behindDoc="0" locked="0" layoutInCell="1" allowOverlap="1" wp14:anchorId="7B7A6860" wp14:editId="2CB7369D">
@@ -4776,7 +4727,7 @@
           <w:lang w:val="en-GB"/>
         </w:rPr>
       </w:pPr>
-      <w:bookmarkStart w:id="12" w:name="_Ref477076217"/>
+      <w:bookmarkStart w:id="11" w:name="_Ref477076217"/>
       <w:r>
         <w:t xml:space="preserve">Figure </w:t>
       </w:r>
@@ -4788,7 +4739,7 @@
           <w:t>1</w:t>
         </w:r>
       </w:fldSimple>
-      <w:bookmarkEnd w:id="12"/>
+      <w:bookmarkEnd w:id="11"/>
       <w:r>
         <w:t xml:space="preserve">: </w:t>
       </w:r>
@@ -5127,7 +5078,7 @@
                 <w:lang w:val="en-GB"/>
               </w:rPr>
             </w:pPr>
-            <w:bookmarkStart w:id="13" w:name="_Ref477077214"/>
+            <w:bookmarkStart w:id="12" w:name="_Ref477077214"/>
             <w:r>
               <w:rPr>
                 <w:i w:val="0"/>
@@ -5171,7 +5122,7 @@
               </w:rPr>
               <w:t>)</w:t>
             </w:r>
-            <w:bookmarkEnd w:id="13"/>
+            <w:bookmarkEnd w:id="12"/>
           </w:p>
         </w:tc>
       </w:tr>
@@ -6189,23 +6140,7 @@
             <w:rFonts w:ascii="Cambria Math" w:hAnsi="Cambria Math"/>
             <w:lang w:val="en-GB"/>
           </w:rPr>
-          <m:t>(</m:t>
-        </m:r>
-        <w:proofErr w:type="gramStart"/>
-        <m:r>
-          <w:rPr>
-            <w:rFonts w:ascii="Cambria Math" w:hAnsi="Cambria Math"/>
-            <w:lang w:val="en-GB"/>
-          </w:rPr>
-          <m:t>t,c</m:t>
-        </m:r>
-        <w:proofErr w:type="gramEnd"/>
-        <m:r>
-          <w:rPr>
-            <w:rFonts w:ascii="Cambria Math" w:hAnsi="Cambria Math"/>
-            <w:lang w:val="en-GB"/>
-          </w:rPr>
-          <m:t>)</m:t>
+          <m:t>(t,c)</m:t>
         </m:r>
       </m:oMath>
       <w:r>
@@ -6227,8 +6162,16 @@
         <w:rPr>
           <w:lang w:val="en-GB"/>
         </w:rPr>
-        <w:t xml:space="preserve"> at time </w:t>
-      </w:r>
+        <w:t xml:space="preserve"> at </w:t>
+      </w:r>
+      <w:proofErr w:type="gramStart"/>
+      <w:r>
+        <w:rPr>
+          <w:lang w:val="en-GB"/>
+        </w:rPr>
+        <w:t xml:space="preserve">time </w:t>
+      </w:r>
+      <w:proofErr w:type="gramEnd"/>
       <m:oMath>
         <m:r>
           <w:rPr>
@@ -6360,16 +6303,16 @@
           <w:lang w:val="en-GB"/>
         </w:rPr>
       </w:pPr>
-      <w:bookmarkStart w:id="14" w:name="finding-the-optimal-point-in-time-secfin"/>
-      <w:bookmarkStart w:id="15" w:name="_Ref477076718"/>
+      <w:bookmarkStart w:id="13" w:name="finding-the-optimal-point-in-time-secfin"/>
+      <w:bookmarkStart w:id="14" w:name="_Ref477076718"/>
+      <w:bookmarkEnd w:id="13"/>
+      <w:r>
+        <w:rPr>
+          <w:lang w:val="en-GB"/>
+        </w:rPr>
+        <w:t>Finding the Optimal Point in Time</w:t>
+      </w:r>
       <w:bookmarkEnd w:id="14"/>
-      <w:r>
-        <w:rPr>
-          <w:lang w:val="en-GB"/>
-        </w:rPr>
-        <w:t>Finding the Optimal Point in Time</w:t>
-      </w:r>
-      <w:bookmarkEnd w:id="15"/>
     </w:p>
     <w:p>
       <w:pPr>
@@ -6436,7 +6379,7 @@
           <w:lang w:val="en-GB"/>
         </w:rPr>
       </w:pPr>
-      <w:bookmarkStart w:id="16" w:name="_Ref477076844"/>
+      <w:bookmarkStart w:id="15" w:name="_Ref477076844"/>
       <w:r>
         <w:rPr>
           <w:lang w:val="en-GB"/>
@@ -6500,7 +6443,7 @@
         </w:rPr>
         <w:t>).</w:t>
       </w:r>
-      <w:bookmarkEnd w:id="16"/>
+      <w:bookmarkEnd w:id="15"/>
     </w:p>
     <w:p>
       <w:pPr>
@@ -6513,7 +6456,7 @@
           <w:lang w:val="en-GB"/>
         </w:rPr>
       </w:pPr>
-      <w:bookmarkStart w:id="17" w:name="_Ref477076881"/>
+      <w:bookmarkStart w:id="16" w:name="_Ref477076881"/>
       <w:r>
         <w:rPr>
           <w:lang w:val="en-GB"/>
@@ -6622,7 +6565,7 @@
         </w:rPr>
         <w:t xml:space="preserve"> with the lowest heat exposure.</w:t>
       </w:r>
-      <w:bookmarkEnd w:id="17"/>
+      <w:bookmarkEnd w:id="16"/>
     </w:p>
     <w:p>
       <w:pPr>
@@ -6635,7 +6578,7 @@
           <w:lang w:val="en-GB"/>
         </w:rPr>
       </w:pPr>
-      <w:bookmarkStart w:id="18" w:name="_Ref477076868"/>
+      <w:bookmarkStart w:id="17" w:name="_Ref477076868"/>
       <w:r>
         <w:rPr>
           <w:lang w:val="en-GB"/>
@@ -6704,7 +6647,7 @@
         </w:rPr>
         <w:t xml:space="preserve"> with the location with the lowest heat exposure as rank 1.</w:t>
       </w:r>
-      <w:bookmarkEnd w:id="18"/>
+      <w:bookmarkEnd w:id="17"/>
     </w:p>
     <w:p>
       <w:pPr>
@@ -6852,8 +6795,8 @@
           <w:lang w:val="en-GB"/>
         </w:rPr>
       </w:pPr>
-      <w:bookmarkStart w:id="19" w:name="modelling-as-a-optimization-problem"/>
-      <w:bookmarkEnd w:id="19"/>
+      <w:bookmarkStart w:id="18" w:name="modelling-as-a-optimization-problem"/>
+      <w:bookmarkEnd w:id="18"/>
       <w:r>
         <w:rPr>
           <w:lang w:val="en-GB"/>
@@ -7124,17 +7067,24 @@
         <w:rPr>
           <w:lang w:val="en-GB"/>
         </w:rPr>
-        <w:t xml:space="preserve">. Finding the time with the minimal heat exposure means to minimize the following objective function </w:t>
-      </w:r>
+        <w:t xml:space="preserve">. Finding the time with the minimal heat exposure means to minimize the following objective </w:t>
+      </w:r>
+      <w:proofErr w:type="gramStart"/>
+      <w:r>
+        <w:rPr>
+          <w:lang w:val="en-GB"/>
+        </w:rPr>
+        <w:t xml:space="preserve">function </w:t>
+      </w:r>
+      <w:proofErr w:type="gramEnd"/>
       <m:oMath>
         <m:r>
           <w:rPr>
             <w:rFonts w:ascii="Cambria Math" w:hAnsi="Cambria Math"/>
             <w:lang w:val="en-GB"/>
           </w:rPr>
-          <m:t>h(</m:t>
+          <m:t>h</m:t>
         </m:r>
-        <w:proofErr w:type="gramStart"/>
         <m:r>
           <m:rPr>
             <m:scr m:val="script"/>
@@ -7143,22 +7093,14 @@
             <w:rFonts w:ascii="Cambria Math" w:hAnsi="Cambria Math"/>
             <w:lang w:val="en-GB"/>
           </w:rPr>
-          <m:t>l,</m:t>
+          <m:t>(l,</m:t>
         </m:r>
         <m:r>
           <w:rPr>
             <w:rFonts w:ascii="Cambria Math" w:hAnsi="Cambria Math"/>
             <w:lang w:val="en-GB"/>
           </w:rPr>
-          <m:t>t</m:t>
-        </m:r>
-        <w:proofErr w:type="gramEnd"/>
-        <m:r>
-          <w:rPr>
-            <w:rFonts w:ascii="Cambria Math" w:hAnsi="Cambria Math"/>
-            <w:lang w:val="en-GB"/>
-          </w:rPr>
-          <m:t>)</m:t>
+          <m:t>t)</m:t>
         </m:r>
       </m:oMath>
       <w:r>
@@ -7552,7 +7494,7 @@
                 <w:lang w:val="en-GB"/>
               </w:rPr>
             </w:pPr>
-            <w:bookmarkStart w:id="20" w:name="_Ref477078547"/>
+            <w:bookmarkStart w:id="19" w:name="_Ref477078547"/>
             <w:r>
               <w:rPr>
                 <w:i w:val="0"/>
@@ -7596,7 +7538,7 @@
               </w:rPr>
               <w:t>)</w:t>
             </w:r>
-            <w:bookmarkEnd w:id="20"/>
+            <w:bookmarkEnd w:id="19"/>
           </w:p>
         </w:tc>
       </w:tr>
@@ -7728,23 +7670,7 @@
             <w:rFonts w:ascii="Cambria Math" w:hAnsi="Cambria Math"/>
             <w:lang w:val="en-GB"/>
           </w:rPr>
-          <m:t>(</m:t>
-        </m:r>
-        <w:proofErr w:type="gramStart"/>
-        <m:r>
-          <w:rPr>
-            <w:rFonts w:ascii="Cambria Math" w:hAnsi="Cambria Math"/>
-            <w:lang w:val="en-GB"/>
-          </w:rPr>
-          <m:t>p,t</m:t>
-        </m:r>
-        <w:proofErr w:type="gramEnd"/>
-        <m:r>
-          <w:rPr>
-            <w:rFonts w:ascii="Cambria Math" w:hAnsi="Cambria Math"/>
-            <w:lang w:val="en-GB"/>
-          </w:rPr>
-          <m:t>)</m:t>
+          <m:t>(p,t)</m:t>
         </m:r>
       </m:oMath>
       <w:r>
@@ -8101,7 +8027,7 @@
                 <w:lang w:val="en-GB"/>
               </w:rPr>
             </w:pPr>
-            <w:bookmarkStart w:id="21" w:name="_Ref477078848"/>
+            <w:bookmarkStart w:id="20" w:name="_Ref477078848"/>
             <w:r>
               <w:rPr>
                 <w:i w:val="0"/>
@@ -8145,7 +8071,7 @@
               </w:rPr>
               <w:t>)</w:t>
             </w:r>
-            <w:bookmarkEnd w:id="21"/>
+            <w:bookmarkEnd w:id="20"/>
           </w:p>
         </w:tc>
       </w:tr>
@@ -8351,7 +8277,7 @@
                 <w:lang w:val="en-GB"/>
               </w:rPr>
             </w:pPr>
-            <w:bookmarkStart w:id="22" w:name="_Ref477078390"/>
+            <w:bookmarkStart w:id="21" w:name="_Ref477078390"/>
             <w:r>
               <w:rPr>
                 <w:i w:val="0"/>
@@ -8395,7 +8321,7 @@
               </w:rPr>
               <w:t>)</w:t>
             </w:r>
-            <w:bookmarkEnd w:id="22"/>
+            <w:bookmarkEnd w:id="21"/>
           </w:p>
         </w:tc>
       </w:tr>
@@ -8621,7 +8547,7 @@
                 <w:lang w:val="en-GB"/>
               </w:rPr>
             </w:pPr>
-            <w:bookmarkStart w:id="23" w:name="_Ref477078400"/>
+            <w:bookmarkStart w:id="22" w:name="_Ref477078400"/>
             <w:r>
               <w:rPr>
                 <w:i w:val="0"/>
@@ -8665,7 +8591,7 @@
               </w:rPr>
               <w:t>)</w:t>
             </w:r>
-            <w:bookmarkEnd w:id="23"/>
+            <w:bookmarkEnd w:id="22"/>
           </w:p>
         </w:tc>
       </w:tr>
@@ -8796,7 +8722,7 @@
                 <w:lang w:val="en-GB"/>
               </w:rPr>
             </w:pPr>
-            <w:bookmarkStart w:id="24" w:name="_Ref477078440"/>
+            <w:bookmarkStart w:id="23" w:name="_Ref477078440"/>
             <w:r>
               <w:rPr>
                 <w:i w:val="0"/>
@@ -8840,7 +8766,7 @@
               </w:rPr>
               <w:t>)</w:t>
             </w:r>
-            <w:bookmarkEnd w:id="24"/>
+            <w:bookmarkEnd w:id="23"/>
           </w:p>
         </w:tc>
       </w:tr>
@@ -8967,7 +8893,7 @@
                 <w:lang w:val="en-GB"/>
               </w:rPr>
             </w:pPr>
-            <w:bookmarkStart w:id="25" w:name="_Ref477078447"/>
+            <w:bookmarkStart w:id="24" w:name="_Ref477078447"/>
             <w:r>
               <w:rPr>
                 <w:i w:val="0"/>
@@ -9011,7 +8937,7 @@
               </w:rPr>
               <w:t>)</w:t>
             </w:r>
-            <w:bookmarkEnd w:id="25"/>
+            <w:bookmarkEnd w:id="24"/>
           </w:p>
         </w:tc>
       </w:tr>
@@ -9138,7 +9064,7 @@
                 <w:lang w:val="en-GB"/>
               </w:rPr>
             </w:pPr>
-            <w:bookmarkStart w:id="26" w:name="_Ref477078468"/>
+            <w:bookmarkStart w:id="25" w:name="_Ref477078468"/>
             <w:r>
               <w:rPr>
                 <w:i w:val="0"/>
@@ -9182,7 +9108,7 @@
               </w:rPr>
               <w:t>)</w:t>
             </w:r>
-            <w:bookmarkEnd w:id="26"/>
+            <w:bookmarkEnd w:id="25"/>
           </w:p>
         </w:tc>
       </w:tr>
@@ -9258,8 +9184,24 @@
         <w:rPr>
           <w:lang w:val="en-GB"/>
         </w:rPr>
-        <w:t>. The constrains</w:t>
-      </w:r>
+        <w:t xml:space="preserve">. </w:t>
+      </w:r>
+      <w:proofErr w:type="gramStart"/>
+      <w:r>
+        <w:rPr>
+          <w:lang w:val="en-GB"/>
+        </w:rPr>
+        <w:t>The constr</w:t>
+      </w:r>
+      <w:bookmarkStart w:id="26" w:name="_GoBack"/>
+      <w:bookmarkEnd w:id="26"/>
+      <w:r>
+        <w:rPr>
+          <w:lang w:val="en-GB"/>
+        </w:rPr>
+        <w:t>ains</w:t>
+      </w:r>
+      <w:proofErr w:type="gramEnd"/>
       <w:r>
         <w:rPr>
           <w:lang w:val="en-GB"/>
@@ -9492,8 +9434,16 @@
         <w:rPr>
           <w:lang w:val="en-GB"/>
         </w:rPr>
-        <w:t xml:space="preserve"> just in time when it opens, so one subtracts the walking time from the opening time. The constrains</w:t>
-      </w:r>
+        <w:t xml:space="preserve"> just in time when it opens, so one subtracts the walking time from the opening time. </w:t>
+      </w:r>
+      <w:proofErr w:type="gramStart"/>
+      <w:r>
+        <w:rPr>
+          <w:lang w:val="en-GB"/>
+        </w:rPr>
+        <w:t>The constrains</w:t>
+      </w:r>
+      <w:proofErr w:type="gramEnd"/>
       <w:r>
         <w:rPr>
           <w:lang w:val="en-GB"/>
@@ -9682,14 +9632,6 @@
             </m:r>
           </m:sub>
         </m:sSub>
-        <m:r>
-          <w:rPr>
-            <w:rFonts w:ascii="Cambria Math" w:hAnsi="Cambria Math"/>
-            <w:lang w:val="en-GB"/>
-          </w:rPr>
-          <m:t>(</m:t>
-        </m:r>
-        <w:proofErr w:type="gramStart"/>
         <m:r>
           <m:rPr>
             <m:scr m:val="script"/>
@@ -9698,30 +9640,30 @@
             <w:rFonts w:ascii="Cambria Math" w:hAnsi="Cambria Math"/>
             <w:lang w:val="en-GB"/>
           </w:rPr>
-          <m:t>l,</m:t>
+          <m:t>(l,</m:t>
         </m:r>
         <m:r>
           <w:rPr>
             <w:rFonts w:ascii="Cambria Math" w:hAnsi="Cambria Math"/>
             <w:lang w:val="en-GB"/>
           </w:rPr>
-          <m:t>t</m:t>
-        </m:r>
-        <w:proofErr w:type="gramEnd"/>
-        <m:r>
-          <w:rPr>
-            <w:rFonts w:ascii="Cambria Math" w:hAnsi="Cambria Math"/>
-            <w:lang w:val="en-GB"/>
-          </w:rPr>
-          <m:t>)</m:t>
+          <m:t>t)</m:t>
         </m:r>
       </m:oMath>
       <w:r>
         <w:rPr>
           <w:lang w:val="en-GB"/>
         </w:rPr>
-        <w:t xml:space="preserve"> depends on the starting time </w:t>
-      </w:r>
+        <w:t xml:space="preserve"> depends on the starting </w:t>
+      </w:r>
+      <w:proofErr w:type="gramStart"/>
+      <w:r>
+        <w:rPr>
+          <w:lang w:val="en-GB"/>
+        </w:rPr>
+        <w:t xml:space="preserve">time </w:t>
+      </w:r>
+      <w:proofErr w:type="gramEnd"/>
       <m:oMath>
         <m:r>
           <w:rPr>
@@ -9769,7 +9711,21 @@
         <w:rPr>
           <w:lang w:val="en-GB"/>
         </w:rPr>
-        <w:t xml:space="preserve">To find the optimal time, one needs a optimization method without derivatives, as the objective function </w:t>
+        <w:t xml:space="preserve">To find the optimal time, one needs </w:t>
+      </w:r>
+      <w:proofErr w:type="gramStart"/>
+      <w:r>
+        <w:rPr>
+          <w:lang w:val="en-GB"/>
+        </w:rPr>
+        <w:t>a</w:t>
+      </w:r>
+      <w:proofErr w:type="gramEnd"/>
+      <w:r>
+        <w:rPr>
+          <w:lang w:val="en-GB"/>
+        </w:rPr>
+        <w:t xml:space="preserve"> optimization method without derivatives, as the objective function </w:t>
       </w:r>
       <m:oMath>
         <m:r>
@@ -9777,9 +9733,8 @@
             <w:rFonts w:ascii="Cambria Math" w:hAnsi="Cambria Math"/>
             <w:lang w:val="en-GB"/>
           </w:rPr>
-          <m:t>h(</m:t>
+          <m:t>h</m:t>
         </m:r>
-        <w:proofErr w:type="gramStart"/>
         <m:r>
           <m:rPr>
             <m:scr m:val="script"/>
@@ -9788,22 +9743,14 @@
             <w:rFonts w:ascii="Cambria Math" w:hAnsi="Cambria Math"/>
             <w:lang w:val="en-GB"/>
           </w:rPr>
-          <m:t>l,</m:t>
+          <m:t>(l,</m:t>
         </m:r>
         <m:r>
           <w:rPr>
             <w:rFonts w:ascii="Cambria Math" w:hAnsi="Cambria Math"/>
             <w:lang w:val="en-GB"/>
           </w:rPr>
-          <m:t>t</m:t>
-        </m:r>
-        <w:proofErr w:type="gramEnd"/>
-        <m:r>
-          <w:rPr>
-            <w:rFonts w:ascii="Cambria Math" w:hAnsi="Cambria Math"/>
-            <w:lang w:val="en-GB"/>
-          </w:rPr>
-          <m:t>)</m:t>
+          <m:t>t)</m:t>
         </m:r>
       </m:oMath>
       <w:r>
@@ -9960,21 +9907,21 @@
         <w:rPr>
           <w:lang w:val="en-GB"/>
         </w:rPr>
-        <w:t xml:space="preserve">To apply Brent’s method, one </w:t>
+        <w:t xml:space="preserve">To apply Brent’s method, one has to transform </w:t>
       </w:r>
       <w:proofErr w:type="gramStart"/>
       <w:r>
         <w:rPr>
           <w:lang w:val="en-GB"/>
         </w:rPr>
-        <w:t>has to</w:t>
+        <w:t>the constrains</w:t>
       </w:r>
       <w:proofErr w:type="gramEnd"/>
       <w:r>
         <w:rPr>
           <w:lang w:val="en-GB"/>
         </w:rPr>
-        <w:t xml:space="preserve"> transform the constrains </w:t>
+        <w:t xml:space="preserve"> </w:t>
       </w:r>
       <w:r>
         <w:rPr>
@@ -10074,7 +10021,21 @@
         <w:rPr>
           <w:lang w:val="en-GB"/>
         </w:rPr>
-        <w:t xml:space="preserve"> to a lower and upper limit of an interval. The constrains </w:t>
+        <w:t xml:space="preserve"> to a lower and upper limit of an interval. </w:t>
+      </w:r>
+      <w:proofErr w:type="gramStart"/>
+      <w:r>
+        <w:rPr>
+          <w:lang w:val="en-GB"/>
+        </w:rPr>
+        <w:t>The constrains</w:t>
+      </w:r>
+      <w:proofErr w:type="gramEnd"/>
+      <w:r>
+        <w:rPr>
+          <w:lang w:val="en-GB"/>
+        </w:rPr>
+        <w:t xml:space="preserve"> </w:t>
       </w:r>
       <w:r>
         <w:rPr>
@@ -10568,8 +10529,16 @@
         <w:rPr>
           <w:lang w:val="en-GB"/>
         </w:rPr>
-        <w:t>Alike, we can transform the constrains</w:t>
-      </w:r>
+        <w:t xml:space="preserve">Alike, we can transform </w:t>
+      </w:r>
+      <w:proofErr w:type="gramStart"/>
+      <w:r>
+        <w:rPr>
+          <w:lang w:val="en-GB"/>
+        </w:rPr>
+        <w:t>the constrains</w:t>
+      </w:r>
+      <w:proofErr w:type="gramEnd"/>
       <w:r>
         <w:rPr>
           <w:lang w:val="en-GB"/>
@@ -11123,7 +11092,21 @@
         <w:rPr>
           <w:lang w:val="en-GB"/>
         </w:rPr>
-        <w:t xml:space="preserve"> preserves the constrains from the optimization problem defined above in </w:t>
+        <w:t xml:space="preserve"> preserves </w:t>
+      </w:r>
+      <w:proofErr w:type="gramStart"/>
+      <w:r>
+        <w:rPr>
+          <w:lang w:val="en-GB"/>
+        </w:rPr>
+        <w:t>the constrains</w:t>
+      </w:r>
+      <w:proofErr w:type="gramEnd"/>
+      <w:r>
+        <w:rPr>
+          <w:lang w:val="en-GB"/>
+        </w:rPr>
+        <w:t xml:space="preserve"> from the optimization problem defined above in </w:t>
       </w:r>
       <w:r>
         <w:rPr>
@@ -11262,23 +11245,23 @@
         <w:rPr>
           <w:lang w:val="en-GB"/>
         </w:rPr>
-        <w:t xml:space="preserve"> and therefore not static as required for Brent’s method. To avoid this problem, we are proposing the introduction of a penalty term and thus the following new objective function </w:t>
-      </w:r>
+        <w:t xml:space="preserve"> and therefore not static as required for Brent’s method. To avoid this problem, we are proposing the introduction of a penalty term and thus the following new objective </w:t>
+      </w:r>
+      <w:proofErr w:type="gramStart"/>
+      <w:r>
+        <w:rPr>
+          <w:lang w:val="en-GB"/>
+        </w:rPr>
+        <w:t xml:space="preserve">function </w:t>
+      </w:r>
+      <w:proofErr w:type="gramEnd"/>
       <m:oMath>
         <m:r>
           <w:rPr>
             <w:rFonts w:ascii="Cambria Math" w:hAnsi="Cambria Math"/>
             <w:lang w:val="en-GB"/>
           </w:rPr>
-          <m:t>h'(</m:t>
-        </m:r>
-        <w:proofErr w:type="gramStart"/>
-        <m:r>
-          <w:rPr>
-            <w:rFonts w:ascii="Cambria Math" w:hAnsi="Cambria Math"/>
-            <w:lang w:val="en-GB"/>
-          </w:rPr>
-          <m:t>t</m:t>
+          <m:t>h'(t</m:t>
         </m:r>
         <m:r>
           <m:rPr>
@@ -11288,15 +11271,7 @@
             <w:rFonts w:ascii="Cambria Math" w:hAnsi="Cambria Math"/>
             <w:lang w:val="en-GB"/>
           </w:rPr>
-          <m:t>,l</m:t>
-        </m:r>
-        <w:proofErr w:type="gramEnd"/>
-        <m:r>
-          <w:rPr>
-            <w:rFonts w:ascii="Cambria Math" w:hAnsi="Cambria Math"/>
-            <w:lang w:val="en-GB"/>
-          </w:rPr>
-          <m:t>)</m:t>
+          <m:t>,l)</m:t>
         </m:r>
       </m:oMath>
       <w:r>
@@ -11652,11 +11627,19 @@
           <w:lang w:val="en-GB"/>
         </w:rPr>
       </w:pPr>
-      <w:r>
-        <w:rPr>
-          <w:lang w:val="en-GB"/>
-        </w:rPr>
-        <w:t xml:space="preserve">where </w:t>
+      <w:proofErr w:type="gramStart"/>
+      <w:r>
+        <w:rPr>
+          <w:lang w:val="en-GB"/>
+        </w:rPr>
+        <w:t>where</w:t>
+      </w:r>
+      <w:proofErr w:type="gramEnd"/>
+      <w:r>
+        <w:rPr>
+          <w:lang w:val="en-GB"/>
+        </w:rPr>
+        <w:t xml:space="preserve"> </w:t>
       </w:r>
       <m:oMath>
         <m:r>
@@ -11679,15 +11662,7 @@
             <w:rFonts w:ascii="Cambria Math" w:hAnsi="Cambria Math"/>
             <w:lang w:val="en-GB"/>
           </w:rPr>
-          <m:t>h(</m:t>
-        </m:r>
-        <w:proofErr w:type="gramStart"/>
-        <m:r>
-          <w:rPr>
-            <w:rFonts w:ascii="Cambria Math" w:hAnsi="Cambria Math"/>
-            <w:lang w:val="en-GB"/>
-          </w:rPr>
-          <m:t>t</m:t>
+          <m:t>h(t</m:t>
         </m:r>
         <m:r>
           <m:rPr>
@@ -11697,15 +11672,14 @@
             <w:rFonts w:ascii="Cambria Math" w:hAnsi="Cambria Math"/>
             <w:lang w:val="en-GB"/>
           </w:rPr>
-          <m:t>,l</m:t>
+          <m:t>,l)+</m:t>
         </m:r>
-        <w:proofErr w:type="gramEnd"/>
         <m:r>
           <w:rPr>
             <w:rFonts w:ascii="Cambria Math" w:hAnsi="Cambria Math"/>
             <w:lang w:val="en-GB"/>
           </w:rPr>
-          <m:t>)+c</m:t>
+          <m:t>c</m:t>
         </m:r>
       </m:oMath>
       <w:r>
@@ -14517,21 +14491,7 @@
         <w:rPr>
           <w:lang w:val="en-GB"/>
         </w:rPr>
-        <w:t xml:space="preserve">To evaluate the routing, we select 1000 random pairs of start and destination points from the examined area and 10 random dates from the period of 1 June to 31 August 2015. For each of the start destination pairs and each date we perform the evaluation at 7:00, 11:00, 15:00, 19:00 and 23:00, so </w:t>
-      </w:r>
-      <w:proofErr w:type="gramStart"/>
-      <w:r>
-        <w:rPr>
-          <w:lang w:val="en-GB"/>
-        </w:rPr>
-        <w:t>overall</w:t>
-      </w:r>
-      <w:proofErr w:type="gramEnd"/>
-      <w:r>
-        <w:rPr>
-          <w:lang w:val="en-GB"/>
-        </w:rPr>
-        <w:t xml:space="preserve"> we have </w:t>
+        <w:t xml:space="preserve">To evaluate the routing, we select 1000 random pairs of start and destination points from the examined area and 10 random dates from the period of 1 June to 31 August 2015. For each of the start destination pairs and each date we perform the evaluation at 7:00, 11:00, 15:00, 19:00 and 23:00, so overall we have </w:t>
       </w:r>
       <m:oMath>
         <m:r>
@@ -16240,7 +16200,6 @@
       <w:r>
         <w:rPr>
           <w:noProof/>
-          <w:lang w:val="de-DE" w:eastAsia="de-DE"/>
         </w:rPr>
         <w:drawing>
           <wp:inline distT="0" distB="0" distL="0" distR="0" wp14:anchorId="672B99B1" wp14:editId="62876BF9">
@@ -16289,7 +16248,6 @@
       <w:r>
         <w:rPr>
           <w:noProof/>
-          <w:lang w:val="de-DE" w:eastAsia="de-DE"/>
         </w:rPr>
         <w:drawing>
           <wp:inline distT="0" distB="0" distL="0" distR="0" wp14:anchorId="2D456469" wp14:editId="228384B0">
@@ -17430,7 +17388,6 @@
       <w:r>
         <w:rPr>
           <w:noProof/>
-          <w:lang w:val="de-DE" w:eastAsia="de-DE"/>
         </w:rPr>
         <w:drawing>
           <wp:anchor distT="0" distB="0" distL="114300" distR="114300" simplePos="0" relativeHeight="251659264" behindDoc="0" locked="0" layoutInCell="1" allowOverlap="1" wp14:anchorId="662FDA3A" wp14:editId="774F9F95">
@@ -17891,21 +17848,7 @@
         <w:rPr>
           <w:lang w:val="en-GB"/>
         </w:rPr>
-        <w:t xml:space="preserve">In this work, we proposed a two-step approach to reduce the heat stress for individuals. We achieved this goal by creating a decision support system that computes heat-optimal paths to locations as well the optimal points in time to perform a desired action. We evaluated this on typical every-day activities such as grocery shopping. We showed that our approach reduces the heat stress in </w:t>
-      </w:r>
-      <w:proofErr w:type="gramStart"/>
-      <w:r>
-        <w:rPr>
-          <w:lang w:val="en-GB"/>
-        </w:rPr>
-        <w:t>a vast majority</w:t>
-      </w:r>
-      <w:proofErr w:type="gramEnd"/>
-      <w:r>
-        <w:rPr>
-          <w:lang w:val="en-GB"/>
-        </w:rPr>
-        <w:t xml:space="preserve"> of the cases. </w:t>
+        <w:t xml:space="preserve">In this work, we proposed a two-step approach to reduce the heat stress for individuals. We achieved this goal by creating a decision support system that computes heat-optimal paths to locations as well the optimal points in time to perform a desired action. We evaluated this on typical every-day activities such as grocery shopping. We showed that our approach reduces the heat stress in a vast majority of the cases. </w:t>
       </w:r>
       <w:r>
         <w:rPr>
@@ -19056,7 +18999,7 @@
 </file>
 
 <file path=word/endnotes.xml><?xml version="1.0" encoding="utf-8"?>
-<w:endnotes xmlns:wpc="http://schemas.microsoft.com/office/word/2010/wordprocessingCanvas" xmlns:mo="http://schemas.microsoft.com/office/mac/office/2008/main" xmlns:mc="http://schemas.openxmlformats.org/markup-compatibility/2006" xmlns:mv="urn:schemas-microsoft-com:mac:vml" xmlns:o="urn:schemas-microsoft-com:office:office" xmlns:r="http://schemas.openxmlformats.org/officeDocument/2006/relationships" xmlns:m="http://schemas.openxmlformats.org/officeDocument/2006/math" xmlns:v="urn:schemas-microsoft-com:vml" xmlns:wp14="http://schemas.microsoft.com/office/word/2010/wordprocessingDrawing" xmlns:wp="http://schemas.openxmlformats.org/drawingml/2006/wordprocessingDrawing" xmlns:w10="urn:schemas-microsoft-com:office:word" xmlns:w="http://schemas.openxmlformats.org/wordprocessingml/2006/main" xmlns:w14="http://schemas.microsoft.com/office/word/2010/wordml" xmlns:w15="http://schemas.microsoft.com/office/word/2012/wordml" xmlns:wpg="http://schemas.microsoft.com/office/word/2010/wordprocessingGroup" xmlns:wpi="http://schemas.microsoft.com/office/word/2010/wordprocessingInk" xmlns:wne="http://schemas.microsoft.com/office/word/2006/wordml" xmlns:wps="http://schemas.microsoft.com/office/word/2010/wordprocessingShape" mc:Ignorable="w14 w15 wp14">
+<w:endnotes xmlns:wpc="http://schemas.microsoft.com/office/word/2010/wordprocessingCanvas" xmlns:mc="http://schemas.openxmlformats.org/markup-compatibility/2006" xmlns:o="urn:schemas-microsoft-com:office:office" xmlns:r="http://schemas.openxmlformats.org/officeDocument/2006/relationships" xmlns:m="http://schemas.openxmlformats.org/officeDocument/2006/math" xmlns:v="urn:schemas-microsoft-com:vml" xmlns:wp14="http://schemas.microsoft.com/office/word/2010/wordprocessingDrawing" xmlns:wp="http://schemas.openxmlformats.org/drawingml/2006/wordprocessingDrawing" xmlns:w10="urn:schemas-microsoft-com:office:word" xmlns:w="http://schemas.openxmlformats.org/wordprocessingml/2006/main" xmlns:w14="http://schemas.microsoft.com/office/word/2010/wordml" xmlns:w15="http://schemas.microsoft.com/office/word/2012/wordml" xmlns:wpg="http://schemas.microsoft.com/office/word/2010/wordprocessingGroup" xmlns:wpi="http://schemas.microsoft.com/office/word/2010/wordprocessingInk" xmlns:wne="http://schemas.microsoft.com/office/word/2006/wordml" xmlns:wps="http://schemas.microsoft.com/office/word/2010/wordprocessingShape" mc:Ignorable="w14 w15 wp14">
   <w:endnote w:type="separator" w:id="-1">
     <w:p>
       <w:pPr>
@@ -19081,7 +19024,7 @@
 </file>
 
 <file path=word/footer1.xml><?xml version="1.0" encoding="utf-8"?>
-<w:ftr xmlns:wpc="http://schemas.microsoft.com/office/word/2010/wordprocessingCanvas" xmlns:mo="http://schemas.microsoft.com/office/mac/office/2008/main" xmlns:mc="http://schemas.openxmlformats.org/markup-compatibility/2006" xmlns:mv="urn:schemas-microsoft-com:mac:vml" xmlns:o="urn:schemas-microsoft-com:office:office" xmlns:r="http://schemas.openxmlformats.org/officeDocument/2006/relationships" xmlns:m="http://schemas.openxmlformats.org/officeDocument/2006/math" xmlns:v="urn:schemas-microsoft-com:vml" xmlns:wp14="http://schemas.microsoft.com/office/word/2010/wordprocessingDrawing" xmlns:wp="http://schemas.openxmlformats.org/drawingml/2006/wordprocessingDrawing" xmlns:w10="urn:schemas-microsoft-com:office:word" xmlns:w="http://schemas.openxmlformats.org/wordprocessingml/2006/main" xmlns:w14="http://schemas.microsoft.com/office/word/2010/wordml" xmlns:w15="http://schemas.microsoft.com/office/word/2012/wordml" xmlns:wpg="http://schemas.microsoft.com/office/word/2010/wordprocessingGroup" xmlns:wpi="http://schemas.microsoft.com/office/word/2010/wordprocessingInk" xmlns:wne="http://schemas.microsoft.com/office/word/2006/wordml" xmlns:wps="http://schemas.microsoft.com/office/word/2010/wordprocessingShape" mc:Ignorable="w14 w15 wp14">
+<w:ftr xmlns:wpc="http://schemas.microsoft.com/office/word/2010/wordprocessingCanvas" xmlns:mc="http://schemas.openxmlformats.org/markup-compatibility/2006" xmlns:o="urn:schemas-microsoft-com:office:office" xmlns:r="http://schemas.openxmlformats.org/officeDocument/2006/relationships" xmlns:m="http://schemas.openxmlformats.org/officeDocument/2006/math" xmlns:v="urn:schemas-microsoft-com:vml" xmlns:wp14="http://schemas.microsoft.com/office/word/2010/wordprocessingDrawing" xmlns:wp="http://schemas.openxmlformats.org/drawingml/2006/wordprocessingDrawing" xmlns:w10="urn:schemas-microsoft-com:office:word" xmlns:w="http://schemas.openxmlformats.org/wordprocessingml/2006/main" xmlns:w14="http://schemas.microsoft.com/office/word/2010/wordml" xmlns:w15="http://schemas.microsoft.com/office/word/2012/wordml" xmlns:wpg="http://schemas.microsoft.com/office/word/2010/wordprocessingGroup" xmlns:wpi="http://schemas.microsoft.com/office/word/2010/wordprocessingInk" xmlns:wne="http://schemas.microsoft.com/office/word/2006/wordml" xmlns:wps="http://schemas.microsoft.com/office/word/2010/wordprocessingShape" mc:Ignorable="w14 w15 wp14">
   <w:p>
     <w:pPr>
       <w:pStyle w:val="Fuzeile"/>
@@ -19118,7 +19061,7 @@
 </file>
 
 <file path=word/footer2.xml><?xml version="1.0" encoding="utf-8"?>
-<w:ftr xmlns:wpc="http://schemas.microsoft.com/office/word/2010/wordprocessingCanvas" xmlns:mo="http://schemas.microsoft.com/office/mac/office/2008/main" xmlns:mc="http://schemas.openxmlformats.org/markup-compatibility/2006" xmlns:mv="urn:schemas-microsoft-com:mac:vml" xmlns:o="urn:schemas-microsoft-com:office:office" xmlns:r="http://schemas.openxmlformats.org/officeDocument/2006/relationships" xmlns:m="http://schemas.openxmlformats.org/officeDocument/2006/math" xmlns:v="urn:schemas-microsoft-com:vml" xmlns:wp14="http://schemas.microsoft.com/office/word/2010/wordprocessingDrawing" xmlns:wp="http://schemas.openxmlformats.org/drawingml/2006/wordprocessingDrawing" xmlns:w10="urn:schemas-microsoft-com:office:word" xmlns:w="http://schemas.openxmlformats.org/wordprocessingml/2006/main" xmlns:w14="http://schemas.microsoft.com/office/word/2010/wordml" xmlns:w15="http://schemas.microsoft.com/office/word/2012/wordml" xmlns:wpg="http://schemas.microsoft.com/office/word/2010/wordprocessingGroup" xmlns:wpi="http://schemas.microsoft.com/office/word/2010/wordprocessingInk" xmlns:wne="http://schemas.microsoft.com/office/word/2006/wordml" xmlns:wps="http://schemas.microsoft.com/office/word/2010/wordprocessingShape" mc:Ignorable="w14 w15 wp14">
+<w:ftr xmlns:wpc="http://schemas.microsoft.com/office/word/2010/wordprocessingCanvas" xmlns:mc="http://schemas.openxmlformats.org/markup-compatibility/2006" xmlns:o="urn:schemas-microsoft-com:office:office" xmlns:r="http://schemas.openxmlformats.org/officeDocument/2006/relationships" xmlns:m="http://schemas.openxmlformats.org/officeDocument/2006/math" xmlns:v="urn:schemas-microsoft-com:vml" xmlns:wp14="http://schemas.microsoft.com/office/word/2010/wordprocessingDrawing" xmlns:wp="http://schemas.openxmlformats.org/drawingml/2006/wordprocessingDrawing" xmlns:w10="urn:schemas-microsoft-com:office:word" xmlns:w="http://schemas.openxmlformats.org/wordprocessingml/2006/main" xmlns:w14="http://schemas.microsoft.com/office/word/2010/wordml" xmlns:w15="http://schemas.microsoft.com/office/word/2012/wordml" xmlns:wpg="http://schemas.microsoft.com/office/word/2010/wordprocessingGroup" xmlns:wpi="http://schemas.microsoft.com/office/word/2010/wordprocessingInk" xmlns:wne="http://schemas.microsoft.com/office/word/2006/wordml" xmlns:wps="http://schemas.microsoft.com/office/word/2010/wordprocessingShape" mc:Ignorable="w14 w15 wp14">
   <w:p>
     <w:pPr>
       <w:pStyle w:val="Fuzeile"/>
@@ -19150,7 +19093,7 @@
         <w:rStyle w:val="Seitenzahl"/>
         <w:noProof/>
       </w:rPr>
-      <w:t>1</w:t>
+      <w:t>15</w:t>
     </w:r>
     <w:r>
       <w:rPr>
@@ -19168,7 +19111,7 @@
 </file>
 
 <file path=word/footnotes.xml><?xml version="1.0" encoding="utf-8"?>
-<w:footnotes xmlns:wpc="http://schemas.microsoft.com/office/word/2010/wordprocessingCanvas" xmlns:mo="http://schemas.microsoft.com/office/mac/office/2008/main" xmlns:mc="http://schemas.openxmlformats.org/markup-compatibility/2006" xmlns:mv="urn:schemas-microsoft-com:mac:vml" xmlns:o="urn:schemas-microsoft-com:office:office" xmlns:r="http://schemas.openxmlformats.org/officeDocument/2006/relationships" xmlns:m="http://schemas.openxmlformats.org/officeDocument/2006/math" xmlns:v="urn:schemas-microsoft-com:vml" xmlns:wp14="http://schemas.microsoft.com/office/word/2010/wordprocessingDrawing" xmlns:wp="http://schemas.openxmlformats.org/drawingml/2006/wordprocessingDrawing" xmlns:w10="urn:schemas-microsoft-com:office:word" xmlns:w="http://schemas.openxmlformats.org/wordprocessingml/2006/main" xmlns:w14="http://schemas.microsoft.com/office/word/2010/wordml" xmlns:w15="http://schemas.microsoft.com/office/word/2012/wordml" xmlns:wpg="http://schemas.microsoft.com/office/word/2010/wordprocessingGroup" xmlns:wpi="http://schemas.microsoft.com/office/word/2010/wordprocessingInk" xmlns:wne="http://schemas.microsoft.com/office/word/2006/wordml" xmlns:wps="http://schemas.microsoft.com/office/word/2010/wordprocessingShape" mc:Ignorable="w14 w15 wp14">
+<w:footnotes xmlns:wpc="http://schemas.microsoft.com/office/word/2010/wordprocessingCanvas" xmlns:mc="http://schemas.openxmlformats.org/markup-compatibility/2006" xmlns:o="urn:schemas-microsoft-com:office:office" xmlns:r="http://schemas.openxmlformats.org/officeDocument/2006/relationships" xmlns:m="http://schemas.openxmlformats.org/officeDocument/2006/math" xmlns:v="urn:schemas-microsoft-com:vml" xmlns:wp14="http://schemas.microsoft.com/office/word/2010/wordprocessingDrawing" xmlns:wp="http://schemas.openxmlformats.org/drawingml/2006/wordprocessingDrawing" xmlns:w10="urn:schemas-microsoft-com:office:word" xmlns:w="http://schemas.openxmlformats.org/wordprocessingml/2006/main" xmlns:w14="http://schemas.microsoft.com/office/word/2010/wordml" xmlns:w15="http://schemas.microsoft.com/office/word/2012/wordml" xmlns:wpg="http://schemas.microsoft.com/office/word/2010/wordprocessingGroup" xmlns:wpi="http://schemas.microsoft.com/office/word/2010/wordprocessingInk" xmlns:wne="http://schemas.microsoft.com/office/word/2006/wordml" xmlns:wps="http://schemas.microsoft.com/office/word/2010/wordprocessingShape" mc:Ignorable="w14 w15 wp14">
   <w:footnote w:type="separator" w:id="-1">
     <w:p>
       <w:r>
@@ -19212,7 +19155,7 @@
       <w:hyperlink r:id="rId1" w:history="1">
         <w:r>
           <w:rPr>
-            <w:rStyle w:val="Link"/>
+            <w:rStyle w:val="Hyperlink"/>
             <w:sz w:val="20"/>
             <w:szCs w:val="20"/>
           </w:rPr>
@@ -19257,7 +19200,7 @@
       <w:hyperlink r:id="rId2" w:history="1">
         <w:r>
           <w:rPr>
-            <w:rStyle w:val="Link"/>
+            <w:rStyle w:val="Hyperlink"/>
             <w:sz w:val="20"/>
             <w:szCs w:val="20"/>
           </w:rPr>
@@ -19277,8 +19220,8 @@
 </file>
 
 <file path=word/numbering.xml><?xml version="1.0" encoding="utf-8"?>
-<w:numbering xmlns:wpc="http://schemas.microsoft.com/office/word/2010/wordprocessingCanvas" xmlns:mo="http://schemas.microsoft.com/office/mac/office/2008/main" xmlns:mc="http://schemas.openxmlformats.org/markup-compatibility/2006" xmlns:mv="urn:schemas-microsoft-com:mac:vml" xmlns:o="urn:schemas-microsoft-com:office:office" xmlns:r="http://schemas.openxmlformats.org/officeDocument/2006/relationships" xmlns:m="http://schemas.openxmlformats.org/officeDocument/2006/math" xmlns:v="urn:schemas-microsoft-com:vml" xmlns:wp14="http://schemas.microsoft.com/office/word/2010/wordprocessingDrawing" xmlns:wp="http://schemas.openxmlformats.org/drawingml/2006/wordprocessingDrawing" xmlns:w10="urn:schemas-microsoft-com:office:word" xmlns:w="http://schemas.openxmlformats.org/wordprocessingml/2006/main" xmlns:w14="http://schemas.microsoft.com/office/word/2010/wordml" xmlns:w15="http://schemas.microsoft.com/office/word/2012/wordml" xmlns:wpg="http://schemas.microsoft.com/office/word/2010/wordprocessingGroup" xmlns:wpi="http://schemas.microsoft.com/office/word/2010/wordprocessingInk" xmlns:wne="http://schemas.microsoft.com/office/word/2006/wordml" xmlns:wps="http://schemas.microsoft.com/office/word/2010/wordprocessingShape" mc:Ignorable="w14 w15 wp14">
-  <w:abstractNum w:abstractNumId="0">
+<w:numbering xmlns:wpc="http://schemas.microsoft.com/office/word/2010/wordprocessingCanvas" xmlns:mc="http://schemas.openxmlformats.org/markup-compatibility/2006" xmlns:o="urn:schemas-microsoft-com:office:office" xmlns:r="http://schemas.openxmlformats.org/officeDocument/2006/relationships" xmlns:m="http://schemas.openxmlformats.org/officeDocument/2006/math" xmlns:v="urn:schemas-microsoft-com:vml" xmlns:wp14="http://schemas.microsoft.com/office/word/2010/wordprocessingDrawing" xmlns:wp="http://schemas.openxmlformats.org/drawingml/2006/wordprocessingDrawing" xmlns:w10="urn:schemas-microsoft-com:office:word" xmlns:w="http://schemas.openxmlformats.org/wordprocessingml/2006/main" xmlns:w14="http://schemas.microsoft.com/office/word/2010/wordml" xmlns:w15="http://schemas.microsoft.com/office/word/2012/wordml" xmlns:wpg="http://schemas.microsoft.com/office/word/2010/wordprocessingGroup" xmlns:wpi="http://schemas.microsoft.com/office/word/2010/wordprocessingInk" xmlns:wne="http://schemas.microsoft.com/office/word/2006/wordml" xmlns:wps="http://schemas.microsoft.com/office/word/2010/wordprocessingShape" mc:Ignorable="w14 w15 wp14">
+  <w:abstractNum w:abstractNumId="0" w15:restartNumberingAfterBreak="0">
     <w:nsid w:val="E17F69BA"/>
     <w:multiLevelType w:val="multilevel"/>
     <w:tmpl w:val="CFBA9F34"/>
@@ -19370,7 +19313,7 @@
       <w:lvlJc w:val="left"/>
     </w:lvl>
   </w:abstractNum>
-  <w:abstractNum w:abstractNumId="1">
+  <w:abstractNum w:abstractNumId="1" w15:restartNumberingAfterBreak="0">
     <w:nsid w:val="FFFFFF1D"/>
     <w:multiLevelType w:val="multilevel"/>
     <w:tmpl w:val="54C2EB3C"/>
@@ -19510,7 +19453,7 @@
       </w:rPr>
     </w:lvl>
   </w:abstractNum>
-  <w:abstractNum w:abstractNumId="2">
+  <w:abstractNum w:abstractNumId="2" w15:restartNumberingAfterBreak="0">
     <w:nsid w:val="FFFFFF7C"/>
     <w:multiLevelType w:val="singleLevel"/>
     <w:tmpl w:val="1F682D4C"/>
@@ -19527,7 +19470,7 @@
       </w:pPr>
     </w:lvl>
   </w:abstractNum>
-  <w:abstractNum w:abstractNumId="3">
+  <w:abstractNum w:abstractNumId="3" w15:restartNumberingAfterBreak="0">
     <w:nsid w:val="FFFFFF7D"/>
     <w:multiLevelType w:val="singleLevel"/>
     <w:tmpl w:val="08086A96"/>
@@ -19544,7 +19487,7 @@
       </w:pPr>
     </w:lvl>
   </w:abstractNum>
-  <w:abstractNum w:abstractNumId="4">
+  <w:abstractNum w:abstractNumId="4" w15:restartNumberingAfterBreak="0">
     <w:nsid w:val="FFFFFF7E"/>
     <w:multiLevelType w:val="singleLevel"/>
     <w:tmpl w:val="794277C2"/>
@@ -19561,7 +19504,7 @@
       </w:pPr>
     </w:lvl>
   </w:abstractNum>
-  <w:abstractNum w:abstractNumId="5">
+  <w:abstractNum w:abstractNumId="5" w15:restartNumberingAfterBreak="0">
     <w:nsid w:val="FFFFFF7F"/>
     <w:multiLevelType w:val="singleLevel"/>
     <w:tmpl w:val="AA587EB8"/>
@@ -19578,7 +19521,7 @@
       </w:pPr>
     </w:lvl>
   </w:abstractNum>
-  <w:abstractNum w:abstractNumId="6">
+  <w:abstractNum w:abstractNumId="6" w15:restartNumberingAfterBreak="0">
     <w:nsid w:val="FFFFFF80"/>
     <w:multiLevelType w:val="singleLevel"/>
     <w:tmpl w:val="34248FD8"/>
@@ -19598,7 +19541,7 @@
       </w:rPr>
     </w:lvl>
   </w:abstractNum>
-  <w:abstractNum w:abstractNumId="7">
+  <w:abstractNum w:abstractNumId="7" w15:restartNumberingAfterBreak="0">
     <w:nsid w:val="FFFFFF81"/>
     <w:multiLevelType w:val="singleLevel"/>
     <w:tmpl w:val="D66EE642"/>
@@ -19618,7 +19561,7 @@
       </w:rPr>
     </w:lvl>
   </w:abstractNum>
-  <w:abstractNum w:abstractNumId="8">
+  <w:abstractNum w:abstractNumId="8" w15:restartNumberingAfterBreak="0">
     <w:nsid w:val="FFFFFF82"/>
     <w:multiLevelType w:val="singleLevel"/>
     <w:tmpl w:val="254C1B10"/>
@@ -19638,7 +19581,7 @@
       </w:rPr>
     </w:lvl>
   </w:abstractNum>
-  <w:abstractNum w:abstractNumId="9">
+  <w:abstractNum w:abstractNumId="9" w15:restartNumberingAfterBreak="0">
     <w:nsid w:val="FFFFFF83"/>
     <w:multiLevelType w:val="singleLevel"/>
     <w:tmpl w:val="90AEF996"/>
@@ -19658,7 +19601,7 @@
       </w:rPr>
     </w:lvl>
   </w:abstractNum>
-  <w:abstractNum w:abstractNumId="10">
+  <w:abstractNum w:abstractNumId="10" w15:restartNumberingAfterBreak="0">
     <w:nsid w:val="FFFFFF88"/>
     <w:multiLevelType w:val="singleLevel"/>
     <w:tmpl w:val="D3F890FA"/>
@@ -19675,7 +19618,7 @@
       </w:pPr>
     </w:lvl>
   </w:abstractNum>
-  <w:abstractNum w:abstractNumId="11">
+  <w:abstractNum w:abstractNumId="11" w15:restartNumberingAfterBreak="0">
     <w:nsid w:val="FFFFFF89"/>
     <w:multiLevelType w:val="singleLevel"/>
     <w:tmpl w:val="A1280950"/>
@@ -19695,7 +19638,7 @@
       </w:rPr>
     </w:lvl>
   </w:abstractNum>
-  <w:abstractNum w:abstractNumId="12">
+  <w:abstractNum w:abstractNumId="12" w15:restartNumberingAfterBreak="0">
     <w:nsid w:val="19E26EE2"/>
     <w:multiLevelType w:val="multilevel"/>
     <w:tmpl w:val="C6987274"/>
@@ -19794,7 +19737,7 @@
       <w:lvlJc w:val="left"/>
     </w:lvl>
   </w:abstractNum>
-  <w:abstractNum w:abstractNumId="13">
+  <w:abstractNum w:abstractNumId="13" w15:restartNumberingAfterBreak="0">
     <w:nsid w:val="206F484E"/>
     <w:multiLevelType w:val="multilevel"/>
     <w:tmpl w:val="0F96301C"/>
@@ -19886,7 +19829,7 @@
       <w:lvlJc w:val="left"/>
     </w:lvl>
   </w:abstractNum>
-  <w:abstractNum w:abstractNumId="14">
+  <w:abstractNum w:abstractNumId="14" w15:restartNumberingAfterBreak="0">
     <w:nsid w:val="21B00678"/>
     <w:multiLevelType w:val="multilevel"/>
     <w:tmpl w:val="A0FEAAF6"/>
@@ -20002,7 +19945,7 @@
       </w:rPr>
     </w:lvl>
   </w:abstractNum>
-  <w:abstractNum w:abstractNumId="15">
+  <w:abstractNum w:abstractNumId="15" w15:restartNumberingAfterBreak="0">
     <w:nsid w:val="7573A2AC"/>
     <w:multiLevelType w:val="multilevel"/>
     <w:tmpl w:val="2CB46868"/>
@@ -20183,7 +20126,7 @@
       </w:pPr>
     </w:pPrDefault>
   </w:docDefaults>
-  <w:latentStyles w:defLockedState="0" w:defUIPriority="0" w:defSemiHidden="0" w:defUnhideWhenUsed="0" w:defQFormat="0" w:count="382">
+  <w:latentStyles w:defLockedState="0" w:defUIPriority="0" w:defSemiHidden="0" w:defUnhideWhenUsed="0" w:defQFormat="0" w:count="371">
     <w:lsdException w:name="heading 1" w:uiPriority="9" w:qFormat="1"/>
     <w:lsdException w:name="heading 8" w:semiHidden="1" w:unhideWhenUsed="1"/>
     <w:lsdException w:name="index 5" w:semiHidden="1" w:unhideWhenUsed="1"/>
@@ -20505,8 +20448,6 @@
     <w:lsdException w:name="List Table 5 Dark Accent 6" w:uiPriority="50"/>
     <w:lsdException w:name="List Table 6 Colorful Accent 6" w:uiPriority="51"/>
     <w:lsdException w:name="List Table 7 Colorful Accent 6" w:uiPriority="52"/>
-    <w:lsdException w:name="Mention" w:semiHidden="1" w:uiPriority="99" w:unhideWhenUsed="1"/>
-    <w:lsdException w:name="Smart Hyperlink" w:semiHidden="1" w:uiPriority="99" w:unhideWhenUsed="1"/>
   </w:latentStyles>
   <w:style w:type="paragraph" w:default="1" w:styleId="Standard">
     <w:name w:val="Normal"/>
@@ -20865,7 +20806,7 @@
       <w:vertAlign w:val="superscript"/>
     </w:rPr>
   </w:style>
-  <w:style w:type="character" w:styleId="Link">
+  <w:style w:type="character" w:styleId="Hyperlink">
     <w:name w:val="Hyperlink"/>
     <w:basedOn w:val="BeschriftungZchn"/>
     <w:rPr>
@@ -21196,7 +21137,6 @@
       <w:spacing w:after="0"/>
     </w:pPr>
     <w:tblPr>
-      <w:tblInd w:w="0" w:type="dxa"/>
       <w:tblBorders>
         <w:top w:val="single" w:sz="4" w:space="0" w:color="auto"/>
         <w:left w:val="single" w:sz="4" w:space="0" w:color="auto"/>
@@ -21205,12 +21145,6 @@
         <w:insideH w:val="single" w:sz="4" w:space="0" w:color="auto"/>
         <w:insideV w:val="single" w:sz="4" w:space="0" w:color="auto"/>
       </w:tblBorders>
-      <w:tblCellMar>
-        <w:top w:w="0" w:type="dxa"/>
-        <w:left w:w="108" w:type="dxa"/>
-        <w:bottom w:w="0" w:type="dxa"/>
-        <w:right w:w="108" w:type="dxa"/>
-      </w:tblCellMar>
     </w:tblPr>
   </w:style>
   <w:style w:type="character" w:customStyle="1" w:styleId="TextkrperZchn">
@@ -21229,13 +21163,6 @@
     <w:tblPr>
       <w:tblStyleRowBandSize w:val="1"/>
       <w:tblStyleColBandSize w:val="1"/>
-      <w:tblInd w:w="0" w:type="dxa"/>
-      <w:tblCellMar>
-        <w:top w:w="0" w:type="dxa"/>
-        <w:left w:w="108" w:type="dxa"/>
-        <w:bottom w:w="0" w:type="dxa"/>
-        <w:right w:w="108" w:type="dxa"/>
-      </w:tblCellMar>
     </w:tblPr>
     <w:tblStylePr w:type="firstRow">
       <w:rPr>
@@ -22500,7 +22427,7 @@
 </file>
 
 <file path=customXml/itemProps1.xml><?xml version="1.0" encoding="utf-8"?>
-<ds:datastoreItem xmlns:ds="http://schemas.openxmlformats.org/officeDocument/2006/customXml" ds:itemID="{4F35174C-D88C-C14C-9E88-3DC6A7682697}">
+<ds:datastoreItem xmlns:ds="http://schemas.openxmlformats.org/officeDocument/2006/customXml" ds:itemID="{49BC0346-9C75-481D-A4D8-BA14BF42716C}">
   <ds:schemaRefs>
     <ds:schemaRef ds:uri="http://schemas.openxmlformats.org/officeDocument/2006/bibliography"/>
   </ds:schemaRefs>

</xml_diff>

<commit_message>
Fixed some small fixes (typos and formulation)
</commit_message>
<xml_diff>
--- a/paper_final.docx
+++ b/paper_final.docx
@@ -1,6 +1,6 @@
 
 <file path=word/document.xml><?xml version="1.0" encoding="utf-8"?>
-<w:document xmlns:wpc="http://schemas.microsoft.com/office/word/2010/wordprocessingCanvas" xmlns:mc="http://schemas.openxmlformats.org/markup-compatibility/2006" xmlns:o="urn:schemas-microsoft-com:office:office" xmlns:r="http://schemas.openxmlformats.org/officeDocument/2006/relationships" xmlns:m="http://schemas.openxmlformats.org/officeDocument/2006/math" xmlns:v="urn:schemas-microsoft-com:vml" xmlns:wp14="http://schemas.microsoft.com/office/word/2010/wordprocessingDrawing" xmlns:wp="http://schemas.openxmlformats.org/drawingml/2006/wordprocessingDrawing" xmlns:w10="urn:schemas-microsoft-com:office:word" xmlns:w="http://schemas.openxmlformats.org/wordprocessingml/2006/main" xmlns:w14="http://schemas.microsoft.com/office/word/2010/wordml" xmlns:w15="http://schemas.microsoft.com/office/word/2012/wordml" xmlns:wpg="http://schemas.microsoft.com/office/word/2010/wordprocessingGroup" xmlns:wpi="http://schemas.microsoft.com/office/word/2010/wordprocessingInk" xmlns:wne="http://schemas.microsoft.com/office/word/2006/wordml" xmlns:wps="http://schemas.microsoft.com/office/word/2010/wordprocessingShape" mc:Ignorable="w14 w15 wp14">
+<w:document xmlns:wpc="http://schemas.microsoft.com/office/word/2010/wordprocessingCanvas" xmlns:mo="http://schemas.microsoft.com/office/mac/office/2008/main" xmlns:mc="http://schemas.openxmlformats.org/markup-compatibility/2006" xmlns:mv="urn:schemas-microsoft-com:mac:vml" xmlns:o="urn:schemas-microsoft-com:office:office" xmlns:r="http://schemas.openxmlformats.org/officeDocument/2006/relationships" xmlns:m="http://schemas.openxmlformats.org/officeDocument/2006/math" xmlns:v="urn:schemas-microsoft-com:vml" xmlns:wp14="http://schemas.microsoft.com/office/word/2010/wordprocessingDrawing" xmlns:wp="http://schemas.openxmlformats.org/drawingml/2006/wordprocessingDrawing" xmlns:w10="urn:schemas-microsoft-com:office:word" xmlns:w="http://schemas.openxmlformats.org/wordprocessingml/2006/main" xmlns:w14="http://schemas.microsoft.com/office/word/2010/wordml" xmlns:w15="http://schemas.microsoft.com/office/word/2012/wordml" xmlns:wpg="http://schemas.microsoft.com/office/word/2010/wordprocessingGroup" xmlns:wpi="http://schemas.microsoft.com/office/word/2010/wordprocessingInk" xmlns:wne="http://schemas.microsoft.com/office/word/2006/wordml" xmlns:wps="http://schemas.microsoft.com/office/word/2010/wordprocessingShape" mc:Ignorable="w14 w15 wp14">
   <w:body>
     <w:p>
       <w:pPr>
@@ -44,23 +44,9 @@
       </w:r>
       <w:r>
         <w:rPr>
-          <w:lang w:val="de-DE" w:eastAsia="de-DE"/>
-        </w:rPr>
-        <w:t xml:space="preserve">Karlsruhe Institute </w:t>
-      </w:r>
-      <w:proofErr w:type="spellStart"/>
-      <w:r>
-        <w:rPr>
-          <w:lang w:val="de-DE" w:eastAsia="de-DE"/>
-        </w:rPr>
-        <w:t>of</w:t>
-      </w:r>
-      <w:proofErr w:type="spellEnd"/>
-      <w:r>
-        <w:rPr>
-          <w:lang w:val="de-DE" w:eastAsia="de-DE"/>
-        </w:rPr>
-        <w:t xml:space="preserve"> Technology, Germany</w:t>
+          <w:lang w:val="en-GB" w:eastAsia="de-DE"/>
+        </w:rPr>
+        <w:t>Karlsruhe Institute of Technology, Germany</w:t>
       </w:r>
     </w:p>
     <w:p>
@@ -310,7 +296,15 @@
         <w:rPr>
           <w:lang w:val="en-GB"/>
         </w:rPr>
-        <w:t>. For patients with multiple sclerosis an increased body temperature can lead t</w:t>
+        <w:t>. For patients with multiple sclerosis an</w:t>
+      </w:r>
+      <w:bookmarkStart w:id="2" w:name="_GoBack"/>
+      <w:bookmarkEnd w:id="2"/>
+      <w:r>
+        <w:rPr>
+          <w:lang w:val="en-GB"/>
+        </w:rPr>
+        <w:t xml:space="preserve"> increased body temperature can lead t</w:t>
       </w:r>
       <w:r>
         <w:rPr>
@@ -691,7 +685,19 @@
         <w:rPr>
           <w:lang w:val="en-GB"/>
         </w:rPr>
-        <w:t>temperature and there for have higher risk to be affected by heat stress</w:t>
+        <w:t>temperature and there for have</w:t>
+      </w:r>
+      <w:r>
+        <w:rPr>
+          <w:lang w:val="en-GB"/>
+        </w:rPr>
+        <w:t xml:space="preserve"> a</w:t>
+      </w:r>
+      <w:r>
+        <w:rPr>
+          <w:lang w:val="en-GB"/>
+        </w:rPr>
+        <w:t xml:space="preserve"> higher risk to be affected by heat stress</w:t>
       </w:r>
       <w:r>
         <w:rPr>
@@ -811,8 +817,8 @@
           <w:lang w:val="en-GB"/>
         </w:rPr>
       </w:pPr>
-      <w:bookmarkStart w:id="2" w:name="related-work"/>
-      <w:bookmarkEnd w:id="2"/>
+      <w:bookmarkStart w:id="3" w:name="related-work"/>
+      <w:bookmarkEnd w:id="3"/>
       <w:r>
         <w:rPr>
           <w:lang w:val="en-GB"/>
@@ -828,8 +834,8 @@
           <w:lang w:val="en-GB"/>
         </w:rPr>
       </w:pPr>
-      <w:bookmarkStart w:id="3" w:name="heat-stress"/>
-      <w:bookmarkEnd w:id="3"/>
+      <w:bookmarkStart w:id="4" w:name="heat-stress"/>
+      <w:bookmarkEnd w:id="4"/>
       <w:r>
         <w:rPr>
           <w:lang w:val="en-GB"/>
@@ -948,7 +954,19 @@
         <w:rPr>
           <w:lang w:val="en-GB"/>
         </w:rPr>
-        <w:t xml:space="preserve"> be balanced with the environment by heat exchange, for instance through skin and </w:t>
+        <w:t xml:space="preserve"> be balanced with the environment by heat exchange, for instance through skin </w:t>
+      </w:r>
+      <w:r>
+        <w:rPr>
+          <w:lang w:val="en-GB"/>
+        </w:rPr>
+        <w:t>or</w:t>
+      </w:r>
+      <w:r>
+        <w:rPr>
+          <w:lang w:val="en-GB"/>
+        </w:rPr>
+        <w:t xml:space="preserve"> </w:t>
       </w:r>
       <w:r>
         <w:rPr>
@@ -1230,7 +1248,19 @@
         <w:rPr>
           <w:lang w:val="en-GB"/>
         </w:rPr>
-        <w:t xml:space="preserve"> (3) </w:t>
+        <w:t xml:space="preserve"> (</w:t>
+      </w:r>
+      <w:r>
+        <w:rPr>
+          <w:lang w:val="en-GB"/>
+        </w:rPr>
+        <w:t>4</w:t>
+      </w:r>
+      <w:r>
+        <w:rPr>
+          <w:lang w:val="en-GB"/>
+        </w:rPr>
+        <w:t xml:space="preserve">) </w:t>
       </w:r>
       <w:r>
         <w:rPr>
@@ -1701,8 +1731,8 @@
           <w:lang w:val="en-GB"/>
         </w:rPr>
       </w:pPr>
-      <w:bookmarkStart w:id="4" w:name="health-optimal-pedestrian-routing"/>
-      <w:bookmarkEnd w:id="4"/>
+      <w:bookmarkStart w:id="5" w:name="health-optimal-pedestrian-routing"/>
+      <w:bookmarkEnd w:id="5"/>
       <w:r>
         <w:rPr>
           <w:lang w:val="en-GB"/>
@@ -2028,8 +2058,8 @@
           <w:lang w:val="en-GB"/>
         </w:rPr>
       </w:pPr>
-      <w:bookmarkStart w:id="5" w:name="minimize-heat-exposure"/>
-      <w:bookmarkEnd w:id="5"/>
+      <w:bookmarkStart w:id="6" w:name="minimize-heat-exposure"/>
+      <w:bookmarkEnd w:id="6"/>
       <w:r>
         <w:rPr>
           <w:lang w:val="en-GB"/>
@@ -2108,16 +2138,16 @@
           <w:lang w:val="en-GB"/>
         </w:rPr>
       </w:pPr>
-      <w:bookmarkStart w:id="6" w:name="finding-a-route-with-minimal-heat-exposu"/>
-      <w:bookmarkStart w:id="7" w:name="_Ref477075266"/>
-      <w:bookmarkEnd w:id="6"/>
+      <w:bookmarkStart w:id="7" w:name="finding-a-route-with-minimal-heat-exposu"/>
+      <w:bookmarkStart w:id="8" w:name="_Ref477075266"/>
+      <w:bookmarkEnd w:id="7"/>
       <w:r>
         <w:rPr>
           <w:lang w:val="en-GB"/>
         </w:rPr>
         <w:t>Finding a Route with Minimal Heat Exposure</w:t>
       </w:r>
-      <w:bookmarkEnd w:id="7"/>
+      <w:bookmarkEnd w:id="8"/>
     </w:p>
     <w:p>
       <w:pPr>
@@ -2127,8 +2157,8 @@
           <w:lang w:val="en-GB"/>
         </w:rPr>
       </w:pPr>
-      <w:bookmarkStart w:id="8" w:name="modelling-as-a-time-dependent-routing-pr"/>
-      <w:bookmarkEnd w:id="8"/>
+      <w:bookmarkStart w:id="9" w:name="modelling-as-a-time-dependent-routing-pr"/>
+      <w:bookmarkEnd w:id="9"/>
       <w:r>
         <w:rPr>
           <w:lang w:val="en-GB"/>
@@ -2213,23 +2243,31 @@
         <w:rPr>
           <w:lang w:val="en-GB"/>
         </w:rPr>
-        <w:t xml:space="preserve">Below, we are representing the road network as undirected </w:t>
-      </w:r>
-      <w:proofErr w:type="gramStart"/>
-      <w:r>
-        <w:rPr>
-          <w:lang w:val="en-GB"/>
-        </w:rPr>
-        <w:t xml:space="preserve">graph </w:t>
-      </w:r>
-      <w:proofErr w:type="gramEnd"/>
+        <w:t xml:space="preserve">Below, we are representing the road network as undirected graph </w:t>
+      </w:r>
       <m:oMath>
         <m:r>
           <w:rPr>
             <w:rFonts w:ascii="Cambria Math" w:hAnsi="Cambria Math"/>
             <w:lang w:val="en-GB"/>
           </w:rPr>
-          <m:t>G=(V, E,</m:t>
+          <m:t>G</m:t>
+        </m:r>
+        <w:proofErr w:type="gramStart"/>
+        <m:r>
+          <w:rPr>
+            <w:rFonts w:ascii="Cambria Math" w:hAnsi="Cambria Math"/>
+            <w:lang w:val="en-GB"/>
+          </w:rPr>
+          <m:t>=(</m:t>
+        </m:r>
+        <w:proofErr w:type="gramEnd"/>
+        <m:r>
+          <w:rPr>
+            <w:rFonts w:ascii="Cambria Math" w:hAnsi="Cambria Math"/>
+            <w:lang w:val="en-GB"/>
+          </w:rPr>
+          <m:t>V, E,</m:t>
         </m:r>
         <m:sSub>
           <m:sSubPr>
@@ -2611,21 +2649,7 @@
         <w:rPr>
           <w:lang w:val="en-GB"/>
         </w:rPr>
-        <w:t xml:space="preserve"> </w:t>
-      </w:r>
-      <w:proofErr w:type="gramStart"/>
-      <w:r>
-        <w:rPr>
-          <w:lang w:val="en-GB"/>
-        </w:rPr>
-        <w:t>is</w:t>
-      </w:r>
-      <w:proofErr w:type="gramEnd"/>
-      <w:r>
-        <w:rPr>
-          <w:lang w:val="en-GB"/>
-        </w:rPr>
-        <w:t xml:space="preserve"> the heat exposure of edge </w:t>
+        <w:t xml:space="preserve"> is the heat exposure of edge </w:t>
       </w:r>
       <m:oMath>
         <m:r>
@@ -2642,6 +2666,7 @@
         </w:rPr>
         <w:t xml:space="preserve"> at time </w:t>
       </w:r>
+      <w:proofErr w:type="gramStart"/>
       <m:oMath>
         <m:r>
           <w:rPr>
@@ -2657,6 +2682,7 @@
         </w:rPr>
         <w:t>.</w:t>
       </w:r>
+      <w:proofErr w:type="gramEnd"/>
     </w:p>
     <w:p>
       <w:pPr>
@@ -4255,7 +4281,23 @@
             <w:rFonts w:ascii="Cambria Math" w:hAnsi="Cambria Math"/>
             <w:lang w:val="en-GB"/>
           </w:rPr>
-          <m:t>(p,t)</m:t>
+          <m:t>(</m:t>
+        </m:r>
+        <w:proofErr w:type="gramStart"/>
+        <m:r>
+          <w:rPr>
+            <w:rFonts w:ascii="Cambria Math" w:hAnsi="Cambria Math"/>
+            <w:lang w:val="en-GB"/>
+          </w:rPr>
+          <m:t>p,t</m:t>
+        </m:r>
+        <w:proofErr w:type="gramEnd"/>
+        <m:r>
+          <w:rPr>
+            <w:rFonts w:ascii="Cambria Math" w:hAnsi="Cambria Math"/>
+            <w:lang w:val="en-GB"/>
+          </w:rPr>
+          <m:t>)</m:t>
         </m:r>
       </m:oMath>
       <w:r>
@@ -4277,16 +4319,8 @@
         <w:rPr>
           <w:lang w:val="en-GB"/>
         </w:rPr>
-        <w:t xml:space="preserve"> starting at </w:t>
-      </w:r>
-      <w:proofErr w:type="gramStart"/>
-      <w:r>
-        <w:rPr>
-          <w:lang w:val="en-GB"/>
-        </w:rPr>
-        <w:t xml:space="preserve">time </w:t>
-      </w:r>
-      <w:proofErr w:type="gramEnd"/>
+        <w:t xml:space="preserve"> starting at time </w:t>
+      </w:r>
       <m:oMath>
         <m:r>
           <w:rPr>
@@ -4640,19 +4674,20 @@
         <w:pStyle w:val="berschrift3"/>
         <w:jc w:val="both"/>
       </w:pPr>
-      <w:bookmarkStart w:id="9" w:name="the-edge-weighting-function-secedge-weig"/>
-      <w:bookmarkStart w:id="10" w:name="_Ref477075322"/>
-      <w:bookmarkEnd w:id="9"/>
+      <w:bookmarkStart w:id="10" w:name="the-edge-weighting-function-secedge-weig"/>
+      <w:bookmarkStart w:id="11" w:name="_Ref477075322"/>
+      <w:bookmarkEnd w:id="10"/>
       <w:r>
         <w:rPr>
           <w:lang w:val="en-GB"/>
         </w:rPr>
         <w:t>The Edge Weighting Function</w:t>
       </w:r>
-      <w:bookmarkEnd w:id="10"/>
+      <w:bookmarkEnd w:id="11"/>
       <w:r>
         <w:rPr>
           <w:noProof/>
+          <w:lang w:val="de-DE" w:eastAsia="de-DE"/>
         </w:rPr>
         <w:drawing>
           <wp:anchor distT="36195" distB="90170" distL="114300" distR="114300" simplePos="0" relativeHeight="251658240" behindDoc="0" locked="0" layoutInCell="1" allowOverlap="1" wp14:anchorId="7B7A6860" wp14:editId="2CB7369D">
@@ -4727,7 +4762,7 @@
           <w:lang w:val="en-GB"/>
         </w:rPr>
       </w:pPr>
-      <w:bookmarkStart w:id="11" w:name="_Ref477076217"/>
+      <w:bookmarkStart w:id="12" w:name="_Ref477076217"/>
       <w:r>
         <w:t xml:space="preserve">Figure </w:t>
       </w:r>
@@ -4739,7 +4774,7 @@
           <w:t>1</w:t>
         </w:r>
       </w:fldSimple>
-      <w:bookmarkEnd w:id="11"/>
+      <w:bookmarkEnd w:id="12"/>
       <w:r>
         <w:t xml:space="preserve">: </w:t>
       </w:r>
@@ -5078,7 +5113,7 @@
                 <w:lang w:val="en-GB"/>
               </w:rPr>
             </w:pPr>
-            <w:bookmarkStart w:id="12" w:name="_Ref477077214"/>
+            <w:bookmarkStart w:id="13" w:name="_Ref477077214"/>
             <w:r>
               <w:rPr>
                 <w:i w:val="0"/>
@@ -5122,7 +5157,7 @@
               </w:rPr>
               <w:t>)</w:t>
             </w:r>
-            <w:bookmarkEnd w:id="12"/>
+            <w:bookmarkEnd w:id="13"/>
           </w:p>
         </w:tc>
       </w:tr>
@@ -6140,7 +6175,23 @@
             <w:rFonts w:ascii="Cambria Math" w:hAnsi="Cambria Math"/>
             <w:lang w:val="en-GB"/>
           </w:rPr>
-          <m:t>(t,c)</m:t>
+          <m:t>(</m:t>
+        </m:r>
+        <w:proofErr w:type="gramStart"/>
+        <m:r>
+          <w:rPr>
+            <w:rFonts w:ascii="Cambria Math" w:hAnsi="Cambria Math"/>
+            <w:lang w:val="en-GB"/>
+          </w:rPr>
+          <m:t>t,c</m:t>
+        </m:r>
+        <w:proofErr w:type="gramEnd"/>
+        <m:r>
+          <w:rPr>
+            <w:rFonts w:ascii="Cambria Math" w:hAnsi="Cambria Math"/>
+            <w:lang w:val="en-GB"/>
+          </w:rPr>
+          <m:t>)</m:t>
         </m:r>
       </m:oMath>
       <w:r>
@@ -6162,16 +6213,8 @@
         <w:rPr>
           <w:lang w:val="en-GB"/>
         </w:rPr>
-        <w:t xml:space="preserve"> at </w:t>
-      </w:r>
-      <w:proofErr w:type="gramStart"/>
-      <w:r>
-        <w:rPr>
-          <w:lang w:val="en-GB"/>
-        </w:rPr>
-        <w:t xml:space="preserve">time </w:t>
-      </w:r>
-      <w:proofErr w:type="gramEnd"/>
+        <w:t xml:space="preserve"> at time </w:t>
+      </w:r>
       <m:oMath>
         <m:r>
           <w:rPr>
@@ -6303,16 +6346,16 @@
           <w:lang w:val="en-GB"/>
         </w:rPr>
       </w:pPr>
-      <w:bookmarkStart w:id="13" w:name="finding-the-optimal-point-in-time-secfin"/>
-      <w:bookmarkStart w:id="14" w:name="_Ref477076718"/>
-      <w:bookmarkEnd w:id="13"/>
+      <w:bookmarkStart w:id="14" w:name="finding-the-optimal-point-in-time-secfin"/>
+      <w:bookmarkStart w:id="15" w:name="_Ref477076718"/>
+      <w:bookmarkEnd w:id="14"/>
       <w:r>
         <w:rPr>
           <w:lang w:val="en-GB"/>
         </w:rPr>
         <w:t>Finding the Optimal Point in Time</w:t>
       </w:r>
-      <w:bookmarkEnd w:id="14"/>
+      <w:bookmarkEnd w:id="15"/>
     </w:p>
     <w:p>
       <w:pPr>
@@ -6379,7 +6422,7 @@
           <w:lang w:val="en-GB"/>
         </w:rPr>
       </w:pPr>
-      <w:bookmarkStart w:id="15" w:name="_Ref477076844"/>
+      <w:bookmarkStart w:id="16" w:name="_Ref477076844"/>
       <w:r>
         <w:rPr>
           <w:lang w:val="en-GB"/>
@@ -6443,7 +6486,7 @@
         </w:rPr>
         <w:t>).</w:t>
       </w:r>
-      <w:bookmarkEnd w:id="15"/>
+      <w:bookmarkEnd w:id="16"/>
     </w:p>
     <w:p>
       <w:pPr>
@@ -6456,7 +6499,7 @@
           <w:lang w:val="en-GB"/>
         </w:rPr>
       </w:pPr>
-      <w:bookmarkStart w:id="16" w:name="_Ref477076881"/>
+      <w:bookmarkStart w:id="17" w:name="_Ref477076881"/>
       <w:r>
         <w:rPr>
           <w:lang w:val="en-GB"/>
@@ -6565,7 +6608,7 @@
         </w:rPr>
         <w:t xml:space="preserve"> with the lowest heat exposure.</w:t>
       </w:r>
-      <w:bookmarkEnd w:id="16"/>
+      <w:bookmarkEnd w:id="17"/>
     </w:p>
     <w:p>
       <w:pPr>
@@ -6578,7 +6621,7 @@
           <w:lang w:val="en-GB"/>
         </w:rPr>
       </w:pPr>
-      <w:bookmarkStart w:id="17" w:name="_Ref477076868"/>
+      <w:bookmarkStart w:id="18" w:name="_Ref477076868"/>
       <w:r>
         <w:rPr>
           <w:lang w:val="en-GB"/>
@@ -6647,7 +6690,7 @@
         </w:rPr>
         <w:t xml:space="preserve"> with the location with the lowest heat exposure as rank 1.</w:t>
       </w:r>
-      <w:bookmarkEnd w:id="17"/>
+      <w:bookmarkEnd w:id="18"/>
     </w:p>
     <w:p>
       <w:pPr>
@@ -6795,8 +6838,8 @@
           <w:lang w:val="en-GB"/>
         </w:rPr>
       </w:pPr>
-      <w:bookmarkStart w:id="18" w:name="modelling-as-a-optimization-problem"/>
-      <w:bookmarkEnd w:id="18"/>
+      <w:bookmarkStart w:id="19" w:name="modelling-as-a-optimization-problem"/>
+      <w:bookmarkEnd w:id="19"/>
       <w:r>
         <w:rPr>
           <w:lang w:val="en-GB"/>
@@ -7067,24 +7110,17 @@
         <w:rPr>
           <w:lang w:val="en-GB"/>
         </w:rPr>
-        <w:t xml:space="preserve">. Finding the time with the minimal heat exposure means to minimize the following objective </w:t>
-      </w:r>
-      <w:proofErr w:type="gramStart"/>
-      <w:r>
-        <w:rPr>
-          <w:lang w:val="en-GB"/>
-        </w:rPr>
-        <w:t xml:space="preserve">function </w:t>
-      </w:r>
-      <w:proofErr w:type="gramEnd"/>
+        <w:t xml:space="preserve">. Finding the time with the minimal heat exposure means to minimize the following objective function </w:t>
+      </w:r>
       <m:oMath>
         <m:r>
           <w:rPr>
             <w:rFonts w:ascii="Cambria Math" w:hAnsi="Cambria Math"/>
             <w:lang w:val="en-GB"/>
           </w:rPr>
-          <m:t>h</m:t>
+          <m:t>h(</m:t>
         </m:r>
+        <w:proofErr w:type="gramStart"/>
         <m:r>
           <m:rPr>
             <m:scr m:val="script"/>
@@ -7093,14 +7129,22 @@
             <w:rFonts w:ascii="Cambria Math" w:hAnsi="Cambria Math"/>
             <w:lang w:val="en-GB"/>
           </w:rPr>
-          <m:t>(l,</m:t>
+          <m:t>l,</m:t>
         </m:r>
         <m:r>
           <w:rPr>
             <w:rFonts w:ascii="Cambria Math" w:hAnsi="Cambria Math"/>
             <w:lang w:val="en-GB"/>
           </w:rPr>
-          <m:t>t)</m:t>
+          <m:t>t</m:t>
+        </m:r>
+        <w:proofErr w:type="gramEnd"/>
+        <m:r>
+          <w:rPr>
+            <w:rFonts w:ascii="Cambria Math" w:hAnsi="Cambria Math"/>
+            <w:lang w:val="en-GB"/>
+          </w:rPr>
+          <m:t>)</m:t>
         </m:r>
       </m:oMath>
       <w:r>
@@ -7494,7 +7538,7 @@
                 <w:lang w:val="en-GB"/>
               </w:rPr>
             </w:pPr>
-            <w:bookmarkStart w:id="19" w:name="_Ref477078547"/>
+            <w:bookmarkStart w:id="20" w:name="_Ref477078547"/>
             <w:r>
               <w:rPr>
                 <w:i w:val="0"/>
@@ -7538,7 +7582,7 @@
               </w:rPr>
               <w:t>)</w:t>
             </w:r>
-            <w:bookmarkEnd w:id="19"/>
+            <w:bookmarkEnd w:id="20"/>
           </w:p>
         </w:tc>
       </w:tr>
@@ -7670,7 +7714,23 @@
             <w:rFonts w:ascii="Cambria Math" w:hAnsi="Cambria Math"/>
             <w:lang w:val="en-GB"/>
           </w:rPr>
-          <m:t>(p,t)</m:t>
+          <m:t>(</m:t>
+        </m:r>
+        <w:proofErr w:type="gramStart"/>
+        <m:r>
+          <w:rPr>
+            <w:rFonts w:ascii="Cambria Math" w:hAnsi="Cambria Math"/>
+            <w:lang w:val="en-GB"/>
+          </w:rPr>
+          <m:t>p,t</m:t>
+        </m:r>
+        <w:proofErr w:type="gramEnd"/>
+        <m:r>
+          <w:rPr>
+            <w:rFonts w:ascii="Cambria Math" w:hAnsi="Cambria Math"/>
+            <w:lang w:val="en-GB"/>
+          </w:rPr>
+          <m:t>)</m:t>
         </m:r>
       </m:oMath>
       <w:r>
@@ -8027,7 +8087,7 @@
                 <w:lang w:val="en-GB"/>
               </w:rPr>
             </w:pPr>
-            <w:bookmarkStart w:id="20" w:name="_Ref477078848"/>
+            <w:bookmarkStart w:id="21" w:name="_Ref477078848"/>
             <w:r>
               <w:rPr>
                 <w:i w:val="0"/>
@@ -8071,7 +8131,7 @@
               </w:rPr>
               <w:t>)</w:t>
             </w:r>
-            <w:bookmarkEnd w:id="20"/>
+            <w:bookmarkEnd w:id="21"/>
           </w:p>
         </w:tc>
       </w:tr>
@@ -8277,7 +8337,7 @@
                 <w:lang w:val="en-GB"/>
               </w:rPr>
             </w:pPr>
-            <w:bookmarkStart w:id="21" w:name="_Ref477078390"/>
+            <w:bookmarkStart w:id="22" w:name="_Ref477078390"/>
             <w:r>
               <w:rPr>
                 <w:i w:val="0"/>
@@ -8321,7 +8381,7 @@
               </w:rPr>
               <w:t>)</w:t>
             </w:r>
-            <w:bookmarkEnd w:id="21"/>
+            <w:bookmarkEnd w:id="22"/>
           </w:p>
         </w:tc>
       </w:tr>
@@ -8547,7 +8607,7 @@
                 <w:lang w:val="en-GB"/>
               </w:rPr>
             </w:pPr>
-            <w:bookmarkStart w:id="22" w:name="_Ref477078400"/>
+            <w:bookmarkStart w:id="23" w:name="_Ref477078400"/>
             <w:r>
               <w:rPr>
                 <w:i w:val="0"/>
@@ -8591,7 +8651,7 @@
               </w:rPr>
               <w:t>)</w:t>
             </w:r>
-            <w:bookmarkEnd w:id="22"/>
+            <w:bookmarkEnd w:id="23"/>
           </w:p>
         </w:tc>
       </w:tr>
@@ -8722,7 +8782,7 @@
                 <w:lang w:val="en-GB"/>
               </w:rPr>
             </w:pPr>
-            <w:bookmarkStart w:id="23" w:name="_Ref477078440"/>
+            <w:bookmarkStart w:id="24" w:name="_Ref477078440"/>
             <w:r>
               <w:rPr>
                 <w:i w:val="0"/>
@@ -8766,7 +8826,7 @@
               </w:rPr>
               <w:t>)</w:t>
             </w:r>
-            <w:bookmarkEnd w:id="23"/>
+            <w:bookmarkEnd w:id="24"/>
           </w:p>
         </w:tc>
       </w:tr>
@@ -8893,7 +8953,7 @@
                 <w:lang w:val="en-GB"/>
               </w:rPr>
             </w:pPr>
-            <w:bookmarkStart w:id="24" w:name="_Ref477078447"/>
+            <w:bookmarkStart w:id="25" w:name="_Ref477078447"/>
             <w:r>
               <w:rPr>
                 <w:i w:val="0"/>
@@ -8937,7 +8997,7 @@
               </w:rPr>
               <w:t>)</w:t>
             </w:r>
-            <w:bookmarkEnd w:id="24"/>
+            <w:bookmarkEnd w:id="25"/>
           </w:p>
         </w:tc>
       </w:tr>
@@ -9064,7 +9124,7 @@
                 <w:lang w:val="en-GB"/>
               </w:rPr>
             </w:pPr>
-            <w:bookmarkStart w:id="25" w:name="_Ref477078468"/>
+            <w:bookmarkStart w:id="26" w:name="_Ref477078468"/>
             <w:r>
               <w:rPr>
                 <w:i w:val="0"/>
@@ -9108,7 +9168,7 @@
               </w:rPr>
               <w:t>)</w:t>
             </w:r>
-            <w:bookmarkEnd w:id="25"/>
+            <w:bookmarkEnd w:id="26"/>
           </w:p>
         </w:tc>
       </w:tr>
@@ -9184,24 +9244,8 @@
         <w:rPr>
           <w:lang w:val="en-GB"/>
         </w:rPr>
-        <w:t xml:space="preserve">. </w:t>
-      </w:r>
-      <w:proofErr w:type="gramStart"/>
-      <w:r>
-        <w:rPr>
-          <w:lang w:val="en-GB"/>
-        </w:rPr>
-        <w:t>The constr</w:t>
-      </w:r>
-      <w:bookmarkStart w:id="26" w:name="_GoBack"/>
-      <w:bookmarkEnd w:id="26"/>
-      <w:r>
-        <w:rPr>
-          <w:lang w:val="en-GB"/>
-        </w:rPr>
-        <w:t>ains</w:t>
-      </w:r>
-      <w:proofErr w:type="gramEnd"/>
+        <w:t>. The constrains</w:t>
+      </w:r>
       <w:r>
         <w:rPr>
           <w:lang w:val="en-GB"/>
@@ -9434,16 +9478,8 @@
         <w:rPr>
           <w:lang w:val="en-GB"/>
         </w:rPr>
-        <w:t xml:space="preserve"> just in time when it opens, so one subtracts the walking time from the opening time. </w:t>
-      </w:r>
-      <w:proofErr w:type="gramStart"/>
-      <w:r>
-        <w:rPr>
-          <w:lang w:val="en-GB"/>
-        </w:rPr>
-        <w:t>The constrains</w:t>
-      </w:r>
-      <w:proofErr w:type="gramEnd"/>
+        <w:t xml:space="preserve"> just in time when it opens, so one subtracts the walking time from the opening time. The constrains</w:t>
+      </w:r>
       <w:r>
         <w:rPr>
           <w:lang w:val="en-GB"/>
@@ -9632,6 +9668,14 @@
             </m:r>
           </m:sub>
         </m:sSub>
+        <m:r>
+          <w:rPr>
+            <w:rFonts w:ascii="Cambria Math" w:hAnsi="Cambria Math"/>
+            <w:lang w:val="en-GB"/>
+          </w:rPr>
+          <m:t>(</m:t>
+        </m:r>
+        <w:proofErr w:type="gramStart"/>
         <m:r>
           <m:rPr>
             <m:scr m:val="script"/>
@@ -9640,30 +9684,30 @@
             <w:rFonts w:ascii="Cambria Math" w:hAnsi="Cambria Math"/>
             <w:lang w:val="en-GB"/>
           </w:rPr>
-          <m:t>(l,</m:t>
+          <m:t>l,</m:t>
         </m:r>
         <m:r>
           <w:rPr>
             <w:rFonts w:ascii="Cambria Math" w:hAnsi="Cambria Math"/>
             <w:lang w:val="en-GB"/>
           </w:rPr>
-          <m:t>t)</m:t>
+          <m:t>t</m:t>
+        </m:r>
+        <w:proofErr w:type="gramEnd"/>
+        <m:r>
+          <w:rPr>
+            <w:rFonts w:ascii="Cambria Math" w:hAnsi="Cambria Math"/>
+            <w:lang w:val="en-GB"/>
+          </w:rPr>
+          <m:t>)</m:t>
         </m:r>
       </m:oMath>
       <w:r>
         <w:rPr>
           <w:lang w:val="en-GB"/>
         </w:rPr>
-        <w:t xml:space="preserve"> depends on the starting </w:t>
-      </w:r>
-      <w:proofErr w:type="gramStart"/>
-      <w:r>
-        <w:rPr>
-          <w:lang w:val="en-GB"/>
-        </w:rPr>
-        <w:t xml:space="preserve">time </w:t>
-      </w:r>
-      <w:proofErr w:type="gramEnd"/>
+        <w:t xml:space="preserve"> depends on the starting time </w:t>
+      </w:r>
       <m:oMath>
         <m:r>
           <w:rPr>
@@ -9711,21 +9755,7 @@
         <w:rPr>
           <w:lang w:val="en-GB"/>
         </w:rPr>
-        <w:t xml:space="preserve">To find the optimal time, one needs </w:t>
-      </w:r>
-      <w:proofErr w:type="gramStart"/>
-      <w:r>
-        <w:rPr>
-          <w:lang w:val="en-GB"/>
-        </w:rPr>
-        <w:t>a</w:t>
-      </w:r>
-      <w:proofErr w:type="gramEnd"/>
-      <w:r>
-        <w:rPr>
-          <w:lang w:val="en-GB"/>
-        </w:rPr>
-        <w:t xml:space="preserve"> optimization method without derivatives, as the objective function </w:t>
+        <w:t xml:space="preserve">To find the optimal time, one needs a optimization method without derivatives, as the objective function </w:t>
       </w:r>
       <m:oMath>
         <m:r>
@@ -9733,8 +9763,9 @@
             <w:rFonts w:ascii="Cambria Math" w:hAnsi="Cambria Math"/>
             <w:lang w:val="en-GB"/>
           </w:rPr>
-          <m:t>h</m:t>
+          <m:t>h(</m:t>
         </m:r>
+        <w:proofErr w:type="gramStart"/>
         <m:r>
           <m:rPr>
             <m:scr m:val="script"/>
@@ -9743,14 +9774,22 @@
             <w:rFonts w:ascii="Cambria Math" w:hAnsi="Cambria Math"/>
             <w:lang w:val="en-GB"/>
           </w:rPr>
-          <m:t>(l,</m:t>
+          <m:t>l,</m:t>
         </m:r>
         <m:r>
           <w:rPr>
             <w:rFonts w:ascii="Cambria Math" w:hAnsi="Cambria Math"/>
             <w:lang w:val="en-GB"/>
           </w:rPr>
-          <m:t>t)</m:t>
+          <m:t>t</m:t>
+        </m:r>
+        <w:proofErr w:type="gramEnd"/>
+        <m:r>
+          <w:rPr>
+            <w:rFonts w:ascii="Cambria Math" w:hAnsi="Cambria Math"/>
+            <w:lang w:val="en-GB"/>
+          </w:rPr>
+          <m:t>)</m:t>
         </m:r>
       </m:oMath>
       <w:r>
@@ -9907,21 +9946,21 @@
         <w:rPr>
           <w:lang w:val="en-GB"/>
         </w:rPr>
-        <w:t xml:space="preserve">To apply Brent’s method, one has to transform </w:t>
+        <w:t xml:space="preserve">To apply Brent’s method, one </w:t>
       </w:r>
       <w:proofErr w:type="gramStart"/>
       <w:r>
         <w:rPr>
           <w:lang w:val="en-GB"/>
         </w:rPr>
-        <w:t>the constrains</w:t>
+        <w:t>has to</w:t>
       </w:r>
       <w:proofErr w:type="gramEnd"/>
       <w:r>
         <w:rPr>
           <w:lang w:val="en-GB"/>
         </w:rPr>
-        <w:t xml:space="preserve"> </w:t>
+        <w:t xml:space="preserve"> transform the constrains </w:t>
       </w:r>
       <w:r>
         <w:rPr>
@@ -10021,21 +10060,7 @@
         <w:rPr>
           <w:lang w:val="en-GB"/>
         </w:rPr>
-        <w:t xml:space="preserve"> to a lower and upper limit of an interval. </w:t>
-      </w:r>
-      <w:proofErr w:type="gramStart"/>
-      <w:r>
-        <w:rPr>
-          <w:lang w:val="en-GB"/>
-        </w:rPr>
-        <w:t>The constrains</w:t>
-      </w:r>
-      <w:proofErr w:type="gramEnd"/>
-      <w:r>
-        <w:rPr>
-          <w:lang w:val="en-GB"/>
-        </w:rPr>
-        <w:t xml:space="preserve"> </w:t>
+        <w:t xml:space="preserve"> to a lower and upper limit of an interval. The constrains </w:t>
       </w:r>
       <w:r>
         <w:rPr>
@@ -10529,16 +10554,8 @@
         <w:rPr>
           <w:lang w:val="en-GB"/>
         </w:rPr>
-        <w:t xml:space="preserve">Alike, we can transform </w:t>
-      </w:r>
-      <w:proofErr w:type="gramStart"/>
-      <w:r>
-        <w:rPr>
-          <w:lang w:val="en-GB"/>
-        </w:rPr>
-        <w:t>the constrains</w:t>
-      </w:r>
-      <w:proofErr w:type="gramEnd"/>
+        <w:t>Alike, we can transform the constrains</w:t>
+      </w:r>
       <w:r>
         <w:rPr>
           <w:lang w:val="en-GB"/>
@@ -11092,21 +11109,7 @@
         <w:rPr>
           <w:lang w:val="en-GB"/>
         </w:rPr>
-        <w:t xml:space="preserve"> preserves </w:t>
-      </w:r>
-      <w:proofErr w:type="gramStart"/>
-      <w:r>
-        <w:rPr>
-          <w:lang w:val="en-GB"/>
-        </w:rPr>
-        <w:t>the constrains</w:t>
-      </w:r>
-      <w:proofErr w:type="gramEnd"/>
-      <w:r>
-        <w:rPr>
-          <w:lang w:val="en-GB"/>
-        </w:rPr>
-        <w:t xml:space="preserve"> from the optimization problem defined above in </w:t>
+        <w:t xml:space="preserve"> preserves the constrains from the optimization problem defined above in </w:t>
       </w:r>
       <w:r>
         <w:rPr>
@@ -11245,23 +11248,23 @@
         <w:rPr>
           <w:lang w:val="en-GB"/>
         </w:rPr>
-        <w:t xml:space="preserve"> and therefore not static as required for Brent’s method. To avoid this problem, we are proposing the introduction of a penalty term and thus the following new objective </w:t>
-      </w:r>
-      <w:proofErr w:type="gramStart"/>
-      <w:r>
-        <w:rPr>
-          <w:lang w:val="en-GB"/>
-        </w:rPr>
-        <w:t xml:space="preserve">function </w:t>
-      </w:r>
-      <w:proofErr w:type="gramEnd"/>
+        <w:t xml:space="preserve"> and therefore not static as required for Brent’s method. To avoid this problem, we are proposing the introduction of a penalty term and thus the following new objective function </w:t>
+      </w:r>
       <m:oMath>
         <m:r>
           <w:rPr>
             <w:rFonts w:ascii="Cambria Math" w:hAnsi="Cambria Math"/>
             <w:lang w:val="en-GB"/>
           </w:rPr>
-          <m:t>h'(t</m:t>
+          <m:t>h'(</m:t>
+        </m:r>
+        <w:proofErr w:type="gramStart"/>
+        <m:r>
+          <w:rPr>
+            <w:rFonts w:ascii="Cambria Math" w:hAnsi="Cambria Math"/>
+            <w:lang w:val="en-GB"/>
+          </w:rPr>
+          <m:t>t</m:t>
         </m:r>
         <m:r>
           <m:rPr>
@@ -11271,7 +11274,15 @@
             <w:rFonts w:ascii="Cambria Math" w:hAnsi="Cambria Math"/>
             <w:lang w:val="en-GB"/>
           </w:rPr>
-          <m:t>,l)</m:t>
+          <m:t>,l</m:t>
+        </m:r>
+        <w:proofErr w:type="gramEnd"/>
+        <m:r>
+          <w:rPr>
+            <w:rFonts w:ascii="Cambria Math" w:hAnsi="Cambria Math"/>
+            <w:lang w:val="en-GB"/>
+          </w:rPr>
+          <m:t>)</m:t>
         </m:r>
       </m:oMath>
       <w:r>
@@ -11627,19 +11638,11 @@
           <w:lang w:val="en-GB"/>
         </w:rPr>
       </w:pPr>
-      <w:proofErr w:type="gramStart"/>
-      <w:r>
-        <w:rPr>
-          <w:lang w:val="en-GB"/>
-        </w:rPr>
-        <w:t>where</w:t>
-      </w:r>
-      <w:proofErr w:type="gramEnd"/>
-      <w:r>
-        <w:rPr>
-          <w:lang w:val="en-GB"/>
-        </w:rPr>
-        <w:t xml:space="preserve"> </w:t>
+      <w:r>
+        <w:rPr>
+          <w:lang w:val="en-GB"/>
+        </w:rPr>
+        <w:t xml:space="preserve">where </w:t>
       </w:r>
       <m:oMath>
         <m:r>
@@ -11662,7 +11665,15 @@
             <w:rFonts w:ascii="Cambria Math" w:hAnsi="Cambria Math"/>
             <w:lang w:val="en-GB"/>
           </w:rPr>
-          <m:t>h(t</m:t>
+          <m:t>h(</m:t>
+        </m:r>
+        <w:proofErr w:type="gramStart"/>
+        <m:r>
+          <w:rPr>
+            <w:rFonts w:ascii="Cambria Math" w:hAnsi="Cambria Math"/>
+            <w:lang w:val="en-GB"/>
+          </w:rPr>
+          <m:t>t</m:t>
         </m:r>
         <m:r>
           <m:rPr>
@@ -11672,14 +11683,15 @@
             <w:rFonts w:ascii="Cambria Math" w:hAnsi="Cambria Math"/>
             <w:lang w:val="en-GB"/>
           </w:rPr>
-          <m:t>,l)+</m:t>
+          <m:t>,l</m:t>
         </m:r>
+        <w:proofErr w:type="gramEnd"/>
         <m:r>
           <w:rPr>
             <w:rFonts w:ascii="Cambria Math" w:hAnsi="Cambria Math"/>
             <w:lang w:val="en-GB"/>
           </w:rPr>
-          <m:t>c</m:t>
+          <m:t>)+c</m:t>
         </m:r>
       </m:oMath>
       <w:r>
@@ -16200,6 +16212,7 @@
       <w:r>
         <w:rPr>
           <w:noProof/>
+          <w:lang w:val="de-DE" w:eastAsia="de-DE"/>
         </w:rPr>
         <w:drawing>
           <wp:inline distT="0" distB="0" distL="0" distR="0" wp14:anchorId="672B99B1" wp14:editId="62876BF9">
@@ -16248,6 +16261,7 @@
       <w:r>
         <w:rPr>
           <w:noProof/>
+          <w:lang w:val="de-DE" w:eastAsia="de-DE"/>
         </w:rPr>
         <w:drawing>
           <wp:inline distT="0" distB="0" distL="0" distR="0" wp14:anchorId="2D456469" wp14:editId="228384B0">
@@ -17388,6 +17402,7 @@
       <w:r>
         <w:rPr>
           <w:noProof/>
+          <w:lang w:val="de-DE" w:eastAsia="de-DE"/>
         </w:rPr>
         <w:drawing>
           <wp:anchor distT="0" distB="0" distL="114300" distR="114300" simplePos="0" relativeHeight="251659264" behindDoc="0" locked="0" layoutInCell="1" allowOverlap="1" wp14:anchorId="662FDA3A" wp14:editId="774F9F95">
@@ -18240,7 +18255,7 @@
                 <w:ind w:left="720" w:hanging="720"/>
                 <w:rPr>
                   <w:noProof/>
-                  <w:lang w:val="de-DE"/>
+                  <w:lang w:val="en-GB"/>
                 </w:rPr>
               </w:pPr>
               <w:r>
@@ -18269,7 +18284,7 @@
               <w:r>
                 <w:rPr>
                   <w:noProof/>
-                  <w:lang w:val="de-DE"/>
+                  <w:lang w:val="en-GB"/>
                 </w:rPr>
                 <w:t>Springer Berlin Heidelberg. doi:10.1007/978-3-642-02094-0_7</w:t>
               </w:r>
@@ -18286,7 +18301,7 @@
               <w:r>
                 <w:rPr>
                   <w:noProof/>
-                  <w:lang w:val="de-DE"/>
+                  <w:lang w:val="en-GB"/>
                 </w:rPr>
                 <w:t xml:space="preserve">Deutscher Wetterdienst. (2016). Aktuelle stündliche Stationsmessung der Lufttemperatur und Luftfeuchte, Qualitätskontrolle noch nicht vollständig durchlaufen. </w:t>
               </w:r>
@@ -18393,7 +18408,7 @@
               <w:r>
                 <w:rPr>
                   <w:noProof/>
-                  <w:lang w:val="de-DE"/>
+                  <w:lang w:val="en-GB"/>
                 </w:rPr>
                 <w:t xml:space="preserve">Hübler, M., Klepper, G., &amp; Peterson, S. (2007). </w:t>
               </w:r>
@@ -18508,7 +18523,7 @@
               <w:r>
                 <w:rPr>
                   <w:noProof/>
-                  <w:lang w:val="de-DE"/>
+                  <w:lang w:val="en-GB"/>
                 </w:rPr>
                 <w:lastRenderedPageBreak/>
                 <w:t xml:space="preserve">Jendritzky, G., Staiger, H., Bucher, K., Graetz, A., &amp; Laschewski, G. (2000). </w:t>
@@ -18549,7 +18564,7 @@
               <w:r>
                 <w:rPr>
                   <w:noProof/>
-                  <w:lang w:val="de-DE"/>
+                  <w:lang w:val="en-GB"/>
                 </w:rPr>
                 <w:t xml:space="preserve">Kaufman, D. E., &amp; Smith, R. L. (1993). </w:t>
               </w:r>
@@ -18732,7 +18747,7 @@
                 <w:ind w:left="720" w:hanging="720"/>
                 <w:rPr>
                   <w:noProof/>
-                  <w:lang w:val="de-DE"/>
+                  <w:lang w:val="en-GB"/>
                 </w:rPr>
               </w:pPr>
               <w:r>
@@ -18761,7 +18776,7 @@
               <w:r>
                 <w:rPr>
                   <w:noProof/>
-                  <w:lang w:val="de-DE"/>
+                  <w:lang w:val="en-GB"/>
                 </w:rPr>
                 <w:t>New York: ACM. doi:10.1145/2452516.2452518</w:t>
               </w:r>
@@ -18772,13 +18787,13 @@
                 <w:ind w:left="720" w:hanging="720"/>
                 <w:rPr>
                   <w:noProof/>
-                  <w:lang w:val="de-DE"/>
+                  <w:lang w:val="en-GB"/>
                 </w:rPr>
               </w:pPr>
               <w:r>
                 <w:rPr>
                   <w:noProof/>
-                  <w:lang w:val="de-DE"/>
+                  <w:lang w:val="en-GB"/>
                 </w:rPr>
                 <w:t xml:space="preserve">Staiger, H., Bucher, K., &amp; Jendritzky, G. (1997). Gefühlte Temperatur: Die physiologisch gerechte Bewertung von Wärmebelastung und Kältestreß beim Aufenthalt im Freien mit der Maßzahl Grad Celsius. </w:t>
               </w:r>
@@ -18787,14 +18802,14 @@
                   <w:i/>
                   <w:iCs/>
                   <w:noProof/>
-                  <w:lang w:val="de-DE"/>
+                  <w:lang w:val="en-GB"/>
                 </w:rPr>
                 <w:t>Annalen der Meteorologie.</w:t>
               </w:r>
               <w:r>
                 <w:rPr>
                   <w:noProof/>
-                  <w:lang w:val="de-DE"/>
+                  <w:lang w:val="en-GB"/>
                 </w:rPr>
                 <w:t xml:space="preserve"> </w:t>
               </w:r>
@@ -18803,14 +18818,14 @@
                   <w:i/>
                   <w:iCs/>
                   <w:noProof/>
-                  <w:lang w:val="de-DE"/>
+                  <w:lang w:val="en-GB"/>
                 </w:rPr>
                 <w:t>33</w:t>
               </w:r>
               <w:r>
                 <w:rPr>
                   <w:noProof/>
-                  <w:lang w:val="de-DE"/>
+                  <w:lang w:val="en-GB"/>
                 </w:rPr>
                 <w:t>, pp. 100-107. Offenbach: Deutscher Wetterdienst. Retrieved from http://www.dwd.de/DE/leistungen/pbfb_verlag_annalen/pdf_einzelbaende/33_pdf.pdf?__blob=publicationFile&amp;v=3</w:t>
               </w:r>
@@ -18827,7 +18842,7 @@
               <w:r>
                 <w:rPr>
                   <w:noProof/>
-                  <w:lang w:val="de-DE"/>
+                  <w:lang w:val="en-GB"/>
                 </w:rPr>
                 <w:t xml:space="preserve">Staiger, H., Laschewski, G., &amp; Grätz, A. (2012). </w:t>
               </w:r>
@@ -18999,7 +19014,7 @@
 </file>
 
 <file path=word/endnotes.xml><?xml version="1.0" encoding="utf-8"?>
-<w:endnotes xmlns:wpc="http://schemas.microsoft.com/office/word/2010/wordprocessingCanvas" xmlns:mc="http://schemas.openxmlformats.org/markup-compatibility/2006" xmlns:o="urn:schemas-microsoft-com:office:office" xmlns:r="http://schemas.openxmlformats.org/officeDocument/2006/relationships" xmlns:m="http://schemas.openxmlformats.org/officeDocument/2006/math" xmlns:v="urn:schemas-microsoft-com:vml" xmlns:wp14="http://schemas.microsoft.com/office/word/2010/wordprocessingDrawing" xmlns:wp="http://schemas.openxmlformats.org/drawingml/2006/wordprocessingDrawing" xmlns:w10="urn:schemas-microsoft-com:office:word" xmlns:w="http://schemas.openxmlformats.org/wordprocessingml/2006/main" xmlns:w14="http://schemas.microsoft.com/office/word/2010/wordml" xmlns:w15="http://schemas.microsoft.com/office/word/2012/wordml" xmlns:wpg="http://schemas.microsoft.com/office/word/2010/wordprocessingGroup" xmlns:wpi="http://schemas.microsoft.com/office/word/2010/wordprocessingInk" xmlns:wne="http://schemas.microsoft.com/office/word/2006/wordml" xmlns:wps="http://schemas.microsoft.com/office/word/2010/wordprocessingShape" mc:Ignorable="w14 w15 wp14">
+<w:endnotes xmlns:wpc="http://schemas.microsoft.com/office/word/2010/wordprocessingCanvas" xmlns:mo="http://schemas.microsoft.com/office/mac/office/2008/main" xmlns:mc="http://schemas.openxmlformats.org/markup-compatibility/2006" xmlns:mv="urn:schemas-microsoft-com:mac:vml" xmlns:o="urn:schemas-microsoft-com:office:office" xmlns:r="http://schemas.openxmlformats.org/officeDocument/2006/relationships" xmlns:m="http://schemas.openxmlformats.org/officeDocument/2006/math" xmlns:v="urn:schemas-microsoft-com:vml" xmlns:wp14="http://schemas.microsoft.com/office/word/2010/wordprocessingDrawing" xmlns:wp="http://schemas.openxmlformats.org/drawingml/2006/wordprocessingDrawing" xmlns:w10="urn:schemas-microsoft-com:office:word" xmlns:w="http://schemas.openxmlformats.org/wordprocessingml/2006/main" xmlns:w14="http://schemas.microsoft.com/office/word/2010/wordml" xmlns:w15="http://schemas.microsoft.com/office/word/2012/wordml" xmlns:wpg="http://schemas.microsoft.com/office/word/2010/wordprocessingGroup" xmlns:wpi="http://schemas.microsoft.com/office/word/2010/wordprocessingInk" xmlns:wne="http://schemas.microsoft.com/office/word/2006/wordml" xmlns:wps="http://schemas.microsoft.com/office/word/2010/wordprocessingShape" mc:Ignorable="w14 w15 wp14">
   <w:endnote w:type="separator" w:id="-1">
     <w:p>
       <w:pPr>
@@ -19024,7 +19039,7 @@
 </file>
 
 <file path=word/footer1.xml><?xml version="1.0" encoding="utf-8"?>
-<w:ftr xmlns:wpc="http://schemas.microsoft.com/office/word/2010/wordprocessingCanvas" xmlns:mc="http://schemas.openxmlformats.org/markup-compatibility/2006" xmlns:o="urn:schemas-microsoft-com:office:office" xmlns:r="http://schemas.openxmlformats.org/officeDocument/2006/relationships" xmlns:m="http://schemas.openxmlformats.org/officeDocument/2006/math" xmlns:v="urn:schemas-microsoft-com:vml" xmlns:wp14="http://schemas.microsoft.com/office/word/2010/wordprocessingDrawing" xmlns:wp="http://schemas.openxmlformats.org/drawingml/2006/wordprocessingDrawing" xmlns:w10="urn:schemas-microsoft-com:office:word" xmlns:w="http://schemas.openxmlformats.org/wordprocessingml/2006/main" xmlns:w14="http://schemas.microsoft.com/office/word/2010/wordml" xmlns:w15="http://schemas.microsoft.com/office/word/2012/wordml" xmlns:wpg="http://schemas.microsoft.com/office/word/2010/wordprocessingGroup" xmlns:wpi="http://schemas.microsoft.com/office/word/2010/wordprocessingInk" xmlns:wne="http://schemas.microsoft.com/office/word/2006/wordml" xmlns:wps="http://schemas.microsoft.com/office/word/2010/wordprocessingShape" mc:Ignorable="w14 w15 wp14">
+<w:ftr xmlns:wpc="http://schemas.microsoft.com/office/word/2010/wordprocessingCanvas" xmlns:mo="http://schemas.microsoft.com/office/mac/office/2008/main" xmlns:mc="http://schemas.openxmlformats.org/markup-compatibility/2006" xmlns:mv="urn:schemas-microsoft-com:mac:vml" xmlns:o="urn:schemas-microsoft-com:office:office" xmlns:r="http://schemas.openxmlformats.org/officeDocument/2006/relationships" xmlns:m="http://schemas.openxmlformats.org/officeDocument/2006/math" xmlns:v="urn:schemas-microsoft-com:vml" xmlns:wp14="http://schemas.microsoft.com/office/word/2010/wordprocessingDrawing" xmlns:wp="http://schemas.openxmlformats.org/drawingml/2006/wordprocessingDrawing" xmlns:w10="urn:schemas-microsoft-com:office:word" xmlns:w="http://schemas.openxmlformats.org/wordprocessingml/2006/main" xmlns:w14="http://schemas.microsoft.com/office/word/2010/wordml" xmlns:w15="http://schemas.microsoft.com/office/word/2012/wordml" xmlns:wpg="http://schemas.microsoft.com/office/word/2010/wordprocessingGroup" xmlns:wpi="http://schemas.microsoft.com/office/word/2010/wordprocessingInk" xmlns:wne="http://schemas.microsoft.com/office/word/2006/wordml" xmlns:wps="http://schemas.microsoft.com/office/word/2010/wordprocessingShape" mc:Ignorable="w14 w15 wp14">
   <w:p>
     <w:pPr>
       <w:pStyle w:val="Fuzeile"/>
@@ -19061,7 +19076,7 @@
 </file>
 
 <file path=word/footer2.xml><?xml version="1.0" encoding="utf-8"?>
-<w:ftr xmlns:wpc="http://schemas.microsoft.com/office/word/2010/wordprocessingCanvas" xmlns:mc="http://schemas.openxmlformats.org/markup-compatibility/2006" xmlns:o="urn:schemas-microsoft-com:office:office" xmlns:r="http://schemas.openxmlformats.org/officeDocument/2006/relationships" xmlns:m="http://schemas.openxmlformats.org/officeDocument/2006/math" xmlns:v="urn:schemas-microsoft-com:vml" xmlns:wp14="http://schemas.microsoft.com/office/word/2010/wordprocessingDrawing" xmlns:wp="http://schemas.openxmlformats.org/drawingml/2006/wordprocessingDrawing" xmlns:w10="urn:schemas-microsoft-com:office:word" xmlns:w="http://schemas.openxmlformats.org/wordprocessingml/2006/main" xmlns:w14="http://schemas.microsoft.com/office/word/2010/wordml" xmlns:w15="http://schemas.microsoft.com/office/word/2012/wordml" xmlns:wpg="http://schemas.microsoft.com/office/word/2010/wordprocessingGroup" xmlns:wpi="http://schemas.microsoft.com/office/word/2010/wordprocessingInk" xmlns:wne="http://schemas.microsoft.com/office/word/2006/wordml" xmlns:wps="http://schemas.microsoft.com/office/word/2010/wordprocessingShape" mc:Ignorable="w14 w15 wp14">
+<w:ftr xmlns:wpc="http://schemas.microsoft.com/office/word/2010/wordprocessingCanvas" xmlns:mo="http://schemas.microsoft.com/office/mac/office/2008/main" xmlns:mc="http://schemas.openxmlformats.org/markup-compatibility/2006" xmlns:mv="urn:schemas-microsoft-com:mac:vml" xmlns:o="urn:schemas-microsoft-com:office:office" xmlns:r="http://schemas.openxmlformats.org/officeDocument/2006/relationships" xmlns:m="http://schemas.openxmlformats.org/officeDocument/2006/math" xmlns:v="urn:schemas-microsoft-com:vml" xmlns:wp14="http://schemas.microsoft.com/office/word/2010/wordprocessingDrawing" xmlns:wp="http://schemas.openxmlformats.org/drawingml/2006/wordprocessingDrawing" xmlns:w10="urn:schemas-microsoft-com:office:word" xmlns:w="http://schemas.openxmlformats.org/wordprocessingml/2006/main" xmlns:w14="http://schemas.microsoft.com/office/word/2010/wordml" xmlns:w15="http://schemas.microsoft.com/office/word/2012/wordml" xmlns:wpg="http://schemas.microsoft.com/office/word/2010/wordprocessingGroup" xmlns:wpi="http://schemas.microsoft.com/office/word/2010/wordprocessingInk" xmlns:wne="http://schemas.microsoft.com/office/word/2006/wordml" xmlns:wps="http://schemas.microsoft.com/office/word/2010/wordprocessingShape" mc:Ignorable="w14 w15 wp14">
   <w:p>
     <w:pPr>
       <w:pStyle w:val="Fuzeile"/>
@@ -19093,7 +19108,7 @@
         <w:rStyle w:val="Seitenzahl"/>
         <w:noProof/>
       </w:rPr>
-      <w:t>15</w:t>
+      <w:t>1</w:t>
     </w:r>
     <w:r>
       <w:rPr>
@@ -19111,7 +19126,7 @@
 </file>
 
 <file path=word/footnotes.xml><?xml version="1.0" encoding="utf-8"?>
-<w:footnotes xmlns:wpc="http://schemas.microsoft.com/office/word/2010/wordprocessingCanvas" xmlns:mc="http://schemas.openxmlformats.org/markup-compatibility/2006" xmlns:o="urn:schemas-microsoft-com:office:office" xmlns:r="http://schemas.openxmlformats.org/officeDocument/2006/relationships" xmlns:m="http://schemas.openxmlformats.org/officeDocument/2006/math" xmlns:v="urn:schemas-microsoft-com:vml" xmlns:wp14="http://schemas.microsoft.com/office/word/2010/wordprocessingDrawing" xmlns:wp="http://schemas.openxmlformats.org/drawingml/2006/wordprocessingDrawing" xmlns:w10="urn:schemas-microsoft-com:office:word" xmlns:w="http://schemas.openxmlformats.org/wordprocessingml/2006/main" xmlns:w14="http://schemas.microsoft.com/office/word/2010/wordml" xmlns:w15="http://schemas.microsoft.com/office/word/2012/wordml" xmlns:wpg="http://schemas.microsoft.com/office/word/2010/wordprocessingGroup" xmlns:wpi="http://schemas.microsoft.com/office/word/2010/wordprocessingInk" xmlns:wne="http://schemas.microsoft.com/office/word/2006/wordml" xmlns:wps="http://schemas.microsoft.com/office/word/2010/wordprocessingShape" mc:Ignorable="w14 w15 wp14">
+<w:footnotes xmlns:wpc="http://schemas.microsoft.com/office/word/2010/wordprocessingCanvas" xmlns:mo="http://schemas.microsoft.com/office/mac/office/2008/main" xmlns:mc="http://schemas.openxmlformats.org/markup-compatibility/2006" xmlns:mv="urn:schemas-microsoft-com:mac:vml" xmlns:o="urn:schemas-microsoft-com:office:office" xmlns:r="http://schemas.openxmlformats.org/officeDocument/2006/relationships" xmlns:m="http://schemas.openxmlformats.org/officeDocument/2006/math" xmlns:v="urn:schemas-microsoft-com:vml" xmlns:wp14="http://schemas.microsoft.com/office/word/2010/wordprocessingDrawing" xmlns:wp="http://schemas.openxmlformats.org/drawingml/2006/wordprocessingDrawing" xmlns:w10="urn:schemas-microsoft-com:office:word" xmlns:w="http://schemas.openxmlformats.org/wordprocessingml/2006/main" xmlns:w14="http://schemas.microsoft.com/office/word/2010/wordml" xmlns:w15="http://schemas.microsoft.com/office/word/2012/wordml" xmlns:wpg="http://schemas.microsoft.com/office/word/2010/wordprocessingGroup" xmlns:wpi="http://schemas.microsoft.com/office/word/2010/wordprocessingInk" xmlns:wne="http://schemas.microsoft.com/office/word/2006/wordml" xmlns:wps="http://schemas.microsoft.com/office/word/2010/wordprocessingShape" mc:Ignorable="w14 w15 wp14">
   <w:footnote w:type="separator" w:id="-1">
     <w:p>
       <w:r>
@@ -19155,7 +19170,7 @@
       <w:hyperlink r:id="rId1" w:history="1">
         <w:r>
           <w:rPr>
-            <w:rStyle w:val="Hyperlink"/>
+            <w:rStyle w:val="Link"/>
             <w:sz w:val="20"/>
             <w:szCs w:val="20"/>
           </w:rPr>
@@ -19200,7 +19215,7 @@
       <w:hyperlink r:id="rId2" w:history="1">
         <w:r>
           <w:rPr>
-            <w:rStyle w:val="Hyperlink"/>
+            <w:rStyle w:val="Link"/>
             <w:sz w:val="20"/>
             <w:szCs w:val="20"/>
           </w:rPr>
@@ -19220,8 +19235,8 @@
 </file>
 
 <file path=word/numbering.xml><?xml version="1.0" encoding="utf-8"?>
-<w:numbering xmlns:wpc="http://schemas.microsoft.com/office/word/2010/wordprocessingCanvas" xmlns:mc="http://schemas.openxmlformats.org/markup-compatibility/2006" xmlns:o="urn:schemas-microsoft-com:office:office" xmlns:r="http://schemas.openxmlformats.org/officeDocument/2006/relationships" xmlns:m="http://schemas.openxmlformats.org/officeDocument/2006/math" xmlns:v="urn:schemas-microsoft-com:vml" xmlns:wp14="http://schemas.microsoft.com/office/word/2010/wordprocessingDrawing" xmlns:wp="http://schemas.openxmlformats.org/drawingml/2006/wordprocessingDrawing" xmlns:w10="urn:schemas-microsoft-com:office:word" xmlns:w="http://schemas.openxmlformats.org/wordprocessingml/2006/main" xmlns:w14="http://schemas.microsoft.com/office/word/2010/wordml" xmlns:w15="http://schemas.microsoft.com/office/word/2012/wordml" xmlns:wpg="http://schemas.microsoft.com/office/word/2010/wordprocessingGroup" xmlns:wpi="http://schemas.microsoft.com/office/word/2010/wordprocessingInk" xmlns:wne="http://schemas.microsoft.com/office/word/2006/wordml" xmlns:wps="http://schemas.microsoft.com/office/word/2010/wordprocessingShape" mc:Ignorable="w14 w15 wp14">
-  <w:abstractNum w:abstractNumId="0" w15:restartNumberingAfterBreak="0">
+<w:numbering xmlns:wpc="http://schemas.microsoft.com/office/word/2010/wordprocessingCanvas" xmlns:mo="http://schemas.microsoft.com/office/mac/office/2008/main" xmlns:mc="http://schemas.openxmlformats.org/markup-compatibility/2006" xmlns:mv="urn:schemas-microsoft-com:mac:vml" xmlns:o="urn:schemas-microsoft-com:office:office" xmlns:r="http://schemas.openxmlformats.org/officeDocument/2006/relationships" xmlns:m="http://schemas.openxmlformats.org/officeDocument/2006/math" xmlns:v="urn:schemas-microsoft-com:vml" xmlns:wp14="http://schemas.microsoft.com/office/word/2010/wordprocessingDrawing" xmlns:wp="http://schemas.openxmlformats.org/drawingml/2006/wordprocessingDrawing" xmlns:w10="urn:schemas-microsoft-com:office:word" xmlns:w="http://schemas.openxmlformats.org/wordprocessingml/2006/main" xmlns:w14="http://schemas.microsoft.com/office/word/2010/wordml" xmlns:w15="http://schemas.microsoft.com/office/word/2012/wordml" xmlns:wpg="http://schemas.microsoft.com/office/word/2010/wordprocessingGroup" xmlns:wpi="http://schemas.microsoft.com/office/word/2010/wordprocessingInk" xmlns:wne="http://schemas.microsoft.com/office/word/2006/wordml" xmlns:wps="http://schemas.microsoft.com/office/word/2010/wordprocessingShape" mc:Ignorable="w14 w15 wp14">
+  <w:abstractNum w:abstractNumId="0">
     <w:nsid w:val="E17F69BA"/>
     <w:multiLevelType w:val="multilevel"/>
     <w:tmpl w:val="CFBA9F34"/>
@@ -19313,7 +19328,7 @@
       <w:lvlJc w:val="left"/>
     </w:lvl>
   </w:abstractNum>
-  <w:abstractNum w:abstractNumId="1" w15:restartNumberingAfterBreak="0">
+  <w:abstractNum w:abstractNumId="1">
     <w:nsid w:val="FFFFFF1D"/>
     <w:multiLevelType w:val="multilevel"/>
     <w:tmpl w:val="54C2EB3C"/>
@@ -19453,7 +19468,7 @@
       </w:rPr>
     </w:lvl>
   </w:abstractNum>
-  <w:abstractNum w:abstractNumId="2" w15:restartNumberingAfterBreak="0">
+  <w:abstractNum w:abstractNumId="2">
     <w:nsid w:val="FFFFFF7C"/>
     <w:multiLevelType w:val="singleLevel"/>
     <w:tmpl w:val="1F682D4C"/>
@@ -19470,7 +19485,7 @@
       </w:pPr>
     </w:lvl>
   </w:abstractNum>
-  <w:abstractNum w:abstractNumId="3" w15:restartNumberingAfterBreak="0">
+  <w:abstractNum w:abstractNumId="3">
     <w:nsid w:val="FFFFFF7D"/>
     <w:multiLevelType w:val="singleLevel"/>
     <w:tmpl w:val="08086A96"/>
@@ -19487,7 +19502,7 @@
       </w:pPr>
     </w:lvl>
   </w:abstractNum>
-  <w:abstractNum w:abstractNumId="4" w15:restartNumberingAfterBreak="0">
+  <w:abstractNum w:abstractNumId="4">
     <w:nsid w:val="FFFFFF7E"/>
     <w:multiLevelType w:val="singleLevel"/>
     <w:tmpl w:val="794277C2"/>
@@ -19504,7 +19519,7 @@
       </w:pPr>
     </w:lvl>
   </w:abstractNum>
-  <w:abstractNum w:abstractNumId="5" w15:restartNumberingAfterBreak="0">
+  <w:abstractNum w:abstractNumId="5">
     <w:nsid w:val="FFFFFF7F"/>
     <w:multiLevelType w:val="singleLevel"/>
     <w:tmpl w:val="AA587EB8"/>
@@ -19521,7 +19536,7 @@
       </w:pPr>
     </w:lvl>
   </w:abstractNum>
-  <w:abstractNum w:abstractNumId="6" w15:restartNumberingAfterBreak="0">
+  <w:abstractNum w:abstractNumId="6">
     <w:nsid w:val="FFFFFF80"/>
     <w:multiLevelType w:val="singleLevel"/>
     <w:tmpl w:val="34248FD8"/>
@@ -19541,7 +19556,7 @@
       </w:rPr>
     </w:lvl>
   </w:abstractNum>
-  <w:abstractNum w:abstractNumId="7" w15:restartNumberingAfterBreak="0">
+  <w:abstractNum w:abstractNumId="7">
     <w:nsid w:val="FFFFFF81"/>
     <w:multiLevelType w:val="singleLevel"/>
     <w:tmpl w:val="D66EE642"/>
@@ -19561,7 +19576,7 @@
       </w:rPr>
     </w:lvl>
   </w:abstractNum>
-  <w:abstractNum w:abstractNumId="8" w15:restartNumberingAfterBreak="0">
+  <w:abstractNum w:abstractNumId="8">
     <w:nsid w:val="FFFFFF82"/>
     <w:multiLevelType w:val="singleLevel"/>
     <w:tmpl w:val="254C1B10"/>
@@ -19581,7 +19596,7 @@
       </w:rPr>
     </w:lvl>
   </w:abstractNum>
-  <w:abstractNum w:abstractNumId="9" w15:restartNumberingAfterBreak="0">
+  <w:abstractNum w:abstractNumId="9">
     <w:nsid w:val="FFFFFF83"/>
     <w:multiLevelType w:val="singleLevel"/>
     <w:tmpl w:val="90AEF996"/>
@@ -19601,7 +19616,7 @@
       </w:rPr>
     </w:lvl>
   </w:abstractNum>
-  <w:abstractNum w:abstractNumId="10" w15:restartNumberingAfterBreak="0">
+  <w:abstractNum w:abstractNumId="10">
     <w:nsid w:val="FFFFFF88"/>
     <w:multiLevelType w:val="singleLevel"/>
     <w:tmpl w:val="D3F890FA"/>
@@ -19618,7 +19633,7 @@
       </w:pPr>
     </w:lvl>
   </w:abstractNum>
-  <w:abstractNum w:abstractNumId="11" w15:restartNumberingAfterBreak="0">
+  <w:abstractNum w:abstractNumId="11">
     <w:nsid w:val="FFFFFF89"/>
     <w:multiLevelType w:val="singleLevel"/>
     <w:tmpl w:val="A1280950"/>
@@ -19638,7 +19653,7 @@
       </w:rPr>
     </w:lvl>
   </w:abstractNum>
-  <w:abstractNum w:abstractNumId="12" w15:restartNumberingAfterBreak="0">
+  <w:abstractNum w:abstractNumId="12">
     <w:nsid w:val="19E26EE2"/>
     <w:multiLevelType w:val="multilevel"/>
     <w:tmpl w:val="C6987274"/>
@@ -19737,7 +19752,7 @@
       <w:lvlJc w:val="left"/>
     </w:lvl>
   </w:abstractNum>
-  <w:abstractNum w:abstractNumId="13" w15:restartNumberingAfterBreak="0">
+  <w:abstractNum w:abstractNumId="13">
     <w:nsid w:val="206F484E"/>
     <w:multiLevelType w:val="multilevel"/>
     <w:tmpl w:val="0F96301C"/>
@@ -19829,7 +19844,7 @@
       <w:lvlJc w:val="left"/>
     </w:lvl>
   </w:abstractNum>
-  <w:abstractNum w:abstractNumId="14" w15:restartNumberingAfterBreak="0">
+  <w:abstractNum w:abstractNumId="14">
     <w:nsid w:val="21B00678"/>
     <w:multiLevelType w:val="multilevel"/>
     <w:tmpl w:val="A0FEAAF6"/>
@@ -19945,7 +19960,7 @@
       </w:rPr>
     </w:lvl>
   </w:abstractNum>
-  <w:abstractNum w:abstractNumId="15" w15:restartNumberingAfterBreak="0">
+  <w:abstractNum w:abstractNumId="15">
     <w:nsid w:val="7573A2AC"/>
     <w:multiLevelType w:val="multilevel"/>
     <w:tmpl w:val="2CB46868"/>
@@ -20126,7 +20141,7 @@
       </w:pPr>
     </w:pPrDefault>
   </w:docDefaults>
-  <w:latentStyles w:defLockedState="0" w:defUIPriority="0" w:defSemiHidden="0" w:defUnhideWhenUsed="0" w:defQFormat="0" w:count="371">
+  <w:latentStyles w:defLockedState="0" w:defUIPriority="0" w:defSemiHidden="0" w:defUnhideWhenUsed="0" w:defQFormat="0" w:count="382">
     <w:lsdException w:name="heading 1" w:uiPriority="9" w:qFormat="1"/>
     <w:lsdException w:name="heading 8" w:semiHidden="1" w:unhideWhenUsed="1"/>
     <w:lsdException w:name="index 5" w:semiHidden="1" w:unhideWhenUsed="1"/>
@@ -20201,7 +20216,6 @@
     <w:lsdException w:name="HTML Sample" w:semiHidden="1" w:unhideWhenUsed="1"/>
     <w:lsdException w:name="HTML Typewriter" w:semiHidden="1" w:unhideWhenUsed="1"/>
     <w:lsdException w:name="HTML Variable" w:semiHidden="1" w:unhideWhenUsed="1"/>
-    <w:lsdException w:name="Normal Table" w:semiHidden="1" w:unhideWhenUsed="1"/>
     <w:lsdException w:name="annotation subject" w:semiHidden="1" w:unhideWhenUsed="1"/>
     <w:lsdException w:name="No List" w:semiHidden="1" w:unhideWhenUsed="1"/>
     <w:lsdException w:name="Outline List 1" w:semiHidden="1" w:unhideWhenUsed="1"/>
@@ -20247,10 +20261,8 @@
     <w:lsdException w:name="Table Subtle 1" w:semiHidden="1" w:unhideWhenUsed="1"/>
     <w:lsdException w:name="Table Subtle 2" w:semiHidden="1" w:unhideWhenUsed="1"/>
     <w:lsdException w:name="Table Web 1" w:semiHidden="1" w:unhideWhenUsed="1"/>
-    <w:lsdException w:name="Table Web 2" w:semiHidden="1" w:unhideWhenUsed="1"/>
     <w:lsdException w:name="Table Web 3" w:semiHidden="1" w:unhideWhenUsed="1"/>
     <w:lsdException w:name="Balloon Text" w:semiHidden="1" w:unhideWhenUsed="1"/>
-    <w:lsdException w:name="Table Theme" w:semiHidden="1" w:unhideWhenUsed="1"/>
     <w:lsdException w:name="Placeholder Text" w:semiHidden="1"/>
     <w:lsdException w:name="Light Shading"/>
     <w:lsdException w:name="Light List"/>
@@ -20270,8 +20282,6 @@
     <w:lsdException w:name="Light List Accent 1"/>
     <w:lsdException w:name="Light Grid Accent 1"/>
     <w:lsdException w:name="Medium Shading 1 Accent 1"/>
-    <w:lsdException w:name="Medium Shading 2 Accent 1"/>
-    <w:lsdException w:name="Medium List 1 Accent 1"/>
     <w:lsdException w:name="Revision" w:semiHidden="1"/>
     <w:lsdException w:name="Medium List 2 Accent 1"/>
     <w:lsdException w:name="Medium Grid 1 Accent 1"/>
@@ -20349,8 +20359,6 @@
     <w:lsdException w:name="Medium Grid 3 Accent 6"/>
     <w:lsdException w:name="Dark List Accent 6"/>
     <w:lsdException w:name="Colorful Shading Accent 6"/>
-    <w:lsdException w:name="Colorful List Accent 6"/>
-    <w:lsdException w:name="Colorful Grid Accent 6"/>
     <w:lsdException w:name="Bibliography" w:semiHidden="1" w:unhideWhenUsed="1"/>
     <w:lsdException w:name="TOC Heading" w:semiHidden="1" w:unhideWhenUsed="1"/>
     <w:lsdException w:name="Grid Table 4" w:uiPriority="49"/>
@@ -20448,6 +20456,8 @@
     <w:lsdException w:name="List Table 5 Dark Accent 6" w:uiPriority="50"/>
     <w:lsdException w:name="List Table 6 Colorful Accent 6" w:uiPriority="51"/>
     <w:lsdException w:name="List Table 7 Colorful Accent 6" w:uiPriority="52"/>
+    <w:lsdException w:name="Mention" w:semiHidden="1" w:uiPriority="99" w:unhideWhenUsed="1"/>
+    <w:lsdException w:name="Smart Hyperlink" w:semiHidden="1" w:uiPriority="99" w:unhideWhenUsed="1"/>
   </w:latentStyles>
   <w:style w:type="paragraph" w:default="1" w:styleId="Standard">
     <w:name w:val="Normal"/>
@@ -20806,7 +20816,7 @@
       <w:vertAlign w:val="superscript"/>
     </w:rPr>
   </w:style>
-  <w:style w:type="character" w:styleId="Hyperlink">
+  <w:style w:type="character" w:styleId="Link">
     <w:name w:val="Hyperlink"/>
     <w:basedOn w:val="BeschriftungZchn"/>
     <w:rPr>
@@ -21137,6 +21147,7 @@
       <w:spacing w:after="0"/>
     </w:pPr>
     <w:tblPr>
+      <w:tblInd w:w="0" w:type="dxa"/>
       <w:tblBorders>
         <w:top w:val="single" w:sz="4" w:space="0" w:color="auto"/>
         <w:left w:val="single" w:sz="4" w:space="0" w:color="auto"/>
@@ -21145,6 +21156,12 @@
         <w:insideH w:val="single" w:sz="4" w:space="0" w:color="auto"/>
         <w:insideV w:val="single" w:sz="4" w:space="0" w:color="auto"/>
       </w:tblBorders>
+      <w:tblCellMar>
+        <w:top w:w="0" w:type="dxa"/>
+        <w:left w:w="108" w:type="dxa"/>
+        <w:bottom w:w="0" w:type="dxa"/>
+        <w:right w:w="108" w:type="dxa"/>
+      </w:tblCellMar>
     </w:tblPr>
   </w:style>
   <w:style w:type="character" w:customStyle="1" w:styleId="TextkrperZchn">
@@ -21163,6 +21180,13 @@
     <w:tblPr>
       <w:tblStyleRowBandSize w:val="1"/>
       <w:tblStyleColBandSize w:val="1"/>
+      <w:tblInd w:w="0" w:type="dxa"/>
+      <w:tblCellMar>
+        <w:top w:w="0" w:type="dxa"/>
+        <w:left w:w="108" w:type="dxa"/>
+        <w:bottom w:w="0" w:type="dxa"/>
+        <w:right w:w="108" w:type="dxa"/>
+      </w:tblCellMar>
     </w:tblPr>
     <w:tblStylePr w:type="firstRow">
       <w:rPr>
@@ -22427,7 +22451,7 @@
 </file>
 
 <file path=customXml/itemProps1.xml><?xml version="1.0" encoding="utf-8"?>
-<ds:datastoreItem xmlns:ds="http://schemas.openxmlformats.org/officeDocument/2006/customXml" ds:itemID="{49BC0346-9C75-481D-A4D8-BA14BF42716C}">
+<ds:datastoreItem xmlns:ds="http://schemas.openxmlformats.org/officeDocument/2006/customXml" ds:itemID="{90CB1DAE-243F-034B-9B3B-29A888233257}">
   <ds:schemaRefs>
     <ds:schemaRef ds:uri="http://schemas.openxmlformats.org/officeDocument/2006/bibliography"/>
   </ds:schemaRefs>

</xml_diff>